<commit_message>
Relational DB - Module 2 - Unit 4 - Lesson 1 - Seguridad y Usuarios
</commit_message>
<xml_diff>
--- a/BaseDeDatos/2.BasesDeDatosRelacionales/Unidad4/UNIDAD4.docx
+++ b/BaseDeDatos/2.BasesDeDatosRelacionales/Unidad4/UNIDAD4.docx
@@ -82,25 +82,14 @@
           <w:lang w:val="es-CR"/>
         </w:rPr>
       </w:pPr>
-      <w:proofErr w:type="spellStart"/>
-      <w:r>
-        <w:rPr>
-          <w:rFonts w:ascii="Arial" w:eastAsia="Times New Roman" w:hAnsi="Arial" w:cs="Arial"/>
-          <w:sz w:val="24"/>
-          <w:szCs w:val="24"/>
-          <w:lang w:val="es-CR"/>
-        </w:rPr>
-        <w:t>Gestión</w:t>
-      </w:r>
-      <w:proofErr w:type="spellEnd"/>
-      <w:r>
-        <w:rPr>
-          <w:rFonts w:ascii="Arial" w:eastAsia="Times New Roman" w:hAnsi="Arial" w:cs="Arial"/>
-          <w:sz w:val="24"/>
-          <w:szCs w:val="24"/>
-          <w:lang w:val="es-CR"/>
-        </w:rPr>
-        <w:t xml:space="preserve"> de Bases de Datos</w:t>
+      <w:r>
+        <w:rPr>
+          <w:rFonts w:ascii="Arial" w:eastAsia="Times New Roman" w:hAnsi="Arial" w:cs="Arial"/>
+          <w:sz w:val="24"/>
+          <w:szCs w:val="24"/>
+          <w:lang w:val="es-CR"/>
+        </w:rPr>
+        <w:t>Gestión de Bases de Datos</w:t>
       </w:r>
     </w:p>
     <w:p>
@@ -149,27 +138,7 @@
           <w:szCs w:val="24"/>
           <w:lang w:val="es-CR"/>
         </w:rPr>
-        <w:t xml:space="preserve"> y exportación de datos. Buscamos así proporcionarte una introducción a las alternativas de manejo y gestión de tus bases de datos, que pueden ser útiles para manejar el rendimiento de </w:t>
-      </w:r>
-      <w:proofErr w:type="gramStart"/>
-      <w:r>
-        <w:rPr>
-          <w:rFonts w:ascii="Arial" w:eastAsia="Times New Roman" w:hAnsi="Arial" w:cs="Arial"/>
-          <w:sz w:val="24"/>
-          <w:szCs w:val="24"/>
-          <w:lang w:val="es-CR"/>
-        </w:rPr>
-        <w:t>la misma</w:t>
-      </w:r>
-      <w:proofErr w:type="gramEnd"/>
-      <w:r>
-        <w:rPr>
-          <w:rFonts w:ascii="Arial" w:eastAsia="Times New Roman" w:hAnsi="Arial" w:cs="Arial"/>
-          <w:sz w:val="24"/>
-          <w:szCs w:val="24"/>
-          <w:lang w:val="es-CR"/>
-        </w:rPr>
-        <w:t xml:space="preserve"> y salvaguardar tus datos, así como también integrar tu solución con otras aplicaciones a través de las operaciones de importar y exportar.</w:t>
+        <w:t xml:space="preserve"> y exportación de datos. Buscamos así proporcionarte una introducción a las alternativas de manejo y gestión de tus bases de datos, que pueden ser útiles para manejar el rendimiento de la misma y salvaguardar tus datos, así como también integrar tu solución con otras aplicaciones a través de las operaciones de importar y exportar.</w:t>
       </w:r>
     </w:p>
     <w:p>
@@ -184,7 +153,6 @@
           <w:lang w:val="es-CR"/>
         </w:rPr>
       </w:pPr>
-      <w:proofErr w:type="spellStart"/>
       <w:r>
         <w:rPr>
           <w:rFonts w:ascii="Arial" w:eastAsia="Times New Roman" w:hAnsi="Arial" w:cs="Arial"/>
@@ -194,33 +162,8 @@
           <w:szCs w:val="24"/>
           <w:lang w:val="es-CR"/>
         </w:rPr>
-        <w:t>Objetivos</w:t>
-      </w:r>
-      <w:proofErr w:type="spellEnd"/>
-      <w:r>
-        <w:rPr>
-          <w:rFonts w:ascii="Arial" w:eastAsia="Times New Roman" w:hAnsi="Arial" w:cs="Arial"/>
-          <w:b/>
-          <w:bCs/>
-          <w:sz w:val="24"/>
-          <w:szCs w:val="24"/>
-          <w:lang w:val="es-CR"/>
-        </w:rPr>
-        <w:t xml:space="preserve"> de </w:t>
-      </w:r>
-      <w:proofErr w:type="spellStart"/>
-      <w:r>
-        <w:rPr>
-          <w:rFonts w:ascii="Arial" w:eastAsia="Times New Roman" w:hAnsi="Arial" w:cs="Arial"/>
-          <w:b/>
-          <w:bCs/>
-          <w:sz w:val="24"/>
-          <w:szCs w:val="24"/>
-          <w:lang w:val="es-CR"/>
-        </w:rPr>
-        <w:t>aprendizaje</w:t>
-      </w:r>
-      <w:proofErr w:type="spellEnd"/>
+        <w:t>Objetivos de aprendizaje</w:t>
+      </w:r>
     </w:p>
     <w:p>
       <w:pPr>
@@ -341,6 +284,7 @@
           <w:ilvl w:val="0"/>
           <w:numId w:val="2"/>
         </w:numPr>
+        <w:spacing w:after="0"/>
         <w:rPr>
           <w:rFonts w:ascii="Arial" w:eastAsia="Times New Roman" w:hAnsi="Arial" w:cs="Arial"/>
           <w:sz w:val="24"/>
@@ -361,46 +305,19 @@
     <w:p>
       <w:pPr>
         <w:pStyle w:val="ListParagraph"/>
-        <w:rPr>
-          <w:rFonts w:ascii="Arial" w:eastAsia="Times New Roman" w:hAnsi="Arial" w:cs="Arial"/>
-          <w:sz w:val="24"/>
-          <w:szCs w:val="24"/>
-          <w:lang w:val="es-CR"/>
-        </w:rPr>
-      </w:pPr>
-      <w:r>
-        <w:rPr>
-          <w:rFonts w:ascii="Arial" w:eastAsia="Times New Roman" w:hAnsi="Arial" w:cs="Arial"/>
-          <w:sz w:val="24"/>
-          <w:szCs w:val="24"/>
-          <w:lang w:val="es-CR"/>
-        </w:rPr>
-        <w:t>&lt;</w:t>
-      </w:r>
-      <w:proofErr w:type="spellStart"/>
-      <w:r>
-        <w:rPr>
-          <w:rFonts w:ascii="Arial" w:eastAsia="Times New Roman" w:hAnsi="Arial" w:cs="Arial"/>
-          <w:sz w:val="24"/>
-          <w:szCs w:val="24"/>
-          <w:lang w:val="es-CR"/>
-        </w:rPr>
-        <w:t>zc</w:t>
-      </w:r>
-      <w:proofErr w:type="spellEnd"/>
-      <w:r>
-        <w:rPr>
-          <w:rFonts w:ascii="Arial" w:eastAsia="Times New Roman" w:hAnsi="Arial" w:cs="Arial"/>
-          <w:sz w:val="24"/>
-          <w:szCs w:val="24"/>
-          <w:lang w:val="es-CR"/>
-        </w:rPr>
-        <w:t>&lt;</w:t>
-      </w:r>
-    </w:p>
-    <w:p>
-      <w:pPr>
-        <w:pStyle w:val="ListParagraph"/>
+        <w:spacing w:after="0"/>
+        <w:rPr>
+          <w:rFonts w:ascii="Arial" w:eastAsia="Times New Roman" w:hAnsi="Arial" w:cs="Arial"/>
+          <w:sz w:val="24"/>
+          <w:szCs w:val="24"/>
+          <w:lang w:val="es-CR"/>
+        </w:rPr>
+      </w:pPr>
+    </w:p>
+    <w:p>
+      <w:pPr>
+        <w:pStyle w:val="ListParagraph"/>
+        <w:spacing w:after="0"/>
         <w:rPr>
           <w:rFonts w:ascii="Arial" w:eastAsia="Times New Roman" w:hAnsi="Arial" w:cs="Arial"/>
           <w:sz w:val="24"/>
@@ -416,6 +333,7 @@
           <w:ilvl w:val="1"/>
           <w:numId w:val="2"/>
         </w:numPr>
+        <w:spacing w:after="0"/>
         <w:rPr>
           <w:rFonts w:ascii="Arial" w:eastAsia="Times New Roman" w:hAnsi="Arial" w:cs="Arial"/>
           <w:sz w:val="24"/>
@@ -438,6 +356,262 @@
     <w:p>
       <w:pPr>
         <w:pStyle w:val="ListParagraph"/>
+        <w:spacing w:after="0"/>
+        <w:ind w:left="1080"/>
+        <w:rPr>
+          <w:rFonts w:ascii="Arial" w:eastAsia="Times New Roman" w:hAnsi="Arial" w:cs="Arial"/>
+          <w:sz w:val="24"/>
+          <w:szCs w:val="24"/>
+          <w:lang w:val="es-CR"/>
+        </w:rPr>
+      </w:pPr>
+    </w:p>
+    <w:p>
+      <w:pPr>
+        <w:spacing w:after="0"/>
+        <w:ind w:left="360"/>
+        <w:rPr>
+          <w:rFonts w:ascii="Arial" w:eastAsia="Times New Roman" w:hAnsi="Arial" w:cs="Arial"/>
+          <w:sz w:val="24"/>
+          <w:szCs w:val="24"/>
+          <w:lang w:val="es-CR"/>
+        </w:rPr>
+      </w:pPr>
+      <w:r>
+        <w:rPr>
+          <w:rFonts w:ascii="Arial" w:eastAsia="Times New Roman" w:hAnsi="Arial" w:cs="Arial"/>
+          <w:sz w:val="24"/>
+          <w:szCs w:val="24"/>
+          <w:lang w:val="es-CR"/>
+        </w:rPr>
+        <w:t>Primero se crea el usuario</w:t>
+      </w:r>
+    </w:p>
+    <w:p>
+      <w:pPr>
+        <w:spacing w:after="0"/>
+        <w:ind w:left="360"/>
+        <w:rPr>
+          <w:rFonts w:ascii="Arial" w:eastAsia="Times New Roman" w:hAnsi="Arial" w:cs="Arial"/>
+          <w:sz w:val="24"/>
+          <w:szCs w:val="24"/>
+        </w:rPr>
+      </w:pPr>
+      <w:r>
+        <w:rPr>
+          <w:rFonts w:ascii="Arial" w:eastAsia="Times New Roman" w:hAnsi="Arial" w:cs="Arial"/>
+          <w:sz w:val="24"/>
+          <w:szCs w:val="24"/>
+        </w:rPr>
+        <w:t>CREATE USER analista IDENTIFIED B</w:t>
+      </w:r>
+      <w:r>
+        <w:rPr>
+          <w:rFonts w:ascii="Arial" w:eastAsia="Times New Roman" w:hAnsi="Arial" w:cs="Arial"/>
+          <w:sz w:val="24"/>
+          <w:szCs w:val="24"/>
+        </w:rPr>
+        <w:t>Y ‘123456’</w:t>
+      </w:r>
+    </w:p>
+    <w:p>
+      <w:pPr>
+        <w:spacing w:after="0"/>
+        <w:ind w:left="360"/>
+        <w:rPr>
+          <w:rFonts w:ascii="Arial" w:eastAsia="Times New Roman" w:hAnsi="Arial" w:cs="Arial"/>
+          <w:sz w:val="24"/>
+          <w:szCs w:val="24"/>
+        </w:rPr>
+      </w:pPr>
+    </w:p>
+    <w:p>
+      <w:pPr>
+        <w:spacing w:after="0"/>
+        <w:ind w:left="360"/>
+        <w:rPr>
+          <w:rFonts w:ascii="Arial" w:eastAsia="Times New Roman" w:hAnsi="Arial" w:cs="Arial"/>
+          <w:sz w:val="24"/>
+          <w:szCs w:val="24"/>
+          <w:lang w:val="es-CR"/>
+        </w:rPr>
+      </w:pPr>
+      <w:r>
+        <w:rPr>
+          <w:rFonts w:ascii="Arial" w:eastAsia="Times New Roman" w:hAnsi="Arial" w:cs="Arial"/>
+          <w:sz w:val="24"/>
+          <w:szCs w:val="24"/>
+          <w:lang w:val="es-CR"/>
+        </w:rPr>
+        <w:t>Luego se definen los p</w:t>
+      </w:r>
+      <w:r>
+        <w:rPr>
+          <w:rFonts w:ascii="Arial" w:eastAsia="Times New Roman" w:hAnsi="Arial" w:cs="Arial"/>
+          <w:sz w:val="24"/>
+          <w:szCs w:val="24"/>
+          <w:lang w:val="es-CR"/>
+        </w:rPr>
+        <w:t>ermisos:</w:t>
+      </w:r>
+    </w:p>
+    <w:p>
+      <w:pPr>
+        <w:spacing w:after="0"/>
+        <w:ind w:left="360"/>
+        <w:rPr>
+          <w:rFonts w:ascii="Arial" w:eastAsia="Times New Roman" w:hAnsi="Arial" w:cs="Arial"/>
+          <w:sz w:val="24"/>
+          <w:szCs w:val="24"/>
+          <w:lang w:val="es-CR"/>
+        </w:rPr>
+      </w:pPr>
+      <w:r>
+        <w:rPr>
+          <w:rFonts w:ascii="Arial" w:eastAsia="Times New Roman" w:hAnsi="Arial" w:cs="Arial"/>
+          <w:sz w:val="24"/>
+          <w:szCs w:val="24"/>
+          <w:lang w:val="es-CR"/>
+        </w:rPr>
+        <w:t>GRANT SELECT ON mi_</w:t>
+      </w:r>
+      <w:r>
+        <w:rPr>
+          <w:rFonts w:ascii="Arial" w:eastAsia="Times New Roman" w:hAnsi="Arial" w:cs="Arial"/>
+          <w:sz w:val="24"/>
+          <w:szCs w:val="24"/>
+          <w:lang w:val="es-CR"/>
+        </w:rPr>
+        <w:t>empresa.</w:t>
+      </w:r>
+      <w:r>
+        <w:rPr>
+          <w:rFonts w:ascii="Arial" w:eastAsia="Times New Roman" w:hAnsi="Arial" w:cs="Arial"/>
+          <w:sz w:val="24"/>
+          <w:szCs w:val="24"/>
+          <w:lang w:val="es-CR"/>
+        </w:rPr>
+        <w:t>*</w:t>
+      </w:r>
+      <w:r>
+        <w:rPr>
+          <w:rFonts w:ascii="Arial" w:eastAsia="Times New Roman" w:hAnsi="Arial" w:cs="Arial"/>
+          <w:sz w:val="24"/>
+          <w:szCs w:val="24"/>
+          <w:lang w:val="es-CR"/>
+        </w:rPr>
+        <w:t xml:space="preserve"> </w:t>
+      </w:r>
+      <w:r>
+        <w:rPr>
+          <w:rFonts w:ascii="Arial" w:eastAsia="Times New Roman" w:hAnsi="Arial" w:cs="Arial"/>
+          <w:sz w:val="24"/>
+          <w:szCs w:val="24"/>
+          <w:lang w:val="es-CR"/>
+        </w:rPr>
+        <w:sym w:font="Wingdings" w:char="F0E0"/>
+      </w:r>
+      <w:r>
+        <w:rPr>
+          <w:rFonts w:ascii="Arial" w:eastAsia="Times New Roman" w:hAnsi="Arial" w:cs="Arial"/>
+          <w:sz w:val="24"/>
+          <w:szCs w:val="24"/>
+          <w:lang w:val="es-CR"/>
+        </w:rPr>
+        <w:t xml:space="preserve"> cualquier DB y cua</w:t>
+      </w:r>
+      <w:r>
+        <w:rPr>
+          <w:rFonts w:ascii="Arial" w:eastAsia="Times New Roman" w:hAnsi="Arial" w:cs="Arial"/>
+          <w:sz w:val="24"/>
+          <w:szCs w:val="24"/>
+          <w:lang w:val="es-CR"/>
+        </w:rPr>
+        <w:t xml:space="preserve">lquier tabla TO ‘analista’@’%’ </w:t>
+      </w:r>
+      <w:r>
+        <w:rPr>
+          <w:rFonts w:ascii="Arial" w:eastAsia="Times New Roman" w:hAnsi="Arial" w:cs="Arial"/>
+          <w:sz w:val="24"/>
+          <w:szCs w:val="24"/>
+          <w:lang w:val="es-CR"/>
+        </w:rPr>
+        <w:sym w:font="Wingdings" w:char="F0E0"/>
+      </w:r>
+      <w:r>
+        <w:rPr>
+          <w:rFonts w:ascii="Arial" w:eastAsia="Times New Roman" w:hAnsi="Arial" w:cs="Arial"/>
+          <w:sz w:val="24"/>
+          <w:szCs w:val="24"/>
+          <w:lang w:val="es-CR"/>
+        </w:rPr>
+        <w:t xml:space="preserve"> Desde cualquier IP</w:t>
+      </w:r>
+    </w:p>
+    <w:p>
+      <w:pPr>
+        <w:spacing w:after="0"/>
+        <w:ind w:left="360"/>
+        <w:rPr>
+          <w:rFonts w:ascii="Arial" w:eastAsia="Times New Roman" w:hAnsi="Arial" w:cs="Arial"/>
+          <w:sz w:val="24"/>
+          <w:szCs w:val="24"/>
+          <w:lang w:val="es-CR"/>
+        </w:rPr>
+      </w:pPr>
+    </w:p>
+    <w:p>
+      <w:pPr>
+        <w:spacing w:after="0"/>
+        <w:ind w:left="360"/>
+        <w:rPr>
+          <w:rFonts w:ascii="Arial" w:eastAsia="Times New Roman" w:hAnsi="Arial" w:cs="Arial"/>
+          <w:sz w:val="24"/>
+          <w:szCs w:val="24"/>
+          <w:lang w:val="es-CR"/>
+        </w:rPr>
+      </w:pPr>
+      <w:r>
+        <w:rPr>
+          <w:rFonts w:ascii="Arial" w:eastAsia="Times New Roman" w:hAnsi="Arial" w:cs="Arial"/>
+          <w:sz w:val="24"/>
+          <w:szCs w:val="24"/>
+          <w:lang w:val="es-CR"/>
+        </w:rPr>
+        <w:t xml:space="preserve">FLUSH PRIVILEGES; </w:t>
+      </w:r>
+      <w:r>
+        <w:rPr>
+          <w:rFonts w:ascii="Arial" w:eastAsia="Times New Roman" w:hAnsi="Arial" w:cs="Arial"/>
+          <w:sz w:val="24"/>
+          <w:szCs w:val="24"/>
+          <w:lang w:val="es-CR"/>
+        </w:rPr>
+        <w:sym w:font="Wingdings" w:char="F0E0"/>
+      </w:r>
+      <w:r>
+        <w:rPr>
+          <w:rFonts w:ascii="Arial" w:eastAsia="Times New Roman" w:hAnsi="Arial" w:cs="Arial"/>
+          <w:sz w:val="24"/>
+          <w:szCs w:val="24"/>
+          <w:lang w:val="es-CR"/>
+        </w:rPr>
+        <w:t xml:space="preserve"> Para setear los p</w:t>
+      </w:r>
+      <w:r>
+        <w:rPr>
+          <w:rFonts w:ascii="Arial" w:eastAsia="Times New Roman" w:hAnsi="Arial" w:cs="Arial"/>
+          <w:sz w:val="24"/>
+          <w:szCs w:val="24"/>
+          <w:lang w:val="es-CR"/>
+        </w:rPr>
+        <w:t>rivilegios</w:t>
+      </w:r>
+    </w:p>
+    <w:p>
+      <w:pPr>
+        <w:pStyle w:val="ListParagraph"/>
+        <w:spacing w:after="0"/>
         <w:ind w:left="1080"/>
         <w:rPr>
           <w:rFonts w:ascii="Arial" w:eastAsia="Times New Roman" w:hAnsi="Arial" w:cs="Arial"/>
@@ -454,6 +628,7 @@
           <w:ilvl w:val="1"/>
           <w:numId w:val="2"/>
         </w:numPr>
+        <w:spacing w:after="0"/>
         <w:rPr>
           <w:rFonts w:ascii="Arial" w:eastAsia="Times New Roman" w:hAnsi="Arial" w:cs="Arial"/>
           <w:sz w:val="24"/>
@@ -474,6 +649,7 @@
     <w:p>
       <w:pPr>
         <w:pStyle w:val="ListParagraph"/>
+        <w:spacing w:after="0"/>
         <w:rPr>
           <w:rFonts w:ascii="Arial" w:eastAsia="Times New Roman" w:hAnsi="Arial" w:cs="Arial"/>
           <w:sz w:val="24"/>
@@ -489,6 +665,7 @@
           <w:ilvl w:val="1"/>
           <w:numId w:val="2"/>
         </w:numPr>
+        <w:spacing w:after="0"/>
         <w:rPr>
           <w:rFonts w:ascii="Arial" w:eastAsia="Times New Roman" w:hAnsi="Arial" w:cs="Arial"/>
           <w:sz w:val="24"/>
@@ -509,6 +686,7 @@
     <w:p>
       <w:pPr>
         <w:pStyle w:val="ListParagraph"/>
+        <w:spacing w:after="0"/>
         <w:ind w:left="1080"/>
         <w:rPr>
           <w:rFonts w:ascii="Arial" w:eastAsia="Times New Roman" w:hAnsi="Arial" w:cs="Arial"/>
@@ -525,6 +703,7 @@
           <w:ilvl w:val="1"/>
           <w:numId w:val="2"/>
         </w:numPr>
+        <w:spacing w:after="0"/>
         <w:rPr>
           <w:rFonts w:ascii="Arial" w:eastAsia="Times New Roman" w:hAnsi="Arial" w:cs="Arial"/>
           <w:sz w:val="24"/>
@@ -545,17 +724,19 @@
     <w:p>
       <w:pPr>
         <w:pStyle w:val="ListParagraph"/>
-        <w:rPr>
-          <w:rFonts w:ascii="Arial" w:eastAsia="Times New Roman" w:hAnsi="Arial" w:cs="Arial"/>
-          <w:sz w:val="24"/>
-          <w:szCs w:val="24"/>
-          <w:lang w:val="es-CR"/>
-        </w:rPr>
-      </w:pPr>
-    </w:p>
-    <w:p>
-      <w:pPr>
-        <w:pStyle w:val="ListParagraph"/>
+        <w:spacing w:after="0"/>
+        <w:rPr>
+          <w:rFonts w:ascii="Arial" w:eastAsia="Times New Roman" w:hAnsi="Arial" w:cs="Arial"/>
+          <w:sz w:val="24"/>
+          <w:szCs w:val="24"/>
+          <w:lang w:val="es-CR"/>
+        </w:rPr>
+      </w:pPr>
+    </w:p>
+    <w:p>
+      <w:pPr>
+        <w:pStyle w:val="ListParagraph"/>
+        <w:spacing w:after="0"/>
         <w:ind w:left="1080"/>
         <w:rPr>
           <w:rFonts w:ascii="Arial" w:eastAsia="Times New Roman" w:hAnsi="Arial" w:cs="Arial"/>
@@ -572,6 +753,7 @@
           <w:ilvl w:val="1"/>
           <w:numId w:val="2"/>
         </w:numPr>
+        <w:spacing w:after="0"/>
         <w:rPr>
           <w:rFonts w:ascii="Arial" w:eastAsia="Times New Roman" w:hAnsi="Arial" w:cs="Arial"/>
           <w:sz w:val="24"/>
@@ -669,7 +851,6 @@
           <w:szCs w:val="24"/>
           <w:lang w:val="es-CR"/>
         </w:rPr>
-        <w:lastRenderedPageBreak/>
         <w:t>Actividad Interactiva</w:t>
       </w:r>
     </w:p>

</xml_diff>

<commit_message>
Relational DB - Module 2 - Unit 4 - Lesson 1 - Seguridad y Usuarios - finished
</commit_message>
<xml_diff>
--- a/BaseDeDatos/2.BasesDeDatosRelacionales/Unidad4/UNIDAD4.docx
+++ b/BaseDeDatos/2.BasesDeDatosRelacionales/Unidad4/UNIDAD4.docx
@@ -120,25 +120,27 @@
           <w:szCs w:val="24"/>
           <w:lang w:val="es-CR"/>
         </w:rPr>
-        <w:t xml:space="preserve">Existen muchas opciones provistas por los manejadores de base de datos PostgreSQL y MySQL. En esta unidad, te presentamos algunas de dichas opciones clasificadas en: seguridad y usuarios, respaldo y recuperación, </w:t>
-      </w:r>
-      <w:r>
-        <w:rPr>
-          <w:rFonts w:ascii="Arial" w:eastAsia="Times New Roman" w:hAnsi="Arial" w:cs="Arial"/>
-          <w:sz w:val="24"/>
-          <w:szCs w:val="24"/>
-          <w:lang w:val="es-CR"/>
-        </w:rPr>
-        <w:t>monitoreo, importación</w:t>
-      </w:r>
-      <w:r>
-        <w:rPr>
-          <w:rFonts w:ascii="Arial" w:eastAsia="Times New Roman" w:hAnsi="Arial" w:cs="Arial"/>
-          <w:sz w:val="24"/>
-          <w:szCs w:val="24"/>
-          <w:lang w:val="es-CR"/>
-        </w:rPr>
-        <w:t xml:space="preserve"> y exportación de datos. Buscamos así proporcionarte una introducción a las alternativas de manejo y gestión de tus bases de datos, que pueden ser útiles para manejar el rendimiento de la misma y salvaguardar tus datos, así como también integrar tu solución con otras aplicaciones a través de las operaciones de importar y exportar.</w:t>
+        <w:t xml:space="preserve">Existen muchas opciones provistas por los manejadores de base de datos PostgreSQL y MySQL. En esta unidad, te presentamos algunas de dichas opciones clasificadas en: seguridad y usuarios, respaldo y recuperación, monitoreo, importación y exportación de datos. Buscamos así proporcionarte una introducción a las alternativas de manejo y gestión de tus bases de datos, que pueden ser útiles para manejar el rendimiento de </w:t>
+      </w:r>
+      <w:proofErr w:type="gramStart"/>
+      <w:r>
+        <w:rPr>
+          <w:rFonts w:ascii="Arial" w:eastAsia="Times New Roman" w:hAnsi="Arial" w:cs="Arial"/>
+          <w:sz w:val="24"/>
+          <w:szCs w:val="24"/>
+          <w:lang w:val="es-CR"/>
+        </w:rPr>
+        <w:t>la misma</w:t>
+      </w:r>
+      <w:proofErr w:type="gramEnd"/>
+      <w:r>
+        <w:rPr>
+          <w:rFonts w:ascii="Arial" w:eastAsia="Times New Roman" w:hAnsi="Arial" w:cs="Arial"/>
+          <w:sz w:val="24"/>
+          <w:szCs w:val="24"/>
+          <w:lang w:val="es-CR"/>
+        </w:rPr>
+        <w:t xml:space="preserve"> y salvaguardar tus datos, así como también integrar tu solución con otras aplicaciones a través de las operaciones de importar y exportar.</w:t>
       </w:r>
     </w:p>
     <w:p>
@@ -225,21 +227,7 @@
           <w:rFonts w:ascii="Arial" w:hAnsi="Arial" w:cs="Arial"/>
           <w:lang w:val="es-CR"/>
         </w:rPr>
-        <w:t xml:space="preserve">Completar los procesos de importar y exportar datos en MySQL y PostgreSQL con la finalidad de poder transferir los datos a otras aplicaciones u </w:t>
-      </w:r>
-      <w:r>
-        <w:rPr>
-          <w:rFonts w:ascii="Arial" w:hAnsi="Arial" w:cs="Arial"/>
-          <w:lang w:val="es-CR"/>
-        </w:rPr>
-        <w:t>otras bases</w:t>
-      </w:r>
-      <w:r>
-        <w:rPr>
-          <w:rFonts w:ascii="Arial" w:hAnsi="Arial" w:cs="Arial"/>
-          <w:lang w:val="es-CR"/>
-        </w:rPr>
-        <w:t xml:space="preserve"> de datos.</w:t>
+        <w:t>Completar los procesos de importar y exportar datos en MySQL y PostgreSQL con la finalidad de poder transferir los datos a otras aplicaciones u otras bases de datos.</w:t>
       </w:r>
     </w:p>
     <w:p>
@@ -260,21 +248,7 @@
           <w:rFonts w:ascii="Arial" w:hAnsi="Arial" w:cs="Arial"/>
           <w:lang w:val="es-CR"/>
         </w:rPr>
-        <w:t xml:space="preserve">Interpretar </w:t>
-      </w:r>
-      <w:r>
-        <w:rPr>
-          <w:rFonts w:ascii="Arial" w:hAnsi="Arial" w:cs="Arial"/>
-          <w:lang w:val="es-CR"/>
-        </w:rPr>
-        <w:t>las operaciones</w:t>
-      </w:r>
-      <w:r>
-        <w:rPr>
-          <w:rFonts w:ascii="Arial" w:hAnsi="Arial" w:cs="Arial"/>
-          <w:lang w:val="es-CR"/>
-        </w:rPr>
-        <w:t xml:space="preserve"> de monitoreo en MySQL y PostgreSQL con la finalidad de analizar el comportamiento y rendimiento de la base de datos y el servidor donde está alojada.</w:t>
+        <w:t>Interpretar las operaciones de monitoreo en MySQL y PostgreSQL con la finalidad de analizar el comportamiento y rendimiento de la base de datos y el servidor donde está alojada.</w:t>
       </w:r>
     </w:p>
     <w:p>
@@ -403,7 +377,25 @@
           <w:sz w:val="24"/>
           <w:szCs w:val="24"/>
         </w:rPr>
-        <w:t>CREATE USER analista IDENTIFIED B</w:t>
+        <w:t xml:space="preserve">CREATE USER </w:t>
+      </w:r>
+      <w:proofErr w:type="spellStart"/>
+      <w:r>
+        <w:rPr>
+          <w:rFonts w:ascii="Arial" w:eastAsia="Times New Roman" w:hAnsi="Arial" w:cs="Arial"/>
+          <w:sz w:val="24"/>
+          <w:szCs w:val="24"/>
+        </w:rPr>
+        <w:t>analista</w:t>
+      </w:r>
+      <w:proofErr w:type="spellEnd"/>
+      <w:r>
+        <w:rPr>
+          <w:rFonts w:ascii="Arial" w:eastAsia="Times New Roman" w:hAnsi="Arial" w:cs="Arial"/>
+          <w:sz w:val="24"/>
+          <w:szCs w:val="24"/>
+        </w:rPr>
+        <w:t xml:space="preserve"> IDENTIFIED B</w:t>
       </w:r>
       <w:r>
         <w:rPr>
@@ -475,6 +467,7 @@
         </w:rPr>
         <w:t>GRANT SELECT ON mi_</w:t>
       </w:r>
+      <w:proofErr w:type="gramStart"/>
       <w:r>
         <w:rPr>
           <w:rFonts w:ascii="Arial" w:eastAsia="Times New Roman" w:hAnsi="Arial" w:cs="Arial"/>
@@ -493,6 +486,7 @@
         </w:rPr>
         <w:t>*</w:t>
       </w:r>
+      <w:proofErr w:type="gramEnd"/>
       <w:r>
         <w:rPr>
           <w:rFonts w:ascii="Arial" w:eastAsia="Times New Roman" w:hAnsi="Arial" w:cs="Arial"/>
@@ -596,7 +590,27 @@
           <w:szCs w:val="24"/>
           <w:lang w:val="es-CR"/>
         </w:rPr>
-        <w:t xml:space="preserve"> Para setear los p</w:t>
+        <w:t xml:space="preserve"> Para </w:t>
+      </w:r>
+      <w:proofErr w:type="spellStart"/>
+      <w:r>
+        <w:rPr>
+          <w:rFonts w:ascii="Arial" w:eastAsia="Times New Roman" w:hAnsi="Arial" w:cs="Arial"/>
+          <w:sz w:val="24"/>
+          <w:szCs w:val="24"/>
+          <w:lang w:val="es-CR"/>
+        </w:rPr>
+        <w:t>setear</w:t>
+      </w:r>
+      <w:proofErr w:type="spellEnd"/>
+      <w:r>
+        <w:rPr>
+          <w:rFonts w:ascii="Arial" w:eastAsia="Times New Roman" w:hAnsi="Arial" w:cs="Arial"/>
+          <w:sz w:val="24"/>
+          <w:szCs w:val="24"/>
+          <w:lang w:val="es-CR"/>
+        </w:rPr>
+        <w:t xml:space="preserve"> los p</w:t>
       </w:r>
       <w:r>
         <w:rPr>
@@ -650,6 +664,19 @@
       <w:pPr>
         <w:pStyle w:val="ListParagraph"/>
         <w:spacing w:after="0"/>
+        <w:ind w:left="1080"/>
+        <w:rPr>
+          <w:rFonts w:ascii="Arial" w:eastAsia="Times New Roman" w:hAnsi="Arial" w:cs="Arial"/>
+          <w:sz w:val="24"/>
+          <w:szCs w:val="24"/>
+          <w:lang w:val="es-CR"/>
+        </w:rPr>
+      </w:pPr>
+    </w:p>
+    <w:p>
+      <w:pPr>
+        <w:pStyle w:val="ListParagraph"/>
+        <w:spacing w:after="0"/>
         <w:rPr>
           <w:rFonts w:ascii="Arial" w:eastAsia="Times New Roman" w:hAnsi="Arial" w:cs="Arial"/>
           <w:sz w:val="24"/>
@@ -680,14 +707,326 @@
           <w:szCs w:val="24"/>
           <w:lang w:val="es-CR"/>
         </w:rPr>
+        <w:lastRenderedPageBreak/>
         <w:t>Usuarios y Permisos en PostgreSQL</w:t>
       </w:r>
     </w:p>
     <w:p>
       <w:pPr>
-        <w:pStyle w:val="ListParagraph"/>
-        <w:spacing w:after="0"/>
-        <w:ind w:left="1080"/>
+        <w:spacing w:after="0"/>
+        <w:rPr>
+          <w:rFonts w:ascii="Arial" w:eastAsia="Times New Roman" w:hAnsi="Arial" w:cs="Arial"/>
+          <w:sz w:val="24"/>
+          <w:szCs w:val="24"/>
+          <w:lang w:val="es-CR"/>
+        </w:rPr>
+      </w:pPr>
+    </w:p>
+    <w:p>
+      <w:pPr>
+        <w:spacing w:after="0"/>
+        <w:ind w:left="360"/>
+        <w:rPr>
+          <w:rFonts w:ascii="Arial" w:eastAsia="Times New Roman" w:hAnsi="Arial" w:cs="Arial"/>
+          <w:sz w:val="24"/>
+          <w:szCs w:val="24"/>
+          <w:lang w:val="es-CR"/>
+        </w:rPr>
+      </w:pPr>
+      <w:proofErr w:type="spellStart"/>
+      <w:r>
+        <w:rPr>
+          <w:rFonts w:ascii="Arial" w:eastAsia="Times New Roman" w:hAnsi="Arial" w:cs="Arial"/>
+          <w:sz w:val="24"/>
+          <w:szCs w:val="24"/>
+          <w:lang w:val="es-CR"/>
+        </w:rPr>
+        <w:t>pgAdmin</w:t>
+      </w:r>
+      <w:proofErr w:type="spellEnd"/>
+    </w:p>
+    <w:p>
+      <w:pPr>
+        <w:spacing w:after="0"/>
+        <w:ind w:left="360"/>
+        <w:rPr>
+          <w:rFonts w:ascii="Arial" w:eastAsia="Times New Roman" w:hAnsi="Arial" w:cs="Arial"/>
+          <w:sz w:val="24"/>
+          <w:szCs w:val="24"/>
+          <w:lang w:val="es-CR"/>
+        </w:rPr>
+      </w:pPr>
+    </w:p>
+    <w:p>
+      <w:pPr>
+        <w:spacing w:after="0"/>
+        <w:ind w:left="360"/>
+        <w:rPr>
+          <w:rFonts w:ascii="Arial" w:eastAsia="Times New Roman" w:hAnsi="Arial" w:cs="Arial"/>
+          <w:sz w:val="24"/>
+          <w:szCs w:val="24"/>
+          <w:lang w:val="es-CR"/>
+        </w:rPr>
+      </w:pPr>
+      <w:r>
+        <w:rPr>
+          <w:rFonts w:ascii="Arial" w:eastAsia="Times New Roman" w:hAnsi="Arial" w:cs="Arial"/>
+          <w:sz w:val="24"/>
+          <w:szCs w:val="24"/>
+          <w:lang w:val="es-CR"/>
+        </w:rPr>
+        <w:t>En el ambiente Gráfico:</w:t>
+      </w:r>
+    </w:p>
+    <w:p>
+      <w:pPr>
+        <w:spacing w:after="0"/>
+        <w:ind w:left="360"/>
+        <w:rPr>
+          <w:rFonts w:ascii="Arial" w:eastAsia="Times New Roman" w:hAnsi="Arial" w:cs="Arial"/>
+          <w:sz w:val="24"/>
+          <w:szCs w:val="24"/>
+          <w:lang w:val="es-CR"/>
+        </w:rPr>
+      </w:pPr>
+    </w:p>
+    <w:p>
+      <w:pPr>
+        <w:spacing w:after="0"/>
+        <w:ind w:left="360"/>
+        <w:rPr>
+          <w:rFonts w:ascii="Arial" w:eastAsia="Times New Roman" w:hAnsi="Arial" w:cs="Arial"/>
+          <w:sz w:val="24"/>
+          <w:szCs w:val="24"/>
+          <w:lang w:val="es-CR"/>
+        </w:rPr>
+      </w:pPr>
+      <w:proofErr w:type="spellStart"/>
+      <w:r>
+        <w:rPr>
+          <w:rFonts w:ascii="Arial" w:eastAsia="Times New Roman" w:hAnsi="Arial" w:cs="Arial"/>
+          <w:sz w:val="24"/>
+          <w:szCs w:val="24"/>
+          <w:lang w:val="es-CR"/>
+        </w:rPr>
+        <w:t>Login</w:t>
+      </w:r>
+      <w:proofErr w:type="spellEnd"/>
+      <w:r>
+        <w:rPr>
+          <w:rFonts w:ascii="Arial" w:eastAsia="Times New Roman" w:hAnsi="Arial" w:cs="Arial"/>
+          <w:sz w:val="24"/>
+          <w:szCs w:val="24"/>
+          <w:lang w:val="es-CR"/>
+        </w:rPr>
+        <w:t>/</w:t>
+      </w:r>
+      <w:proofErr w:type="spellStart"/>
+      <w:r>
+        <w:rPr>
+          <w:rFonts w:ascii="Arial" w:eastAsia="Times New Roman" w:hAnsi="Arial" w:cs="Arial"/>
+          <w:sz w:val="24"/>
+          <w:szCs w:val="24"/>
+          <w:lang w:val="es-CR"/>
+        </w:rPr>
+        <w:t>Group</w:t>
+      </w:r>
+      <w:proofErr w:type="spellEnd"/>
+      <w:r>
+        <w:rPr>
+          <w:rFonts w:ascii="Arial" w:eastAsia="Times New Roman" w:hAnsi="Arial" w:cs="Arial"/>
+          <w:sz w:val="24"/>
+          <w:szCs w:val="24"/>
+          <w:lang w:val="es-CR"/>
+        </w:rPr>
+        <w:t xml:space="preserve"> Roles </w:t>
+      </w:r>
+      <w:r>
+        <w:rPr>
+          <w:rFonts w:ascii="Arial" w:eastAsia="Times New Roman" w:hAnsi="Arial" w:cs="Arial"/>
+          <w:sz w:val="24"/>
+          <w:szCs w:val="24"/>
+          <w:lang w:val="es-CR"/>
+        </w:rPr>
+        <w:sym w:font="Wingdings" w:char="F0E0"/>
+      </w:r>
+      <w:r>
+        <w:rPr>
+          <w:rFonts w:ascii="Arial" w:eastAsia="Times New Roman" w:hAnsi="Arial" w:cs="Arial"/>
+          <w:sz w:val="24"/>
+          <w:szCs w:val="24"/>
+          <w:lang w:val="es-CR"/>
+        </w:rPr>
+        <w:t xml:space="preserve"> Se crea un usuario</w:t>
+      </w:r>
+    </w:p>
+    <w:p>
+      <w:pPr>
+        <w:spacing w:after="0"/>
+        <w:ind w:left="360"/>
+        <w:rPr>
+          <w:rFonts w:ascii="Arial" w:eastAsia="Times New Roman" w:hAnsi="Arial" w:cs="Arial"/>
+          <w:sz w:val="24"/>
+          <w:szCs w:val="24"/>
+          <w:lang w:val="es-CR"/>
+        </w:rPr>
+      </w:pPr>
+    </w:p>
+    <w:p>
+      <w:pPr>
+        <w:spacing w:after="0"/>
+        <w:ind w:left="360"/>
+        <w:rPr>
+          <w:rFonts w:ascii="Arial" w:eastAsia="Times New Roman" w:hAnsi="Arial" w:cs="Arial"/>
+          <w:sz w:val="24"/>
+          <w:szCs w:val="24"/>
+          <w:lang w:val="es-CR"/>
+        </w:rPr>
+      </w:pPr>
+      <w:r>
+        <w:rPr>
+          <w:rFonts w:ascii="Arial" w:eastAsia="Times New Roman" w:hAnsi="Arial" w:cs="Arial"/>
+          <w:sz w:val="24"/>
+          <w:szCs w:val="24"/>
+          <w:lang w:val="es-CR"/>
+        </w:rPr>
+        <w:t xml:space="preserve">En la tabla </w:t>
+      </w:r>
+      <w:r>
+        <w:rPr>
+          <w:rFonts w:ascii="Arial" w:eastAsia="Times New Roman" w:hAnsi="Arial" w:cs="Arial"/>
+          <w:sz w:val="24"/>
+          <w:szCs w:val="24"/>
+          <w:lang w:val="es-CR"/>
+        </w:rPr>
+        <w:t>donde se desea crear los permisos</w:t>
+      </w:r>
+    </w:p>
+    <w:p>
+      <w:pPr>
+        <w:spacing w:after="0"/>
+        <w:ind w:left="360"/>
+        <w:rPr>
+          <w:rFonts w:ascii="Arial" w:eastAsia="Times New Roman" w:hAnsi="Arial" w:cs="Arial"/>
+          <w:sz w:val="24"/>
+          <w:szCs w:val="24"/>
+          <w:lang w:val="es-CR"/>
+        </w:rPr>
+      </w:pPr>
+    </w:p>
+    <w:p>
+      <w:pPr>
+        <w:spacing w:after="0"/>
+        <w:ind w:left="360"/>
+        <w:rPr>
+          <w:rFonts w:ascii="Arial" w:eastAsia="Times New Roman" w:hAnsi="Arial" w:cs="Arial"/>
+          <w:sz w:val="24"/>
+          <w:szCs w:val="24"/>
+          <w:lang w:val="es-CR"/>
+        </w:rPr>
+      </w:pPr>
+      <w:proofErr w:type="spellStart"/>
+      <w:proofErr w:type="gramStart"/>
+      <w:r>
+        <w:rPr>
+          <w:rFonts w:ascii="Arial" w:eastAsia="Times New Roman" w:hAnsi="Arial" w:cs="Arial"/>
+          <w:sz w:val="24"/>
+          <w:szCs w:val="24"/>
+          <w:lang w:val="es-CR"/>
+        </w:rPr>
+        <w:t>Click</w:t>
+      </w:r>
+      <w:proofErr w:type="spellEnd"/>
+      <w:proofErr w:type="gramEnd"/>
+      <w:r>
+        <w:rPr>
+          <w:rFonts w:ascii="Arial" w:eastAsia="Times New Roman" w:hAnsi="Arial" w:cs="Arial"/>
+          <w:sz w:val="24"/>
+          <w:szCs w:val="24"/>
+          <w:lang w:val="es-CR"/>
+        </w:rPr>
+        <w:t xml:space="preserve"> derecho </w:t>
+      </w:r>
+      <w:r>
+        <w:rPr>
+          <w:rFonts w:ascii="Arial" w:eastAsia="Times New Roman" w:hAnsi="Arial" w:cs="Arial"/>
+          <w:sz w:val="24"/>
+          <w:szCs w:val="24"/>
+          <w:lang w:val="es-CR"/>
+        </w:rPr>
+        <w:sym w:font="Wingdings" w:char="F0E0"/>
+      </w:r>
+      <w:r>
+        <w:rPr>
+          <w:rFonts w:ascii="Arial" w:eastAsia="Times New Roman" w:hAnsi="Arial" w:cs="Arial"/>
+          <w:sz w:val="24"/>
+          <w:szCs w:val="24"/>
+          <w:lang w:val="es-CR"/>
+        </w:rPr>
+        <w:t xml:space="preserve"> </w:t>
+      </w:r>
+      <w:proofErr w:type="spellStart"/>
+      <w:r>
+        <w:rPr>
+          <w:rFonts w:ascii="Arial" w:eastAsia="Times New Roman" w:hAnsi="Arial" w:cs="Arial"/>
+          <w:sz w:val="24"/>
+          <w:szCs w:val="24"/>
+          <w:lang w:val="es-CR"/>
+        </w:rPr>
+        <w:t>Properties</w:t>
+      </w:r>
+      <w:proofErr w:type="spellEnd"/>
+      <w:r>
+        <w:rPr>
+          <w:rFonts w:ascii="Arial" w:eastAsia="Times New Roman" w:hAnsi="Arial" w:cs="Arial"/>
+          <w:sz w:val="24"/>
+          <w:szCs w:val="24"/>
+          <w:lang w:val="es-CR"/>
+        </w:rPr>
+        <w:t xml:space="preserve"> </w:t>
+      </w:r>
+      <w:r>
+        <w:rPr>
+          <w:rFonts w:ascii="Arial" w:eastAsia="Times New Roman" w:hAnsi="Arial" w:cs="Arial"/>
+          <w:sz w:val="24"/>
+          <w:szCs w:val="24"/>
+          <w:lang w:val="es-CR"/>
+        </w:rPr>
+        <w:sym w:font="Wingdings" w:char="F0E0"/>
+      </w:r>
+      <w:r>
+        <w:rPr>
+          <w:rFonts w:ascii="Arial" w:eastAsia="Times New Roman" w:hAnsi="Arial" w:cs="Arial"/>
+          <w:sz w:val="24"/>
+          <w:szCs w:val="24"/>
+          <w:lang w:val="es-CR"/>
+        </w:rPr>
+        <w:t xml:space="preserve"> </w:t>
+      </w:r>
+      <w:proofErr w:type="spellStart"/>
+      <w:r>
+        <w:rPr>
+          <w:rFonts w:ascii="Arial" w:eastAsia="Times New Roman" w:hAnsi="Arial" w:cs="Arial"/>
+          <w:sz w:val="24"/>
+          <w:szCs w:val="24"/>
+          <w:lang w:val="es-CR"/>
+        </w:rPr>
+        <w:t>Tab</w:t>
+      </w:r>
+      <w:proofErr w:type="spellEnd"/>
+      <w:r>
+        <w:rPr>
+          <w:rFonts w:ascii="Arial" w:eastAsia="Times New Roman" w:hAnsi="Arial" w:cs="Arial"/>
+          <w:sz w:val="24"/>
+          <w:szCs w:val="24"/>
+          <w:lang w:val="es-CR"/>
+        </w:rPr>
+        <w:t xml:space="preserve"> Security</w:t>
+      </w:r>
+    </w:p>
+    <w:p>
+      <w:pPr>
+        <w:spacing w:after="0"/>
         <w:rPr>
           <w:rFonts w:ascii="Arial" w:eastAsia="Times New Roman" w:hAnsi="Arial" w:cs="Arial"/>
           <w:sz w:val="24"/>
@@ -723,15 +1062,1213 @@
     </w:p>
     <w:p>
       <w:pPr>
+        <w:spacing w:after="0"/>
+        <w:rPr>
+          <w:rFonts w:ascii="Arial" w:eastAsia="Times New Roman" w:hAnsi="Arial" w:cs="Arial"/>
+          <w:sz w:val="24"/>
+          <w:szCs w:val="24"/>
+          <w:lang w:val="es-CR"/>
+        </w:rPr>
+      </w:pPr>
+    </w:p>
+    <w:p>
+      <w:pPr>
+        <w:spacing w:after="0"/>
+        <w:ind w:left="360"/>
+        <w:rPr>
+          <w:rFonts w:ascii="Arial" w:eastAsia="Times New Roman" w:hAnsi="Arial" w:cs="Arial"/>
+          <w:sz w:val="24"/>
+          <w:szCs w:val="24"/>
+          <w:lang w:val="es-CR"/>
+        </w:rPr>
+      </w:pPr>
+      <w:r>
+        <w:rPr>
+          <w:rFonts w:ascii="Arial" w:eastAsia="Times New Roman" w:hAnsi="Arial" w:cs="Arial"/>
+          <w:sz w:val="24"/>
+          <w:szCs w:val="24"/>
+          <w:lang w:val="es-CR"/>
+        </w:rPr>
+        <w:t>Punto 1.</w:t>
+      </w:r>
+    </w:p>
+    <w:p>
+      <w:pPr>
+        <w:spacing w:after="0"/>
+        <w:ind w:left="360"/>
+        <w:rPr>
+          <w:rFonts w:ascii="Arial" w:eastAsia="Times New Roman" w:hAnsi="Arial" w:cs="Arial"/>
+          <w:sz w:val="24"/>
+          <w:szCs w:val="24"/>
+          <w:lang w:val="es-CR"/>
+        </w:rPr>
+      </w:pPr>
+    </w:p>
+    <w:p>
+      <w:pPr>
+        <w:spacing w:after="0"/>
+        <w:ind w:left="360"/>
+        <w:rPr>
+          <w:noProof/>
+        </w:rPr>
+      </w:pPr>
+    </w:p>
+    <w:p>
+      <w:pPr>
+        <w:spacing w:after="0"/>
+        <w:ind w:left="360"/>
+        <w:rPr>
+          <w:rFonts w:ascii="Arial" w:eastAsia="Times New Roman" w:hAnsi="Arial" w:cs="Arial"/>
+          <w:sz w:val="24"/>
+          <w:szCs w:val="24"/>
+          <w:lang w:val="es-CR"/>
+        </w:rPr>
+      </w:pPr>
+      <w:r>
+        <w:rPr>
+          <w:noProof/>
+        </w:rPr>
+        <w:drawing>
+          <wp:inline distT="0" distB="0" distL="0" distR="0" wp14:anchorId="2FDA39F7" wp14:editId="6AE96B5B">
+            <wp:extent cx="3828492" cy="3016575"/>
+            <wp:effectExtent l="0" t="0" r="635" b="0"/>
+            <wp:docPr id="1" name="Picture 1"/>
+            <wp:cNvGraphicFramePr>
+              <a:graphicFrameLocks xmlns:a="http://schemas.openxmlformats.org/drawingml/2006/main" noChangeAspect="1"/>
+            </wp:cNvGraphicFramePr>
+            <a:graphic xmlns:a="http://schemas.openxmlformats.org/drawingml/2006/main">
+              <a:graphicData uri="http://schemas.openxmlformats.org/drawingml/2006/picture">
+                <pic:pic xmlns:pic="http://schemas.openxmlformats.org/drawingml/2006/picture">
+                  <pic:nvPicPr>
+                    <pic:cNvPr id="1" name=""/>
+                    <pic:cNvPicPr/>
+                  </pic:nvPicPr>
+                  <pic:blipFill>
+                    <a:blip r:embed="rId7"/>
+                    <a:stretch>
+                      <a:fillRect/>
+                    </a:stretch>
+                  </pic:blipFill>
+                  <pic:spPr>
+                    <a:xfrm>
+                      <a:off x="0" y="0"/>
+                      <a:ext cx="3849737" cy="3033315"/>
+                    </a:xfrm>
+                    <a:prstGeom prst="rect">
+                      <a:avLst/>
+                    </a:prstGeom>
+                  </pic:spPr>
+                </pic:pic>
+              </a:graphicData>
+            </a:graphic>
+          </wp:inline>
+        </w:drawing>
+      </w:r>
+    </w:p>
+    <w:p>
+      <w:pPr>
+        <w:spacing w:after="0"/>
+        <w:ind w:left="360"/>
+        <w:rPr>
+          <w:noProof/>
+        </w:rPr>
+      </w:pPr>
+    </w:p>
+    <w:p>
+      <w:pPr>
+        <w:spacing w:after="0"/>
+        <w:ind w:left="360"/>
+        <w:rPr>
+          <w:noProof/>
+        </w:rPr>
+      </w:pPr>
+    </w:p>
+    <w:p>
+      <w:pPr>
+        <w:spacing w:after="0"/>
+        <w:ind w:left="360"/>
+        <w:rPr>
+          <w:rFonts w:ascii="Arial" w:eastAsia="Times New Roman" w:hAnsi="Arial" w:cs="Arial"/>
+          <w:sz w:val="24"/>
+          <w:szCs w:val="24"/>
+          <w:lang w:val="es-CR"/>
+        </w:rPr>
+      </w:pPr>
+      <w:r>
+        <w:rPr>
+          <w:noProof/>
+        </w:rPr>
+        <w:lastRenderedPageBreak/>
+        <w:drawing>
+          <wp:inline distT="0" distB="0" distL="0" distR="0" wp14:anchorId="22E50CFE" wp14:editId="11D3EFAC">
+            <wp:extent cx="3733414" cy="2956418"/>
+            <wp:effectExtent l="0" t="0" r="635" b="0"/>
+            <wp:docPr id="3" name="Picture 3"/>
+            <wp:cNvGraphicFramePr>
+              <a:graphicFrameLocks xmlns:a="http://schemas.openxmlformats.org/drawingml/2006/main" noChangeAspect="1"/>
+            </wp:cNvGraphicFramePr>
+            <a:graphic xmlns:a="http://schemas.openxmlformats.org/drawingml/2006/main">
+              <a:graphicData uri="http://schemas.openxmlformats.org/drawingml/2006/picture">
+                <pic:pic xmlns:pic="http://schemas.openxmlformats.org/drawingml/2006/picture">
+                  <pic:nvPicPr>
+                    <pic:cNvPr id="1" name=""/>
+                    <pic:cNvPicPr/>
+                  </pic:nvPicPr>
+                  <pic:blipFill>
+                    <a:blip r:embed="rId8"/>
+                    <a:stretch>
+                      <a:fillRect/>
+                    </a:stretch>
+                  </pic:blipFill>
+                  <pic:spPr>
+                    <a:xfrm>
+                      <a:off x="0" y="0"/>
+                      <a:ext cx="3744736" cy="2965383"/>
+                    </a:xfrm>
+                    <a:prstGeom prst="rect">
+                      <a:avLst/>
+                    </a:prstGeom>
+                  </pic:spPr>
+                </pic:pic>
+              </a:graphicData>
+            </a:graphic>
+          </wp:inline>
+        </w:drawing>
+      </w:r>
+    </w:p>
+    <w:p>
+      <w:pPr>
+        <w:spacing w:after="0"/>
+        <w:ind w:left="360"/>
+        <w:rPr>
+          <w:rFonts w:ascii="Arial" w:eastAsia="Times New Roman" w:hAnsi="Arial" w:cs="Arial"/>
+          <w:sz w:val="24"/>
+          <w:szCs w:val="24"/>
+          <w:lang w:val="es-CR"/>
+        </w:rPr>
+      </w:pPr>
+    </w:p>
+    <w:p>
+      <w:pPr>
+        <w:spacing w:after="0"/>
+        <w:ind w:left="360"/>
+        <w:rPr>
+          <w:rFonts w:ascii="Arial" w:eastAsia="Times New Roman" w:hAnsi="Arial" w:cs="Arial"/>
+          <w:sz w:val="24"/>
+          <w:szCs w:val="24"/>
+          <w:lang w:val="es-CR"/>
+        </w:rPr>
+      </w:pPr>
+      <w:r>
+        <w:rPr>
+          <w:rFonts w:ascii="Arial" w:eastAsia="Times New Roman" w:hAnsi="Arial" w:cs="Arial"/>
+          <w:sz w:val="24"/>
+          <w:szCs w:val="24"/>
+          <w:lang w:val="es-CR"/>
+        </w:rPr>
+        <w:t>Punto 2.</w:t>
+      </w:r>
+    </w:p>
+    <w:p>
+      <w:pPr>
+        <w:spacing w:after="0"/>
+        <w:ind w:left="360"/>
+        <w:rPr>
+          <w:rFonts w:ascii="Arial" w:eastAsia="Times New Roman" w:hAnsi="Arial" w:cs="Arial"/>
+          <w:sz w:val="24"/>
+          <w:szCs w:val="24"/>
+          <w:lang w:val="es-CR"/>
+        </w:rPr>
+      </w:pPr>
+    </w:p>
+    <w:p>
+      <w:pPr>
+        <w:spacing w:after="0"/>
+        <w:ind w:left="360"/>
+        <w:rPr>
+          <w:rFonts w:ascii="Arial" w:eastAsia="Times New Roman" w:hAnsi="Arial" w:cs="Arial"/>
+          <w:sz w:val="24"/>
+          <w:szCs w:val="24"/>
+          <w:lang w:val="es-CR"/>
+        </w:rPr>
+      </w:pPr>
+      <w:r>
+        <w:rPr>
+          <w:noProof/>
+        </w:rPr>
+        <w:drawing>
+          <wp:inline distT="0" distB="0" distL="0" distR="0" wp14:anchorId="4B1D73B2" wp14:editId="1E2879E0">
+            <wp:extent cx="4895850" cy="1627242"/>
+            <wp:effectExtent l="0" t="0" r="0" b="0"/>
+            <wp:docPr id="4" name="Picture 4"/>
+            <wp:cNvGraphicFramePr>
+              <a:graphicFrameLocks xmlns:a="http://schemas.openxmlformats.org/drawingml/2006/main" noChangeAspect="1"/>
+            </wp:cNvGraphicFramePr>
+            <a:graphic xmlns:a="http://schemas.openxmlformats.org/drawingml/2006/main">
+              <a:graphicData uri="http://schemas.openxmlformats.org/drawingml/2006/picture">
+                <pic:pic xmlns:pic="http://schemas.openxmlformats.org/drawingml/2006/picture">
+                  <pic:nvPicPr>
+                    <pic:cNvPr id="1" name=""/>
+                    <pic:cNvPicPr/>
+                  </pic:nvPicPr>
+                  <pic:blipFill>
+                    <a:blip r:embed="rId9"/>
+                    <a:stretch>
+                      <a:fillRect/>
+                    </a:stretch>
+                  </pic:blipFill>
+                  <pic:spPr>
+                    <a:xfrm>
+                      <a:off x="0" y="0"/>
+                      <a:ext cx="4911321" cy="1632384"/>
+                    </a:xfrm>
+                    <a:prstGeom prst="rect">
+                      <a:avLst/>
+                    </a:prstGeom>
+                  </pic:spPr>
+                </pic:pic>
+              </a:graphicData>
+            </a:graphic>
+          </wp:inline>
+        </w:drawing>
+      </w:r>
+    </w:p>
+    <w:p>
+      <w:pPr>
+        <w:spacing w:after="0"/>
+        <w:ind w:left="360"/>
+        <w:rPr>
+          <w:rFonts w:ascii="Arial" w:eastAsia="Times New Roman" w:hAnsi="Arial" w:cs="Arial"/>
+          <w:sz w:val="24"/>
+          <w:szCs w:val="24"/>
+          <w:lang w:val="es-CR"/>
+        </w:rPr>
+      </w:pPr>
+    </w:p>
+    <w:p>
+      <w:pPr>
+        <w:spacing w:after="0"/>
+        <w:ind w:left="360"/>
+        <w:rPr>
+          <w:rFonts w:ascii="Arial" w:eastAsia="Times New Roman" w:hAnsi="Arial" w:cs="Arial"/>
+          <w:sz w:val="24"/>
+          <w:szCs w:val="24"/>
+          <w:lang w:val="es-CR"/>
+        </w:rPr>
+      </w:pPr>
+      <w:r>
+        <w:rPr>
+          <w:noProof/>
+        </w:rPr>
+        <w:drawing>
+          <wp:inline distT="0" distB="0" distL="0" distR="0" wp14:anchorId="2AB5E656" wp14:editId="65A5AFFC">
+            <wp:extent cx="4924425" cy="1754589"/>
+            <wp:effectExtent l="0" t="0" r="0" b="0"/>
+            <wp:docPr id="5" name="Picture 5"/>
+            <wp:cNvGraphicFramePr>
+              <a:graphicFrameLocks xmlns:a="http://schemas.openxmlformats.org/drawingml/2006/main" noChangeAspect="1"/>
+            </wp:cNvGraphicFramePr>
+            <a:graphic xmlns:a="http://schemas.openxmlformats.org/drawingml/2006/main">
+              <a:graphicData uri="http://schemas.openxmlformats.org/drawingml/2006/picture">
+                <pic:pic xmlns:pic="http://schemas.openxmlformats.org/drawingml/2006/picture">
+                  <pic:nvPicPr>
+                    <pic:cNvPr id="1" name=""/>
+                    <pic:cNvPicPr/>
+                  </pic:nvPicPr>
+                  <pic:blipFill>
+                    <a:blip r:embed="rId10"/>
+                    <a:stretch>
+                      <a:fillRect/>
+                    </a:stretch>
+                  </pic:blipFill>
+                  <pic:spPr>
+                    <a:xfrm>
+                      <a:off x="0" y="0"/>
+                      <a:ext cx="4969046" cy="1770488"/>
+                    </a:xfrm>
+                    <a:prstGeom prst="rect">
+                      <a:avLst/>
+                    </a:prstGeom>
+                  </pic:spPr>
+                </pic:pic>
+              </a:graphicData>
+            </a:graphic>
+          </wp:inline>
+        </w:drawing>
+      </w:r>
+    </w:p>
+    <w:p>
+      <w:pPr>
+        <w:spacing w:after="0"/>
+        <w:ind w:left="360"/>
+        <w:rPr>
+          <w:rFonts w:ascii="Arial" w:eastAsia="Times New Roman" w:hAnsi="Arial" w:cs="Arial"/>
+          <w:sz w:val="24"/>
+          <w:szCs w:val="24"/>
+          <w:lang w:val="es-CR"/>
+        </w:rPr>
+      </w:pPr>
+    </w:p>
+    <w:p>
+      <w:pPr>
+        <w:spacing w:after="0"/>
+        <w:ind w:left="360"/>
+        <w:rPr>
+          <w:rFonts w:ascii="Arial" w:eastAsia="Times New Roman" w:hAnsi="Arial" w:cs="Arial"/>
+          <w:sz w:val="24"/>
+          <w:szCs w:val="24"/>
+          <w:lang w:val="es-CR"/>
+        </w:rPr>
+      </w:pPr>
+      <w:r>
+        <w:rPr>
+          <w:rFonts w:ascii="Arial" w:eastAsia="Times New Roman" w:hAnsi="Arial" w:cs="Arial"/>
+          <w:sz w:val="24"/>
+          <w:szCs w:val="24"/>
+          <w:lang w:val="es-CR"/>
+        </w:rPr>
+        <w:t>Punto 3</w:t>
+      </w:r>
+    </w:p>
+    <w:p>
+      <w:pPr>
+        <w:spacing w:after="0"/>
+        <w:ind w:left="360"/>
+        <w:rPr>
+          <w:rFonts w:ascii="Arial" w:eastAsia="Times New Roman" w:hAnsi="Arial" w:cs="Arial"/>
+          <w:sz w:val="24"/>
+          <w:szCs w:val="24"/>
+          <w:lang w:val="es-CR"/>
+        </w:rPr>
+      </w:pPr>
+    </w:p>
+    <w:p>
+      <w:pPr>
+        <w:spacing w:after="0"/>
+        <w:ind w:left="360"/>
+        <w:rPr>
+          <w:rFonts w:ascii="Arial" w:eastAsia="Times New Roman" w:hAnsi="Arial" w:cs="Arial"/>
+          <w:sz w:val="24"/>
+          <w:szCs w:val="24"/>
+          <w:lang w:val="es-CR"/>
+        </w:rPr>
+      </w:pPr>
+      <w:r>
+        <w:rPr>
+          <w:noProof/>
+        </w:rPr>
+        <w:lastRenderedPageBreak/>
+        <w:drawing>
+          <wp:inline distT="0" distB="0" distL="0" distR="0" wp14:anchorId="25B6FB1B" wp14:editId="4B1518D8">
+            <wp:extent cx="3838575" cy="3039692"/>
+            <wp:effectExtent l="0" t="0" r="0" b="8890"/>
+            <wp:docPr id="6" name="Picture 6"/>
+            <wp:cNvGraphicFramePr>
+              <a:graphicFrameLocks xmlns:a="http://schemas.openxmlformats.org/drawingml/2006/main" noChangeAspect="1"/>
+            </wp:cNvGraphicFramePr>
+            <a:graphic xmlns:a="http://schemas.openxmlformats.org/drawingml/2006/main">
+              <a:graphicData uri="http://schemas.openxmlformats.org/drawingml/2006/picture">
+                <pic:pic xmlns:pic="http://schemas.openxmlformats.org/drawingml/2006/picture">
+                  <pic:nvPicPr>
+                    <pic:cNvPr id="1" name=""/>
+                    <pic:cNvPicPr/>
+                  </pic:nvPicPr>
+                  <pic:blipFill>
+                    <a:blip r:embed="rId11"/>
+                    <a:stretch>
+                      <a:fillRect/>
+                    </a:stretch>
+                  </pic:blipFill>
+                  <pic:spPr>
+                    <a:xfrm>
+                      <a:off x="0" y="0"/>
+                      <a:ext cx="3846707" cy="3046131"/>
+                    </a:xfrm>
+                    <a:prstGeom prst="rect">
+                      <a:avLst/>
+                    </a:prstGeom>
+                  </pic:spPr>
+                </pic:pic>
+              </a:graphicData>
+            </a:graphic>
+          </wp:inline>
+        </w:drawing>
+      </w:r>
+    </w:p>
+    <w:p>
+      <w:pPr>
+        <w:spacing w:after="0"/>
+        <w:ind w:left="360"/>
+        <w:rPr>
+          <w:rFonts w:ascii="Arial" w:eastAsia="Times New Roman" w:hAnsi="Arial" w:cs="Arial"/>
+          <w:sz w:val="24"/>
+          <w:szCs w:val="24"/>
+          <w:lang w:val="es-CR"/>
+        </w:rPr>
+      </w:pPr>
+    </w:p>
+    <w:p>
+      <w:pPr>
+        <w:spacing w:after="0"/>
+        <w:ind w:left="360"/>
+        <w:rPr>
+          <w:rFonts w:ascii="Arial" w:eastAsia="Times New Roman" w:hAnsi="Arial" w:cs="Arial"/>
+          <w:sz w:val="24"/>
+          <w:szCs w:val="24"/>
+          <w:lang w:val="es-CR"/>
+        </w:rPr>
+      </w:pPr>
+      <w:r>
+        <w:rPr>
+          <w:rFonts w:ascii="Arial" w:eastAsia="Times New Roman" w:hAnsi="Arial" w:cs="Arial"/>
+          <w:sz w:val="24"/>
+          <w:szCs w:val="24"/>
+          <w:lang w:val="es-CR"/>
+        </w:rPr>
+        <w:t>Punto 4.</w:t>
+      </w:r>
+    </w:p>
+    <w:p>
+      <w:pPr>
+        <w:spacing w:after="0"/>
+        <w:ind w:left="360"/>
+        <w:rPr>
+          <w:rFonts w:ascii="Arial" w:eastAsia="Times New Roman" w:hAnsi="Arial" w:cs="Arial"/>
+          <w:sz w:val="24"/>
+          <w:szCs w:val="24"/>
+          <w:lang w:val="es-CR"/>
+        </w:rPr>
+      </w:pPr>
+      <w:r>
+        <w:rPr>
+          <w:noProof/>
+        </w:rPr>
+        <w:drawing>
+          <wp:inline distT="0" distB="0" distL="0" distR="0" wp14:anchorId="680912B7" wp14:editId="6CF4D731">
+            <wp:extent cx="3733800" cy="2930395"/>
+            <wp:effectExtent l="0" t="0" r="0" b="3810"/>
+            <wp:docPr id="7" name="Picture 7"/>
+            <wp:cNvGraphicFramePr>
+              <a:graphicFrameLocks xmlns:a="http://schemas.openxmlformats.org/drawingml/2006/main" noChangeAspect="1"/>
+            </wp:cNvGraphicFramePr>
+            <a:graphic xmlns:a="http://schemas.openxmlformats.org/drawingml/2006/main">
+              <a:graphicData uri="http://schemas.openxmlformats.org/drawingml/2006/picture">
+                <pic:pic xmlns:pic="http://schemas.openxmlformats.org/drawingml/2006/picture">
+                  <pic:nvPicPr>
+                    <pic:cNvPr id="1" name=""/>
+                    <pic:cNvPicPr/>
+                  </pic:nvPicPr>
+                  <pic:blipFill>
+                    <a:blip r:embed="rId12"/>
+                    <a:stretch>
+                      <a:fillRect/>
+                    </a:stretch>
+                  </pic:blipFill>
+                  <pic:spPr>
+                    <a:xfrm>
+                      <a:off x="0" y="0"/>
+                      <a:ext cx="3751429" cy="2944230"/>
+                    </a:xfrm>
+                    <a:prstGeom prst="rect">
+                      <a:avLst/>
+                    </a:prstGeom>
+                  </pic:spPr>
+                </pic:pic>
+              </a:graphicData>
+            </a:graphic>
+          </wp:inline>
+        </w:drawing>
+      </w:r>
+    </w:p>
+    <w:p>
+      <w:pPr>
+        <w:spacing w:after="0"/>
+        <w:ind w:left="360"/>
+        <w:rPr>
+          <w:rFonts w:ascii="Arial" w:eastAsia="Times New Roman" w:hAnsi="Arial" w:cs="Arial"/>
+          <w:sz w:val="24"/>
+          <w:szCs w:val="24"/>
+          <w:lang w:val="es-CR"/>
+        </w:rPr>
+      </w:pPr>
+      <w:r>
+        <w:rPr>
+          <w:noProof/>
+        </w:rPr>
+        <w:lastRenderedPageBreak/>
+        <w:drawing>
+          <wp:inline distT="0" distB="0" distL="0" distR="0" wp14:anchorId="00AC9611" wp14:editId="56F52FAB">
+            <wp:extent cx="4143375" cy="3257596"/>
+            <wp:effectExtent l="0" t="0" r="0" b="0"/>
+            <wp:docPr id="8" name="Picture 8"/>
+            <wp:cNvGraphicFramePr>
+              <a:graphicFrameLocks xmlns:a="http://schemas.openxmlformats.org/drawingml/2006/main" noChangeAspect="1"/>
+            </wp:cNvGraphicFramePr>
+            <a:graphic xmlns:a="http://schemas.openxmlformats.org/drawingml/2006/main">
+              <a:graphicData uri="http://schemas.openxmlformats.org/drawingml/2006/picture">
+                <pic:pic xmlns:pic="http://schemas.openxmlformats.org/drawingml/2006/picture">
+                  <pic:nvPicPr>
+                    <pic:cNvPr id="1" name=""/>
+                    <pic:cNvPicPr/>
+                  </pic:nvPicPr>
+                  <pic:blipFill>
+                    <a:blip r:embed="rId13"/>
+                    <a:stretch>
+                      <a:fillRect/>
+                    </a:stretch>
+                  </pic:blipFill>
+                  <pic:spPr>
+                    <a:xfrm>
+                      <a:off x="0" y="0"/>
+                      <a:ext cx="4154372" cy="3266242"/>
+                    </a:xfrm>
+                    <a:prstGeom prst="rect">
+                      <a:avLst/>
+                    </a:prstGeom>
+                  </pic:spPr>
+                </pic:pic>
+              </a:graphicData>
+            </a:graphic>
+          </wp:inline>
+        </w:drawing>
+      </w:r>
+    </w:p>
+    <w:p>
+      <w:pPr>
+        <w:spacing w:after="0"/>
+        <w:ind w:left="360"/>
+        <w:rPr>
+          <w:rFonts w:ascii="Arial" w:eastAsia="Times New Roman" w:hAnsi="Arial" w:cs="Arial"/>
+          <w:sz w:val="24"/>
+          <w:szCs w:val="24"/>
+          <w:lang w:val="es-CR"/>
+        </w:rPr>
+      </w:pPr>
+    </w:p>
+    <w:p>
+      <w:pPr>
+        <w:spacing w:after="0"/>
+        <w:ind w:left="360"/>
+        <w:rPr>
+          <w:rFonts w:ascii="Arial" w:eastAsia="Times New Roman" w:hAnsi="Arial" w:cs="Arial"/>
+          <w:sz w:val="24"/>
+          <w:szCs w:val="24"/>
+          <w:lang w:val="es-CR"/>
+        </w:rPr>
+      </w:pPr>
+      <w:r>
+        <w:rPr>
+          <w:rFonts w:ascii="Arial" w:eastAsia="Times New Roman" w:hAnsi="Arial" w:cs="Arial"/>
+          <w:sz w:val="24"/>
+          <w:szCs w:val="24"/>
+          <w:lang w:val="es-CR"/>
+        </w:rPr>
+        <w:t>Punto 5.</w:t>
+      </w:r>
+    </w:p>
+    <w:p>
+      <w:pPr>
+        <w:spacing w:after="0"/>
+        <w:ind w:left="360"/>
+        <w:rPr>
+          <w:rFonts w:ascii="Arial" w:eastAsia="Times New Roman" w:hAnsi="Arial" w:cs="Arial"/>
+          <w:sz w:val="24"/>
+          <w:szCs w:val="24"/>
+          <w:lang w:val="es-CR"/>
+        </w:rPr>
+      </w:pPr>
+    </w:p>
+    <w:p>
+      <w:pPr>
+        <w:spacing w:after="0"/>
+        <w:ind w:left="360"/>
+        <w:rPr>
+          <w:rFonts w:ascii="Arial" w:eastAsia="Times New Roman" w:hAnsi="Arial" w:cs="Arial"/>
+          <w:sz w:val="24"/>
+          <w:szCs w:val="24"/>
+          <w:lang w:val="es-CR"/>
+        </w:rPr>
+      </w:pPr>
+      <w:r>
+        <w:rPr>
+          <w:noProof/>
+        </w:rPr>
+        <w:drawing>
+          <wp:inline distT="0" distB="0" distL="0" distR="0" wp14:anchorId="50D1E70D" wp14:editId="7B06BAB4">
+            <wp:extent cx="4352925" cy="3463272"/>
+            <wp:effectExtent l="0" t="0" r="0" b="4445"/>
+            <wp:docPr id="9" name="Picture 9"/>
+            <wp:cNvGraphicFramePr>
+              <a:graphicFrameLocks xmlns:a="http://schemas.openxmlformats.org/drawingml/2006/main" noChangeAspect="1"/>
+            </wp:cNvGraphicFramePr>
+            <a:graphic xmlns:a="http://schemas.openxmlformats.org/drawingml/2006/main">
+              <a:graphicData uri="http://schemas.openxmlformats.org/drawingml/2006/picture">
+                <pic:pic xmlns:pic="http://schemas.openxmlformats.org/drawingml/2006/picture">
+                  <pic:nvPicPr>
+                    <pic:cNvPr id="1" name=""/>
+                    <pic:cNvPicPr/>
+                  </pic:nvPicPr>
+                  <pic:blipFill>
+                    <a:blip r:embed="rId14"/>
+                    <a:stretch>
+                      <a:fillRect/>
+                    </a:stretch>
+                  </pic:blipFill>
+                  <pic:spPr>
+                    <a:xfrm>
+                      <a:off x="0" y="0"/>
+                      <a:ext cx="4365353" cy="3473160"/>
+                    </a:xfrm>
+                    <a:prstGeom prst="rect">
+                      <a:avLst/>
+                    </a:prstGeom>
+                  </pic:spPr>
+                </pic:pic>
+              </a:graphicData>
+            </a:graphic>
+          </wp:inline>
+        </w:drawing>
+      </w:r>
+    </w:p>
+    <w:p>
+      <w:pPr>
+        <w:spacing w:after="0"/>
+        <w:ind w:left="360"/>
+        <w:rPr>
+          <w:rFonts w:ascii="Arial" w:eastAsia="Times New Roman" w:hAnsi="Arial" w:cs="Arial"/>
+          <w:sz w:val="24"/>
+          <w:szCs w:val="24"/>
+          <w:lang w:val="es-CR"/>
+        </w:rPr>
+      </w:pPr>
+    </w:p>
+    <w:p>
+      <w:pPr>
+        <w:spacing w:after="0"/>
+        <w:ind w:left="360"/>
+        <w:rPr>
+          <w:rFonts w:ascii="Arial" w:eastAsia="Times New Roman" w:hAnsi="Arial" w:cs="Arial"/>
+          <w:sz w:val="24"/>
+          <w:szCs w:val="24"/>
+          <w:lang w:val="es-CR"/>
+        </w:rPr>
+      </w:pPr>
+      <w:proofErr w:type="spellStart"/>
+      <w:r>
+        <w:rPr>
+          <w:rFonts w:ascii="Arial" w:eastAsia="Times New Roman" w:hAnsi="Arial" w:cs="Arial"/>
+          <w:sz w:val="24"/>
+          <w:szCs w:val="24"/>
+          <w:lang w:val="es-CR"/>
+        </w:rPr>
+        <w:t>Verificacion</w:t>
+      </w:r>
+      <w:proofErr w:type="spellEnd"/>
+      <w:r>
+        <w:rPr>
+          <w:rFonts w:ascii="Arial" w:eastAsia="Times New Roman" w:hAnsi="Arial" w:cs="Arial"/>
+          <w:sz w:val="24"/>
+          <w:szCs w:val="24"/>
+          <w:lang w:val="es-CR"/>
+        </w:rPr>
+        <w:t>:</w:t>
+      </w:r>
+    </w:p>
+    <w:p>
+      <w:pPr>
+        <w:spacing w:after="0"/>
+        <w:ind w:left="360"/>
+        <w:rPr>
+          <w:rFonts w:ascii="Arial" w:eastAsia="Times New Roman" w:hAnsi="Arial" w:cs="Arial"/>
+          <w:sz w:val="24"/>
+          <w:szCs w:val="24"/>
+          <w:lang w:val="es-CR"/>
+        </w:rPr>
+      </w:pPr>
+    </w:p>
+    <w:p>
+      <w:pPr>
         <w:pStyle w:val="ListParagraph"/>
-        <w:spacing w:after="0"/>
-        <w:rPr>
-          <w:rFonts w:ascii="Arial" w:eastAsia="Times New Roman" w:hAnsi="Arial" w:cs="Arial"/>
-          <w:sz w:val="24"/>
-          <w:szCs w:val="24"/>
-          <w:lang w:val="es-CR"/>
-        </w:rPr>
-      </w:pPr>
+        <w:numPr>
+          <w:ilvl w:val="0"/>
+          <w:numId w:val="4"/>
+        </w:numPr>
+        <w:spacing w:after="0"/>
+        <w:rPr>
+          <w:rFonts w:ascii="Arial" w:eastAsia="Times New Roman" w:hAnsi="Arial" w:cs="Arial"/>
+          <w:sz w:val="24"/>
+          <w:szCs w:val="24"/>
+          <w:lang w:val="es-CR"/>
+        </w:rPr>
+      </w:pPr>
+      <w:r>
+        <w:rPr>
+          <w:rFonts w:ascii="Arial" w:eastAsia="Times New Roman" w:hAnsi="Arial" w:cs="Arial"/>
+          <w:sz w:val="24"/>
+          <w:szCs w:val="24"/>
+          <w:lang w:val="es-CR"/>
+        </w:rPr>
+        <w:t>Tabla</w:t>
+      </w:r>
+    </w:p>
+    <w:p>
+      <w:pPr>
+        <w:pStyle w:val="ListParagraph"/>
+        <w:numPr>
+          <w:ilvl w:val="0"/>
+          <w:numId w:val="4"/>
+        </w:numPr>
+        <w:spacing w:after="0"/>
+        <w:rPr>
+          <w:rFonts w:ascii="Arial" w:eastAsia="Times New Roman" w:hAnsi="Arial" w:cs="Arial"/>
+          <w:sz w:val="24"/>
+          <w:szCs w:val="24"/>
+          <w:lang w:val="es-CR"/>
+        </w:rPr>
+      </w:pPr>
+      <w:r>
+        <w:rPr>
+          <w:rFonts w:ascii="Arial" w:eastAsia="Times New Roman" w:hAnsi="Arial" w:cs="Arial"/>
+          <w:sz w:val="24"/>
+          <w:szCs w:val="24"/>
+          <w:lang w:val="es-CR"/>
+        </w:rPr>
+        <w:lastRenderedPageBreak/>
+        <w:t>Conectarse con visitante</w:t>
+      </w:r>
+    </w:p>
+    <w:p>
+      <w:pPr>
+        <w:pStyle w:val="ListParagraph"/>
+        <w:spacing w:after="0"/>
+        <w:rPr>
+          <w:rFonts w:ascii="Arial" w:eastAsia="Times New Roman" w:hAnsi="Arial" w:cs="Arial"/>
+          <w:sz w:val="24"/>
+          <w:szCs w:val="24"/>
+          <w:lang w:val="es-CR"/>
+        </w:rPr>
+      </w:pPr>
+      <w:r>
+        <w:rPr>
+          <w:noProof/>
+        </w:rPr>
+        <w:drawing>
+          <wp:inline distT="0" distB="0" distL="0" distR="0" wp14:anchorId="540284BC" wp14:editId="18CB49AA">
+            <wp:extent cx="2323385" cy="2573099"/>
+            <wp:effectExtent l="0" t="0" r="1270" b="0"/>
+            <wp:docPr id="12" name="Picture 12"/>
+            <wp:cNvGraphicFramePr>
+              <a:graphicFrameLocks xmlns:a="http://schemas.openxmlformats.org/drawingml/2006/main" noChangeAspect="1"/>
+            </wp:cNvGraphicFramePr>
+            <a:graphic xmlns:a="http://schemas.openxmlformats.org/drawingml/2006/main">
+              <a:graphicData uri="http://schemas.openxmlformats.org/drawingml/2006/picture">
+                <pic:pic xmlns:pic="http://schemas.openxmlformats.org/drawingml/2006/picture">
+                  <pic:nvPicPr>
+                    <pic:cNvPr id="1" name=""/>
+                    <pic:cNvPicPr/>
+                  </pic:nvPicPr>
+                  <pic:blipFill>
+                    <a:blip r:embed="rId15"/>
+                    <a:stretch>
+                      <a:fillRect/>
+                    </a:stretch>
+                  </pic:blipFill>
+                  <pic:spPr>
+                    <a:xfrm>
+                      <a:off x="0" y="0"/>
+                      <a:ext cx="2348808" cy="2601255"/>
+                    </a:xfrm>
+                    <a:prstGeom prst="rect">
+                      <a:avLst/>
+                    </a:prstGeom>
+                  </pic:spPr>
+                </pic:pic>
+              </a:graphicData>
+            </a:graphic>
+          </wp:inline>
+        </w:drawing>
+      </w:r>
+    </w:p>
+    <w:p>
+      <w:pPr>
+        <w:spacing w:after="0"/>
+        <w:rPr>
+          <w:rFonts w:ascii="Arial" w:eastAsia="Times New Roman" w:hAnsi="Arial" w:cs="Arial"/>
+          <w:sz w:val="24"/>
+          <w:szCs w:val="24"/>
+          <w:lang w:val="es-CR"/>
+        </w:rPr>
+      </w:pPr>
+    </w:p>
+    <w:p>
+      <w:pPr>
+        <w:pStyle w:val="ListParagraph"/>
+        <w:numPr>
+          <w:ilvl w:val="0"/>
+          <w:numId w:val="4"/>
+        </w:numPr>
+        <w:spacing w:after="0"/>
+        <w:rPr>
+          <w:rFonts w:ascii="Arial" w:eastAsia="Times New Roman" w:hAnsi="Arial" w:cs="Arial"/>
+          <w:sz w:val="24"/>
+          <w:szCs w:val="24"/>
+          <w:lang w:val="es-CR"/>
+        </w:rPr>
+      </w:pPr>
+      <w:r>
+        <w:rPr>
+          <w:rFonts w:ascii="Arial" w:eastAsia="Times New Roman" w:hAnsi="Arial" w:cs="Arial"/>
+          <w:sz w:val="24"/>
+          <w:szCs w:val="24"/>
+          <w:lang w:val="es-CR"/>
+        </w:rPr>
+        <w:t>SELECT con visitante</w:t>
+      </w:r>
+    </w:p>
+    <w:p>
+      <w:pPr>
+        <w:pStyle w:val="ListParagraph"/>
+        <w:spacing w:after="0"/>
+        <w:rPr>
+          <w:rFonts w:ascii="Arial" w:eastAsia="Times New Roman" w:hAnsi="Arial" w:cs="Arial"/>
+          <w:sz w:val="24"/>
+          <w:szCs w:val="24"/>
+          <w:lang w:val="es-CR"/>
+        </w:rPr>
+      </w:pPr>
+      <w:r>
+        <w:rPr>
+          <w:noProof/>
+        </w:rPr>
+        <w:drawing>
+          <wp:inline distT="0" distB="0" distL="0" distR="0" wp14:anchorId="0D54700A" wp14:editId="60309268">
+            <wp:extent cx="3161762" cy="2331799"/>
+            <wp:effectExtent l="0" t="0" r="635" b="0"/>
+            <wp:docPr id="11" name="Picture 11"/>
+            <wp:cNvGraphicFramePr>
+              <a:graphicFrameLocks xmlns:a="http://schemas.openxmlformats.org/drawingml/2006/main" noChangeAspect="1"/>
+            </wp:cNvGraphicFramePr>
+            <a:graphic xmlns:a="http://schemas.openxmlformats.org/drawingml/2006/main">
+              <a:graphicData uri="http://schemas.openxmlformats.org/drawingml/2006/picture">
+                <pic:pic xmlns:pic="http://schemas.openxmlformats.org/drawingml/2006/picture">
+                  <pic:nvPicPr>
+                    <pic:cNvPr id="1" name=""/>
+                    <pic:cNvPicPr/>
+                  </pic:nvPicPr>
+                  <pic:blipFill>
+                    <a:blip r:embed="rId16"/>
+                    <a:stretch>
+                      <a:fillRect/>
+                    </a:stretch>
+                  </pic:blipFill>
+                  <pic:spPr>
+                    <a:xfrm>
+                      <a:off x="0" y="0"/>
+                      <a:ext cx="3181818" cy="2346591"/>
+                    </a:xfrm>
+                    <a:prstGeom prst="rect">
+                      <a:avLst/>
+                    </a:prstGeom>
+                  </pic:spPr>
+                </pic:pic>
+              </a:graphicData>
+            </a:graphic>
+          </wp:inline>
+        </w:drawing>
+      </w:r>
+    </w:p>
+    <w:p>
+      <w:pPr>
+        <w:pStyle w:val="ListParagraph"/>
+        <w:spacing w:after="0"/>
+        <w:rPr>
+          <w:rFonts w:ascii="Arial" w:eastAsia="Times New Roman" w:hAnsi="Arial" w:cs="Arial"/>
+          <w:sz w:val="24"/>
+          <w:szCs w:val="24"/>
+          <w:lang w:val="es-CR"/>
+        </w:rPr>
+      </w:pPr>
+    </w:p>
+    <w:p>
+      <w:pPr>
+        <w:pStyle w:val="ListParagraph"/>
+        <w:numPr>
+          <w:ilvl w:val="0"/>
+          <w:numId w:val="4"/>
+        </w:numPr>
+        <w:spacing w:after="0"/>
+        <w:rPr>
+          <w:rFonts w:ascii="Arial" w:eastAsia="Times New Roman" w:hAnsi="Arial" w:cs="Arial"/>
+          <w:sz w:val="24"/>
+          <w:szCs w:val="24"/>
+          <w:lang w:val="es-CR"/>
+        </w:rPr>
+      </w:pPr>
+      <w:r>
+        <w:rPr>
+          <w:rFonts w:ascii="Arial" w:eastAsia="Times New Roman" w:hAnsi="Arial" w:cs="Arial"/>
+          <w:sz w:val="24"/>
+          <w:szCs w:val="24"/>
+          <w:lang w:val="es-CR"/>
+        </w:rPr>
+        <w:t>INSERT con visitante.</w:t>
+      </w:r>
+    </w:p>
+    <w:p>
+      <w:pPr>
+        <w:pStyle w:val="ListParagraph"/>
+        <w:spacing w:after="0"/>
+        <w:rPr>
+          <w:rFonts w:ascii="Arial" w:eastAsia="Times New Roman" w:hAnsi="Arial" w:cs="Arial"/>
+          <w:sz w:val="24"/>
+          <w:szCs w:val="24"/>
+          <w:lang w:val="es-CR"/>
+        </w:rPr>
+      </w:pPr>
+      <w:r>
+        <w:rPr>
+          <w:rFonts w:ascii="Arial" w:eastAsia="Times New Roman" w:hAnsi="Arial" w:cs="Arial"/>
+          <w:sz w:val="24"/>
+          <w:szCs w:val="24"/>
+          <w:lang w:val="es-CR"/>
+        </w:rPr>
+        <w:t xml:space="preserve">INSERT INTO </w:t>
+      </w:r>
+      <w:proofErr w:type="spellStart"/>
+      <w:r>
+        <w:rPr>
+          <w:rFonts w:ascii="Arial" w:eastAsia="Times New Roman" w:hAnsi="Arial" w:cs="Arial"/>
+          <w:sz w:val="24"/>
+          <w:szCs w:val="24"/>
+          <w:lang w:val="es-CR"/>
+        </w:rPr>
+        <w:t>obras_de_arte</w:t>
+      </w:r>
+      <w:proofErr w:type="spellEnd"/>
+      <w:r>
+        <w:rPr>
+          <w:rFonts w:ascii="Arial" w:eastAsia="Times New Roman" w:hAnsi="Arial" w:cs="Arial"/>
+          <w:sz w:val="24"/>
+          <w:szCs w:val="24"/>
+          <w:lang w:val="es-CR"/>
+        </w:rPr>
+        <w:t xml:space="preserve"> (</w:t>
+      </w:r>
+      <w:proofErr w:type="spellStart"/>
+      <w:proofErr w:type="gramStart"/>
+      <w:r>
+        <w:rPr>
+          <w:rFonts w:ascii="Arial" w:eastAsia="Times New Roman" w:hAnsi="Arial" w:cs="Arial"/>
+          <w:sz w:val="24"/>
+          <w:szCs w:val="24"/>
+          <w:lang w:val="es-CR"/>
+        </w:rPr>
+        <w:t>titulo,autor</w:t>
+      </w:r>
+      <w:proofErr w:type="spellEnd"/>
+      <w:proofErr w:type="gramEnd"/>
+      <w:r>
+        <w:rPr>
+          <w:rFonts w:ascii="Arial" w:eastAsia="Times New Roman" w:hAnsi="Arial" w:cs="Arial"/>
+          <w:sz w:val="24"/>
+          <w:szCs w:val="24"/>
+          <w:lang w:val="es-CR"/>
+        </w:rPr>
+        <w:t>) VALUES ('</w:t>
+      </w:r>
+      <w:proofErr w:type="spellStart"/>
+      <w:r>
+        <w:rPr>
+          <w:rFonts w:ascii="Arial" w:eastAsia="Times New Roman" w:hAnsi="Arial" w:cs="Arial"/>
+          <w:sz w:val="24"/>
+          <w:szCs w:val="24"/>
+          <w:lang w:val="es-CR"/>
+        </w:rPr>
+        <w:t>test','Daniel</w:t>
+      </w:r>
+      <w:proofErr w:type="spellEnd"/>
+      <w:r>
+        <w:rPr>
+          <w:rFonts w:ascii="Arial" w:eastAsia="Times New Roman" w:hAnsi="Arial" w:cs="Arial"/>
+          <w:sz w:val="24"/>
+          <w:szCs w:val="24"/>
+          <w:lang w:val="es-CR"/>
+        </w:rPr>
+        <w:t>')</w:t>
+      </w:r>
+    </w:p>
+    <w:p>
+      <w:pPr>
+        <w:pStyle w:val="ListParagraph"/>
+        <w:spacing w:after="0"/>
+        <w:rPr>
+          <w:rFonts w:ascii="Arial" w:eastAsia="Times New Roman" w:hAnsi="Arial" w:cs="Arial"/>
+          <w:sz w:val="24"/>
+          <w:szCs w:val="24"/>
+          <w:lang w:val="es-CR"/>
+        </w:rPr>
+      </w:pPr>
+      <w:r>
+        <w:rPr>
+          <w:noProof/>
+        </w:rPr>
+        <w:drawing>
+          <wp:inline distT="0" distB="0" distL="0" distR="0" wp14:anchorId="43419868" wp14:editId="0A61ED0D">
+            <wp:extent cx="3314700" cy="2024942"/>
+            <wp:effectExtent l="0" t="0" r="0" b="0"/>
+            <wp:docPr id="13" name="Picture 13"/>
+            <wp:cNvGraphicFramePr>
+              <a:graphicFrameLocks xmlns:a="http://schemas.openxmlformats.org/drawingml/2006/main" noChangeAspect="1"/>
+            </wp:cNvGraphicFramePr>
+            <a:graphic xmlns:a="http://schemas.openxmlformats.org/drawingml/2006/main">
+              <a:graphicData uri="http://schemas.openxmlformats.org/drawingml/2006/picture">
+                <pic:pic xmlns:pic="http://schemas.openxmlformats.org/drawingml/2006/picture">
+                  <pic:nvPicPr>
+                    <pic:cNvPr id="1" name=""/>
+                    <pic:cNvPicPr/>
+                  </pic:nvPicPr>
+                  <pic:blipFill>
+                    <a:blip r:embed="rId17"/>
+                    <a:stretch>
+                      <a:fillRect/>
+                    </a:stretch>
+                  </pic:blipFill>
+                  <pic:spPr>
+                    <a:xfrm>
+                      <a:off x="0" y="0"/>
+                      <a:ext cx="3325561" cy="2031577"/>
+                    </a:xfrm>
+                    <a:prstGeom prst="rect">
+                      <a:avLst/>
+                    </a:prstGeom>
+                  </pic:spPr>
+                </pic:pic>
+              </a:graphicData>
+            </a:graphic>
+          </wp:inline>
+        </w:drawing>
+      </w:r>
+    </w:p>
+    <w:p>
+      <w:pPr>
+        <w:pStyle w:val="ListParagraph"/>
+        <w:spacing w:after="0"/>
+        <w:rPr>
+          <w:rFonts w:ascii="Arial" w:eastAsia="Times New Roman" w:hAnsi="Arial" w:cs="Arial"/>
+          <w:sz w:val="24"/>
+          <w:szCs w:val="24"/>
+          <w:lang w:val="es-CR"/>
+        </w:rPr>
+      </w:pPr>
+    </w:p>
+    <w:p>
+      <w:pPr>
+        <w:pStyle w:val="ListParagraph"/>
+        <w:numPr>
+          <w:ilvl w:val="0"/>
+          <w:numId w:val="4"/>
+        </w:numPr>
+        <w:spacing w:after="0"/>
+        <w:rPr>
+          <w:rFonts w:ascii="Arial" w:eastAsia="Times New Roman" w:hAnsi="Arial" w:cs="Arial"/>
+          <w:sz w:val="24"/>
+          <w:szCs w:val="24"/>
+          <w:lang w:val="es-CR"/>
+        </w:rPr>
+      </w:pPr>
+      <w:r>
+        <w:rPr>
+          <w:rFonts w:ascii="Arial" w:eastAsia="Times New Roman" w:hAnsi="Arial" w:cs="Arial"/>
+          <w:sz w:val="24"/>
+          <w:szCs w:val="24"/>
+          <w:lang w:val="es-CR"/>
+        </w:rPr>
+        <w:t xml:space="preserve">INSERT con </w:t>
+      </w:r>
+      <w:proofErr w:type="spellStart"/>
+      <w:r>
+        <w:rPr>
+          <w:rFonts w:ascii="Arial" w:eastAsia="Times New Roman" w:hAnsi="Arial" w:cs="Arial"/>
+          <w:sz w:val="24"/>
+          <w:szCs w:val="24"/>
+          <w:lang w:val="es-CR"/>
+        </w:rPr>
+        <w:t>admin</w:t>
+      </w:r>
+      <w:proofErr w:type="spellEnd"/>
+      <w:r>
+        <w:rPr>
+          <w:rFonts w:ascii="Arial" w:eastAsia="Times New Roman" w:hAnsi="Arial" w:cs="Arial"/>
+          <w:sz w:val="24"/>
+          <w:szCs w:val="24"/>
+          <w:lang w:val="es-CR"/>
+        </w:rPr>
+        <w:t xml:space="preserve"> usuario</w:t>
+      </w:r>
+    </w:p>
+    <w:p>
+      <w:pPr>
+        <w:spacing w:after="0"/>
+        <w:ind w:left="360"/>
+        <w:rPr>
+          <w:rFonts w:ascii="Arial" w:eastAsia="Times New Roman" w:hAnsi="Arial" w:cs="Arial"/>
+          <w:sz w:val="24"/>
+          <w:szCs w:val="24"/>
+          <w:lang w:val="es-CR"/>
+        </w:rPr>
+      </w:pPr>
+    </w:p>
+    <w:p>
+      <w:pPr>
+        <w:spacing w:after="0"/>
+        <w:ind w:left="360"/>
+        <w:rPr>
+          <w:rFonts w:ascii="Arial" w:eastAsia="Times New Roman" w:hAnsi="Arial" w:cs="Arial"/>
+          <w:sz w:val="24"/>
+          <w:szCs w:val="24"/>
+          <w:lang w:val="es-CR"/>
+        </w:rPr>
+      </w:pPr>
+      <w:r>
+        <w:rPr>
+          <w:noProof/>
+        </w:rPr>
+        <w:drawing>
+          <wp:inline distT="0" distB="0" distL="0" distR="0" wp14:anchorId="110016AA" wp14:editId="77EB9EF9">
+            <wp:extent cx="3486150" cy="2003046"/>
+            <wp:effectExtent l="0" t="0" r="0" b="0"/>
+            <wp:docPr id="14" name="Picture 14"/>
+            <wp:cNvGraphicFramePr>
+              <a:graphicFrameLocks xmlns:a="http://schemas.openxmlformats.org/drawingml/2006/main" noChangeAspect="1"/>
+            </wp:cNvGraphicFramePr>
+            <a:graphic xmlns:a="http://schemas.openxmlformats.org/drawingml/2006/main">
+              <a:graphicData uri="http://schemas.openxmlformats.org/drawingml/2006/picture">
+                <pic:pic xmlns:pic="http://schemas.openxmlformats.org/drawingml/2006/picture">
+                  <pic:nvPicPr>
+                    <pic:cNvPr id="1" name=""/>
+                    <pic:cNvPicPr/>
+                  </pic:nvPicPr>
+                  <pic:blipFill>
+                    <a:blip r:embed="rId18"/>
+                    <a:stretch>
+                      <a:fillRect/>
+                    </a:stretch>
+                  </pic:blipFill>
+                  <pic:spPr>
+                    <a:xfrm>
+                      <a:off x="0" y="0"/>
+                      <a:ext cx="3491929" cy="2006366"/>
+                    </a:xfrm>
+                    <a:prstGeom prst="rect">
+                      <a:avLst/>
+                    </a:prstGeom>
+                  </pic:spPr>
+                </pic:pic>
+              </a:graphicData>
+            </a:graphic>
+          </wp:inline>
+        </w:drawing>
+      </w:r>
     </w:p>
     <w:p>
       <w:pPr>
@@ -773,7 +2310,1232 @@
     </w:p>
     <w:p>
       <w:pPr>
+        <w:spacing w:after="0"/>
+        <w:rPr>
+          <w:rFonts w:ascii="Arial" w:eastAsia="Times New Roman" w:hAnsi="Arial" w:cs="Arial"/>
+          <w:sz w:val="24"/>
+          <w:szCs w:val="24"/>
+          <w:lang w:val="es-CR"/>
+        </w:rPr>
+      </w:pPr>
+    </w:p>
+    <w:p>
+      <w:pPr>
+        <w:pStyle w:val="NormalWeb"/>
+        <w:spacing w:before="0" w:beforeAutospacing="0" w:after="0" w:afterAutospacing="0"/>
+        <w:jc w:val="both"/>
+        <w:rPr>
+          <w:rFonts w:ascii="Arial" w:hAnsi="Arial" w:cs="Arial"/>
+          <w:b/>
+          <w:bCs/>
+          <w:lang w:val="es-CR"/>
+        </w:rPr>
+      </w:pPr>
+      <w:r>
+        <w:rPr>
+          <w:rFonts w:ascii="Arial" w:hAnsi="Arial" w:cs="Arial"/>
+          <w:b/>
+          <w:bCs/>
+          <w:lang w:val="es-CR"/>
+        </w:rPr>
+        <w:t>Cápsula de conocimiento</w:t>
+      </w:r>
+    </w:p>
+    <w:p>
+      <w:pPr>
+        <w:pStyle w:val="NormalWeb"/>
+        <w:spacing w:before="0" w:beforeAutospacing="0" w:after="0" w:afterAutospacing="0"/>
+        <w:jc w:val="both"/>
+        <w:rPr>
+          <w:rFonts w:ascii="Arial" w:hAnsi="Arial" w:cs="Arial"/>
+          <w:b/>
+          <w:bCs/>
+          <w:lang w:val="es-CR"/>
+        </w:rPr>
+      </w:pPr>
+      <w:r>
+        <w:rPr>
+          <w:rFonts w:ascii="Arial" w:hAnsi="Arial" w:cs="Arial"/>
+          <w:b/>
+          <w:bCs/>
+          <w:lang w:val="es-CR"/>
+        </w:rPr>
+        <w:t>Resumen de Comandos Usuarios y Permisos</w:t>
+      </w:r>
+    </w:p>
+    <w:p>
+      <w:pPr>
+        <w:pStyle w:val="NormalWeb"/>
+        <w:spacing w:before="0" w:beforeAutospacing="0" w:after="0" w:afterAutospacing="0"/>
+        <w:jc w:val="both"/>
+        <w:rPr>
+          <w:rFonts w:ascii="Arial" w:hAnsi="Arial" w:cs="Arial"/>
+          <w:b/>
+          <w:bCs/>
+          <w:lang w:val="es-CR"/>
+        </w:rPr>
+      </w:pPr>
+    </w:p>
+    <w:p>
+      <w:pPr>
+        <w:pStyle w:val="NormalWeb"/>
+        <w:spacing w:before="0" w:beforeAutospacing="0" w:after="0" w:afterAutospacing="0"/>
+        <w:jc w:val="both"/>
+        <w:rPr>
+          <w:rFonts w:ascii="Arial" w:hAnsi="Arial" w:cs="Arial"/>
+          <w:lang w:val="es-CR"/>
+        </w:rPr>
+      </w:pPr>
+      <w:r>
+        <w:rPr>
+          <w:rFonts w:ascii="Arial" w:hAnsi="Arial" w:cs="Arial"/>
+          <w:lang w:val="es-CR"/>
+        </w:rPr>
+        <w:t xml:space="preserve">Esta lectura te ofrece una guía rápida de los comandos SQL para trabajar con las operaciones de crear usuarios y permisos. </w:t>
+      </w:r>
+    </w:p>
+    <w:p>
+      <w:pPr>
+        <w:pStyle w:val="NormalWeb"/>
+        <w:spacing w:before="0" w:beforeAutospacing="0" w:after="0" w:afterAutospacing="0"/>
+        <w:jc w:val="both"/>
+        <w:rPr>
+          <w:rFonts w:ascii="Arial" w:hAnsi="Arial" w:cs="Arial"/>
+          <w:lang w:val="es-CR"/>
+        </w:rPr>
+      </w:pPr>
+    </w:p>
+    <w:p>
+      <w:pPr>
+        <w:pStyle w:val="NormalWeb"/>
+        <w:spacing w:before="0" w:beforeAutospacing="0" w:after="0" w:afterAutospacing="0"/>
+        <w:jc w:val="both"/>
+        <w:rPr>
+          <w:rFonts w:ascii="Arial" w:hAnsi="Arial" w:cs="Arial"/>
+          <w:b/>
+          <w:bCs/>
+          <w:lang w:val="es-CR"/>
+        </w:rPr>
+      </w:pPr>
+      <w:r>
+        <w:rPr>
+          <w:rFonts w:ascii="Arial" w:hAnsi="Arial" w:cs="Arial"/>
+          <w:b/>
+          <w:bCs/>
+          <w:lang w:val="es-CR"/>
+        </w:rPr>
+        <w:t>MySQL</w:t>
+      </w:r>
+    </w:p>
+    <w:p>
+      <w:pPr>
+        <w:pStyle w:val="NormalWeb"/>
+        <w:spacing w:before="0" w:beforeAutospacing="0" w:after="0" w:afterAutospacing="0"/>
+        <w:jc w:val="both"/>
+        <w:rPr>
+          <w:rFonts w:ascii="Arial" w:hAnsi="Arial" w:cs="Arial"/>
+          <w:lang w:val="es-CR"/>
+        </w:rPr>
+      </w:pPr>
+      <w:r>
+        <w:rPr>
+          <w:rFonts w:ascii="Arial" w:hAnsi="Arial" w:cs="Arial"/>
+          <w:lang w:val="es-CR"/>
+        </w:rPr>
+        <w:t>Veamos cómo se crean usuarios y se establecen permisos en MySQL.</w:t>
+      </w:r>
+    </w:p>
+    <w:p>
+      <w:pPr>
+        <w:numPr>
+          <w:ilvl w:val="0"/>
+          <w:numId w:val="5"/>
+        </w:numPr>
+        <w:spacing w:after="0" w:line="240" w:lineRule="auto"/>
+        <w:rPr>
+          <w:rFonts w:ascii="Arial" w:hAnsi="Arial" w:cs="Arial"/>
+          <w:sz w:val="24"/>
+          <w:szCs w:val="24"/>
+        </w:rPr>
+      </w:pPr>
+      <w:proofErr w:type="spellStart"/>
+      <w:r>
+        <w:rPr>
+          <w:rFonts w:ascii="Arial" w:hAnsi="Arial" w:cs="Arial"/>
+          <w:sz w:val="24"/>
+          <w:szCs w:val="24"/>
+        </w:rPr>
+        <w:t>Creando</w:t>
+      </w:r>
+      <w:proofErr w:type="spellEnd"/>
+      <w:r>
+        <w:rPr>
+          <w:rFonts w:ascii="Arial" w:hAnsi="Arial" w:cs="Arial"/>
+          <w:sz w:val="24"/>
+          <w:szCs w:val="24"/>
+        </w:rPr>
+        <w:t xml:space="preserve"> </w:t>
+      </w:r>
+      <w:proofErr w:type="spellStart"/>
+      <w:r>
+        <w:rPr>
+          <w:rFonts w:ascii="Arial" w:hAnsi="Arial" w:cs="Arial"/>
+          <w:sz w:val="24"/>
+          <w:szCs w:val="24"/>
+        </w:rPr>
+        <w:t>Usuarios</w:t>
+      </w:r>
+      <w:proofErr w:type="spellEnd"/>
+      <w:r>
+        <w:rPr>
+          <w:rFonts w:ascii="Arial" w:hAnsi="Arial" w:cs="Arial"/>
+          <w:sz w:val="24"/>
+          <w:szCs w:val="24"/>
+        </w:rPr>
+        <w:t xml:space="preserve">: </w:t>
+      </w:r>
+    </w:p>
+    <w:p>
+      <w:pPr>
+        <w:pStyle w:val="HTMLPreformatted"/>
+        <w:ind w:left="720"/>
+        <w:rPr>
+          <w:rFonts w:ascii="Arial" w:hAnsi="Arial" w:cs="Arial"/>
+          <w:sz w:val="24"/>
+          <w:szCs w:val="24"/>
+        </w:rPr>
+      </w:pPr>
+      <w:r>
+        <w:rPr>
+          <w:rStyle w:val="token"/>
+          <w:rFonts w:ascii="Arial" w:hAnsi="Arial" w:cs="Arial"/>
+          <w:sz w:val="24"/>
+          <w:szCs w:val="24"/>
+        </w:rPr>
+        <w:t>CREATE</w:t>
+      </w:r>
+      <w:r>
+        <w:rPr>
+          <w:rStyle w:val="HTMLCode"/>
+          <w:rFonts w:ascii="Arial" w:eastAsiaTheme="majorEastAsia" w:hAnsi="Arial" w:cs="Arial"/>
+          <w:sz w:val="24"/>
+          <w:szCs w:val="24"/>
+        </w:rPr>
+        <w:t xml:space="preserve"> </w:t>
+      </w:r>
+      <w:r>
+        <w:rPr>
+          <w:rStyle w:val="token"/>
+          <w:rFonts w:ascii="Arial" w:hAnsi="Arial" w:cs="Arial"/>
+          <w:sz w:val="24"/>
+          <w:szCs w:val="24"/>
+        </w:rPr>
+        <w:t>USER</w:t>
+      </w:r>
+      <w:r>
+        <w:rPr>
+          <w:rStyle w:val="HTMLCode"/>
+          <w:rFonts w:ascii="Arial" w:eastAsiaTheme="majorEastAsia" w:hAnsi="Arial" w:cs="Arial"/>
+          <w:sz w:val="24"/>
+          <w:szCs w:val="24"/>
+        </w:rPr>
+        <w:t xml:space="preserve"> </w:t>
+      </w:r>
+      <w:r>
+        <w:rPr>
+          <w:rStyle w:val="token"/>
+          <w:rFonts w:ascii="Arial" w:hAnsi="Arial" w:cs="Arial"/>
+          <w:sz w:val="24"/>
+          <w:szCs w:val="24"/>
+        </w:rPr>
+        <w:t>[</w:t>
+      </w:r>
+      <w:proofErr w:type="spellStart"/>
+      <w:r>
+        <w:rPr>
+          <w:rStyle w:val="HTMLCode"/>
+          <w:rFonts w:ascii="Arial" w:eastAsiaTheme="majorEastAsia" w:hAnsi="Arial" w:cs="Arial"/>
+          <w:sz w:val="24"/>
+          <w:szCs w:val="24"/>
+        </w:rPr>
+        <w:t>nombre_usuario</w:t>
+      </w:r>
+      <w:proofErr w:type="spellEnd"/>
+      <w:r>
+        <w:rPr>
+          <w:rStyle w:val="token"/>
+          <w:rFonts w:ascii="Arial" w:hAnsi="Arial" w:cs="Arial"/>
+          <w:sz w:val="24"/>
+          <w:szCs w:val="24"/>
+        </w:rPr>
+        <w:t>]</w:t>
+      </w:r>
+      <w:r>
+        <w:rPr>
+          <w:rStyle w:val="HTMLCode"/>
+          <w:rFonts w:ascii="Arial" w:eastAsiaTheme="majorEastAsia" w:hAnsi="Arial" w:cs="Arial"/>
+          <w:sz w:val="24"/>
+          <w:szCs w:val="24"/>
+        </w:rPr>
+        <w:t xml:space="preserve"> IDENTIFIED </w:t>
+      </w:r>
+      <w:r>
+        <w:rPr>
+          <w:rStyle w:val="token"/>
+          <w:rFonts w:ascii="Arial" w:hAnsi="Arial" w:cs="Arial"/>
+          <w:sz w:val="24"/>
+          <w:szCs w:val="24"/>
+        </w:rPr>
+        <w:t>BY</w:t>
+      </w:r>
+      <w:r>
+        <w:rPr>
+          <w:rStyle w:val="HTMLCode"/>
+          <w:rFonts w:ascii="Arial" w:eastAsiaTheme="majorEastAsia" w:hAnsi="Arial" w:cs="Arial"/>
+          <w:sz w:val="24"/>
+          <w:szCs w:val="24"/>
+        </w:rPr>
+        <w:t xml:space="preserve"> </w:t>
+      </w:r>
+      <w:r>
+        <w:rPr>
+          <w:rStyle w:val="token"/>
+          <w:rFonts w:ascii="Arial" w:hAnsi="Arial" w:cs="Arial"/>
+          <w:sz w:val="24"/>
+          <w:szCs w:val="24"/>
+        </w:rPr>
+        <w:t>[</w:t>
+      </w:r>
+      <w:r>
+        <w:rPr>
+          <w:rStyle w:val="HTMLCode"/>
+          <w:rFonts w:ascii="Arial" w:eastAsiaTheme="majorEastAsia" w:hAnsi="Arial" w:cs="Arial"/>
+          <w:sz w:val="24"/>
+          <w:szCs w:val="24"/>
+        </w:rPr>
+        <w:t>clave</w:t>
+      </w:r>
+      <w:proofErr w:type="gramStart"/>
+      <w:r>
+        <w:rPr>
+          <w:rStyle w:val="token"/>
+          <w:rFonts w:ascii="Arial" w:hAnsi="Arial" w:cs="Arial"/>
+          <w:sz w:val="24"/>
+          <w:szCs w:val="24"/>
+        </w:rPr>
+        <w:t>];</w:t>
+      </w:r>
+      <w:proofErr w:type="gramEnd"/>
+    </w:p>
+    <w:p>
+      <w:pPr>
+        <w:spacing w:after="0"/>
+        <w:ind w:left="720"/>
+        <w:rPr>
+          <w:rFonts w:ascii="Arial" w:hAnsi="Arial" w:cs="Arial"/>
+          <w:sz w:val="24"/>
+          <w:szCs w:val="24"/>
+        </w:rPr>
+      </w:pPr>
+      <w:r>
+        <w:rPr>
+          <w:rFonts w:ascii="Arial" w:hAnsi="Arial" w:cs="Arial"/>
+          <w:sz w:val="24"/>
+          <w:szCs w:val="24"/>
+        </w:rPr>
+        <w:t>SQL</w:t>
+      </w:r>
+    </w:p>
+    <w:p>
+      <w:pPr>
+        <w:spacing w:after="0"/>
+        <w:ind w:left="720"/>
+        <w:rPr>
+          <w:rFonts w:ascii="Arial" w:hAnsi="Arial" w:cs="Arial"/>
+          <w:sz w:val="24"/>
+          <w:szCs w:val="24"/>
+        </w:rPr>
+      </w:pPr>
+    </w:p>
+    <w:p>
+      <w:pPr>
+        <w:numPr>
+          <w:ilvl w:val="0"/>
+          <w:numId w:val="5"/>
+        </w:numPr>
+        <w:spacing w:after="0" w:line="240" w:lineRule="auto"/>
+        <w:rPr>
+          <w:rFonts w:ascii="Arial" w:hAnsi="Arial" w:cs="Arial"/>
+          <w:sz w:val="24"/>
+          <w:szCs w:val="24"/>
+        </w:rPr>
+      </w:pPr>
+      <w:proofErr w:type="spellStart"/>
+      <w:r>
+        <w:rPr>
+          <w:rFonts w:ascii="Arial" w:hAnsi="Arial" w:cs="Arial"/>
+          <w:sz w:val="24"/>
+          <w:szCs w:val="24"/>
+        </w:rPr>
+        <w:t>Creando</w:t>
+      </w:r>
+      <w:proofErr w:type="spellEnd"/>
+      <w:r>
+        <w:rPr>
+          <w:rFonts w:ascii="Arial" w:hAnsi="Arial" w:cs="Arial"/>
+          <w:sz w:val="24"/>
+          <w:szCs w:val="24"/>
+        </w:rPr>
+        <w:t xml:space="preserve"> </w:t>
+      </w:r>
+      <w:proofErr w:type="spellStart"/>
+      <w:r>
+        <w:rPr>
+          <w:rFonts w:ascii="Arial" w:hAnsi="Arial" w:cs="Arial"/>
+          <w:sz w:val="24"/>
+          <w:szCs w:val="24"/>
+        </w:rPr>
+        <w:t>Permisos</w:t>
+      </w:r>
+      <w:proofErr w:type="spellEnd"/>
+      <w:r>
+        <w:rPr>
+          <w:rFonts w:ascii="Arial" w:hAnsi="Arial" w:cs="Arial"/>
+          <w:sz w:val="24"/>
+          <w:szCs w:val="24"/>
+        </w:rPr>
+        <w:t xml:space="preserve">: </w:t>
+      </w:r>
+    </w:p>
+    <w:p>
+      <w:pPr>
+        <w:pStyle w:val="HTMLPreformatted"/>
+        <w:ind w:left="720"/>
+        <w:rPr>
+          <w:rFonts w:ascii="Arial" w:hAnsi="Arial" w:cs="Arial"/>
+          <w:sz w:val="24"/>
+          <w:szCs w:val="24"/>
+          <w:lang w:val="es-CR"/>
+        </w:rPr>
+      </w:pPr>
+      <w:r>
+        <w:rPr>
+          <w:rStyle w:val="token"/>
+          <w:rFonts w:ascii="Arial" w:hAnsi="Arial" w:cs="Arial"/>
+          <w:sz w:val="24"/>
+          <w:szCs w:val="24"/>
+          <w:lang w:val="es-CR"/>
+        </w:rPr>
+        <w:t>GRANT</w:t>
+      </w:r>
+      <w:r>
+        <w:rPr>
+          <w:rStyle w:val="HTMLCode"/>
+          <w:rFonts w:ascii="Arial" w:eastAsiaTheme="majorEastAsia" w:hAnsi="Arial" w:cs="Arial"/>
+          <w:sz w:val="24"/>
+          <w:szCs w:val="24"/>
+          <w:lang w:val="es-CR"/>
+        </w:rPr>
+        <w:t xml:space="preserve"> </w:t>
+      </w:r>
+      <w:r>
+        <w:rPr>
+          <w:rStyle w:val="token"/>
+          <w:rFonts w:ascii="Arial" w:hAnsi="Arial" w:cs="Arial"/>
+          <w:sz w:val="24"/>
+          <w:szCs w:val="24"/>
+          <w:lang w:val="es-CR"/>
+        </w:rPr>
+        <w:t>[</w:t>
+      </w:r>
+      <w:r>
+        <w:rPr>
+          <w:rStyle w:val="HTMLCode"/>
+          <w:rFonts w:ascii="Arial" w:eastAsiaTheme="majorEastAsia" w:hAnsi="Arial" w:cs="Arial"/>
+          <w:sz w:val="24"/>
+          <w:szCs w:val="24"/>
+          <w:lang w:val="es-CR"/>
+        </w:rPr>
+        <w:t>permisos</w:t>
+      </w:r>
+      <w:r>
+        <w:rPr>
+          <w:rStyle w:val="token"/>
+          <w:rFonts w:ascii="Arial" w:hAnsi="Arial" w:cs="Arial"/>
+          <w:sz w:val="24"/>
+          <w:szCs w:val="24"/>
+          <w:lang w:val="es-CR"/>
+        </w:rPr>
+        <w:t>]</w:t>
+      </w:r>
+      <w:r>
+        <w:rPr>
+          <w:rStyle w:val="HTMLCode"/>
+          <w:rFonts w:ascii="Arial" w:eastAsiaTheme="majorEastAsia" w:hAnsi="Arial" w:cs="Arial"/>
+          <w:sz w:val="24"/>
+          <w:szCs w:val="24"/>
+          <w:lang w:val="es-CR"/>
+        </w:rPr>
+        <w:t xml:space="preserve"> </w:t>
+      </w:r>
+      <w:r>
+        <w:rPr>
+          <w:rStyle w:val="token"/>
+          <w:rFonts w:ascii="Arial" w:hAnsi="Arial" w:cs="Arial"/>
+          <w:sz w:val="24"/>
+          <w:szCs w:val="24"/>
+          <w:lang w:val="es-CR"/>
+        </w:rPr>
+        <w:t>ON</w:t>
+      </w:r>
+      <w:r>
+        <w:rPr>
+          <w:rStyle w:val="HTMLCode"/>
+          <w:rFonts w:ascii="Arial" w:eastAsiaTheme="majorEastAsia" w:hAnsi="Arial" w:cs="Arial"/>
+          <w:sz w:val="24"/>
+          <w:szCs w:val="24"/>
+          <w:lang w:val="es-CR"/>
+        </w:rPr>
+        <w:t xml:space="preserve"> </w:t>
+      </w:r>
+      <w:r>
+        <w:rPr>
+          <w:rStyle w:val="token"/>
+          <w:rFonts w:ascii="Arial" w:hAnsi="Arial" w:cs="Arial"/>
+          <w:sz w:val="24"/>
+          <w:szCs w:val="24"/>
+          <w:lang w:val="es-CR"/>
+        </w:rPr>
+        <w:t>[</w:t>
+      </w:r>
+      <w:proofErr w:type="spellStart"/>
+      <w:r>
+        <w:rPr>
+          <w:rStyle w:val="HTMLCode"/>
+          <w:rFonts w:ascii="Arial" w:eastAsiaTheme="majorEastAsia" w:hAnsi="Arial" w:cs="Arial"/>
+          <w:sz w:val="24"/>
+          <w:szCs w:val="24"/>
+          <w:lang w:val="es-CR"/>
+        </w:rPr>
+        <w:t>base_de_datos</w:t>
+      </w:r>
+      <w:proofErr w:type="spellEnd"/>
+      <w:proofErr w:type="gramStart"/>
+      <w:r>
+        <w:rPr>
+          <w:rStyle w:val="token"/>
+          <w:rFonts w:ascii="Arial" w:hAnsi="Arial" w:cs="Arial"/>
+          <w:sz w:val="24"/>
+          <w:szCs w:val="24"/>
+          <w:lang w:val="es-CR"/>
+        </w:rPr>
+        <w:t>].[</w:t>
+      </w:r>
+      <w:proofErr w:type="gramEnd"/>
+      <w:r>
+        <w:rPr>
+          <w:rStyle w:val="HTMLCode"/>
+          <w:rFonts w:ascii="Arial" w:eastAsiaTheme="majorEastAsia" w:hAnsi="Arial" w:cs="Arial"/>
+          <w:sz w:val="24"/>
+          <w:szCs w:val="24"/>
+          <w:lang w:val="es-CR"/>
+        </w:rPr>
+        <w:t>tabla</w:t>
+      </w:r>
+      <w:r>
+        <w:rPr>
+          <w:rStyle w:val="token"/>
+          <w:rFonts w:ascii="Arial" w:hAnsi="Arial" w:cs="Arial"/>
+          <w:sz w:val="24"/>
+          <w:szCs w:val="24"/>
+          <w:lang w:val="es-CR"/>
+        </w:rPr>
+        <w:t>]</w:t>
+      </w:r>
+      <w:r>
+        <w:rPr>
+          <w:rStyle w:val="HTMLCode"/>
+          <w:rFonts w:ascii="Arial" w:eastAsiaTheme="majorEastAsia" w:hAnsi="Arial" w:cs="Arial"/>
+          <w:sz w:val="24"/>
+          <w:szCs w:val="24"/>
+          <w:lang w:val="es-CR"/>
+        </w:rPr>
+        <w:t xml:space="preserve"> </w:t>
+      </w:r>
+      <w:r>
+        <w:rPr>
+          <w:rStyle w:val="token"/>
+          <w:rFonts w:ascii="Arial" w:hAnsi="Arial" w:cs="Arial"/>
+          <w:sz w:val="24"/>
+          <w:szCs w:val="24"/>
+          <w:lang w:val="es-CR"/>
+        </w:rPr>
+        <w:t>TO</w:t>
+      </w:r>
+      <w:r>
+        <w:rPr>
+          <w:rStyle w:val="HTMLCode"/>
+          <w:rFonts w:ascii="Arial" w:eastAsiaTheme="majorEastAsia" w:hAnsi="Arial" w:cs="Arial"/>
+          <w:sz w:val="24"/>
+          <w:szCs w:val="24"/>
+          <w:lang w:val="es-CR"/>
+        </w:rPr>
+        <w:t xml:space="preserve"> </w:t>
+      </w:r>
+      <w:r>
+        <w:rPr>
+          <w:rStyle w:val="token"/>
+          <w:rFonts w:ascii="Arial" w:hAnsi="Arial" w:cs="Arial"/>
+          <w:sz w:val="24"/>
+          <w:szCs w:val="24"/>
+          <w:lang w:val="es-CR"/>
+        </w:rPr>
+        <w:t>[</w:t>
+      </w:r>
+      <w:proofErr w:type="spellStart"/>
+      <w:r>
+        <w:rPr>
+          <w:rStyle w:val="HTMLCode"/>
+          <w:rFonts w:ascii="Arial" w:eastAsiaTheme="majorEastAsia" w:hAnsi="Arial" w:cs="Arial"/>
+          <w:sz w:val="24"/>
+          <w:szCs w:val="24"/>
+          <w:lang w:val="es-CR"/>
+        </w:rPr>
+        <w:t>nombre_usuario</w:t>
+      </w:r>
+      <w:proofErr w:type="spellEnd"/>
+      <w:r>
+        <w:rPr>
+          <w:rStyle w:val="token"/>
+          <w:rFonts w:ascii="Arial" w:hAnsi="Arial" w:cs="Arial"/>
+          <w:sz w:val="24"/>
+          <w:szCs w:val="24"/>
+          <w:lang w:val="es-CR"/>
+        </w:rPr>
+        <w:t>]</w:t>
+      </w:r>
+      <w:r>
+        <w:rPr>
+          <w:rStyle w:val="HTMLCode"/>
+          <w:rFonts w:ascii="Arial" w:eastAsiaTheme="majorEastAsia" w:hAnsi="Arial" w:cs="Arial"/>
+          <w:sz w:val="24"/>
+          <w:szCs w:val="24"/>
+          <w:lang w:val="es-CR"/>
+        </w:rPr>
+        <w:t>@</w:t>
+      </w:r>
+      <w:r>
+        <w:rPr>
+          <w:rStyle w:val="token"/>
+          <w:rFonts w:ascii="Arial" w:hAnsi="Arial" w:cs="Arial"/>
+          <w:sz w:val="24"/>
+          <w:szCs w:val="24"/>
+          <w:lang w:val="es-CR"/>
+        </w:rPr>
+        <w:t>[</w:t>
+      </w:r>
+      <w:r>
+        <w:rPr>
+          <w:rStyle w:val="HTMLCode"/>
+          <w:rFonts w:ascii="Arial" w:eastAsiaTheme="majorEastAsia" w:hAnsi="Arial" w:cs="Arial"/>
+          <w:sz w:val="24"/>
+          <w:szCs w:val="24"/>
+          <w:lang w:val="es-CR"/>
+        </w:rPr>
+        <w:t>ip</w:t>
+      </w:r>
+      <w:r>
+        <w:rPr>
+          <w:rStyle w:val="token"/>
+          <w:rFonts w:ascii="Arial" w:hAnsi="Arial" w:cs="Arial"/>
+          <w:sz w:val="24"/>
+          <w:szCs w:val="24"/>
+          <w:lang w:val="es-CR"/>
+        </w:rPr>
+        <w:t>];</w:t>
+      </w:r>
+    </w:p>
+    <w:p>
+      <w:pPr>
+        <w:spacing w:after="0"/>
+        <w:ind w:left="720"/>
+        <w:rPr>
+          <w:rFonts w:ascii="Arial" w:hAnsi="Arial" w:cs="Arial"/>
+          <w:sz w:val="24"/>
+          <w:szCs w:val="24"/>
+          <w:lang w:val="es-CR"/>
+        </w:rPr>
+      </w:pPr>
+      <w:r>
+        <w:rPr>
+          <w:rFonts w:ascii="Arial" w:hAnsi="Arial" w:cs="Arial"/>
+          <w:sz w:val="24"/>
+          <w:szCs w:val="24"/>
+          <w:lang w:val="es-CR"/>
+        </w:rPr>
+        <w:t>SQL</w:t>
+      </w:r>
+    </w:p>
+    <w:p>
+      <w:pPr>
+        <w:spacing w:after="0"/>
+        <w:ind w:left="720"/>
+        <w:rPr>
+          <w:rFonts w:ascii="Arial" w:hAnsi="Arial" w:cs="Arial"/>
+          <w:sz w:val="24"/>
+          <w:szCs w:val="24"/>
+          <w:lang w:val="es-CR"/>
+        </w:rPr>
+      </w:pPr>
+    </w:p>
+    <w:p>
+      <w:pPr>
+        <w:pStyle w:val="NormalWeb"/>
+        <w:spacing w:before="0" w:beforeAutospacing="0" w:after="0" w:afterAutospacing="0"/>
+        <w:jc w:val="both"/>
+        <w:rPr>
+          <w:rFonts w:ascii="Arial" w:hAnsi="Arial" w:cs="Arial"/>
+          <w:lang w:val="es-CR"/>
+        </w:rPr>
+      </w:pPr>
+      <w:r>
+        <w:rPr>
+          <w:rFonts w:ascii="Arial" w:hAnsi="Arial" w:cs="Arial"/>
+          <w:lang w:val="es-CR"/>
+        </w:rPr>
+        <w:t xml:space="preserve">Recuerda que puedes usar los comodines * y % </w:t>
+      </w:r>
+    </w:p>
+    <w:p>
+      <w:pPr>
+        <w:spacing w:after="0"/>
+        <w:rPr>
+          <w:rFonts w:ascii="Arial" w:hAnsi="Arial" w:cs="Arial"/>
+          <w:sz w:val="24"/>
+          <w:szCs w:val="24"/>
+          <w:lang w:val="es-CR"/>
+        </w:rPr>
+      </w:pPr>
+    </w:p>
+    <w:p>
+      <w:pPr>
+        <w:pStyle w:val="NormalWeb"/>
+        <w:spacing w:before="0" w:beforeAutospacing="0" w:after="0" w:afterAutospacing="0"/>
+        <w:jc w:val="both"/>
+        <w:rPr>
+          <w:rFonts w:ascii="Arial" w:hAnsi="Arial" w:cs="Arial"/>
+          <w:b/>
+          <w:bCs/>
+          <w:lang w:val="es-CR"/>
+        </w:rPr>
+      </w:pPr>
+      <w:r>
+        <w:rPr>
+          <w:rFonts w:ascii="Arial" w:hAnsi="Arial" w:cs="Arial"/>
+          <w:b/>
+          <w:bCs/>
+          <w:lang w:val="es-CR"/>
+        </w:rPr>
+        <w:t>PostgreSQL</w:t>
+      </w:r>
+    </w:p>
+    <w:p>
+      <w:pPr>
+        <w:pStyle w:val="NormalWeb"/>
+        <w:spacing w:before="0" w:beforeAutospacing="0" w:after="0" w:afterAutospacing="0"/>
+        <w:jc w:val="both"/>
+        <w:rPr>
+          <w:rFonts w:ascii="Arial" w:hAnsi="Arial" w:cs="Arial"/>
+          <w:lang w:val="es-CR"/>
+        </w:rPr>
+      </w:pPr>
+      <w:r>
+        <w:rPr>
+          <w:rFonts w:ascii="Arial" w:hAnsi="Arial" w:cs="Arial"/>
+          <w:lang w:val="es-CR"/>
+        </w:rPr>
+        <w:t>Veamos cómo se crean usuarios y se establecen permisos en PostgreSQL.</w:t>
+      </w:r>
+    </w:p>
+    <w:p>
+      <w:pPr>
+        <w:numPr>
+          <w:ilvl w:val="0"/>
+          <w:numId w:val="6"/>
+        </w:numPr>
+        <w:spacing w:after="0" w:line="240" w:lineRule="auto"/>
+        <w:rPr>
+          <w:rFonts w:ascii="Arial" w:hAnsi="Arial" w:cs="Arial"/>
+          <w:sz w:val="24"/>
+          <w:szCs w:val="24"/>
+        </w:rPr>
+      </w:pPr>
+      <w:proofErr w:type="spellStart"/>
+      <w:r>
+        <w:rPr>
+          <w:rFonts w:ascii="Arial" w:hAnsi="Arial" w:cs="Arial"/>
+          <w:sz w:val="24"/>
+          <w:szCs w:val="24"/>
+        </w:rPr>
+        <w:t>Creando</w:t>
+      </w:r>
+      <w:proofErr w:type="spellEnd"/>
+      <w:r>
+        <w:rPr>
+          <w:rFonts w:ascii="Arial" w:hAnsi="Arial" w:cs="Arial"/>
+          <w:sz w:val="24"/>
+          <w:szCs w:val="24"/>
+        </w:rPr>
+        <w:t xml:space="preserve"> </w:t>
+      </w:r>
+      <w:proofErr w:type="spellStart"/>
+      <w:r>
+        <w:rPr>
+          <w:rFonts w:ascii="Arial" w:hAnsi="Arial" w:cs="Arial"/>
+          <w:sz w:val="24"/>
+          <w:szCs w:val="24"/>
+        </w:rPr>
+        <w:t>Usuarios</w:t>
+      </w:r>
+      <w:proofErr w:type="spellEnd"/>
+      <w:r>
+        <w:rPr>
+          <w:rFonts w:ascii="Arial" w:hAnsi="Arial" w:cs="Arial"/>
+          <w:sz w:val="24"/>
+          <w:szCs w:val="24"/>
+        </w:rPr>
+        <w:t xml:space="preserve">: </w:t>
+      </w:r>
+    </w:p>
+    <w:p>
+      <w:pPr>
+        <w:pStyle w:val="HTMLPreformatted"/>
+        <w:ind w:left="720"/>
+        <w:rPr>
+          <w:rFonts w:ascii="Arial" w:hAnsi="Arial" w:cs="Arial"/>
+          <w:sz w:val="24"/>
+          <w:szCs w:val="24"/>
+        </w:rPr>
+      </w:pPr>
+      <w:r>
+        <w:rPr>
+          <w:rStyle w:val="token"/>
+          <w:rFonts w:ascii="Arial" w:hAnsi="Arial" w:cs="Arial"/>
+          <w:sz w:val="24"/>
+          <w:szCs w:val="24"/>
+        </w:rPr>
+        <w:t>CREATE</w:t>
+      </w:r>
+      <w:r>
+        <w:rPr>
+          <w:rStyle w:val="HTMLCode"/>
+          <w:rFonts w:ascii="Arial" w:eastAsiaTheme="majorEastAsia" w:hAnsi="Arial" w:cs="Arial"/>
+          <w:sz w:val="24"/>
+          <w:szCs w:val="24"/>
+        </w:rPr>
+        <w:t xml:space="preserve"> </w:t>
+      </w:r>
+      <w:r>
+        <w:rPr>
+          <w:rStyle w:val="token"/>
+          <w:rFonts w:ascii="Arial" w:hAnsi="Arial" w:cs="Arial"/>
+          <w:sz w:val="24"/>
+          <w:szCs w:val="24"/>
+        </w:rPr>
+        <w:t>USER</w:t>
+      </w:r>
+      <w:r>
+        <w:rPr>
+          <w:rStyle w:val="HTMLCode"/>
+          <w:rFonts w:ascii="Arial" w:eastAsiaTheme="majorEastAsia" w:hAnsi="Arial" w:cs="Arial"/>
+          <w:sz w:val="24"/>
+          <w:szCs w:val="24"/>
+        </w:rPr>
+        <w:t xml:space="preserve"> </w:t>
+      </w:r>
+      <w:r>
+        <w:rPr>
+          <w:rStyle w:val="token"/>
+          <w:rFonts w:ascii="Arial" w:hAnsi="Arial" w:cs="Arial"/>
+          <w:sz w:val="24"/>
+          <w:szCs w:val="24"/>
+        </w:rPr>
+        <w:t>[</w:t>
+      </w:r>
+      <w:proofErr w:type="spellStart"/>
+      <w:r>
+        <w:rPr>
+          <w:rStyle w:val="HTMLCode"/>
+          <w:rFonts w:ascii="Arial" w:eastAsiaTheme="majorEastAsia" w:hAnsi="Arial" w:cs="Arial"/>
+          <w:sz w:val="24"/>
+          <w:szCs w:val="24"/>
+        </w:rPr>
+        <w:t>nombre_usuario</w:t>
+      </w:r>
+      <w:proofErr w:type="spellEnd"/>
+      <w:r>
+        <w:rPr>
+          <w:rStyle w:val="token"/>
+          <w:rFonts w:ascii="Arial" w:hAnsi="Arial" w:cs="Arial"/>
+          <w:sz w:val="24"/>
+          <w:szCs w:val="24"/>
+        </w:rPr>
+        <w:t>]</w:t>
+      </w:r>
+      <w:r>
+        <w:rPr>
+          <w:rStyle w:val="HTMLCode"/>
+          <w:rFonts w:ascii="Arial" w:eastAsiaTheme="majorEastAsia" w:hAnsi="Arial" w:cs="Arial"/>
+          <w:sz w:val="24"/>
+          <w:szCs w:val="24"/>
+        </w:rPr>
+        <w:t xml:space="preserve"> </w:t>
+      </w:r>
+      <w:r>
+        <w:rPr>
+          <w:rStyle w:val="token"/>
+          <w:rFonts w:ascii="Arial" w:hAnsi="Arial" w:cs="Arial"/>
+          <w:sz w:val="24"/>
+          <w:szCs w:val="24"/>
+        </w:rPr>
+        <w:t>WITH</w:t>
+      </w:r>
+      <w:r>
+        <w:rPr>
+          <w:rStyle w:val="HTMLCode"/>
+          <w:rFonts w:ascii="Arial" w:eastAsiaTheme="majorEastAsia" w:hAnsi="Arial" w:cs="Arial"/>
+          <w:sz w:val="24"/>
+          <w:szCs w:val="24"/>
+        </w:rPr>
+        <w:t xml:space="preserve"> PASSWORD </w:t>
+      </w:r>
+      <w:r>
+        <w:rPr>
+          <w:rStyle w:val="token"/>
+          <w:rFonts w:ascii="Arial" w:hAnsi="Arial" w:cs="Arial"/>
+          <w:sz w:val="24"/>
+          <w:szCs w:val="24"/>
+        </w:rPr>
+        <w:t>[</w:t>
+      </w:r>
+      <w:r>
+        <w:rPr>
+          <w:rStyle w:val="HTMLCode"/>
+          <w:rFonts w:ascii="Arial" w:eastAsiaTheme="majorEastAsia" w:hAnsi="Arial" w:cs="Arial"/>
+          <w:sz w:val="24"/>
+          <w:szCs w:val="24"/>
+        </w:rPr>
+        <w:t>clave</w:t>
+      </w:r>
+      <w:proofErr w:type="gramStart"/>
+      <w:r>
+        <w:rPr>
+          <w:rStyle w:val="token"/>
+          <w:rFonts w:ascii="Arial" w:hAnsi="Arial" w:cs="Arial"/>
+          <w:sz w:val="24"/>
+          <w:szCs w:val="24"/>
+        </w:rPr>
+        <w:t>];</w:t>
+      </w:r>
+      <w:proofErr w:type="gramEnd"/>
+    </w:p>
+    <w:p>
+      <w:pPr>
+        <w:spacing w:after="0"/>
+        <w:ind w:left="720"/>
+        <w:rPr>
+          <w:rFonts w:ascii="Arial" w:hAnsi="Arial" w:cs="Arial"/>
+          <w:sz w:val="24"/>
+          <w:szCs w:val="24"/>
+        </w:rPr>
+      </w:pPr>
+      <w:r>
+        <w:rPr>
+          <w:rFonts w:ascii="Arial" w:hAnsi="Arial" w:cs="Arial"/>
+          <w:sz w:val="24"/>
+          <w:szCs w:val="24"/>
+        </w:rPr>
+        <w:t>SQL</w:t>
+      </w:r>
+    </w:p>
+    <w:p>
+      <w:pPr>
+        <w:spacing w:after="0"/>
+        <w:ind w:left="720"/>
+        <w:rPr>
+          <w:rFonts w:ascii="Arial" w:hAnsi="Arial" w:cs="Arial"/>
+          <w:sz w:val="24"/>
+          <w:szCs w:val="24"/>
+        </w:rPr>
+      </w:pPr>
+    </w:p>
+    <w:p>
+      <w:pPr>
+        <w:numPr>
+          <w:ilvl w:val="0"/>
+          <w:numId w:val="6"/>
+        </w:numPr>
+        <w:spacing w:after="0" w:line="240" w:lineRule="auto"/>
+        <w:rPr>
+          <w:rFonts w:ascii="Arial" w:hAnsi="Arial" w:cs="Arial"/>
+          <w:sz w:val="24"/>
+          <w:szCs w:val="24"/>
+        </w:rPr>
+      </w:pPr>
+      <w:proofErr w:type="spellStart"/>
+      <w:r>
+        <w:rPr>
+          <w:rFonts w:ascii="Arial" w:hAnsi="Arial" w:cs="Arial"/>
+          <w:sz w:val="24"/>
+          <w:szCs w:val="24"/>
+        </w:rPr>
+        <w:t>Creando</w:t>
+      </w:r>
+      <w:proofErr w:type="spellEnd"/>
+      <w:r>
+        <w:rPr>
+          <w:rFonts w:ascii="Arial" w:hAnsi="Arial" w:cs="Arial"/>
+          <w:sz w:val="24"/>
+          <w:szCs w:val="24"/>
+        </w:rPr>
+        <w:t xml:space="preserve"> </w:t>
+      </w:r>
+      <w:proofErr w:type="spellStart"/>
+      <w:r>
+        <w:rPr>
+          <w:rFonts w:ascii="Arial" w:hAnsi="Arial" w:cs="Arial"/>
+          <w:sz w:val="24"/>
+          <w:szCs w:val="24"/>
+        </w:rPr>
+        <w:t>Permisos</w:t>
+      </w:r>
+      <w:proofErr w:type="spellEnd"/>
+      <w:r>
+        <w:rPr>
+          <w:rFonts w:ascii="Arial" w:hAnsi="Arial" w:cs="Arial"/>
+          <w:sz w:val="24"/>
+          <w:szCs w:val="24"/>
+        </w:rPr>
+        <w:t xml:space="preserve">: </w:t>
+      </w:r>
+    </w:p>
+    <w:p>
+      <w:pPr>
+        <w:pStyle w:val="HTMLPreformatted"/>
+        <w:ind w:left="720"/>
+        <w:rPr>
+          <w:rFonts w:ascii="Arial" w:hAnsi="Arial" w:cs="Arial"/>
+          <w:sz w:val="24"/>
+          <w:szCs w:val="24"/>
+        </w:rPr>
+      </w:pPr>
+      <w:r>
+        <w:rPr>
+          <w:rStyle w:val="token"/>
+          <w:rFonts w:ascii="Arial" w:hAnsi="Arial" w:cs="Arial"/>
+          <w:sz w:val="24"/>
+          <w:szCs w:val="24"/>
+        </w:rPr>
+        <w:t>GRANT</w:t>
+      </w:r>
+      <w:r>
+        <w:rPr>
+          <w:rStyle w:val="HTMLCode"/>
+          <w:rFonts w:ascii="Arial" w:eastAsiaTheme="majorEastAsia" w:hAnsi="Arial" w:cs="Arial"/>
+          <w:sz w:val="24"/>
+          <w:szCs w:val="24"/>
+        </w:rPr>
+        <w:t xml:space="preserve"> </w:t>
+      </w:r>
+      <w:r>
+        <w:rPr>
+          <w:rStyle w:val="token"/>
+          <w:rFonts w:ascii="Arial" w:hAnsi="Arial" w:cs="Arial"/>
+          <w:sz w:val="24"/>
+          <w:szCs w:val="24"/>
+        </w:rPr>
+        <w:t>INSERT</w:t>
+      </w:r>
+      <w:r>
+        <w:rPr>
+          <w:rStyle w:val="HTMLCode"/>
+          <w:rFonts w:ascii="Arial" w:eastAsiaTheme="majorEastAsia" w:hAnsi="Arial" w:cs="Arial"/>
+          <w:sz w:val="24"/>
+          <w:szCs w:val="24"/>
+        </w:rPr>
+        <w:t xml:space="preserve"> </w:t>
+      </w:r>
+      <w:r>
+        <w:rPr>
+          <w:rStyle w:val="token"/>
+          <w:rFonts w:ascii="Arial" w:hAnsi="Arial" w:cs="Arial"/>
+          <w:sz w:val="24"/>
+          <w:szCs w:val="24"/>
+        </w:rPr>
+        <w:t>ON</w:t>
+      </w:r>
+      <w:r>
+        <w:rPr>
+          <w:rStyle w:val="HTMLCode"/>
+          <w:rFonts w:ascii="Arial" w:eastAsiaTheme="majorEastAsia" w:hAnsi="Arial" w:cs="Arial"/>
+          <w:sz w:val="24"/>
+          <w:szCs w:val="24"/>
+        </w:rPr>
+        <w:t xml:space="preserve"> </w:t>
+      </w:r>
+      <w:r>
+        <w:rPr>
+          <w:rStyle w:val="token"/>
+          <w:rFonts w:ascii="Arial" w:hAnsi="Arial" w:cs="Arial"/>
+          <w:sz w:val="24"/>
+          <w:szCs w:val="24"/>
+        </w:rPr>
+        <w:t>[</w:t>
+      </w:r>
+      <w:proofErr w:type="spellStart"/>
+      <w:r>
+        <w:rPr>
+          <w:rStyle w:val="HTMLCode"/>
+          <w:rFonts w:ascii="Arial" w:eastAsiaTheme="majorEastAsia" w:hAnsi="Arial" w:cs="Arial"/>
+          <w:sz w:val="24"/>
+          <w:szCs w:val="24"/>
+        </w:rPr>
+        <w:t>tabla</w:t>
+      </w:r>
+      <w:proofErr w:type="spellEnd"/>
+      <w:r>
+        <w:rPr>
+          <w:rStyle w:val="token"/>
+          <w:rFonts w:ascii="Arial" w:hAnsi="Arial" w:cs="Arial"/>
+          <w:sz w:val="24"/>
+          <w:szCs w:val="24"/>
+        </w:rPr>
+        <w:t>]</w:t>
+      </w:r>
+      <w:r>
+        <w:rPr>
+          <w:rStyle w:val="HTMLCode"/>
+          <w:rFonts w:ascii="Arial" w:eastAsiaTheme="majorEastAsia" w:hAnsi="Arial" w:cs="Arial"/>
+          <w:sz w:val="24"/>
+          <w:szCs w:val="24"/>
+        </w:rPr>
+        <w:t xml:space="preserve"> </w:t>
+      </w:r>
+      <w:r>
+        <w:rPr>
+          <w:rStyle w:val="token"/>
+          <w:rFonts w:ascii="Arial" w:hAnsi="Arial" w:cs="Arial"/>
+          <w:sz w:val="24"/>
+          <w:szCs w:val="24"/>
+        </w:rPr>
+        <w:t>TO</w:t>
+      </w:r>
+      <w:r>
+        <w:rPr>
+          <w:rStyle w:val="HTMLCode"/>
+          <w:rFonts w:ascii="Arial" w:eastAsiaTheme="majorEastAsia" w:hAnsi="Arial" w:cs="Arial"/>
+          <w:sz w:val="24"/>
+          <w:szCs w:val="24"/>
+        </w:rPr>
+        <w:t xml:space="preserve"> </w:t>
+      </w:r>
+      <w:r>
+        <w:rPr>
+          <w:rStyle w:val="token"/>
+          <w:rFonts w:ascii="Arial" w:hAnsi="Arial" w:cs="Arial"/>
+          <w:sz w:val="24"/>
+          <w:szCs w:val="24"/>
+        </w:rPr>
+        <w:t>[</w:t>
+      </w:r>
+      <w:proofErr w:type="spellStart"/>
+      <w:r>
+        <w:rPr>
+          <w:rStyle w:val="HTMLCode"/>
+          <w:rFonts w:ascii="Arial" w:eastAsiaTheme="majorEastAsia" w:hAnsi="Arial" w:cs="Arial"/>
+          <w:sz w:val="24"/>
+          <w:szCs w:val="24"/>
+        </w:rPr>
+        <w:t>nombre_usuario</w:t>
+      </w:r>
+      <w:proofErr w:type="spellEnd"/>
+      <w:proofErr w:type="gramStart"/>
+      <w:r>
+        <w:rPr>
+          <w:rStyle w:val="token"/>
+          <w:rFonts w:ascii="Arial" w:hAnsi="Arial" w:cs="Arial"/>
+          <w:sz w:val="24"/>
+          <w:szCs w:val="24"/>
+        </w:rPr>
+        <w:t>];</w:t>
+      </w:r>
+      <w:proofErr w:type="gramEnd"/>
+    </w:p>
+    <w:p>
+      <w:pPr>
+        <w:spacing w:after="0"/>
+        <w:ind w:left="720"/>
+        <w:rPr>
+          <w:rFonts w:ascii="Arial" w:hAnsi="Arial" w:cs="Arial"/>
+          <w:sz w:val="24"/>
+          <w:szCs w:val="24"/>
+        </w:rPr>
+      </w:pPr>
+      <w:r>
+        <w:rPr>
+          <w:rFonts w:ascii="Arial" w:hAnsi="Arial" w:cs="Arial"/>
+          <w:sz w:val="24"/>
+          <w:szCs w:val="24"/>
+        </w:rPr>
+        <w:t>SQL</w:t>
+      </w:r>
+    </w:p>
+    <w:p>
+      <w:pPr>
+        <w:spacing w:after="0"/>
+        <w:ind w:left="720"/>
+        <w:rPr>
+          <w:rFonts w:ascii="Arial" w:hAnsi="Arial" w:cs="Arial"/>
+          <w:sz w:val="24"/>
+          <w:szCs w:val="24"/>
+        </w:rPr>
+      </w:pPr>
+    </w:p>
+    <w:p>
+      <w:pPr>
+        <w:pStyle w:val="NormalWeb"/>
+        <w:spacing w:before="0" w:beforeAutospacing="0" w:after="0" w:afterAutospacing="0"/>
+        <w:jc w:val="both"/>
+        <w:rPr>
+          <w:rFonts w:ascii="Arial" w:hAnsi="Arial" w:cs="Arial"/>
+          <w:lang w:val="es-CR"/>
+        </w:rPr>
+      </w:pPr>
+      <w:r>
+        <w:rPr>
+          <w:rFonts w:ascii="Arial" w:hAnsi="Arial" w:cs="Arial"/>
+          <w:lang w:val="es-CR"/>
+        </w:rPr>
+        <w:lastRenderedPageBreak/>
+        <w:t xml:space="preserve">Esperamos que esta guía sea de utilidad para ti en el futuro. Recuerda que estas no son las únicas formas de utilizar estos comandos, sin embargo, son las más comunes. </w:t>
+      </w:r>
+    </w:p>
+    <w:p>
+      <w:pPr>
+        <w:spacing w:after="0"/>
+        <w:ind w:left="360"/>
+        <w:rPr>
+          <w:rFonts w:ascii="Arial" w:eastAsia="Times New Roman" w:hAnsi="Arial" w:cs="Arial"/>
+          <w:sz w:val="24"/>
+          <w:szCs w:val="24"/>
+          <w:lang w:val="es-CR"/>
+        </w:rPr>
+      </w:pPr>
+    </w:p>
+    <w:p>
+      <w:pPr>
         <w:pStyle w:val="ListParagraph"/>
+        <w:spacing w:after="0"/>
         <w:ind w:left="1080"/>
         <w:rPr>
           <w:rFonts w:ascii="Arial" w:eastAsia="Times New Roman" w:hAnsi="Arial" w:cs="Arial"/>
@@ -856,15 +3618,118 @@
     </w:p>
     <w:p>
       <w:pPr>
-        <w:pStyle w:val="ListParagraph"/>
-        <w:ind w:left="1080"/>
-        <w:rPr>
-          <w:rFonts w:ascii="Arial" w:eastAsia="Times New Roman" w:hAnsi="Arial" w:cs="Arial"/>
-          <w:sz w:val="24"/>
-          <w:szCs w:val="24"/>
-          <w:lang w:val="es-CR"/>
-        </w:rPr>
-      </w:pPr>
+        <w:pStyle w:val="NormalWeb"/>
+        <w:spacing w:before="0" w:beforeAutospacing="0" w:after="0" w:afterAutospacing="0"/>
+        <w:jc w:val="both"/>
+        <w:rPr>
+          <w:rFonts w:ascii="Arial" w:hAnsi="Arial" w:cs="Arial"/>
+          <w:b/>
+          <w:bCs/>
+          <w:lang w:val="es-CR"/>
+        </w:rPr>
+      </w:pPr>
+      <w:r>
+        <w:rPr>
+          <w:rFonts w:ascii="Arial" w:hAnsi="Arial" w:cs="Arial"/>
+          <w:b/>
+          <w:bCs/>
+          <w:lang w:val="es-CR"/>
+        </w:rPr>
+        <w:t>Analiza y relaciona</w:t>
+      </w:r>
+    </w:p>
+    <w:p>
+      <w:pPr>
+        <w:pStyle w:val="NormalWeb"/>
+        <w:spacing w:before="0" w:beforeAutospacing="0" w:after="0" w:afterAutospacing="0"/>
+        <w:jc w:val="both"/>
+        <w:rPr>
+          <w:rFonts w:ascii="Arial" w:hAnsi="Arial" w:cs="Arial"/>
+          <w:b/>
+          <w:bCs/>
+          <w:lang w:val="es-CR"/>
+        </w:rPr>
+      </w:pPr>
+    </w:p>
+    <w:p>
+      <w:pPr>
+        <w:pStyle w:val="NormalWeb"/>
+        <w:spacing w:before="0" w:beforeAutospacing="0" w:after="0" w:afterAutospacing="0"/>
+        <w:jc w:val="both"/>
+        <w:rPr>
+          <w:rFonts w:ascii="Arial" w:hAnsi="Arial" w:cs="Arial"/>
+          <w:b/>
+          <w:bCs/>
+          <w:lang w:val="es-CR"/>
+        </w:rPr>
+      </w:pPr>
+      <w:r>
+        <w:rPr>
+          <w:rFonts w:ascii="Arial" w:hAnsi="Arial" w:cs="Arial"/>
+          <w:lang w:val="es-CR"/>
+        </w:rPr>
+        <w:t>Hasta ahora hemos practicado la definición de usuarios y sus privilegios usando dos manejadores distintos: MySQL y PostgreSQL. Ahora queremos que pienses en las diferencias y similitudes que encontraste al realizar las actividades, haciendo la correspondencia entre los elementos que aparecen en la parte derecha con las sentencias en la parte izquierda.</w:t>
+      </w:r>
+    </w:p>
+    <w:p>
+      <w:pPr>
+        <w:rPr>
+          <w:rFonts w:ascii="Arial" w:eastAsia="Times New Roman" w:hAnsi="Arial" w:cs="Arial"/>
+          <w:sz w:val="24"/>
+          <w:szCs w:val="24"/>
+          <w:lang w:val="es-CR"/>
+        </w:rPr>
+      </w:pPr>
+    </w:p>
+    <w:p>
+      <w:pPr>
+        <w:rPr>
+          <w:rFonts w:ascii="Arial" w:eastAsia="Times New Roman" w:hAnsi="Arial" w:cs="Arial"/>
+          <w:sz w:val="24"/>
+          <w:szCs w:val="24"/>
+          <w:lang w:val="es-CR"/>
+        </w:rPr>
+      </w:pPr>
+      <w:r>
+        <w:rPr>
+          <w:noProof/>
+        </w:rPr>
+        <w:drawing>
+          <wp:inline distT="0" distB="0" distL="0" distR="0" wp14:anchorId="20A64B84" wp14:editId="2C8417F4">
+            <wp:extent cx="5943600" cy="4838065"/>
+            <wp:effectExtent l="0" t="0" r="0" b="635"/>
+            <wp:docPr id="16" name="Picture 16"/>
+            <wp:cNvGraphicFramePr>
+              <a:graphicFrameLocks xmlns:a="http://schemas.openxmlformats.org/drawingml/2006/main" noChangeAspect="1"/>
+            </wp:cNvGraphicFramePr>
+            <a:graphic xmlns:a="http://schemas.openxmlformats.org/drawingml/2006/main">
+              <a:graphicData uri="http://schemas.openxmlformats.org/drawingml/2006/picture">
+                <pic:pic xmlns:pic="http://schemas.openxmlformats.org/drawingml/2006/picture">
+                  <pic:nvPicPr>
+                    <pic:cNvPr id="1" name=""/>
+                    <pic:cNvPicPr/>
+                  </pic:nvPicPr>
+                  <pic:blipFill>
+                    <a:blip r:embed="rId19"/>
+                    <a:stretch>
+                      <a:fillRect/>
+                    </a:stretch>
+                  </pic:blipFill>
+                  <pic:spPr>
+                    <a:xfrm>
+                      <a:off x="0" y="0"/>
+                      <a:ext cx="5943600" cy="4838065"/>
+                    </a:xfrm>
+                    <a:prstGeom prst="rect">
+                      <a:avLst/>
+                    </a:prstGeom>
+                  </pic:spPr>
+                </pic:pic>
+              </a:graphicData>
+            </a:graphic>
+          </wp:inline>
+        </w:drawing>
+      </w:r>
     </w:p>
     <w:p>
       <w:pPr>
@@ -887,7 +3752,246 @@
           <w:szCs w:val="24"/>
           <w:lang w:val="es-CR"/>
         </w:rPr>
+        <w:lastRenderedPageBreak/>
         <w:t>Lección 2: Respaldo y Recuperación</w:t>
+      </w:r>
+    </w:p>
+    <w:p>
+      <w:pPr>
+        <w:pStyle w:val="ListParagraph"/>
+        <w:rPr>
+          <w:rFonts w:ascii="Arial" w:eastAsia="Times New Roman" w:hAnsi="Arial" w:cs="Arial"/>
+          <w:sz w:val="24"/>
+          <w:szCs w:val="24"/>
+          <w:lang w:val="es-CR"/>
+        </w:rPr>
+      </w:pPr>
+    </w:p>
+    <w:p>
+      <w:pPr>
+        <w:pStyle w:val="ListParagraph"/>
+        <w:numPr>
+          <w:ilvl w:val="1"/>
+          <w:numId w:val="2"/>
+        </w:numPr>
+        <w:rPr>
+          <w:rFonts w:ascii="Arial" w:eastAsia="Times New Roman" w:hAnsi="Arial" w:cs="Arial"/>
+          <w:sz w:val="24"/>
+          <w:szCs w:val="24"/>
+          <w:lang w:val="es-CR"/>
+        </w:rPr>
+      </w:pPr>
+      <w:hyperlink r:id="rId20" w:history="1">
+        <w:r>
+          <w:rPr>
+            <w:rFonts w:ascii="Arial" w:eastAsia="Times New Roman" w:hAnsi="Arial" w:cs="Arial"/>
+            <w:sz w:val="24"/>
+            <w:szCs w:val="24"/>
+            <w:lang w:val="es-CR"/>
+          </w:rPr>
+          <w:t>Respaldo y Recuperación en MySQL</w:t>
+        </w:r>
+      </w:hyperlink>
+    </w:p>
+    <w:p>
+      <w:pPr>
+        <w:pStyle w:val="ListParagraph"/>
+        <w:ind w:left="1080"/>
+        <w:rPr>
+          <w:rFonts w:ascii="Arial" w:eastAsia="Times New Roman" w:hAnsi="Arial" w:cs="Arial"/>
+          <w:sz w:val="24"/>
+          <w:szCs w:val="24"/>
+          <w:lang w:val="es-CR"/>
+        </w:rPr>
+      </w:pPr>
+    </w:p>
+    <w:p>
+      <w:pPr>
+        <w:pStyle w:val="ListParagraph"/>
+        <w:numPr>
+          <w:ilvl w:val="1"/>
+          <w:numId w:val="2"/>
+        </w:numPr>
+        <w:rPr>
+          <w:rFonts w:ascii="Arial" w:eastAsia="Times New Roman" w:hAnsi="Arial" w:cs="Arial"/>
+          <w:sz w:val="24"/>
+          <w:szCs w:val="24"/>
+          <w:lang w:val="es-CR"/>
+        </w:rPr>
+      </w:pPr>
+      <w:r>
+        <w:rPr>
+          <w:rFonts w:ascii="Arial" w:eastAsia="Times New Roman" w:hAnsi="Arial" w:cs="Arial"/>
+          <w:sz w:val="24"/>
+          <w:szCs w:val="24"/>
+          <w:lang w:val="es-CR"/>
+        </w:rPr>
+        <w:t>Taller 1</w:t>
+      </w:r>
+    </w:p>
+    <w:p>
+      <w:pPr>
+        <w:ind w:left="720"/>
+        <w:rPr>
+          <w:rFonts w:ascii="Arial" w:eastAsia="Times New Roman" w:hAnsi="Arial" w:cs="Arial"/>
+          <w:sz w:val="24"/>
+          <w:szCs w:val="24"/>
+          <w:lang w:val="es-CR"/>
+        </w:rPr>
+      </w:pPr>
+    </w:p>
+    <w:p>
+      <w:pPr>
+        <w:pStyle w:val="ListParagraph"/>
+        <w:numPr>
+          <w:ilvl w:val="1"/>
+          <w:numId w:val="2"/>
+        </w:numPr>
+        <w:rPr>
+          <w:rFonts w:ascii="Arial" w:eastAsia="Times New Roman" w:hAnsi="Arial" w:cs="Arial"/>
+          <w:sz w:val="24"/>
+          <w:szCs w:val="24"/>
+          <w:lang w:val="es-CR"/>
+        </w:rPr>
+      </w:pPr>
+      <w:r>
+        <w:rPr>
+          <w:rFonts w:ascii="Arial" w:eastAsia="Times New Roman" w:hAnsi="Arial" w:cs="Arial"/>
+          <w:sz w:val="24"/>
+          <w:szCs w:val="24"/>
+          <w:lang w:val="es-CR"/>
+        </w:rPr>
+        <w:t>Respaldo y Recuperación en PostgreSQL</w:t>
+      </w:r>
+    </w:p>
+    <w:p>
+      <w:pPr>
+        <w:pStyle w:val="ListParagraph"/>
+        <w:rPr>
+          <w:rFonts w:ascii="Arial" w:eastAsia="Times New Roman" w:hAnsi="Arial" w:cs="Arial"/>
+          <w:sz w:val="24"/>
+          <w:szCs w:val="24"/>
+          <w:lang w:val="es-CR"/>
+        </w:rPr>
+      </w:pPr>
+    </w:p>
+    <w:p>
+      <w:pPr>
+        <w:pStyle w:val="ListParagraph"/>
+        <w:ind w:left="1080"/>
+        <w:rPr>
+          <w:rFonts w:ascii="Arial" w:eastAsia="Times New Roman" w:hAnsi="Arial" w:cs="Arial"/>
+          <w:sz w:val="24"/>
+          <w:szCs w:val="24"/>
+          <w:lang w:val="es-CR"/>
+        </w:rPr>
+      </w:pPr>
+    </w:p>
+    <w:p>
+      <w:pPr>
+        <w:pStyle w:val="ListParagraph"/>
+        <w:numPr>
+          <w:ilvl w:val="1"/>
+          <w:numId w:val="2"/>
+        </w:numPr>
+        <w:rPr>
+          <w:rFonts w:ascii="Arial" w:eastAsia="Times New Roman" w:hAnsi="Arial" w:cs="Arial"/>
+          <w:sz w:val="24"/>
+          <w:szCs w:val="24"/>
+          <w:lang w:val="es-CR"/>
+        </w:rPr>
+      </w:pPr>
+      <w:r>
+        <w:rPr>
+          <w:rFonts w:ascii="Arial" w:eastAsia="Times New Roman" w:hAnsi="Arial" w:cs="Arial"/>
+          <w:sz w:val="24"/>
+          <w:szCs w:val="24"/>
+          <w:lang w:val="es-CR"/>
+        </w:rPr>
+        <w:t>Taller 2</w:t>
+      </w:r>
+    </w:p>
+    <w:p>
+      <w:pPr>
+        <w:pStyle w:val="ListParagraph"/>
+        <w:ind w:left="1080"/>
+        <w:rPr>
+          <w:rFonts w:ascii="Arial" w:eastAsia="Times New Roman" w:hAnsi="Arial" w:cs="Arial"/>
+          <w:sz w:val="24"/>
+          <w:szCs w:val="24"/>
+          <w:lang w:val="es-CR"/>
+        </w:rPr>
+      </w:pPr>
+    </w:p>
+    <w:p>
+      <w:pPr>
+        <w:pStyle w:val="ListParagraph"/>
+        <w:numPr>
+          <w:ilvl w:val="1"/>
+          <w:numId w:val="2"/>
+        </w:numPr>
+        <w:rPr>
+          <w:rFonts w:ascii="Arial" w:eastAsia="Times New Roman" w:hAnsi="Arial" w:cs="Arial"/>
+          <w:sz w:val="24"/>
+          <w:szCs w:val="24"/>
+          <w:lang w:val="es-CR"/>
+        </w:rPr>
+      </w:pPr>
+      <w:r>
+        <w:rPr>
+          <w:rFonts w:ascii="Arial" w:eastAsia="Times New Roman" w:hAnsi="Arial" w:cs="Arial"/>
+          <w:sz w:val="24"/>
+          <w:szCs w:val="24"/>
+          <w:lang w:val="es-CR"/>
+        </w:rPr>
+        <w:t>¿Sabías qué?</w:t>
+      </w:r>
+    </w:p>
+    <w:p>
+      <w:pPr>
+        <w:pStyle w:val="ListParagraph"/>
+        <w:rPr>
+          <w:rFonts w:ascii="Arial" w:eastAsia="Times New Roman" w:hAnsi="Arial" w:cs="Arial"/>
+          <w:sz w:val="24"/>
+          <w:szCs w:val="24"/>
+          <w:lang w:val="es-CR"/>
+        </w:rPr>
+      </w:pPr>
+    </w:p>
+    <w:p>
+      <w:pPr>
+        <w:pStyle w:val="ListParagraph"/>
+        <w:ind w:left="1080"/>
+        <w:rPr>
+          <w:rFonts w:ascii="Arial" w:eastAsia="Times New Roman" w:hAnsi="Arial" w:cs="Arial"/>
+          <w:sz w:val="24"/>
+          <w:szCs w:val="24"/>
+          <w:lang w:val="es-CR"/>
+        </w:rPr>
+      </w:pPr>
+    </w:p>
+    <w:p>
+      <w:pPr>
+        <w:pStyle w:val="ListParagraph"/>
+        <w:numPr>
+          <w:ilvl w:val="1"/>
+          <w:numId w:val="2"/>
+        </w:numPr>
+        <w:rPr>
+          <w:rFonts w:ascii="Arial" w:eastAsia="Times New Roman" w:hAnsi="Arial" w:cs="Arial"/>
+          <w:sz w:val="24"/>
+          <w:szCs w:val="24"/>
+          <w:lang w:val="es-CR"/>
+        </w:rPr>
+      </w:pPr>
+      <w:r>
+        <w:rPr>
+          <w:rFonts w:ascii="Arial" w:eastAsia="Times New Roman" w:hAnsi="Arial" w:cs="Arial"/>
+          <w:sz w:val="24"/>
+          <w:szCs w:val="24"/>
+          <w:lang w:val="es-CR"/>
+        </w:rPr>
+        <w:t>Actividad</w:t>
       </w:r>
     </w:p>
     <w:p>
@@ -1134,6 +4238,155 @@
     </w:lvl>
   </w:abstractNum>
   <w:abstractNum w:abstractNumId="1" w15:restartNumberingAfterBreak="0">
+    <w:nsid w:val="20192723"/>
+    <w:multiLevelType w:val="multilevel"/>
+    <w:tmpl w:val="4932552A"/>
+    <w:lvl w:ilvl="0">
+      <w:start w:val="1"/>
+      <w:numFmt w:val="bullet"/>
+      <w:lvlText w:val=""/>
+      <w:lvlJc w:val="left"/>
+      <w:pPr>
+        <w:tabs>
+          <w:tab w:val="num" w:pos="720"/>
+        </w:tabs>
+        <w:ind w:left="720" w:hanging="360"/>
+      </w:pPr>
+      <w:rPr>
+        <w:rFonts w:ascii="Symbol" w:hAnsi="Symbol" w:hint="default"/>
+        <w:sz w:val="20"/>
+      </w:rPr>
+    </w:lvl>
+    <w:lvl w:ilvl="1" w:tentative="1">
+      <w:start w:val="1"/>
+      <w:numFmt w:val="bullet"/>
+      <w:lvlText w:val="o"/>
+      <w:lvlJc w:val="left"/>
+      <w:pPr>
+        <w:tabs>
+          <w:tab w:val="num" w:pos="1440"/>
+        </w:tabs>
+        <w:ind w:left="1440" w:hanging="360"/>
+      </w:pPr>
+      <w:rPr>
+        <w:rFonts w:ascii="Courier New" w:hAnsi="Courier New" w:hint="default"/>
+        <w:sz w:val="20"/>
+      </w:rPr>
+    </w:lvl>
+    <w:lvl w:ilvl="2" w:tentative="1">
+      <w:start w:val="1"/>
+      <w:numFmt w:val="bullet"/>
+      <w:lvlText w:val=""/>
+      <w:lvlJc w:val="left"/>
+      <w:pPr>
+        <w:tabs>
+          <w:tab w:val="num" w:pos="2160"/>
+        </w:tabs>
+        <w:ind w:left="2160" w:hanging="360"/>
+      </w:pPr>
+      <w:rPr>
+        <w:rFonts w:ascii="Wingdings" w:hAnsi="Wingdings" w:hint="default"/>
+        <w:sz w:val="20"/>
+      </w:rPr>
+    </w:lvl>
+    <w:lvl w:ilvl="3" w:tentative="1">
+      <w:start w:val="1"/>
+      <w:numFmt w:val="bullet"/>
+      <w:lvlText w:val=""/>
+      <w:lvlJc w:val="left"/>
+      <w:pPr>
+        <w:tabs>
+          <w:tab w:val="num" w:pos="2880"/>
+        </w:tabs>
+        <w:ind w:left="2880" w:hanging="360"/>
+      </w:pPr>
+      <w:rPr>
+        <w:rFonts w:ascii="Wingdings" w:hAnsi="Wingdings" w:hint="default"/>
+        <w:sz w:val="20"/>
+      </w:rPr>
+    </w:lvl>
+    <w:lvl w:ilvl="4" w:tentative="1">
+      <w:start w:val="1"/>
+      <w:numFmt w:val="bullet"/>
+      <w:lvlText w:val=""/>
+      <w:lvlJc w:val="left"/>
+      <w:pPr>
+        <w:tabs>
+          <w:tab w:val="num" w:pos="3600"/>
+        </w:tabs>
+        <w:ind w:left="3600" w:hanging="360"/>
+      </w:pPr>
+      <w:rPr>
+        <w:rFonts w:ascii="Wingdings" w:hAnsi="Wingdings" w:hint="default"/>
+        <w:sz w:val="20"/>
+      </w:rPr>
+    </w:lvl>
+    <w:lvl w:ilvl="5" w:tentative="1">
+      <w:start w:val="1"/>
+      <w:numFmt w:val="bullet"/>
+      <w:lvlText w:val=""/>
+      <w:lvlJc w:val="left"/>
+      <w:pPr>
+        <w:tabs>
+          <w:tab w:val="num" w:pos="4320"/>
+        </w:tabs>
+        <w:ind w:left="4320" w:hanging="360"/>
+      </w:pPr>
+      <w:rPr>
+        <w:rFonts w:ascii="Wingdings" w:hAnsi="Wingdings" w:hint="default"/>
+        <w:sz w:val="20"/>
+      </w:rPr>
+    </w:lvl>
+    <w:lvl w:ilvl="6" w:tentative="1">
+      <w:start w:val="1"/>
+      <w:numFmt w:val="bullet"/>
+      <w:lvlText w:val=""/>
+      <w:lvlJc w:val="left"/>
+      <w:pPr>
+        <w:tabs>
+          <w:tab w:val="num" w:pos="5040"/>
+        </w:tabs>
+        <w:ind w:left="5040" w:hanging="360"/>
+      </w:pPr>
+      <w:rPr>
+        <w:rFonts w:ascii="Wingdings" w:hAnsi="Wingdings" w:hint="default"/>
+        <w:sz w:val="20"/>
+      </w:rPr>
+    </w:lvl>
+    <w:lvl w:ilvl="7" w:tentative="1">
+      <w:start w:val="1"/>
+      <w:numFmt w:val="bullet"/>
+      <w:lvlText w:val=""/>
+      <w:lvlJc w:val="left"/>
+      <w:pPr>
+        <w:tabs>
+          <w:tab w:val="num" w:pos="5760"/>
+        </w:tabs>
+        <w:ind w:left="5760" w:hanging="360"/>
+      </w:pPr>
+      <w:rPr>
+        <w:rFonts w:ascii="Wingdings" w:hAnsi="Wingdings" w:hint="default"/>
+        <w:sz w:val="20"/>
+      </w:rPr>
+    </w:lvl>
+    <w:lvl w:ilvl="8" w:tentative="1">
+      <w:start w:val="1"/>
+      <w:numFmt w:val="bullet"/>
+      <w:lvlText w:val=""/>
+      <w:lvlJc w:val="left"/>
+      <w:pPr>
+        <w:tabs>
+          <w:tab w:val="num" w:pos="6480"/>
+        </w:tabs>
+        <w:ind w:left="6480" w:hanging="360"/>
+      </w:pPr>
+      <w:rPr>
+        <w:rFonts w:ascii="Wingdings" w:hAnsi="Wingdings" w:hint="default"/>
+        <w:sz w:val="20"/>
+      </w:rPr>
+    </w:lvl>
+  </w:abstractNum>
+  <w:abstractNum w:abstractNumId="2" w15:restartNumberingAfterBreak="0">
     <w:nsid w:val="373C3A60"/>
     <w:multiLevelType w:val="multilevel"/>
     <w:tmpl w:val="8EA4B3E2"/>
@@ -1254,7 +4507,7 @@
       </w:rPr>
     </w:lvl>
   </w:abstractNum>
-  <w:abstractNum w:abstractNumId="2" w15:restartNumberingAfterBreak="0">
+  <w:abstractNum w:abstractNumId="3" w15:restartNumberingAfterBreak="0">
     <w:nsid w:val="6DEE1BA4"/>
     <w:multiLevelType w:val="multilevel"/>
     <w:tmpl w:val="176A7D82"/>
@@ -1403,14 +4656,261 @@
       </w:rPr>
     </w:lvl>
   </w:abstractNum>
+  <w:abstractNum w:abstractNumId="4" w15:restartNumberingAfterBreak="0">
+    <w:nsid w:val="6E2845EF"/>
+    <w:multiLevelType w:val="hybridMultilevel"/>
+    <w:tmpl w:val="596259A0"/>
+    <w:lvl w:ilvl="0" w:tplc="462A0D10">
+      <w:start w:val="1"/>
+      <w:numFmt w:val="decimal"/>
+      <w:lvlText w:val="%1-"/>
+      <w:lvlJc w:val="left"/>
+      <w:pPr>
+        <w:ind w:left="720" w:hanging="360"/>
+      </w:pPr>
+      <w:rPr>
+        <w:rFonts w:hint="default"/>
+      </w:rPr>
+    </w:lvl>
+    <w:lvl w:ilvl="1" w:tplc="04090019" w:tentative="1">
+      <w:start w:val="1"/>
+      <w:numFmt w:val="lowerLetter"/>
+      <w:lvlText w:val="%2."/>
+      <w:lvlJc w:val="left"/>
+      <w:pPr>
+        <w:ind w:left="1440" w:hanging="360"/>
+      </w:pPr>
+    </w:lvl>
+    <w:lvl w:ilvl="2" w:tplc="0409001B" w:tentative="1">
+      <w:start w:val="1"/>
+      <w:numFmt w:val="lowerRoman"/>
+      <w:lvlText w:val="%3."/>
+      <w:lvlJc w:val="right"/>
+      <w:pPr>
+        <w:ind w:left="2160" w:hanging="180"/>
+      </w:pPr>
+    </w:lvl>
+    <w:lvl w:ilvl="3" w:tplc="0409000F" w:tentative="1">
+      <w:start w:val="1"/>
+      <w:numFmt w:val="decimal"/>
+      <w:lvlText w:val="%4."/>
+      <w:lvlJc w:val="left"/>
+      <w:pPr>
+        <w:ind w:left="2880" w:hanging="360"/>
+      </w:pPr>
+    </w:lvl>
+    <w:lvl w:ilvl="4" w:tplc="04090019" w:tentative="1">
+      <w:start w:val="1"/>
+      <w:numFmt w:val="lowerLetter"/>
+      <w:lvlText w:val="%5."/>
+      <w:lvlJc w:val="left"/>
+      <w:pPr>
+        <w:ind w:left="3600" w:hanging="360"/>
+      </w:pPr>
+    </w:lvl>
+    <w:lvl w:ilvl="5" w:tplc="0409001B" w:tentative="1">
+      <w:start w:val="1"/>
+      <w:numFmt w:val="lowerRoman"/>
+      <w:lvlText w:val="%6."/>
+      <w:lvlJc w:val="right"/>
+      <w:pPr>
+        <w:ind w:left="4320" w:hanging="180"/>
+      </w:pPr>
+    </w:lvl>
+    <w:lvl w:ilvl="6" w:tplc="0409000F" w:tentative="1">
+      <w:start w:val="1"/>
+      <w:numFmt w:val="decimal"/>
+      <w:lvlText w:val="%7."/>
+      <w:lvlJc w:val="left"/>
+      <w:pPr>
+        <w:ind w:left="5040" w:hanging="360"/>
+      </w:pPr>
+    </w:lvl>
+    <w:lvl w:ilvl="7" w:tplc="04090019" w:tentative="1">
+      <w:start w:val="1"/>
+      <w:numFmt w:val="lowerLetter"/>
+      <w:lvlText w:val="%8."/>
+      <w:lvlJc w:val="left"/>
+      <w:pPr>
+        <w:ind w:left="5760" w:hanging="360"/>
+      </w:pPr>
+    </w:lvl>
+    <w:lvl w:ilvl="8" w:tplc="0409001B" w:tentative="1">
+      <w:start w:val="1"/>
+      <w:numFmt w:val="lowerRoman"/>
+      <w:lvlText w:val="%9."/>
+      <w:lvlJc w:val="right"/>
+      <w:pPr>
+        <w:ind w:left="6480" w:hanging="180"/>
+      </w:pPr>
+    </w:lvl>
+  </w:abstractNum>
+  <w:abstractNum w:abstractNumId="5" w15:restartNumberingAfterBreak="0">
+    <w:nsid w:val="778F01C1"/>
+    <w:multiLevelType w:val="multilevel"/>
+    <w:tmpl w:val="F5FE99E8"/>
+    <w:lvl w:ilvl="0">
+      <w:start w:val="1"/>
+      <w:numFmt w:val="bullet"/>
+      <w:lvlText w:val=""/>
+      <w:lvlJc w:val="left"/>
+      <w:pPr>
+        <w:tabs>
+          <w:tab w:val="num" w:pos="720"/>
+        </w:tabs>
+        <w:ind w:left="720" w:hanging="360"/>
+      </w:pPr>
+      <w:rPr>
+        <w:rFonts w:ascii="Symbol" w:hAnsi="Symbol" w:hint="default"/>
+        <w:sz w:val="20"/>
+      </w:rPr>
+    </w:lvl>
+    <w:lvl w:ilvl="1" w:tentative="1">
+      <w:start w:val="1"/>
+      <w:numFmt w:val="bullet"/>
+      <w:lvlText w:val="o"/>
+      <w:lvlJc w:val="left"/>
+      <w:pPr>
+        <w:tabs>
+          <w:tab w:val="num" w:pos="1440"/>
+        </w:tabs>
+        <w:ind w:left="1440" w:hanging="360"/>
+      </w:pPr>
+      <w:rPr>
+        <w:rFonts w:ascii="Courier New" w:hAnsi="Courier New" w:hint="default"/>
+        <w:sz w:val="20"/>
+      </w:rPr>
+    </w:lvl>
+    <w:lvl w:ilvl="2" w:tentative="1">
+      <w:start w:val="1"/>
+      <w:numFmt w:val="bullet"/>
+      <w:lvlText w:val=""/>
+      <w:lvlJc w:val="left"/>
+      <w:pPr>
+        <w:tabs>
+          <w:tab w:val="num" w:pos="2160"/>
+        </w:tabs>
+        <w:ind w:left="2160" w:hanging="360"/>
+      </w:pPr>
+      <w:rPr>
+        <w:rFonts w:ascii="Wingdings" w:hAnsi="Wingdings" w:hint="default"/>
+        <w:sz w:val="20"/>
+      </w:rPr>
+    </w:lvl>
+    <w:lvl w:ilvl="3" w:tentative="1">
+      <w:start w:val="1"/>
+      <w:numFmt w:val="bullet"/>
+      <w:lvlText w:val=""/>
+      <w:lvlJc w:val="left"/>
+      <w:pPr>
+        <w:tabs>
+          <w:tab w:val="num" w:pos="2880"/>
+        </w:tabs>
+        <w:ind w:left="2880" w:hanging="360"/>
+      </w:pPr>
+      <w:rPr>
+        <w:rFonts w:ascii="Wingdings" w:hAnsi="Wingdings" w:hint="default"/>
+        <w:sz w:val="20"/>
+      </w:rPr>
+    </w:lvl>
+    <w:lvl w:ilvl="4" w:tentative="1">
+      <w:start w:val="1"/>
+      <w:numFmt w:val="bullet"/>
+      <w:lvlText w:val=""/>
+      <w:lvlJc w:val="left"/>
+      <w:pPr>
+        <w:tabs>
+          <w:tab w:val="num" w:pos="3600"/>
+        </w:tabs>
+        <w:ind w:left="3600" w:hanging="360"/>
+      </w:pPr>
+      <w:rPr>
+        <w:rFonts w:ascii="Wingdings" w:hAnsi="Wingdings" w:hint="default"/>
+        <w:sz w:val="20"/>
+      </w:rPr>
+    </w:lvl>
+    <w:lvl w:ilvl="5" w:tentative="1">
+      <w:start w:val="1"/>
+      <w:numFmt w:val="bullet"/>
+      <w:lvlText w:val=""/>
+      <w:lvlJc w:val="left"/>
+      <w:pPr>
+        <w:tabs>
+          <w:tab w:val="num" w:pos="4320"/>
+        </w:tabs>
+        <w:ind w:left="4320" w:hanging="360"/>
+      </w:pPr>
+      <w:rPr>
+        <w:rFonts w:ascii="Wingdings" w:hAnsi="Wingdings" w:hint="default"/>
+        <w:sz w:val="20"/>
+      </w:rPr>
+    </w:lvl>
+    <w:lvl w:ilvl="6" w:tentative="1">
+      <w:start w:val="1"/>
+      <w:numFmt w:val="bullet"/>
+      <w:lvlText w:val=""/>
+      <w:lvlJc w:val="left"/>
+      <w:pPr>
+        <w:tabs>
+          <w:tab w:val="num" w:pos="5040"/>
+        </w:tabs>
+        <w:ind w:left="5040" w:hanging="360"/>
+      </w:pPr>
+      <w:rPr>
+        <w:rFonts w:ascii="Wingdings" w:hAnsi="Wingdings" w:hint="default"/>
+        <w:sz w:val="20"/>
+      </w:rPr>
+    </w:lvl>
+    <w:lvl w:ilvl="7" w:tentative="1">
+      <w:start w:val="1"/>
+      <w:numFmt w:val="bullet"/>
+      <w:lvlText w:val=""/>
+      <w:lvlJc w:val="left"/>
+      <w:pPr>
+        <w:tabs>
+          <w:tab w:val="num" w:pos="5760"/>
+        </w:tabs>
+        <w:ind w:left="5760" w:hanging="360"/>
+      </w:pPr>
+      <w:rPr>
+        <w:rFonts w:ascii="Wingdings" w:hAnsi="Wingdings" w:hint="default"/>
+        <w:sz w:val="20"/>
+      </w:rPr>
+    </w:lvl>
+    <w:lvl w:ilvl="8" w:tentative="1">
+      <w:start w:val="1"/>
+      <w:numFmt w:val="bullet"/>
+      <w:lvlText w:val=""/>
+      <w:lvlJc w:val="left"/>
+      <w:pPr>
+        <w:tabs>
+          <w:tab w:val="num" w:pos="6480"/>
+        </w:tabs>
+        <w:ind w:left="6480" w:hanging="360"/>
+      </w:pPr>
+      <w:rPr>
+        <w:rFonts w:ascii="Wingdings" w:hAnsi="Wingdings" w:hint="default"/>
+        <w:sz w:val="20"/>
+      </w:rPr>
+    </w:lvl>
+  </w:abstractNum>
   <w:num w:numId="1">
-    <w:abstractNumId w:val="2"/>
+    <w:abstractNumId w:val="3"/>
   </w:num>
   <w:num w:numId="2">
-    <w:abstractNumId w:val="1"/>
+    <w:abstractNumId w:val="2"/>
   </w:num>
   <w:num w:numId="3">
     <w:abstractNumId w:val="0"/>
+  </w:num>
+  <w:num w:numId="4">
+    <w:abstractNumId w:val="4"/>
+  </w:num>
+  <w:num w:numId="5">
+    <w:abstractNumId w:val="5"/>
+  </w:num>
+  <w:num w:numId="6">
+    <w:abstractNumId w:val="1"/>
   </w:num>
 </w:numbering>
 </file>
@@ -1538,6 +5038,7 @@
     <w:lsdException w:name="HTML Sample" w:semiHidden="1" w:unhideWhenUsed="1"/>
     <w:lsdException w:name="HTML Typewriter" w:semiHidden="1" w:unhideWhenUsed="1"/>
     <w:lsdException w:name="HTML Variable" w:semiHidden="1" w:unhideWhenUsed="1"/>
+    <w:lsdException w:name="Normal Table" w:semiHidden="1" w:unhideWhenUsed="1"/>
     <w:lsdException w:name="annotation subject" w:semiHidden="1" w:unhideWhenUsed="1"/>
     <w:lsdException w:name="No List" w:semiHidden="1" w:unhideWhenUsed="1"/>
     <w:lsdException w:name="Outline List 1" w:semiHidden="1" w:unhideWhenUsed="1"/>
@@ -1584,8 +5085,10 @@
     <w:lsdException w:name="Table Subtle 2" w:semiHidden="1" w:unhideWhenUsed="1"/>
     <w:lsdException w:name="Table Web 1" w:semiHidden="1" w:unhideWhenUsed="1"/>
     <w:lsdException w:name="Table Web 2" w:semiHidden="1" w:unhideWhenUsed="1"/>
+    <w:lsdException w:name="Table Web 3" w:semiHidden="1" w:unhideWhenUsed="1"/>
     <w:lsdException w:name="Balloon Text" w:semiHidden="1" w:unhideWhenUsed="1"/>
     <w:lsdException w:name="Table Grid" w:uiPriority="39"/>
+    <w:lsdException w:name="Table Theme" w:semiHidden="1" w:unhideWhenUsed="1"/>
     <w:lsdException w:name="Placeholder Text" w:semiHidden="1"/>
     <w:lsdException w:name="No Spacing" w:uiPriority="1" w:qFormat="1"/>
     <w:lsdException w:name="Light Shading" w:uiPriority="60"/>
@@ -1851,6 +5354,29 @@
       <w:szCs w:val="27"/>
     </w:rPr>
   </w:style>
+  <w:style w:type="paragraph" w:styleId="Heading4">
+    <w:name w:val="heading 4"/>
+    <w:basedOn w:val="Normal"/>
+    <w:next w:val="Normal"/>
+    <w:link w:val="Heading4Char"/>
+    <w:uiPriority w:val="9"/>
+    <w:semiHidden/>
+    <w:unhideWhenUsed/>
+    <w:qFormat/>
+    <w:rsid w:val="00B47168"/>
+    <w:pPr>
+      <w:keepNext/>
+      <w:keepLines/>
+      <w:spacing w:before="40" w:after="0"/>
+      <w:outlineLvl w:val="3"/>
+    </w:pPr>
+    <w:rPr>
+      <w:rFonts w:asciiTheme="majorHAnsi" w:eastAsiaTheme="majorEastAsia" w:hAnsiTheme="majorHAnsi" w:cstheme="majorBidi"/>
+      <w:i/>
+      <w:iCs/>
+      <w:color w:val="2F5496" w:themeColor="accent1" w:themeShade="BF"/>
+    </w:rPr>
+  </w:style>
   <w:style w:type="character" w:default="1" w:styleId="DefaultParagraphFont">
     <w:name w:val="Default Paragraph Font"/>
     <w:uiPriority w:val="1"/>
@@ -1904,8 +5430,8 @@
       <w:u w:val="single"/>
     </w:rPr>
   </w:style>
-  <w:style w:type="paragraph" w:customStyle="1" w:styleId="list">
-    <w:name w:val="list"/>
+  <w:style w:type="paragraph" w:customStyle="1" w:styleId="List1">
+    <w:name w:val="List1"/>
     <w:basedOn w:val="Normal"/>
     <w:rsid w:val="00242E91"/>
     <w:pPr>
@@ -1968,6 +5494,96 @@
       <w:sz w:val="24"/>
       <w:szCs w:val="24"/>
     </w:rPr>
+  </w:style>
+  <w:style w:type="character" w:customStyle="1" w:styleId="Heading4Char">
+    <w:name w:val="Heading 4 Char"/>
+    <w:basedOn w:val="DefaultParagraphFont"/>
+    <w:link w:val="Heading4"/>
+    <w:uiPriority w:val="9"/>
+    <w:semiHidden/>
+    <w:rsid w:val="00B47168"/>
+    <w:rPr>
+      <w:rFonts w:asciiTheme="majorHAnsi" w:eastAsiaTheme="majorEastAsia" w:hAnsiTheme="majorHAnsi" w:cstheme="majorBidi"/>
+      <w:i/>
+      <w:iCs/>
+      <w:color w:val="2F5496" w:themeColor="accent1" w:themeShade="BF"/>
+    </w:rPr>
+  </w:style>
+  <w:style w:type="character" w:customStyle="1" w:styleId="h1-title">
+    <w:name w:val="h1-title"/>
+    <w:basedOn w:val="DefaultParagraphFont"/>
+    <w:rsid w:val="00B47168"/>
+  </w:style>
+  <w:style w:type="paragraph" w:styleId="HTMLPreformatted">
+    <w:name w:val="HTML Preformatted"/>
+    <w:basedOn w:val="Normal"/>
+    <w:link w:val="HTMLPreformattedChar"/>
+    <w:uiPriority w:val="99"/>
+    <w:semiHidden/>
+    <w:unhideWhenUsed/>
+    <w:rsid w:val="00B47168"/>
+    <w:pPr>
+      <w:tabs>
+        <w:tab w:val="left" w:pos="916"/>
+        <w:tab w:val="left" w:pos="1832"/>
+        <w:tab w:val="left" w:pos="2748"/>
+        <w:tab w:val="left" w:pos="3664"/>
+        <w:tab w:val="left" w:pos="4580"/>
+        <w:tab w:val="left" w:pos="5496"/>
+        <w:tab w:val="left" w:pos="6412"/>
+        <w:tab w:val="left" w:pos="7328"/>
+        <w:tab w:val="left" w:pos="8244"/>
+        <w:tab w:val="left" w:pos="9160"/>
+        <w:tab w:val="left" w:pos="10076"/>
+        <w:tab w:val="left" w:pos="10992"/>
+        <w:tab w:val="left" w:pos="11908"/>
+        <w:tab w:val="left" w:pos="12824"/>
+        <w:tab w:val="left" w:pos="13740"/>
+        <w:tab w:val="left" w:pos="14656"/>
+      </w:tabs>
+      <w:spacing w:after="0" w:line="240" w:lineRule="auto"/>
+    </w:pPr>
+    <w:rPr>
+      <w:rFonts w:ascii="Courier New" w:eastAsia="Times New Roman" w:hAnsi="Courier New" w:cs="Courier New"/>
+      <w:sz w:val="20"/>
+      <w:szCs w:val="20"/>
+    </w:rPr>
+  </w:style>
+  <w:style w:type="character" w:customStyle="1" w:styleId="HTMLPreformattedChar">
+    <w:name w:val="HTML Preformatted Char"/>
+    <w:basedOn w:val="DefaultParagraphFont"/>
+    <w:link w:val="HTMLPreformatted"/>
+    <w:uiPriority w:val="99"/>
+    <w:semiHidden/>
+    <w:rsid w:val="00B47168"/>
+    <w:rPr>
+      <w:rFonts w:ascii="Courier New" w:eastAsia="Times New Roman" w:hAnsi="Courier New" w:cs="Courier New"/>
+      <w:sz w:val="20"/>
+      <w:szCs w:val="20"/>
+    </w:rPr>
+  </w:style>
+  <w:style w:type="character" w:styleId="HTMLCode">
+    <w:name w:val="HTML Code"/>
+    <w:basedOn w:val="DefaultParagraphFont"/>
+    <w:uiPriority w:val="99"/>
+    <w:semiHidden/>
+    <w:unhideWhenUsed/>
+    <w:rsid w:val="00B47168"/>
+    <w:rPr>
+      <w:rFonts w:ascii="Courier New" w:eastAsia="Times New Roman" w:hAnsi="Courier New" w:cs="Courier New"/>
+      <w:sz w:val="20"/>
+      <w:szCs w:val="20"/>
+    </w:rPr>
+  </w:style>
+  <w:style w:type="character" w:customStyle="1" w:styleId="token">
+    <w:name w:val="token"/>
+    <w:basedOn w:val="DefaultParagraphFont"/>
+    <w:rsid w:val="00B47168"/>
+  </w:style>
+  <w:style w:type="character" w:customStyle="1" w:styleId="h1-banner">
+    <w:name w:val="h1-banner"/>
+    <w:basedOn w:val="DefaultParagraphFont"/>
+    <w:rsid w:val="00F572F8"/>
   </w:style>
 </w:styles>
 </file>

</xml_diff>

<commit_message>
Relational DB - Module 2 - Unit 4 - Lesson 2 - Respaldo y Recuperacion - PostgreSQL
</commit_message>
<xml_diff>
--- a/BaseDeDatos/2.BasesDeDatosRelacionales/Unidad4/UNIDAD4.docx
+++ b/BaseDeDatos/2.BasesDeDatosRelacionales/Unidad4/UNIDAD4.docx
@@ -120,27 +120,7 @@
           <w:szCs w:val="24"/>
           <w:lang w:val="es-CR"/>
         </w:rPr>
-        <w:t xml:space="preserve">Existen muchas opciones provistas por los manejadores de base de datos PostgreSQL y MySQL. En esta unidad, te presentamos algunas de dichas opciones clasificadas en: seguridad y usuarios, respaldo y recuperación, monitoreo, importación y exportación de datos. Buscamos así proporcionarte una introducción a las alternativas de manejo y gestión de tus bases de datos, que pueden ser útiles para manejar el rendimiento de </w:t>
-      </w:r>
-      <w:proofErr w:type="gramStart"/>
-      <w:r>
-        <w:rPr>
-          <w:rFonts w:ascii="Arial" w:eastAsia="Times New Roman" w:hAnsi="Arial" w:cs="Arial"/>
-          <w:sz w:val="24"/>
-          <w:szCs w:val="24"/>
-          <w:lang w:val="es-CR"/>
-        </w:rPr>
-        <w:t>la misma</w:t>
-      </w:r>
-      <w:proofErr w:type="gramEnd"/>
-      <w:r>
-        <w:rPr>
-          <w:rFonts w:ascii="Arial" w:eastAsia="Times New Roman" w:hAnsi="Arial" w:cs="Arial"/>
-          <w:sz w:val="24"/>
-          <w:szCs w:val="24"/>
-          <w:lang w:val="es-CR"/>
-        </w:rPr>
-        <w:t xml:space="preserve"> y salvaguardar tus datos, así como también integrar tu solución con otras aplicaciones a través de las operaciones de importar y exportar.</w:t>
+        <w:t>Existen muchas opciones provistas por los manejadores de base de datos PostgreSQL y MySQL. En esta unidad, te presentamos algunas de dichas opciones clasificadas en: seguridad y usuarios, respaldo y recuperación, monitoreo, importación y exportación de datos. Buscamos así proporcionarte una introducción a las alternativas de manejo y gestión de tus bases de datos, que pueden ser útiles para manejar el rendimiento de la misma y salvaguardar tus datos, así como también integrar tu solución con otras aplicaciones a través de las operaciones de importar y exportar.</w:t>
       </w:r>
     </w:p>
     <w:p>
@@ -377,25 +357,7 @@
           <w:sz w:val="24"/>
           <w:szCs w:val="24"/>
         </w:rPr>
-        <w:t xml:space="preserve">CREATE USER </w:t>
-      </w:r>
-      <w:proofErr w:type="spellStart"/>
-      <w:r>
-        <w:rPr>
-          <w:rFonts w:ascii="Arial" w:eastAsia="Times New Roman" w:hAnsi="Arial" w:cs="Arial"/>
-          <w:sz w:val="24"/>
-          <w:szCs w:val="24"/>
-        </w:rPr>
-        <w:t>analista</w:t>
-      </w:r>
-      <w:proofErr w:type="spellEnd"/>
-      <w:r>
-        <w:rPr>
-          <w:rFonts w:ascii="Arial" w:eastAsia="Times New Roman" w:hAnsi="Arial" w:cs="Arial"/>
-          <w:sz w:val="24"/>
-          <w:szCs w:val="24"/>
-        </w:rPr>
-        <w:t xml:space="preserve"> IDENTIFIED B</w:t>
+        <w:t>CREATE USER analista IDENTIFIED B</w:t>
       </w:r>
       <w:r>
         <w:rPr>
@@ -467,7 +429,6 @@
         </w:rPr>
         <w:t>GRANT SELECT ON mi_</w:t>
       </w:r>
-      <w:proofErr w:type="gramStart"/>
       <w:r>
         <w:rPr>
           <w:rFonts w:ascii="Arial" w:eastAsia="Times New Roman" w:hAnsi="Arial" w:cs="Arial"/>
@@ -486,7 +447,6 @@
         </w:rPr>
         <w:t>*</w:t>
       </w:r>
-      <w:proofErr w:type="gramEnd"/>
       <w:r>
         <w:rPr>
           <w:rFonts w:ascii="Arial" w:eastAsia="Times New Roman" w:hAnsi="Arial" w:cs="Arial"/>
@@ -590,27 +550,7 @@
           <w:szCs w:val="24"/>
           <w:lang w:val="es-CR"/>
         </w:rPr>
-        <w:t xml:space="preserve"> Para </w:t>
-      </w:r>
-      <w:proofErr w:type="spellStart"/>
-      <w:r>
-        <w:rPr>
-          <w:rFonts w:ascii="Arial" w:eastAsia="Times New Roman" w:hAnsi="Arial" w:cs="Arial"/>
-          <w:sz w:val="24"/>
-          <w:szCs w:val="24"/>
-          <w:lang w:val="es-CR"/>
-        </w:rPr>
-        <w:t>setear</w:t>
-      </w:r>
-      <w:proofErr w:type="spellEnd"/>
-      <w:r>
-        <w:rPr>
-          <w:rFonts w:ascii="Arial" w:eastAsia="Times New Roman" w:hAnsi="Arial" w:cs="Arial"/>
-          <w:sz w:val="24"/>
-          <w:szCs w:val="24"/>
-          <w:lang w:val="es-CR"/>
-        </w:rPr>
-        <w:t xml:space="preserve"> los p</w:t>
+        <w:t xml:space="preserve"> Para setear los p</w:t>
       </w:r>
       <w:r>
         <w:rPr>
@@ -733,7 +673,6 @@
           <w:lang w:val="es-CR"/>
         </w:rPr>
       </w:pPr>
-      <w:proofErr w:type="spellStart"/>
       <w:r>
         <w:rPr>
           <w:rFonts w:ascii="Arial" w:eastAsia="Times New Roman" w:hAnsi="Arial" w:cs="Arial"/>
@@ -743,7 +682,6 @@
         </w:rPr>
         <w:t>pgAdmin</w:t>
       </w:r>
-      <w:proofErr w:type="spellEnd"/>
     </w:p>
     <w:p>
       <w:pPr>
@@ -801,45 +739,14 @@
           <w:lang w:val="es-CR"/>
         </w:rPr>
       </w:pPr>
-      <w:proofErr w:type="spellStart"/>
-      <w:r>
-        <w:rPr>
-          <w:rFonts w:ascii="Arial" w:eastAsia="Times New Roman" w:hAnsi="Arial" w:cs="Arial"/>
-          <w:sz w:val="24"/>
-          <w:szCs w:val="24"/>
-          <w:lang w:val="es-CR"/>
-        </w:rPr>
-        <w:t>Login</w:t>
-      </w:r>
-      <w:proofErr w:type="spellEnd"/>
-      <w:r>
-        <w:rPr>
-          <w:rFonts w:ascii="Arial" w:eastAsia="Times New Roman" w:hAnsi="Arial" w:cs="Arial"/>
-          <w:sz w:val="24"/>
-          <w:szCs w:val="24"/>
-          <w:lang w:val="es-CR"/>
-        </w:rPr>
-        <w:t>/</w:t>
-      </w:r>
-      <w:proofErr w:type="spellStart"/>
-      <w:r>
-        <w:rPr>
-          <w:rFonts w:ascii="Arial" w:eastAsia="Times New Roman" w:hAnsi="Arial" w:cs="Arial"/>
-          <w:sz w:val="24"/>
-          <w:szCs w:val="24"/>
-          <w:lang w:val="es-CR"/>
-        </w:rPr>
-        <w:t>Group</w:t>
-      </w:r>
-      <w:proofErr w:type="spellEnd"/>
-      <w:r>
-        <w:rPr>
-          <w:rFonts w:ascii="Arial" w:eastAsia="Times New Roman" w:hAnsi="Arial" w:cs="Arial"/>
-          <w:sz w:val="24"/>
-          <w:szCs w:val="24"/>
-          <w:lang w:val="es-CR"/>
-        </w:rPr>
-        <w:t xml:space="preserve"> Roles </w:t>
+      <w:r>
+        <w:rPr>
+          <w:rFonts w:ascii="Arial" w:eastAsia="Times New Roman" w:hAnsi="Arial" w:cs="Arial"/>
+          <w:sz w:val="24"/>
+          <w:szCs w:val="24"/>
+          <w:lang w:val="es-CR"/>
+        </w:rPr>
+        <w:t xml:space="preserve">Login/Group Roles </w:t>
       </w:r>
       <w:r>
         <w:rPr>
@@ -925,27 +832,14 @@
           <w:lang w:val="es-CR"/>
         </w:rPr>
       </w:pPr>
-      <w:proofErr w:type="spellStart"/>
-      <w:proofErr w:type="gramStart"/>
-      <w:r>
-        <w:rPr>
-          <w:rFonts w:ascii="Arial" w:eastAsia="Times New Roman" w:hAnsi="Arial" w:cs="Arial"/>
-          <w:sz w:val="24"/>
-          <w:szCs w:val="24"/>
-          <w:lang w:val="es-CR"/>
-        </w:rPr>
-        <w:t>Click</w:t>
-      </w:r>
-      <w:proofErr w:type="spellEnd"/>
-      <w:proofErr w:type="gramEnd"/>
-      <w:r>
-        <w:rPr>
-          <w:rFonts w:ascii="Arial" w:eastAsia="Times New Roman" w:hAnsi="Arial" w:cs="Arial"/>
-          <w:sz w:val="24"/>
-          <w:szCs w:val="24"/>
-          <w:lang w:val="es-CR"/>
-        </w:rPr>
-        <w:t xml:space="preserve"> derecho </w:t>
+      <w:r>
+        <w:rPr>
+          <w:rFonts w:ascii="Arial" w:eastAsia="Times New Roman" w:hAnsi="Arial" w:cs="Arial"/>
+          <w:sz w:val="24"/>
+          <w:szCs w:val="24"/>
+          <w:lang w:val="es-CR"/>
+        </w:rPr>
+        <w:t xml:space="preserve">Click derecho </w:t>
       </w:r>
       <w:r>
         <w:rPr>
@@ -963,27 +857,7 @@
           <w:szCs w:val="24"/>
           <w:lang w:val="es-CR"/>
         </w:rPr>
-        <w:t xml:space="preserve"> </w:t>
-      </w:r>
-      <w:proofErr w:type="spellStart"/>
-      <w:r>
-        <w:rPr>
-          <w:rFonts w:ascii="Arial" w:eastAsia="Times New Roman" w:hAnsi="Arial" w:cs="Arial"/>
-          <w:sz w:val="24"/>
-          <w:szCs w:val="24"/>
-          <w:lang w:val="es-CR"/>
-        </w:rPr>
-        <w:t>Properties</w:t>
-      </w:r>
-      <w:proofErr w:type="spellEnd"/>
-      <w:r>
-        <w:rPr>
-          <w:rFonts w:ascii="Arial" w:eastAsia="Times New Roman" w:hAnsi="Arial" w:cs="Arial"/>
-          <w:sz w:val="24"/>
-          <w:szCs w:val="24"/>
-          <w:lang w:val="es-CR"/>
-        </w:rPr>
-        <w:t xml:space="preserve"> </w:t>
+        <w:t xml:space="preserve"> Properties </w:t>
       </w:r>
       <w:r>
         <w:rPr>
@@ -1001,27 +875,7 @@
           <w:szCs w:val="24"/>
           <w:lang w:val="es-CR"/>
         </w:rPr>
-        <w:t xml:space="preserve"> </w:t>
-      </w:r>
-      <w:proofErr w:type="spellStart"/>
-      <w:r>
-        <w:rPr>
-          <w:rFonts w:ascii="Arial" w:eastAsia="Times New Roman" w:hAnsi="Arial" w:cs="Arial"/>
-          <w:sz w:val="24"/>
-          <w:szCs w:val="24"/>
-          <w:lang w:val="es-CR"/>
-        </w:rPr>
-        <w:t>Tab</w:t>
-      </w:r>
-      <w:proofErr w:type="spellEnd"/>
-      <w:r>
-        <w:rPr>
-          <w:rFonts w:ascii="Arial" w:eastAsia="Times New Roman" w:hAnsi="Arial" w:cs="Arial"/>
-          <w:sz w:val="24"/>
-          <w:szCs w:val="24"/>
-          <w:lang w:val="es-CR"/>
-        </w:rPr>
-        <w:t xml:space="preserve"> Security</w:t>
+        <w:t xml:space="preserve"> Tab Security</w:t>
       </w:r>
     </w:p>
     <w:p>
@@ -1753,25 +1607,14 @@
           <w:lang w:val="es-CR"/>
         </w:rPr>
       </w:pPr>
-      <w:proofErr w:type="spellStart"/>
-      <w:r>
-        <w:rPr>
-          <w:rFonts w:ascii="Arial" w:eastAsia="Times New Roman" w:hAnsi="Arial" w:cs="Arial"/>
-          <w:sz w:val="24"/>
-          <w:szCs w:val="24"/>
-          <w:lang w:val="es-CR"/>
-        </w:rPr>
-        <w:t>Verificacion</w:t>
-      </w:r>
-      <w:proofErr w:type="spellEnd"/>
-      <w:r>
-        <w:rPr>
-          <w:rFonts w:ascii="Arial" w:eastAsia="Times New Roman" w:hAnsi="Arial" w:cs="Arial"/>
-          <w:sz w:val="24"/>
-          <w:szCs w:val="24"/>
-          <w:lang w:val="es-CR"/>
-        </w:rPr>
-        <w:t>:</w:t>
+      <w:r>
+        <w:rPr>
+          <w:rFonts w:ascii="Arial" w:eastAsia="Times New Roman" w:hAnsi="Arial" w:cs="Arial"/>
+          <w:sz w:val="24"/>
+          <w:szCs w:val="24"/>
+          <w:lang w:val="es-CR"/>
+        </w:rPr>
+        <w:t>Verificacion:</w:t>
       </w:r>
     </w:p>
     <w:p>
@@ -2032,69 +1875,7 @@
           <w:szCs w:val="24"/>
           <w:lang w:val="es-CR"/>
         </w:rPr>
-        <w:t xml:space="preserve">INSERT INTO </w:t>
-      </w:r>
-      <w:proofErr w:type="spellStart"/>
-      <w:r>
-        <w:rPr>
-          <w:rFonts w:ascii="Arial" w:eastAsia="Times New Roman" w:hAnsi="Arial" w:cs="Arial"/>
-          <w:sz w:val="24"/>
-          <w:szCs w:val="24"/>
-          <w:lang w:val="es-CR"/>
-        </w:rPr>
-        <w:t>obras_de_arte</w:t>
-      </w:r>
-      <w:proofErr w:type="spellEnd"/>
-      <w:r>
-        <w:rPr>
-          <w:rFonts w:ascii="Arial" w:eastAsia="Times New Roman" w:hAnsi="Arial" w:cs="Arial"/>
-          <w:sz w:val="24"/>
-          <w:szCs w:val="24"/>
-          <w:lang w:val="es-CR"/>
-        </w:rPr>
-        <w:t xml:space="preserve"> (</w:t>
-      </w:r>
-      <w:proofErr w:type="spellStart"/>
-      <w:proofErr w:type="gramStart"/>
-      <w:r>
-        <w:rPr>
-          <w:rFonts w:ascii="Arial" w:eastAsia="Times New Roman" w:hAnsi="Arial" w:cs="Arial"/>
-          <w:sz w:val="24"/>
-          <w:szCs w:val="24"/>
-          <w:lang w:val="es-CR"/>
-        </w:rPr>
-        <w:t>titulo,autor</w:t>
-      </w:r>
-      <w:proofErr w:type="spellEnd"/>
-      <w:proofErr w:type="gramEnd"/>
-      <w:r>
-        <w:rPr>
-          <w:rFonts w:ascii="Arial" w:eastAsia="Times New Roman" w:hAnsi="Arial" w:cs="Arial"/>
-          <w:sz w:val="24"/>
-          <w:szCs w:val="24"/>
-          <w:lang w:val="es-CR"/>
-        </w:rPr>
-        <w:t>) VALUES ('</w:t>
-      </w:r>
-      <w:proofErr w:type="spellStart"/>
-      <w:r>
-        <w:rPr>
-          <w:rFonts w:ascii="Arial" w:eastAsia="Times New Roman" w:hAnsi="Arial" w:cs="Arial"/>
-          <w:sz w:val="24"/>
-          <w:szCs w:val="24"/>
-          <w:lang w:val="es-CR"/>
-        </w:rPr>
-        <w:t>test','Daniel</w:t>
-      </w:r>
-      <w:proofErr w:type="spellEnd"/>
-      <w:r>
-        <w:rPr>
-          <w:rFonts w:ascii="Arial" w:eastAsia="Times New Roman" w:hAnsi="Arial" w:cs="Arial"/>
-          <w:sz w:val="24"/>
-          <w:szCs w:val="24"/>
-          <w:lang w:val="es-CR"/>
-        </w:rPr>
-        <w:t>')</w:t>
+        <w:t>INSERT INTO obras_de_arte (titulo,autor) VALUES ('test','Daniel')</w:t>
       </w:r>
     </w:p>
     <w:p>
@@ -2183,27 +1964,7 @@
           <w:szCs w:val="24"/>
           <w:lang w:val="es-CR"/>
         </w:rPr>
-        <w:t xml:space="preserve">INSERT con </w:t>
-      </w:r>
-      <w:proofErr w:type="spellStart"/>
-      <w:r>
-        <w:rPr>
-          <w:rFonts w:ascii="Arial" w:eastAsia="Times New Roman" w:hAnsi="Arial" w:cs="Arial"/>
-          <w:sz w:val="24"/>
-          <w:szCs w:val="24"/>
-          <w:lang w:val="es-CR"/>
-        </w:rPr>
-        <w:t>admin</w:t>
-      </w:r>
-      <w:proofErr w:type="spellEnd"/>
-      <w:r>
-        <w:rPr>
-          <w:rFonts w:ascii="Arial" w:eastAsia="Times New Roman" w:hAnsi="Arial" w:cs="Arial"/>
-          <w:sz w:val="24"/>
-          <w:szCs w:val="24"/>
-          <w:lang w:val="es-CR"/>
-        </w:rPr>
-        <w:t xml:space="preserve"> usuario</w:t>
+        <w:t>INSERT con admin usuario</w:t>
       </w:r>
     </w:p>
     <w:p>
@@ -2458,41 +2219,13 @@
           <w:szCs w:val="24"/>
         </w:rPr>
       </w:pPr>
-      <w:proofErr w:type="spellStart"/>
-      <w:r>
-        <w:rPr>
-          <w:rFonts w:ascii="Arial" w:hAnsi="Arial" w:cs="Arial"/>
-          <w:sz w:val="24"/>
-          <w:szCs w:val="24"/>
-        </w:rPr>
-        <w:t>Creando</w:t>
-      </w:r>
-      <w:proofErr w:type="spellEnd"/>
-      <w:r>
-        <w:rPr>
-          <w:rFonts w:ascii="Arial" w:hAnsi="Arial" w:cs="Arial"/>
-          <w:sz w:val="24"/>
-          <w:szCs w:val="24"/>
-        </w:rPr>
-        <w:t xml:space="preserve"> </w:t>
-      </w:r>
-      <w:proofErr w:type="spellStart"/>
-      <w:r>
-        <w:rPr>
-          <w:rFonts w:ascii="Arial" w:hAnsi="Arial" w:cs="Arial"/>
-          <w:sz w:val="24"/>
-          <w:szCs w:val="24"/>
-        </w:rPr>
-        <w:t>Usuarios</w:t>
-      </w:r>
-      <w:proofErr w:type="spellEnd"/>
-      <w:r>
-        <w:rPr>
-          <w:rFonts w:ascii="Arial" w:hAnsi="Arial" w:cs="Arial"/>
-          <w:sz w:val="24"/>
-          <w:szCs w:val="24"/>
-        </w:rPr>
-        <w:t xml:space="preserve">: </w:t>
+      <w:r>
+        <w:rPr>
+          <w:rFonts w:ascii="Arial" w:hAnsi="Arial" w:cs="Arial"/>
+          <w:sz w:val="24"/>
+          <w:szCs w:val="24"/>
+        </w:rPr>
+        <w:t xml:space="preserve">Creando Usuarios: </w:t>
       </w:r>
     </w:p>
     <w:p>
@@ -2550,7 +2283,6 @@
         </w:rPr>
         <w:t>[</w:t>
       </w:r>
-      <w:proofErr w:type="spellStart"/>
       <w:r>
         <w:rPr>
           <w:rStyle w:val="HTMLCode"/>
@@ -2560,7 +2292,6 @@
         </w:rPr>
         <w:t>nombre_usuario</w:t>
       </w:r>
-      <w:proofErr w:type="spellEnd"/>
       <w:r>
         <w:rPr>
           <w:rStyle w:val="token"/>
@@ -2615,7 +2346,6 @@
         </w:rPr>
         <w:t>clave</w:t>
       </w:r>
-      <w:proofErr w:type="gramStart"/>
       <w:r>
         <w:rPr>
           <w:rStyle w:val="token"/>
@@ -2625,7 +2355,6 @@
         </w:rPr>
         <w:t>];</w:t>
       </w:r>
-      <w:proofErr w:type="gramEnd"/>
     </w:p>
     <w:p>
       <w:pPr>
@@ -2670,41 +2399,13 @@
           <w:szCs w:val="24"/>
         </w:rPr>
       </w:pPr>
-      <w:proofErr w:type="spellStart"/>
-      <w:r>
-        <w:rPr>
-          <w:rFonts w:ascii="Arial" w:hAnsi="Arial" w:cs="Arial"/>
-          <w:sz w:val="24"/>
-          <w:szCs w:val="24"/>
-        </w:rPr>
-        <w:t>Creando</w:t>
-      </w:r>
-      <w:proofErr w:type="spellEnd"/>
-      <w:r>
-        <w:rPr>
-          <w:rFonts w:ascii="Arial" w:hAnsi="Arial" w:cs="Arial"/>
-          <w:sz w:val="24"/>
-          <w:szCs w:val="24"/>
-        </w:rPr>
-        <w:t xml:space="preserve"> </w:t>
-      </w:r>
-      <w:proofErr w:type="spellStart"/>
-      <w:r>
-        <w:rPr>
-          <w:rFonts w:ascii="Arial" w:hAnsi="Arial" w:cs="Arial"/>
-          <w:sz w:val="24"/>
-          <w:szCs w:val="24"/>
-        </w:rPr>
-        <w:t>Permisos</w:t>
-      </w:r>
-      <w:proofErr w:type="spellEnd"/>
-      <w:r>
-        <w:rPr>
-          <w:rFonts w:ascii="Arial" w:hAnsi="Arial" w:cs="Arial"/>
-          <w:sz w:val="24"/>
-          <w:szCs w:val="24"/>
-        </w:rPr>
-        <w:t xml:space="preserve">: </w:t>
+      <w:r>
+        <w:rPr>
+          <w:rFonts w:ascii="Arial" w:hAnsi="Arial" w:cs="Arial"/>
+          <w:sz w:val="24"/>
+          <w:szCs w:val="24"/>
+        </w:rPr>
+        <w:t xml:space="preserve">Creando Permisos: </w:t>
       </w:r>
     </w:p>
     <w:p>
@@ -2808,7 +2509,6 @@
         </w:rPr>
         <w:t>[</w:t>
       </w:r>
-      <w:proofErr w:type="spellStart"/>
       <w:r>
         <w:rPr>
           <w:rStyle w:val="HTMLCode"/>
@@ -2819,8 +2519,6 @@
         </w:rPr>
         <w:t>base_de_datos</w:t>
       </w:r>
-      <w:proofErr w:type="spellEnd"/>
-      <w:proofErr w:type="gramStart"/>
       <w:r>
         <w:rPr>
           <w:rStyle w:val="token"/>
@@ -2831,7 +2529,6 @@
         </w:rPr>
         <w:t>].[</w:t>
       </w:r>
-      <w:proofErr w:type="gramEnd"/>
       <w:r>
         <w:rPr>
           <w:rStyle w:val="HTMLCode"/>
@@ -2892,7 +2589,6 @@
         </w:rPr>
         <w:t>[</w:t>
       </w:r>
-      <w:proofErr w:type="spellStart"/>
       <w:r>
         <w:rPr>
           <w:rStyle w:val="HTMLCode"/>
@@ -2903,7 +2599,6 @@
         </w:rPr>
         <w:t>nombre_usuario</w:t>
       </w:r>
-      <w:proofErr w:type="spellEnd"/>
       <w:r>
         <w:rPr>
           <w:rStyle w:val="token"/>
@@ -3070,41 +2765,13 @@
           <w:szCs w:val="24"/>
         </w:rPr>
       </w:pPr>
-      <w:proofErr w:type="spellStart"/>
-      <w:r>
-        <w:rPr>
-          <w:rFonts w:ascii="Arial" w:hAnsi="Arial" w:cs="Arial"/>
-          <w:sz w:val="24"/>
-          <w:szCs w:val="24"/>
-        </w:rPr>
-        <w:t>Creando</w:t>
-      </w:r>
-      <w:proofErr w:type="spellEnd"/>
-      <w:r>
-        <w:rPr>
-          <w:rFonts w:ascii="Arial" w:hAnsi="Arial" w:cs="Arial"/>
-          <w:sz w:val="24"/>
-          <w:szCs w:val="24"/>
-        </w:rPr>
-        <w:t xml:space="preserve"> </w:t>
-      </w:r>
-      <w:proofErr w:type="spellStart"/>
-      <w:r>
-        <w:rPr>
-          <w:rFonts w:ascii="Arial" w:hAnsi="Arial" w:cs="Arial"/>
-          <w:sz w:val="24"/>
-          <w:szCs w:val="24"/>
-        </w:rPr>
-        <w:t>Usuarios</w:t>
-      </w:r>
-      <w:proofErr w:type="spellEnd"/>
-      <w:r>
-        <w:rPr>
-          <w:rFonts w:ascii="Arial" w:hAnsi="Arial" w:cs="Arial"/>
-          <w:sz w:val="24"/>
-          <w:szCs w:val="24"/>
-        </w:rPr>
-        <w:t xml:space="preserve">: </w:t>
+      <w:r>
+        <w:rPr>
+          <w:rFonts w:ascii="Arial" w:hAnsi="Arial" w:cs="Arial"/>
+          <w:sz w:val="24"/>
+          <w:szCs w:val="24"/>
+        </w:rPr>
+        <w:t xml:space="preserve">Creando Usuarios: </w:t>
       </w:r>
     </w:p>
     <w:p>
@@ -3162,7 +2829,6 @@
         </w:rPr>
         <w:t>[</w:t>
       </w:r>
-      <w:proofErr w:type="spellStart"/>
       <w:r>
         <w:rPr>
           <w:rStyle w:val="HTMLCode"/>
@@ -3172,7 +2838,6 @@
         </w:rPr>
         <w:t>nombre_usuario</w:t>
       </w:r>
-      <w:proofErr w:type="spellEnd"/>
       <w:r>
         <w:rPr>
           <w:rStyle w:val="token"/>
@@ -3227,7 +2892,6 @@
         </w:rPr>
         <w:t>clave</w:t>
       </w:r>
-      <w:proofErr w:type="gramStart"/>
       <w:r>
         <w:rPr>
           <w:rStyle w:val="token"/>
@@ -3237,7 +2901,6 @@
         </w:rPr>
         <w:t>];</w:t>
       </w:r>
-      <w:proofErr w:type="gramEnd"/>
     </w:p>
     <w:p>
       <w:pPr>
@@ -3282,41 +2945,13 @@
           <w:szCs w:val="24"/>
         </w:rPr>
       </w:pPr>
-      <w:proofErr w:type="spellStart"/>
-      <w:r>
-        <w:rPr>
-          <w:rFonts w:ascii="Arial" w:hAnsi="Arial" w:cs="Arial"/>
-          <w:sz w:val="24"/>
-          <w:szCs w:val="24"/>
-        </w:rPr>
-        <w:t>Creando</w:t>
-      </w:r>
-      <w:proofErr w:type="spellEnd"/>
-      <w:r>
-        <w:rPr>
-          <w:rFonts w:ascii="Arial" w:hAnsi="Arial" w:cs="Arial"/>
-          <w:sz w:val="24"/>
-          <w:szCs w:val="24"/>
-        </w:rPr>
-        <w:t xml:space="preserve"> </w:t>
-      </w:r>
-      <w:proofErr w:type="spellStart"/>
-      <w:r>
-        <w:rPr>
-          <w:rFonts w:ascii="Arial" w:hAnsi="Arial" w:cs="Arial"/>
-          <w:sz w:val="24"/>
-          <w:szCs w:val="24"/>
-        </w:rPr>
-        <w:t>Permisos</w:t>
-      </w:r>
-      <w:proofErr w:type="spellEnd"/>
-      <w:r>
-        <w:rPr>
-          <w:rFonts w:ascii="Arial" w:hAnsi="Arial" w:cs="Arial"/>
-          <w:sz w:val="24"/>
-          <w:szCs w:val="24"/>
-        </w:rPr>
-        <w:t xml:space="preserve">: </w:t>
+      <w:r>
+        <w:rPr>
+          <w:rFonts w:ascii="Arial" w:hAnsi="Arial" w:cs="Arial"/>
+          <w:sz w:val="24"/>
+          <w:szCs w:val="24"/>
+        </w:rPr>
+        <w:t xml:space="preserve">Creando Permisos: </w:t>
       </w:r>
     </w:p>
     <w:p>
@@ -3392,7 +3027,6 @@
         </w:rPr>
         <w:t>[</w:t>
       </w:r>
-      <w:proofErr w:type="spellStart"/>
       <w:r>
         <w:rPr>
           <w:rStyle w:val="HTMLCode"/>
@@ -3402,7 +3036,6 @@
         </w:rPr>
         <w:t>tabla</w:t>
       </w:r>
-      <w:proofErr w:type="spellEnd"/>
       <w:r>
         <w:rPr>
           <w:rStyle w:val="token"/>
@@ -3448,7 +3081,6 @@
         </w:rPr>
         <w:t>[</w:t>
       </w:r>
-      <w:proofErr w:type="spellStart"/>
       <w:r>
         <w:rPr>
           <w:rStyle w:val="HTMLCode"/>
@@ -3458,8 +3090,6 @@
         </w:rPr>
         <w:t>nombre_usuario</w:t>
       </w:r>
-      <w:proofErr w:type="spellEnd"/>
-      <w:proofErr w:type="gramStart"/>
       <w:r>
         <w:rPr>
           <w:rStyle w:val="token"/>
@@ -3469,7 +3099,6 @@
         </w:rPr>
         <w:t>];</w:t>
       </w:r>
-      <w:proofErr w:type="gramEnd"/>
     </w:p>
     <w:p>
       <w:pPr>
@@ -3774,6 +3403,7 @@
           <w:ilvl w:val="1"/>
           <w:numId w:val="2"/>
         </w:numPr>
+        <w:spacing w:after="0"/>
         <w:rPr>
           <w:rFonts w:ascii="Arial" w:eastAsia="Times New Roman" w:hAnsi="Arial" w:cs="Arial"/>
           <w:sz w:val="24"/>
@@ -3795,8 +3425,249 @@
     </w:p>
     <w:p>
       <w:pPr>
-        <w:pStyle w:val="ListParagraph"/>
-        <w:ind w:left="1080"/>
+        <w:spacing w:after="0"/>
+        <w:ind w:left="360"/>
+        <w:rPr>
+          <w:rFonts w:ascii="Arial" w:eastAsia="Times New Roman" w:hAnsi="Arial" w:cs="Arial"/>
+          <w:sz w:val="24"/>
+          <w:szCs w:val="24"/>
+          <w:lang w:val="es-CR"/>
+        </w:rPr>
+      </w:pPr>
+    </w:p>
+    <w:p>
+      <w:pPr>
+        <w:spacing w:after="0"/>
+        <w:ind w:left="360"/>
+        <w:rPr>
+          <w:rFonts w:ascii="Arial" w:eastAsia="Times New Roman" w:hAnsi="Arial" w:cs="Arial"/>
+          <w:sz w:val="24"/>
+          <w:szCs w:val="24"/>
+          <w:lang w:val="es-CR"/>
+        </w:rPr>
+      </w:pPr>
+      <w:r>
+        <w:rPr>
+          <w:rFonts w:ascii="Arial" w:eastAsia="Times New Roman" w:hAnsi="Arial" w:cs="Arial"/>
+          <w:sz w:val="24"/>
+          <w:szCs w:val="24"/>
+          <w:lang w:val="es-CR"/>
+        </w:rPr>
+        <w:t>m</w:t>
+      </w:r>
+      <w:r>
+        <w:rPr>
+          <w:rFonts w:ascii="Arial" w:eastAsia="Times New Roman" w:hAnsi="Arial" w:cs="Arial"/>
+          <w:sz w:val="24"/>
+          <w:szCs w:val="24"/>
+          <w:lang w:val="es-CR"/>
+        </w:rPr>
+        <w:t>ysqldump para realizar respaldos</w:t>
+      </w:r>
+    </w:p>
+    <w:p>
+      <w:pPr>
+        <w:spacing w:after="0"/>
+        <w:ind w:left="360"/>
+        <w:rPr>
+          <w:rFonts w:ascii="Arial" w:eastAsia="Times New Roman" w:hAnsi="Arial" w:cs="Arial"/>
+          <w:sz w:val="24"/>
+          <w:szCs w:val="24"/>
+          <w:lang w:val="es-CR"/>
+        </w:rPr>
+      </w:pPr>
+      <w:r>
+        <w:rPr>
+          <w:rFonts w:ascii="Arial" w:eastAsia="Times New Roman" w:hAnsi="Arial" w:cs="Arial"/>
+          <w:sz w:val="24"/>
+          <w:szCs w:val="24"/>
+          <w:lang w:val="es-CR"/>
+        </w:rPr>
+        <w:t>o</w:t>
+      </w:r>
+    </w:p>
+    <w:p>
+      <w:pPr>
+        <w:spacing w:after="0"/>
+        <w:ind w:left="360"/>
+        <w:rPr>
+          <w:rFonts w:ascii="Arial" w:eastAsia="Times New Roman" w:hAnsi="Arial" w:cs="Arial"/>
+          <w:sz w:val="24"/>
+          <w:szCs w:val="24"/>
+          <w:lang w:val="es-CR"/>
+        </w:rPr>
+      </w:pPr>
+      <w:r>
+        <w:rPr>
+          <w:rFonts w:ascii="Arial" w:eastAsia="Times New Roman" w:hAnsi="Arial" w:cs="Arial"/>
+          <w:sz w:val="24"/>
+          <w:szCs w:val="24"/>
+          <w:lang w:val="es-CR"/>
+        </w:rPr>
+        <w:t>mysqldump.exe (Para windows)</w:t>
+      </w:r>
+    </w:p>
+    <w:p>
+      <w:pPr>
+        <w:spacing w:after="0"/>
+        <w:ind w:left="360"/>
+        <w:rPr>
+          <w:rFonts w:ascii="Arial" w:eastAsia="Times New Roman" w:hAnsi="Arial" w:cs="Arial"/>
+          <w:sz w:val="24"/>
+          <w:szCs w:val="24"/>
+          <w:lang w:val="es-CR"/>
+        </w:rPr>
+      </w:pPr>
+    </w:p>
+    <w:p>
+      <w:pPr>
+        <w:spacing w:after="0"/>
+        <w:ind w:left="360"/>
+        <w:rPr>
+          <w:rFonts w:ascii="Arial" w:eastAsia="Times New Roman" w:hAnsi="Arial" w:cs="Arial"/>
+          <w:sz w:val="24"/>
+          <w:szCs w:val="24"/>
+          <w:lang w:val="es-CR"/>
+        </w:rPr>
+      </w:pPr>
+      <w:r>
+        <w:rPr>
+          <w:rFonts w:ascii="Arial" w:eastAsia="Times New Roman" w:hAnsi="Arial" w:cs="Arial"/>
+          <w:sz w:val="24"/>
+          <w:szCs w:val="24"/>
+          <w:lang w:val="es-CR"/>
+        </w:rPr>
+        <w:t>Ejemplos:</w:t>
+      </w:r>
+    </w:p>
+    <w:p>
+      <w:pPr>
+        <w:spacing w:after="0"/>
+        <w:ind w:left="360"/>
+        <w:rPr>
+          <w:rFonts w:ascii="Courier New" w:eastAsia="Times New Roman" w:hAnsi="Courier New" w:cs="Courier New"/>
+          <w:sz w:val="20"/>
+          <w:szCs w:val="20"/>
+        </w:rPr>
+      </w:pPr>
+      <w:r>
+        <w:rPr>
+          <w:rFonts w:ascii="Courier New" w:eastAsia="Times New Roman" w:hAnsi="Courier New" w:cs="Courier New"/>
+          <w:sz w:val="20"/>
+          <w:szCs w:val="20"/>
+        </w:rPr>
+        <w:t>C:\Program Files\MySQL\MySQL Workbench 8.0 CE&gt;mysqldump.exe -u root -p mi_empresa</w:t>
+      </w:r>
+    </w:p>
+    <w:p>
+      <w:pPr>
+        <w:spacing w:after="0"/>
+        <w:ind w:left="360"/>
+        <w:rPr>
+          <w:rFonts w:ascii="Courier New" w:eastAsia="Times New Roman" w:hAnsi="Courier New" w:cs="Courier New"/>
+          <w:sz w:val="20"/>
+          <w:szCs w:val="20"/>
+        </w:rPr>
+      </w:pPr>
+    </w:p>
+    <w:p>
+      <w:pPr>
+        <w:spacing w:after="0"/>
+        <w:ind w:left="360"/>
+        <w:rPr>
+          <w:rFonts w:ascii="Courier New" w:eastAsia="Times New Roman" w:hAnsi="Courier New" w:cs="Courier New"/>
+          <w:sz w:val="20"/>
+          <w:szCs w:val="20"/>
+        </w:rPr>
+      </w:pPr>
+      <w:r>
+        <w:rPr>
+          <w:rFonts w:ascii="Courier New" w:eastAsia="Times New Roman" w:hAnsi="Courier New" w:cs="Courier New"/>
+          <w:sz w:val="20"/>
+          <w:szCs w:val="20"/>
+        </w:rPr>
+        <w:t>C:\Program Files\MySQL\MySQL Workbench 8.0 CE&gt;mysqldump.exe -u root -p mi_empresa</w:t>
+      </w:r>
+      <w:r>
+        <w:rPr>
+          <w:rFonts w:ascii="Courier New" w:eastAsia="Times New Roman" w:hAnsi="Courier New" w:cs="Courier New"/>
+          <w:sz w:val="20"/>
+          <w:szCs w:val="20"/>
+        </w:rPr>
+        <w:t xml:space="preserve"> &gt; </w:t>
+      </w:r>
+      <w:r>
+        <w:rPr>
+          <w:rFonts w:ascii="Courier New" w:eastAsia="Times New Roman" w:hAnsi="Courier New" w:cs="Courier New"/>
+          <w:sz w:val="20"/>
+          <w:szCs w:val="20"/>
+        </w:rPr>
+        <w:t>respaldo.sql</w:t>
+      </w:r>
+    </w:p>
+    <w:p>
+      <w:pPr>
+        <w:spacing w:after="0"/>
+        <w:rPr>
+          <w:rFonts w:ascii="Arial" w:eastAsia="Times New Roman" w:hAnsi="Arial" w:cs="Arial"/>
+          <w:sz w:val="24"/>
+          <w:szCs w:val="24"/>
+        </w:rPr>
+      </w:pPr>
+    </w:p>
+    <w:p>
+      <w:pPr>
+        <w:spacing w:after="0"/>
+        <w:rPr>
+          <w:rFonts w:ascii="Arial" w:eastAsia="Times New Roman" w:hAnsi="Arial" w:cs="Arial"/>
+          <w:sz w:val="24"/>
+          <w:szCs w:val="24"/>
+        </w:rPr>
+      </w:pPr>
+      <w:r>
+        <w:rPr>
+          <w:rFonts w:ascii="Arial" w:eastAsia="Times New Roman" w:hAnsi="Arial" w:cs="Arial"/>
+          <w:sz w:val="24"/>
+          <w:szCs w:val="24"/>
+        </w:rPr>
+        <w:tab/>
+        <w:t>Para recuperar el dump</w:t>
+      </w:r>
+    </w:p>
+    <w:p>
+      <w:pPr>
+        <w:spacing w:after="0"/>
+        <w:rPr>
+          <w:rFonts w:ascii="Courier New" w:eastAsia="Times New Roman" w:hAnsi="Courier New" w:cs="Courier New"/>
+          <w:sz w:val="20"/>
+          <w:szCs w:val="20"/>
+        </w:rPr>
+      </w:pPr>
+    </w:p>
+    <w:p>
+      <w:pPr>
+        <w:spacing w:after="0"/>
+        <w:ind w:firstLine="360"/>
+        <w:rPr>
+          <w:rFonts w:ascii="Courier New" w:eastAsia="Times New Roman" w:hAnsi="Courier New" w:cs="Courier New"/>
+          <w:sz w:val="20"/>
+          <w:szCs w:val="20"/>
+          <w:lang w:val="es-CR"/>
+        </w:rPr>
+      </w:pPr>
+      <w:r>
+        <w:rPr>
+          <w:rFonts w:ascii="Courier New" w:eastAsia="Times New Roman" w:hAnsi="Courier New" w:cs="Courier New"/>
+          <w:sz w:val="20"/>
+          <w:szCs w:val="20"/>
+          <w:lang w:val="es-CR"/>
+        </w:rPr>
+        <w:t>Mysql  -u root -p mi_empresa2 &lt; respaldo.sql</w:t>
+      </w:r>
+    </w:p>
+    <w:p>
+      <w:pPr>
+        <w:spacing w:after="0"/>
         <w:rPr>
           <w:rFonts w:ascii="Arial" w:eastAsia="Times New Roman" w:hAnsi="Arial" w:cs="Arial"/>
           <w:sz w:val="24"/>
@@ -3812,6 +3683,7 @@
           <w:ilvl w:val="1"/>
           <w:numId w:val="2"/>
         </w:numPr>
+        <w:spacing w:after="0"/>
         <w:rPr>
           <w:rFonts w:ascii="Arial" w:eastAsia="Times New Roman" w:hAnsi="Arial" w:cs="Arial"/>
           <w:sz w:val="24"/>
@@ -3831,6 +3703,7 @@
     </w:p>
     <w:p>
       <w:pPr>
+        <w:spacing w:after="0"/>
         <w:ind w:left="720"/>
         <w:rPr>
           <w:rFonts w:ascii="Arial" w:eastAsia="Times New Roman" w:hAnsi="Arial" w:cs="Arial"/>
@@ -3847,6 +3720,7 @@
           <w:ilvl w:val="1"/>
           <w:numId w:val="2"/>
         </w:numPr>
+        <w:spacing w:after="0"/>
         <w:rPr>
           <w:rFonts w:ascii="Arial" w:eastAsia="Times New Roman" w:hAnsi="Arial" w:cs="Arial"/>
           <w:sz w:val="24"/>
@@ -3866,18 +3740,386 @@
     </w:p>
     <w:p>
       <w:pPr>
+        <w:tabs>
+          <w:tab w:val="left" w:pos="1660"/>
+        </w:tabs>
+        <w:spacing w:after="0"/>
+        <w:rPr>
+          <w:rFonts w:ascii="Arial" w:eastAsia="Times New Roman" w:hAnsi="Arial" w:cs="Arial"/>
+          <w:sz w:val="24"/>
+          <w:szCs w:val="24"/>
+          <w:lang w:val="es-CR"/>
+        </w:rPr>
+      </w:pPr>
+    </w:p>
+    <w:p>
+      <w:pPr>
+        <w:tabs>
+          <w:tab w:val="left" w:pos="1660"/>
+        </w:tabs>
+        <w:spacing w:after="0"/>
+        <w:rPr>
+          <w:rFonts w:ascii="Arial" w:eastAsia="Times New Roman" w:hAnsi="Arial" w:cs="Arial"/>
+          <w:sz w:val="24"/>
+          <w:szCs w:val="24"/>
+          <w:lang w:val="es-CR"/>
+        </w:rPr>
+      </w:pPr>
+      <w:r>
+        <w:rPr>
+          <w:rFonts w:ascii="Arial" w:eastAsia="Times New Roman" w:hAnsi="Arial" w:cs="Arial"/>
+          <w:sz w:val="24"/>
+          <w:szCs w:val="24"/>
+          <w:lang w:val="es-CR"/>
+        </w:rPr>
+        <w:t>Es más rápido que en una DB MySQL</w:t>
+      </w:r>
+    </w:p>
+    <w:p>
+      <w:pPr>
+        <w:tabs>
+          <w:tab w:val="left" w:pos="1660"/>
+        </w:tabs>
+        <w:spacing w:after="0"/>
+        <w:rPr>
+          <w:rFonts w:ascii="Arial" w:eastAsia="Times New Roman" w:hAnsi="Arial" w:cs="Arial"/>
+          <w:sz w:val="24"/>
+          <w:szCs w:val="24"/>
+          <w:lang w:val="es-CR"/>
+        </w:rPr>
+      </w:pPr>
+    </w:p>
+    <w:p>
+      <w:pPr>
+        <w:tabs>
+          <w:tab w:val="left" w:pos="1660"/>
+        </w:tabs>
+        <w:spacing w:after="0"/>
+        <w:rPr>
+          <w:rFonts w:ascii="Arial" w:eastAsia="Times New Roman" w:hAnsi="Arial" w:cs="Arial"/>
+          <w:sz w:val="24"/>
+          <w:szCs w:val="24"/>
+          <w:lang w:val="es-CR"/>
+        </w:rPr>
+      </w:pPr>
+      <w:r>
+        <w:rPr>
+          <w:rFonts w:ascii="Arial" w:eastAsia="Times New Roman" w:hAnsi="Arial" w:cs="Arial"/>
+          <w:sz w:val="24"/>
+          <w:szCs w:val="24"/>
+          <w:lang w:val="es-CR"/>
+        </w:rPr>
+        <w:t>Para crear respaldos:</w:t>
+      </w:r>
+    </w:p>
+    <w:p>
+      <w:pPr>
+        <w:tabs>
+          <w:tab w:val="left" w:pos="1660"/>
+        </w:tabs>
+        <w:spacing w:after="0"/>
+        <w:rPr>
+          <w:rFonts w:ascii="Arial" w:eastAsia="Times New Roman" w:hAnsi="Arial" w:cs="Arial"/>
+          <w:sz w:val="24"/>
+          <w:szCs w:val="24"/>
+          <w:lang w:val="es-CR"/>
+        </w:rPr>
+      </w:pPr>
+    </w:p>
+    <w:p>
+      <w:pPr>
+        <w:spacing w:after="0"/>
+        <w:ind w:left="360"/>
+        <w:rPr>
+          <w:rFonts w:ascii="Courier New" w:eastAsia="Times New Roman" w:hAnsi="Courier New" w:cs="Courier New"/>
+          <w:sz w:val="20"/>
+          <w:szCs w:val="20"/>
+          <w:lang w:val="es-CR"/>
+        </w:rPr>
+      </w:pPr>
+      <w:r>
+        <w:rPr>
+          <w:rFonts w:ascii="Courier New" w:eastAsia="Times New Roman" w:hAnsi="Courier New" w:cs="Courier New"/>
+          <w:sz w:val="20"/>
+          <w:szCs w:val="20"/>
+          <w:lang w:val="es-CR"/>
+        </w:rPr>
+        <w:t>pg_dump –help</w:t>
+      </w:r>
+    </w:p>
+    <w:p>
+      <w:pPr>
+        <w:spacing w:after="0"/>
+        <w:ind w:left="360"/>
+        <w:rPr>
+          <w:rFonts w:ascii="Arial" w:eastAsia="Times New Roman" w:hAnsi="Arial" w:cs="Arial"/>
+          <w:sz w:val="24"/>
+          <w:szCs w:val="24"/>
+          <w:lang w:val="es-CR"/>
+        </w:rPr>
+      </w:pPr>
+    </w:p>
+    <w:p>
+      <w:pPr>
+        <w:spacing w:after="0"/>
+        <w:ind w:left="360"/>
+        <w:rPr>
+          <w:rFonts w:ascii="Arial" w:eastAsia="Times New Roman" w:hAnsi="Arial" w:cs="Arial"/>
+          <w:sz w:val="24"/>
+          <w:szCs w:val="24"/>
+          <w:lang w:val="es-CR"/>
+        </w:rPr>
+      </w:pPr>
+      <w:r>
+        <w:rPr>
+          <w:rFonts w:ascii="Arial" w:eastAsia="Times New Roman" w:hAnsi="Arial" w:cs="Arial"/>
+          <w:sz w:val="24"/>
+          <w:szCs w:val="24"/>
+          <w:lang w:val="es-CR"/>
+        </w:rPr>
+        <w:t>Ejemplo:</w:t>
+      </w:r>
+    </w:p>
+    <w:p>
+      <w:pPr>
+        <w:spacing w:after="0"/>
+        <w:ind w:left="360"/>
+        <w:rPr>
+          <w:rFonts w:ascii="Courier New" w:eastAsia="Times New Roman" w:hAnsi="Courier New" w:cs="Courier New"/>
+          <w:sz w:val="20"/>
+          <w:szCs w:val="20"/>
+          <w:lang w:val="es-CR"/>
+        </w:rPr>
+      </w:pPr>
+      <w:r>
+        <w:rPr>
+          <w:rFonts w:ascii="Courier New" w:eastAsia="Times New Roman" w:hAnsi="Courier New" w:cs="Courier New"/>
+          <w:sz w:val="20"/>
+          <w:szCs w:val="20"/>
+          <w:lang w:val="es-CR"/>
+        </w:rPr>
+        <w:t>Pgdump -U postgres -W -x -O</w:t>
+      </w:r>
+      <w:r>
+        <w:rPr>
+          <w:rFonts w:ascii="Courier New" w:eastAsia="Times New Roman" w:hAnsi="Courier New" w:cs="Courier New"/>
+          <w:sz w:val="20"/>
+          <w:szCs w:val="20"/>
+          <w:lang w:val="es-CR"/>
+        </w:rPr>
+        <w:t xml:space="preserve"> -d database</w:t>
+      </w:r>
+    </w:p>
+    <w:p>
+      <w:pPr>
+        <w:spacing w:after="0"/>
+        <w:ind w:left="360"/>
+        <w:rPr>
+          <w:rFonts w:ascii="Courier New" w:eastAsia="Times New Roman" w:hAnsi="Courier New" w:cs="Courier New"/>
+          <w:sz w:val="20"/>
+          <w:szCs w:val="20"/>
+          <w:lang w:val="es-CR"/>
+        </w:rPr>
+      </w:pPr>
+      <w:r>
+        <w:rPr>
+          <w:rFonts w:ascii="Courier New" w:eastAsia="Times New Roman" w:hAnsi="Courier New" w:cs="Courier New"/>
+          <w:sz w:val="20"/>
+          <w:szCs w:val="20"/>
+          <w:lang w:val="es-CR"/>
+        </w:rPr>
+        <w:t>Pgdump -U postgres -W -x -O -d database</w:t>
+      </w:r>
+      <w:r>
+        <w:rPr>
+          <w:rFonts w:ascii="Courier New" w:eastAsia="Times New Roman" w:hAnsi="Courier New" w:cs="Courier New"/>
+          <w:sz w:val="20"/>
+          <w:szCs w:val="20"/>
+          <w:lang w:val="es-CR"/>
+        </w:rPr>
+        <w:t xml:space="preserve"> &gt; dump_file</w:t>
+      </w:r>
+    </w:p>
+    <w:p>
+      <w:pPr>
+        <w:spacing w:after="0"/>
+        <w:ind w:left="360"/>
+        <w:rPr>
+          <w:rFonts w:ascii="Arial" w:eastAsia="Times New Roman" w:hAnsi="Arial" w:cs="Arial"/>
+          <w:sz w:val="24"/>
+          <w:szCs w:val="24"/>
+          <w:lang w:val="es-CR"/>
+        </w:rPr>
+      </w:pPr>
+    </w:p>
+    <w:p>
+      <w:pPr>
+        <w:spacing w:after="0"/>
+        <w:rPr>
+          <w:rFonts w:ascii="Arial" w:eastAsia="Times New Roman" w:hAnsi="Arial" w:cs="Arial"/>
+          <w:sz w:val="24"/>
+          <w:szCs w:val="24"/>
+          <w:lang w:val="es-CR"/>
+        </w:rPr>
+      </w:pPr>
+      <w:r>
+        <w:rPr>
+          <w:rFonts w:ascii="Arial" w:eastAsia="Times New Roman" w:hAnsi="Arial" w:cs="Arial"/>
+          <w:sz w:val="24"/>
+          <w:szCs w:val="24"/>
+          <w:lang w:val="es-CR"/>
+        </w:rPr>
+        <w:t>Para restaurar respaldo</w:t>
+      </w:r>
+    </w:p>
+    <w:p>
+      <w:pPr>
+        <w:spacing w:after="0"/>
+        <w:rPr>
+          <w:rFonts w:ascii="Arial" w:eastAsia="Times New Roman" w:hAnsi="Arial" w:cs="Arial"/>
+          <w:sz w:val="24"/>
+          <w:szCs w:val="24"/>
+          <w:lang w:val="es-CR"/>
+        </w:rPr>
+      </w:pPr>
+    </w:p>
+    <w:p>
+      <w:pPr>
+        <w:spacing w:after="0"/>
+        <w:rPr>
+          <w:rFonts w:ascii="Courier New" w:eastAsia="Times New Roman" w:hAnsi="Courier New" w:cs="Courier New"/>
+          <w:sz w:val="20"/>
+          <w:szCs w:val="20"/>
+          <w:lang w:val="es-CR"/>
+        </w:rPr>
+      </w:pPr>
+      <w:r>
+        <w:rPr>
+          <w:rFonts w:ascii="Courier New" w:eastAsia="Times New Roman" w:hAnsi="Courier New" w:cs="Courier New"/>
+          <w:sz w:val="20"/>
+          <w:szCs w:val="20"/>
+          <w:lang w:val="es-CR"/>
+        </w:rPr>
+        <w:t>Psql -U postgres -W</w:t>
+      </w:r>
+    </w:p>
+    <w:p>
+      <w:pPr>
+        <w:spacing w:after="0"/>
+        <w:rPr>
+          <w:rFonts w:ascii="Courier New" w:eastAsia="Times New Roman" w:hAnsi="Courier New" w:cs="Courier New"/>
+          <w:sz w:val="20"/>
+          <w:szCs w:val="20"/>
+          <w:lang w:val="es-CR"/>
+        </w:rPr>
+      </w:pPr>
+      <w:r>
+        <w:rPr>
+          <w:rFonts w:ascii="Courier New" w:eastAsia="Times New Roman" w:hAnsi="Courier New" w:cs="Courier New"/>
+          <w:sz w:val="20"/>
+          <w:szCs w:val="20"/>
+          <w:lang w:val="es-CR"/>
+        </w:rPr>
+        <w:t>\l</w:t>
+      </w:r>
+    </w:p>
+    <w:p>
+      <w:pPr>
+        <w:spacing w:after="0"/>
+        <w:rPr>
+          <w:rFonts w:ascii="Courier New" w:eastAsia="Times New Roman" w:hAnsi="Courier New" w:cs="Courier New"/>
+          <w:sz w:val="20"/>
+          <w:szCs w:val="20"/>
+          <w:lang w:val="es-CR"/>
+        </w:rPr>
+      </w:pPr>
+    </w:p>
+    <w:p>
+      <w:pPr>
+        <w:spacing w:after="0"/>
+        <w:rPr>
+          <w:rFonts w:ascii="Courier New" w:eastAsia="Times New Roman" w:hAnsi="Courier New" w:cs="Courier New"/>
+          <w:sz w:val="20"/>
+          <w:szCs w:val="20"/>
+          <w:lang w:val="es-CR"/>
+        </w:rPr>
+      </w:pPr>
+      <w:r>
+        <w:rPr>
+          <w:rFonts w:ascii="Courier New" w:eastAsia="Times New Roman" w:hAnsi="Courier New" w:cs="Courier New"/>
+          <w:sz w:val="20"/>
+          <w:szCs w:val="20"/>
+          <w:lang w:val="es-CR"/>
+        </w:rPr>
+        <w:t>CREATE DATABASE database_destino;</w:t>
+      </w:r>
+    </w:p>
+    <w:p>
+      <w:pPr>
+        <w:spacing w:after="0"/>
+        <w:rPr>
+          <w:rFonts w:ascii="Courier New" w:eastAsia="Times New Roman" w:hAnsi="Courier New" w:cs="Courier New"/>
+          <w:sz w:val="20"/>
+          <w:szCs w:val="20"/>
+          <w:lang w:val="es-CR"/>
+        </w:rPr>
+      </w:pPr>
+    </w:p>
+    <w:p>
+      <w:pPr>
+        <w:spacing w:after="0"/>
+        <w:rPr>
+          <w:rFonts w:ascii="Courier New" w:eastAsia="Times New Roman" w:hAnsi="Courier New" w:cs="Courier New"/>
+          <w:sz w:val="20"/>
+          <w:szCs w:val="20"/>
+          <w:lang w:val="es-CR"/>
+        </w:rPr>
+      </w:pPr>
+      <w:r>
+        <w:rPr>
+          <w:rFonts w:ascii="Courier New" w:eastAsia="Times New Roman" w:hAnsi="Courier New" w:cs="Courier New"/>
+          <w:sz w:val="20"/>
+          <w:szCs w:val="20"/>
+          <w:lang w:val="es-CR"/>
+        </w:rPr>
+        <w:t>\q</w:t>
+      </w:r>
+    </w:p>
+    <w:p>
+      <w:pPr>
+        <w:spacing w:after="0"/>
+        <w:rPr>
+          <w:rFonts w:ascii="Courier New" w:eastAsia="Times New Roman" w:hAnsi="Courier New" w:cs="Courier New"/>
+          <w:sz w:val="20"/>
+          <w:szCs w:val="20"/>
+          <w:lang w:val="es-CR"/>
+        </w:rPr>
+      </w:pPr>
+    </w:p>
+    <w:p>
+      <w:pPr>
+        <w:spacing w:after="0"/>
+        <w:rPr>
+          <w:rFonts w:ascii="Courier New" w:eastAsia="Times New Roman" w:hAnsi="Courier New" w:cs="Courier New"/>
+          <w:sz w:val="20"/>
+          <w:szCs w:val="20"/>
+          <w:lang w:val="es-CR"/>
+        </w:rPr>
+      </w:pPr>
+      <w:r>
+        <w:rPr>
+          <w:rFonts w:ascii="Courier New" w:eastAsia="Times New Roman" w:hAnsi="Courier New" w:cs="Courier New"/>
+          <w:sz w:val="20"/>
+          <w:szCs w:val="20"/>
+          <w:lang w:val="es-CR"/>
+        </w:rPr>
+        <w:t>Psql -U postgres -W -d database_destino &lt; dump_file</w:t>
+      </w:r>
+    </w:p>
+    <w:p>
+      <w:pPr>
         <w:pStyle w:val="ListParagraph"/>
-        <w:rPr>
-          <w:rFonts w:ascii="Arial" w:eastAsia="Times New Roman" w:hAnsi="Arial" w:cs="Arial"/>
-          <w:sz w:val="24"/>
-          <w:szCs w:val="24"/>
-          <w:lang w:val="es-CR"/>
-        </w:rPr>
-      </w:pPr>
-    </w:p>
-    <w:p>
-      <w:pPr>
-        <w:pStyle w:val="ListParagraph"/>
+        <w:spacing w:after="0"/>
         <w:ind w:left="1080"/>
         <w:rPr>
           <w:rFonts w:ascii="Arial" w:eastAsia="Times New Roman" w:hAnsi="Arial" w:cs="Arial"/>
@@ -3894,6 +4136,7 @@
           <w:ilvl w:val="1"/>
           <w:numId w:val="2"/>
         </w:numPr>
+        <w:spacing w:after="0"/>
         <w:rPr>
           <w:rFonts w:ascii="Arial" w:eastAsia="Times New Roman" w:hAnsi="Arial" w:cs="Arial"/>
           <w:sz w:val="24"/>
@@ -3914,6 +4157,7 @@
     <w:p>
       <w:pPr>
         <w:pStyle w:val="ListParagraph"/>
+        <w:spacing w:after="0"/>
         <w:ind w:left="1080"/>
         <w:rPr>
           <w:rFonts w:ascii="Arial" w:eastAsia="Times New Roman" w:hAnsi="Arial" w:cs="Arial"/>
@@ -3930,26 +4174,29 @@
           <w:ilvl w:val="1"/>
           <w:numId w:val="2"/>
         </w:numPr>
-        <w:rPr>
-          <w:rFonts w:ascii="Arial" w:eastAsia="Times New Roman" w:hAnsi="Arial" w:cs="Arial"/>
-          <w:sz w:val="24"/>
-          <w:szCs w:val="24"/>
-          <w:lang w:val="es-CR"/>
-        </w:rPr>
-      </w:pPr>
-      <w:r>
-        <w:rPr>
-          <w:rFonts w:ascii="Arial" w:eastAsia="Times New Roman" w:hAnsi="Arial" w:cs="Arial"/>
-          <w:sz w:val="24"/>
-          <w:szCs w:val="24"/>
-          <w:lang w:val="es-CR"/>
-        </w:rPr>
+        <w:spacing w:after="0"/>
+        <w:rPr>
+          <w:rFonts w:ascii="Arial" w:eastAsia="Times New Roman" w:hAnsi="Arial" w:cs="Arial"/>
+          <w:sz w:val="24"/>
+          <w:szCs w:val="24"/>
+          <w:lang w:val="es-CR"/>
+        </w:rPr>
+      </w:pPr>
+      <w:r>
+        <w:rPr>
+          <w:rFonts w:ascii="Arial" w:eastAsia="Times New Roman" w:hAnsi="Arial" w:cs="Arial"/>
+          <w:sz w:val="24"/>
+          <w:szCs w:val="24"/>
+          <w:lang w:val="es-CR"/>
+        </w:rPr>
+        <w:lastRenderedPageBreak/>
         <w:t>¿Sabías qué?</w:t>
       </w:r>
     </w:p>
     <w:p>
       <w:pPr>
         <w:pStyle w:val="ListParagraph"/>
+        <w:spacing w:after="0"/>
         <w:rPr>
           <w:rFonts w:ascii="Arial" w:eastAsia="Times New Roman" w:hAnsi="Arial" w:cs="Arial"/>
           <w:sz w:val="24"/>
@@ -3961,6 +4208,7 @@
     <w:p>
       <w:pPr>
         <w:pStyle w:val="ListParagraph"/>
+        <w:spacing w:after="0"/>
         <w:ind w:left="1080"/>
         <w:rPr>
           <w:rFonts w:ascii="Arial" w:eastAsia="Times New Roman" w:hAnsi="Arial" w:cs="Arial"/>
@@ -3977,6 +4225,7 @@
           <w:ilvl w:val="1"/>
           <w:numId w:val="2"/>
         </w:numPr>
+        <w:spacing w:after="0"/>
         <w:rPr>
           <w:rFonts w:ascii="Arial" w:eastAsia="Times New Roman" w:hAnsi="Arial" w:cs="Arial"/>
           <w:sz w:val="24"/>

</xml_diff>

<commit_message>
Relational DB - Module 2 - Unit 4 - Lesson 3 - Monitoreo - MySQL
</commit_message>
<xml_diff>
--- a/BaseDeDatos/2.BasesDeDatosRelacionales/Unidad4/UNIDAD4.docx
+++ b/BaseDeDatos/2.BasesDeDatosRelacionales/Unidad4/UNIDAD4.docx
@@ -120,7 +120,27 @@
           <w:szCs w:val="24"/>
           <w:lang w:val="es-CR"/>
         </w:rPr>
-        <w:t>Existen muchas opciones provistas por los manejadores de base de datos PostgreSQL y MySQL. En esta unidad, te presentamos algunas de dichas opciones clasificadas en: seguridad y usuarios, respaldo y recuperación, monitoreo, importación y exportación de datos. Buscamos así proporcionarte una introducción a las alternativas de manejo y gestión de tus bases de datos, que pueden ser útiles para manejar el rendimiento de la misma y salvaguardar tus datos, así como también integrar tu solución con otras aplicaciones a través de las operaciones de importar y exportar.</w:t>
+        <w:t xml:space="preserve">Existen muchas opciones provistas por los manejadores de base de datos PostgreSQL y MySQL. En esta unidad, te presentamos algunas de dichas opciones clasificadas en: seguridad y usuarios, respaldo y recuperación, monitoreo, importación y exportación de datos. Buscamos así proporcionarte una introducción a las alternativas de manejo y gestión de tus bases de datos, que pueden ser útiles para manejar el rendimiento de </w:t>
+      </w:r>
+      <w:proofErr w:type="gramStart"/>
+      <w:r>
+        <w:rPr>
+          <w:rFonts w:ascii="Arial" w:eastAsia="Times New Roman" w:hAnsi="Arial" w:cs="Arial"/>
+          <w:sz w:val="24"/>
+          <w:szCs w:val="24"/>
+          <w:lang w:val="es-CR"/>
+        </w:rPr>
+        <w:t>la misma</w:t>
+      </w:r>
+      <w:proofErr w:type="gramEnd"/>
+      <w:r>
+        <w:rPr>
+          <w:rFonts w:ascii="Arial" w:eastAsia="Times New Roman" w:hAnsi="Arial" w:cs="Arial"/>
+          <w:sz w:val="24"/>
+          <w:szCs w:val="24"/>
+          <w:lang w:val="es-CR"/>
+        </w:rPr>
+        <w:t xml:space="preserve"> y salvaguardar tus datos, así como también integrar tu solución con otras aplicaciones a través de las operaciones de importar y exportar.</w:t>
       </w:r>
     </w:p>
     <w:p>
@@ -357,7 +377,25 @@
           <w:sz w:val="24"/>
           <w:szCs w:val="24"/>
         </w:rPr>
-        <w:t>CREATE USER analista IDENTIFIED B</w:t>
+        <w:t xml:space="preserve">CREATE USER </w:t>
+      </w:r>
+      <w:proofErr w:type="spellStart"/>
+      <w:r>
+        <w:rPr>
+          <w:rFonts w:ascii="Arial" w:eastAsia="Times New Roman" w:hAnsi="Arial" w:cs="Arial"/>
+          <w:sz w:val="24"/>
+          <w:szCs w:val="24"/>
+        </w:rPr>
+        <w:t>analista</w:t>
+      </w:r>
+      <w:proofErr w:type="spellEnd"/>
+      <w:r>
+        <w:rPr>
+          <w:rFonts w:ascii="Arial" w:eastAsia="Times New Roman" w:hAnsi="Arial" w:cs="Arial"/>
+          <w:sz w:val="24"/>
+          <w:szCs w:val="24"/>
+        </w:rPr>
+        <w:t xml:space="preserve"> IDENTIFIED B</w:t>
       </w:r>
       <w:r>
         <w:rPr>
@@ -429,6 +467,7 @@
         </w:rPr>
         <w:t>GRANT SELECT ON mi_</w:t>
       </w:r>
+      <w:proofErr w:type="gramStart"/>
       <w:r>
         <w:rPr>
           <w:rFonts w:ascii="Arial" w:eastAsia="Times New Roman" w:hAnsi="Arial" w:cs="Arial"/>
@@ -447,6 +486,7 @@
         </w:rPr>
         <w:t>*</w:t>
       </w:r>
+      <w:proofErr w:type="gramEnd"/>
       <w:r>
         <w:rPr>
           <w:rFonts w:ascii="Arial" w:eastAsia="Times New Roman" w:hAnsi="Arial" w:cs="Arial"/>
@@ -550,7 +590,27 @@
           <w:szCs w:val="24"/>
           <w:lang w:val="es-CR"/>
         </w:rPr>
-        <w:t xml:space="preserve"> Para setear los p</w:t>
+        <w:t xml:space="preserve"> Para </w:t>
+      </w:r>
+      <w:proofErr w:type="spellStart"/>
+      <w:r>
+        <w:rPr>
+          <w:rFonts w:ascii="Arial" w:eastAsia="Times New Roman" w:hAnsi="Arial" w:cs="Arial"/>
+          <w:sz w:val="24"/>
+          <w:szCs w:val="24"/>
+          <w:lang w:val="es-CR"/>
+        </w:rPr>
+        <w:t>setear</w:t>
+      </w:r>
+      <w:proofErr w:type="spellEnd"/>
+      <w:r>
+        <w:rPr>
+          <w:rFonts w:ascii="Arial" w:eastAsia="Times New Roman" w:hAnsi="Arial" w:cs="Arial"/>
+          <w:sz w:val="24"/>
+          <w:szCs w:val="24"/>
+          <w:lang w:val="es-CR"/>
+        </w:rPr>
+        <w:t xml:space="preserve"> los p</w:t>
       </w:r>
       <w:r>
         <w:rPr>
@@ -673,6 +733,7 @@
           <w:lang w:val="es-CR"/>
         </w:rPr>
       </w:pPr>
+      <w:proofErr w:type="spellStart"/>
       <w:r>
         <w:rPr>
           <w:rFonts w:ascii="Arial" w:eastAsia="Times New Roman" w:hAnsi="Arial" w:cs="Arial"/>
@@ -682,6 +743,7 @@
         </w:rPr>
         <w:t>pgAdmin</w:t>
       </w:r>
+      <w:proofErr w:type="spellEnd"/>
     </w:p>
     <w:p>
       <w:pPr>
@@ -739,14 +801,45 @@
           <w:lang w:val="es-CR"/>
         </w:rPr>
       </w:pPr>
-      <w:r>
-        <w:rPr>
-          <w:rFonts w:ascii="Arial" w:eastAsia="Times New Roman" w:hAnsi="Arial" w:cs="Arial"/>
-          <w:sz w:val="24"/>
-          <w:szCs w:val="24"/>
-          <w:lang w:val="es-CR"/>
-        </w:rPr>
-        <w:t xml:space="preserve">Login/Group Roles </w:t>
+      <w:proofErr w:type="spellStart"/>
+      <w:r>
+        <w:rPr>
+          <w:rFonts w:ascii="Arial" w:eastAsia="Times New Roman" w:hAnsi="Arial" w:cs="Arial"/>
+          <w:sz w:val="24"/>
+          <w:szCs w:val="24"/>
+          <w:lang w:val="es-CR"/>
+        </w:rPr>
+        <w:t>Login</w:t>
+      </w:r>
+      <w:proofErr w:type="spellEnd"/>
+      <w:r>
+        <w:rPr>
+          <w:rFonts w:ascii="Arial" w:eastAsia="Times New Roman" w:hAnsi="Arial" w:cs="Arial"/>
+          <w:sz w:val="24"/>
+          <w:szCs w:val="24"/>
+          <w:lang w:val="es-CR"/>
+        </w:rPr>
+        <w:t>/</w:t>
+      </w:r>
+      <w:proofErr w:type="spellStart"/>
+      <w:r>
+        <w:rPr>
+          <w:rFonts w:ascii="Arial" w:eastAsia="Times New Roman" w:hAnsi="Arial" w:cs="Arial"/>
+          <w:sz w:val="24"/>
+          <w:szCs w:val="24"/>
+          <w:lang w:val="es-CR"/>
+        </w:rPr>
+        <w:t>Group</w:t>
+      </w:r>
+      <w:proofErr w:type="spellEnd"/>
+      <w:r>
+        <w:rPr>
+          <w:rFonts w:ascii="Arial" w:eastAsia="Times New Roman" w:hAnsi="Arial" w:cs="Arial"/>
+          <w:sz w:val="24"/>
+          <w:szCs w:val="24"/>
+          <w:lang w:val="es-CR"/>
+        </w:rPr>
+        <w:t xml:space="preserve"> Roles </w:t>
       </w:r>
       <w:r>
         <w:rPr>
@@ -832,14 +925,27 @@
           <w:lang w:val="es-CR"/>
         </w:rPr>
       </w:pPr>
-      <w:r>
-        <w:rPr>
-          <w:rFonts w:ascii="Arial" w:eastAsia="Times New Roman" w:hAnsi="Arial" w:cs="Arial"/>
-          <w:sz w:val="24"/>
-          <w:szCs w:val="24"/>
-          <w:lang w:val="es-CR"/>
-        </w:rPr>
-        <w:t xml:space="preserve">Click derecho </w:t>
+      <w:proofErr w:type="spellStart"/>
+      <w:proofErr w:type="gramStart"/>
+      <w:r>
+        <w:rPr>
+          <w:rFonts w:ascii="Arial" w:eastAsia="Times New Roman" w:hAnsi="Arial" w:cs="Arial"/>
+          <w:sz w:val="24"/>
+          <w:szCs w:val="24"/>
+          <w:lang w:val="es-CR"/>
+        </w:rPr>
+        <w:t>Click</w:t>
+      </w:r>
+      <w:proofErr w:type="spellEnd"/>
+      <w:proofErr w:type="gramEnd"/>
+      <w:r>
+        <w:rPr>
+          <w:rFonts w:ascii="Arial" w:eastAsia="Times New Roman" w:hAnsi="Arial" w:cs="Arial"/>
+          <w:sz w:val="24"/>
+          <w:szCs w:val="24"/>
+          <w:lang w:val="es-CR"/>
+        </w:rPr>
+        <w:t xml:space="preserve"> derecho </w:t>
       </w:r>
       <w:r>
         <w:rPr>
@@ -857,7 +963,27 @@
           <w:szCs w:val="24"/>
           <w:lang w:val="es-CR"/>
         </w:rPr>
-        <w:t xml:space="preserve"> Properties </w:t>
+        <w:t xml:space="preserve"> </w:t>
+      </w:r>
+      <w:proofErr w:type="spellStart"/>
+      <w:r>
+        <w:rPr>
+          <w:rFonts w:ascii="Arial" w:eastAsia="Times New Roman" w:hAnsi="Arial" w:cs="Arial"/>
+          <w:sz w:val="24"/>
+          <w:szCs w:val="24"/>
+          <w:lang w:val="es-CR"/>
+        </w:rPr>
+        <w:t>Properties</w:t>
+      </w:r>
+      <w:proofErr w:type="spellEnd"/>
+      <w:r>
+        <w:rPr>
+          <w:rFonts w:ascii="Arial" w:eastAsia="Times New Roman" w:hAnsi="Arial" w:cs="Arial"/>
+          <w:sz w:val="24"/>
+          <w:szCs w:val="24"/>
+          <w:lang w:val="es-CR"/>
+        </w:rPr>
+        <w:t xml:space="preserve"> </w:t>
       </w:r>
       <w:r>
         <w:rPr>
@@ -875,7 +1001,27 @@
           <w:szCs w:val="24"/>
           <w:lang w:val="es-CR"/>
         </w:rPr>
-        <w:t xml:space="preserve"> Tab Security</w:t>
+        <w:t xml:space="preserve"> </w:t>
+      </w:r>
+      <w:proofErr w:type="spellStart"/>
+      <w:r>
+        <w:rPr>
+          <w:rFonts w:ascii="Arial" w:eastAsia="Times New Roman" w:hAnsi="Arial" w:cs="Arial"/>
+          <w:sz w:val="24"/>
+          <w:szCs w:val="24"/>
+          <w:lang w:val="es-CR"/>
+        </w:rPr>
+        <w:t>Tab</w:t>
+      </w:r>
+      <w:proofErr w:type="spellEnd"/>
+      <w:r>
+        <w:rPr>
+          <w:rFonts w:ascii="Arial" w:eastAsia="Times New Roman" w:hAnsi="Arial" w:cs="Arial"/>
+          <w:sz w:val="24"/>
+          <w:szCs w:val="24"/>
+          <w:lang w:val="es-CR"/>
+        </w:rPr>
+        <w:t xml:space="preserve"> Security</w:t>
       </w:r>
     </w:p>
     <w:p>
@@ -1607,14 +1753,25 @@
           <w:lang w:val="es-CR"/>
         </w:rPr>
       </w:pPr>
-      <w:r>
-        <w:rPr>
-          <w:rFonts w:ascii="Arial" w:eastAsia="Times New Roman" w:hAnsi="Arial" w:cs="Arial"/>
-          <w:sz w:val="24"/>
-          <w:szCs w:val="24"/>
-          <w:lang w:val="es-CR"/>
-        </w:rPr>
-        <w:t>Verificacion:</w:t>
+      <w:proofErr w:type="spellStart"/>
+      <w:r>
+        <w:rPr>
+          <w:rFonts w:ascii="Arial" w:eastAsia="Times New Roman" w:hAnsi="Arial" w:cs="Arial"/>
+          <w:sz w:val="24"/>
+          <w:szCs w:val="24"/>
+          <w:lang w:val="es-CR"/>
+        </w:rPr>
+        <w:t>Verificacion</w:t>
+      </w:r>
+      <w:proofErr w:type="spellEnd"/>
+      <w:r>
+        <w:rPr>
+          <w:rFonts w:ascii="Arial" w:eastAsia="Times New Roman" w:hAnsi="Arial" w:cs="Arial"/>
+          <w:sz w:val="24"/>
+          <w:szCs w:val="24"/>
+          <w:lang w:val="es-CR"/>
+        </w:rPr>
+        <w:t>:</w:t>
       </w:r>
     </w:p>
     <w:p>
@@ -1875,7 +2032,69 @@
           <w:szCs w:val="24"/>
           <w:lang w:val="es-CR"/>
         </w:rPr>
-        <w:t>INSERT INTO obras_de_arte (titulo,autor) VALUES ('test','Daniel')</w:t>
+        <w:t xml:space="preserve">INSERT INTO </w:t>
+      </w:r>
+      <w:proofErr w:type="spellStart"/>
+      <w:r>
+        <w:rPr>
+          <w:rFonts w:ascii="Arial" w:eastAsia="Times New Roman" w:hAnsi="Arial" w:cs="Arial"/>
+          <w:sz w:val="24"/>
+          <w:szCs w:val="24"/>
+          <w:lang w:val="es-CR"/>
+        </w:rPr>
+        <w:t>obras_de_arte</w:t>
+      </w:r>
+      <w:proofErr w:type="spellEnd"/>
+      <w:r>
+        <w:rPr>
+          <w:rFonts w:ascii="Arial" w:eastAsia="Times New Roman" w:hAnsi="Arial" w:cs="Arial"/>
+          <w:sz w:val="24"/>
+          <w:szCs w:val="24"/>
+          <w:lang w:val="es-CR"/>
+        </w:rPr>
+        <w:t xml:space="preserve"> (</w:t>
+      </w:r>
+      <w:proofErr w:type="spellStart"/>
+      <w:proofErr w:type="gramStart"/>
+      <w:r>
+        <w:rPr>
+          <w:rFonts w:ascii="Arial" w:eastAsia="Times New Roman" w:hAnsi="Arial" w:cs="Arial"/>
+          <w:sz w:val="24"/>
+          <w:szCs w:val="24"/>
+          <w:lang w:val="es-CR"/>
+        </w:rPr>
+        <w:t>titulo,autor</w:t>
+      </w:r>
+      <w:proofErr w:type="spellEnd"/>
+      <w:proofErr w:type="gramEnd"/>
+      <w:r>
+        <w:rPr>
+          <w:rFonts w:ascii="Arial" w:eastAsia="Times New Roman" w:hAnsi="Arial" w:cs="Arial"/>
+          <w:sz w:val="24"/>
+          <w:szCs w:val="24"/>
+          <w:lang w:val="es-CR"/>
+        </w:rPr>
+        <w:t>) VALUES ('</w:t>
+      </w:r>
+      <w:proofErr w:type="spellStart"/>
+      <w:r>
+        <w:rPr>
+          <w:rFonts w:ascii="Arial" w:eastAsia="Times New Roman" w:hAnsi="Arial" w:cs="Arial"/>
+          <w:sz w:val="24"/>
+          <w:szCs w:val="24"/>
+          <w:lang w:val="es-CR"/>
+        </w:rPr>
+        <w:t>test','Daniel</w:t>
+      </w:r>
+      <w:proofErr w:type="spellEnd"/>
+      <w:r>
+        <w:rPr>
+          <w:rFonts w:ascii="Arial" w:eastAsia="Times New Roman" w:hAnsi="Arial" w:cs="Arial"/>
+          <w:sz w:val="24"/>
+          <w:szCs w:val="24"/>
+          <w:lang w:val="es-CR"/>
+        </w:rPr>
+        <w:t>')</w:t>
       </w:r>
     </w:p>
     <w:p>
@@ -1964,7 +2183,27 @@
           <w:szCs w:val="24"/>
           <w:lang w:val="es-CR"/>
         </w:rPr>
-        <w:t>INSERT con admin usuario</w:t>
+        <w:t xml:space="preserve">INSERT con </w:t>
+      </w:r>
+      <w:proofErr w:type="spellStart"/>
+      <w:r>
+        <w:rPr>
+          <w:rFonts w:ascii="Arial" w:eastAsia="Times New Roman" w:hAnsi="Arial" w:cs="Arial"/>
+          <w:sz w:val="24"/>
+          <w:szCs w:val="24"/>
+          <w:lang w:val="es-CR"/>
+        </w:rPr>
+        <w:t>admin</w:t>
+      </w:r>
+      <w:proofErr w:type="spellEnd"/>
+      <w:r>
+        <w:rPr>
+          <w:rFonts w:ascii="Arial" w:eastAsia="Times New Roman" w:hAnsi="Arial" w:cs="Arial"/>
+          <w:sz w:val="24"/>
+          <w:szCs w:val="24"/>
+          <w:lang w:val="es-CR"/>
+        </w:rPr>
+        <w:t xml:space="preserve"> usuario</w:t>
       </w:r>
     </w:p>
     <w:p>
@@ -2219,13 +2458,41 @@
           <w:szCs w:val="24"/>
         </w:rPr>
       </w:pPr>
-      <w:r>
-        <w:rPr>
-          <w:rFonts w:ascii="Arial" w:hAnsi="Arial" w:cs="Arial"/>
-          <w:sz w:val="24"/>
-          <w:szCs w:val="24"/>
-        </w:rPr>
-        <w:t xml:space="preserve">Creando Usuarios: </w:t>
+      <w:proofErr w:type="spellStart"/>
+      <w:r>
+        <w:rPr>
+          <w:rFonts w:ascii="Arial" w:hAnsi="Arial" w:cs="Arial"/>
+          <w:sz w:val="24"/>
+          <w:szCs w:val="24"/>
+        </w:rPr>
+        <w:t>Creando</w:t>
+      </w:r>
+      <w:proofErr w:type="spellEnd"/>
+      <w:r>
+        <w:rPr>
+          <w:rFonts w:ascii="Arial" w:hAnsi="Arial" w:cs="Arial"/>
+          <w:sz w:val="24"/>
+          <w:szCs w:val="24"/>
+        </w:rPr>
+        <w:t xml:space="preserve"> </w:t>
+      </w:r>
+      <w:proofErr w:type="spellStart"/>
+      <w:r>
+        <w:rPr>
+          <w:rFonts w:ascii="Arial" w:hAnsi="Arial" w:cs="Arial"/>
+          <w:sz w:val="24"/>
+          <w:szCs w:val="24"/>
+        </w:rPr>
+        <w:t>Usuarios</w:t>
+      </w:r>
+      <w:proofErr w:type="spellEnd"/>
+      <w:r>
+        <w:rPr>
+          <w:rFonts w:ascii="Arial" w:hAnsi="Arial" w:cs="Arial"/>
+          <w:sz w:val="24"/>
+          <w:szCs w:val="24"/>
+        </w:rPr>
+        <w:t xml:space="preserve">: </w:t>
       </w:r>
     </w:p>
     <w:p>
@@ -2283,6 +2550,7 @@
         </w:rPr>
         <w:t>[</w:t>
       </w:r>
+      <w:proofErr w:type="spellStart"/>
       <w:r>
         <w:rPr>
           <w:rStyle w:val="HTMLCode"/>
@@ -2292,6 +2560,7 @@
         </w:rPr>
         <w:t>nombre_usuario</w:t>
       </w:r>
+      <w:proofErr w:type="spellEnd"/>
       <w:r>
         <w:rPr>
           <w:rStyle w:val="token"/>
@@ -2346,6 +2615,7 @@
         </w:rPr>
         <w:t>clave</w:t>
       </w:r>
+      <w:proofErr w:type="gramStart"/>
       <w:r>
         <w:rPr>
           <w:rStyle w:val="token"/>
@@ -2355,6 +2625,7 @@
         </w:rPr>
         <w:t>];</w:t>
       </w:r>
+      <w:proofErr w:type="gramEnd"/>
     </w:p>
     <w:p>
       <w:pPr>
@@ -2399,13 +2670,41 @@
           <w:szCs w:val="24"/>
         </w:rPr>
       </w:pPr>
-      <w:r>
-        <w:rPr>
-          <w:rFonts w:ascii="Arial" w:hAnsi="Arial" w:cs="Arial"/>
-          <w:sz w:val="24"/>
-          <w:szCs w:val="24"/>
-        </w:rPr>
-        <w:t xml:space="preserve">Creando Permisos: </w:t>
+      <w:proofErr w:type="spellStart"/>
+      <w:r>
+        <w:rPr>
+          <w:rFonts w:ascii="Arial" w:hAnsi="Arial" w:cs="Arial"/>
+          <w:sz w:val="24"/>
+          <w:szCs w:val="24"/>
+        </w:rPr>
+        <w:t>Creando</w:t>
+      </w:r>
+      <w:proofErr w:type="spellEnd"/>
+      <w:r>
+        <w:rPr>
+          <w:rFonts w:ascii="Arial" w:hAnsi="Arial" w:cs="Arial"/>
+          <w:sz w:val="24"/>
+          <w:szCs w:val="24"/>
+        </w:rPr>
+        <w:t xml:space="preserve"> </w:t>
+      </w:r>
+      <w:proofErr w:type="spellStart"/>
+      <w:r>
+        <w:rPr>
+          <w:rFonts w:ascii="Arial" w:hAnsi="Arial" w:cs="Arial"/>
+          <w:sz w:val="24"/>
+          <w:szCs w:val="24"/>
+        </w:rPr>
+        <w:t>Permisos</w:t>
+      </w:r>
+      <w:proofErr w:type="spellEnd"/>
+      <w:r>
+        <w:rPr>
+          <w:rFonts w:ascii="Arial" w:hAnsi="Arial" w:cs="Arial"/>
+          <w:sz w:val="24"/>
+          <w:szCs w:val="24"/>
+        </w:rPr>
+        <w:t xml:space="preserve">: </w:t>
       </w:r>
     </w:p>
     <w:p>
@@ -2509,6 +2808,7 @@
         </w:rPr>
         <w:t>[</w:t>
       </w:r>
+      <w:proofErr w:type="spellStart"/>
       <w:r>
         <w:rPr>
           <w:rStyle w:val="HTMLCode"/>
@@ -2519,6 +2819,8 @@
         </w:rPr>
         <w:t>base_de_datos</w:t>
       </w:r>
+      <w:proofErr w:type="spellEnd"/>
+      <w:proofErr w:type="gramStart"/>
       <w:r>
         <w:rPr>
           <w:rStyle w:val="token"/>
@@ -2529,6 +2831,7 @@
         </w:rPr>
         <w:t>].[</w:t>
       </w:r>
+      <w:proofErr w:type="gramEnd"/>
       <w:r>
         <w:rPr>
           <w:rStyle w:val="HTMLCode"/>
@@ -2589,6 +2892,7 @@
         </w:rPr>
         <w:t>[</w:t>
       </w:r>
+      <w:proofErr w:type="spellStart"/>
       <w:r>
         <w:rPr>
           <w:rStyle w:val="HTMLCode"/>
@@ -2599,6 +2903,7 @@
         </w:rPr>
         <w:t>nombre_usuario</w:t>
       </w:r>
+      <w:proofErr w:type="spellEnd"/>
       <w:r>
         <w:rPr>
           <w:rStyle w:val="token"/>
@@ -2765,13 +3070,41 @@
           <w:szCs w:val="24"/>
         </w:rPr>
       </w:pPr>
-      <w:r>
-        <w:rPr>
-          <w:rFonts w:ascii="Arial" w:hAnsi="Arial" w:cs="Arial"/>
-          <w:sz w:val="24"/>
-          <w:szCs w:val="24"/>
-        </w:rPr>
-        <w:t xml:space="preserve">Creando Usuarios: </w:t>
+      <w:proofErr w:type="spellStart"/>
+      <w:r>
+        <w:rPr>
+          <w:rFonts w:ascii="Arial" w:hAnsi="Arial" w:cs="Arial"/>
+          <w:sz w:val="24"/>
+          <w:szCs w:val="24"/>
+        </w:rPr>
+        <w:t>Creando</w:t>
+      </w:r>
+      <w:proofErr w:type="spellEnd"/>
+      <w:r>
+        <w:rPr>
+          <w:rFonts w:ascii="Arial" w:hAnsi="Arial" w:cs="Arial"/>
+          <w:sz w:val="24"/>
+          <w:szCs w:val="24"/>
+        </w:rPr>
+        <w:t xml:space="preserve"> </w:t>
+      </w:r>
+      <w:proofErr w:type="spellStart"/>
+      <w:r>
+        <w:rPr>
+          <w:rFonts w:ascii="Arial" w:hAnsi="Arial" w:cs="Arial"/>
+          <w:sz w:val="24"/>
+          <w:szCs w:val="24"/>
+        </w:rPr>
+        <w:t>Usuarios</w:t>
+      </w:r>
+      <w:proofErr w:type="spellEnd"/>
+      <w:r>
+        <w:rPr>
+          <w:rFonts w:ascii="Arial" w:hAnsi="Arial" w:cs="Arial"/>
+          <w:sz w:val="24"/>
+          <w:szCs w:val="24"/>
+        </w:rPr>
+        <w:t xml:space="preserve">: </w:t>
       </w:r>
     </w:p>
     <w:p>
@@ -2829,6 +3162,7 @@
         </w:rPr>
         <w:t>[</w:t>
       </w:r>
+      <w:proofErr w:type="spellStart"/>
       <w:r>
         <w:rPr>
           <w:rStyle w:val="HTMLCode"/>
@@ -2838,6 +3172,7 @@
         </w:rPr>
         <w:t>nombre_usuario</w:t>
       </w:r>
+      <w:proofErr w:type="spellEnd"/>
       <w:r>
         <w:rPr>
           <w:rStyle w:val="token"/>
@@ -2892,6 +3227,7 @@
         </w:rPr>
         <w:t>clave</w:t>
       </w:r>
+      <w:proofErr w:type="gramStart"/>
       <w:r>
         <w:rPr>
           <w:rStyle w:val="token"/>
@@ -2901,6 +3237,7 @@
         </w:rPr>
         <w:t>];</w:t>
       </w:r>
+      <w:proofErr w:type="gramEnd"/>
     </w:p>
     <w:p>
       <w:pPr>
@@ -2945,13 +3282,41 @@
           <w:szCs w:val="24"/>
         </w:rPr>
       </w:pPr>
-      <w:r>
-        <w:rPr>
-          <w:rFonts w:ascii="Arial" w:hAnsi="Arial" w:cs="Arial"/>
-          <w:sz w:val="24"/>
-          <w:szCs w:val="24"/>
-        </w:rPr>
-        <w:t xml:space="preserve">Creando Permisos: </w:t>
+      <w:proofErr w:type="spellStart"/>
+      <w:r>
+        <w:rPr>
+          <w:rFonts w:ascii="Arial" w:hAnsi="Arial" w:cs="Arial"/>
+          <w:sz w:val="24"/>
+          <w:szCs w:val="24"/>
+        </w:rPr>
+        <w:t>Creando</w:t>
+      </w:r>
+      <w:proofErr w:type="spellEnd"/>
+      <w:r>
+        <w:rPr>
+          <w:rFonts w:ascii="Arial" w:hAnsi="Arial" w:cs="Arial"/>
+          <w:sz w:val="24"/>
+          <w:szCs w:val="24"/>
+        </w:rPr>
+        <w:t xml:space="preserve"> </w:t>
+      </w:r>
+      <w:proofErr w:type="spellStart"/>
+      <w:r>
+        <w:rPr>
+          <w:rFonts w:ascii="Arial" w:hAnsi="Arial" w:cs="Arial"/>
+          <w:sz w:val="24"/>
+          <w:szCs w:val="24"/>
+        </w:rPr>
+        <w:t>Permisos</w:t>
+      </w:r>
+      <w:proofErr w:type="spellEnd"/>
+      <w:r>
+        <w:rPr>
+          <w:rFonts w:ascii="Arial" w:hAnsi="Arial" w:cs="Arial"/>
+          <w:sz w:val="24"/>
+          <w:szCs w:val="24"/>
+        </w:rPr>
+        <w:t xml:space="preserve">: </w:t>
       </w:r>
     </w:p>
     <w:p>
@@ -3027,6 +3392,7 @@
         </w:rPr>
         <w:t>[</w:t>
       </w:r>
+      <w:proofErr w:type="spellStart"/>
       <w:r>
         <w:rPr>
           <w:rStyle w:val="HTMLCode"/>
@@ -3036,6 +3402,7 @@
         </w:rPr>
         <w:t>tabla</w:t>
       </w:r>
+      <w:proofErr w:type="spellEnd"/>
       <w:r>
         <w:rPr>
           <w:rStyle w:val="token"/>
@@ -3081,6 +3448,7 @@
         </w:rPr>
         <w:t>[</w:t>
       </w:r>
+      <w:proofErr w:type="spellStart"/>
       <w:r>
         <w:rPr>
           <w:rStyle w:val="HTMLCode"/>
@@ -3090,6 +3458,8 @@
         </w:rPr>
         <w:t>nombre_usuario</w:t>
       </w:r>
+      <w:proofErr w:type="spellEnd"/>
+      <w:proofErr w:type="gramStart"/>
       <w:r>
         <w:rPr>
           <w:rStyle w:val="token"/>
@@ -3099,6 +3469,7 @@
         </w:rPr>
         <w:t>];</w:t>
       </w:r>
+      <w:proofErr w:type="gramEnd"/>
     </w:p>
     <w:p>
       <w:pPr>
@@ -3148,18 +3519,6 @@
         <w:lastRenderedPageBreak/>
         <w:t xml:space="preserve">Esperamos que esta guía sea de utilidad para ti en el futuro. Recuerda que estas no son las únicas formas de utilizar estos comandos, sin embargo, son las más comunes. </w:t>
       </w:r>
-    </w:p>
-    <w:p>
-      <w:pPr>
-        <w:spacing w:after="0"/>
-        <w:ind w:left="360"/>
-        <w:rPr>
-          <w:rFonts w:ascii="Arial" w:eastAsia="Times New Roman" w:hAnsi="Arial" w:cs="Arial"/>
-          <w:sz w:val="24"/>
-          <w:szCs w:val="24"/>
-          <w:lang w:val="es-CR"/>
-        </w:rPr>
-      </w:pPr>
     </w:p>
     <w:p>
       <w:pPr>
@@ -3201,17 +3560,6 @@
     <w:p>
       <w:pPr>
         <w:pStyle w:val="ListParagraph"/>
-        <w:rPr>
-          <w:rFonts w:ascii="Arial" w:eastAsia="Times New Roman" w:hAnsi="Arial" w:cs="Arial"/>
-          <w:sz w:val="24"/>
-          <w:szCs w:val="24"/>
-          <w:lang w:val="es-CR"/>
-        </w:rPr>
-      </w:pPr>
-    </w:p>
-    <w:p>
-      <w:pPr>
-        <w:pStyle w:val="ListParagraph"/>
         <w:ind w:left="1080"/>
         <w:rPr>
           <w:rFonts w:ascii="Arial" w:eastAsia="Times New Roman" w:hAnsi="Arial" w:cs="Arial"/>
@@ -3324,9 +3672,9 @@
           <w:noProof/>
         </w:rPr>
         <w:drawing>
-          <wp:inline distT="0" distB="0" distL="0" distR="0" wp14:anchorId="20A64B84" wp14:editId="2C8417F4">
-            <wp:extent cx="5943600" cy="4838065"/>
-            <wp:effectExtent l="0" t="0" r="0" b="635"/>
+          <wp:inline distT="0" distB="0" distL="0" distR="0" wp14:anchorId="20A64B84" wp14:editId="0013E6B8">
+            <wp:extent cx="4578350" cy="3726757"/>
+            <wp:effectExtent l="0" t="0" r="0" b="7620"/>
             <wp:docPr id="16" name="Picture 16"/>
             <wp:cNvGraphicFramePr>
               <a:graphicFrameLocks xmlns:a="http://schemas.openxmlformats.org/drawingml/2006/main" noChangeAspect="1"/>
@@ -3347,7 +3695,7 @@
                   <pic:spPr>
                     <a:xfrm>
                       <a:off x="0" y="0"/>
-                      <a:ext cx="5943600" cy="4838065"/>
+                      <a:ext cx="4582783" cy="3730366"/>
                     </a:xfrm>
                     <a:prstGeom prst="rect">
                       <a:avLst/>
@@ -3381,7 +3729,6 @@
           <w:szCs w:val="24"/>
           <w:lang w:val="es-CR"/>
         </w:rPr>
-        <w:lastRenderedPageBreak/>
         <w:t>Lección 2: Respaldo y Recuperación</w:t>
       </w:r>
     </w:p>
@@ -3446,6 +3793,7 @@
           <w:lang w:val="es-CR"/>
         </w:rPr>
       </w:pPr>
+      <w:proofErr w:type="spellStart"/>
       <w:r>
         <w:rPr>
           <w:rFonts w:ascii="Arial" w:eastAsia="Times New Roman" w:hAnsi="Arial" w:cs="Arial"/>
@@ -3462,7 +3810,17 @@
           <w:szCs w:val="24"/>
           <w:lang w:val="es-CR"/>
         </w:rPr>
-        <w:t>ysqldump para realizar respaldos</w:t>
+        <w:t>ysqldump</w:t>
+      </w:r>
+      <w:proofErr w:type="spellEnd"/>
+      <w:r>
+        <w:rPr>
+          <w:rFonts w:ascii="Arial" w:eastAsia="Times New Roman" w:hAnsi="Arial" w:cs="Arial"/>
+          <w:sz w:val="24"/>
+          <w:szCs w:val="24"/>
+          <w:lang w:val="es-CR"/>
+        </w:rPr>
+        <w:t xml:space="preserve"> para realizar respaldos</w:t>
       </w:r>
     </w:p>
     <w:p>
@@ -3504,7 +3862,27 @@
           <w:szCs w:val="24"/>
           <w:lang w:val="es-CR"/>
         </w:rPr>
-        <w:t>mysqldump.exe (Para windows)</w:t>
+        <w:t xml:space="preserve">mysqldump.exe (Para </w:t>
+      </w:r>
+      <w:proofErr w:type="spellStart"/>
+      <w:r>
+        <w:rPr>
+          <w:rFonts w:ascii="Arial" w:eastAsia="Times New Roman" w:hAnsi="Arial" w:cs="Arial"/>
+          <w:sz w:val="24"/>
+          <w:szCs w:val="24"/>
+          <w:lang w:val="es-CR"/>
+        </w:rPr>
+        <w:t>windows</w:t>
+      </w:r>
+      <w:proofErr w:type="spellEnd"/>
+      <w:r>
+        <w:rPr>
+          <w:rFonts w:ascii="Arial" w:eastAsia="Times New Roman" w:hAnsi="Arial" w:cs="Arial"/>
+          <w:sz w:val="24"/>
+          <w:szCs w:val="24"/>
+          <w:lang w:val="es-CR"/>
+        </w:rPr>
+        <w:t>)</w:t>
       </w:r>
     </w:p>
     <w:p>
@@ -3537,6 +3915,7 @@
           <w:szCs w:val="24"/>
           <w:lang w:val="es-CR"/>
         </w:rPr>
+        <w:lastRenderedPageBreak/>
         <w:t>Ejemplos:</w:t>
       </w:r>
     </w:p>
@@ -3556,19 +3935,18 @@
           <w:sz w:val="20"/>
           <w:szCs w:val="20"/>
         </w:rPr>
-        <w:t>C:\Program Files\MySQL\MySQL Workbench 8.0 CE&gt;mysqldump.exe -u root -p mi_empresa</w:t>
-      </w:r>
-    </w:p>
-    <w:p>
-      <w:pPr>
-        <w:spacing w:after="0"/>
-        <w:ind w:left="360"/>
+        <w:t xml:space="preserve">C:\Program Files\MySQL\MySQL Workbench 8.0 CE&gt;mysqldump.exe -u root -p </w:t>
+      </w:r>
+      <w:proofErr w:type="spellStart"/>
+      <w:r>
         <w:rPr>
           <w:rFonts w:ascii="Courier New" w:eastAsia="Times New Roman" w:hAnsi="Courier New" w:cs="Courier New"/>
           <w:sz w:val="20"/>
           <w:szCs w:val="20"/>
         </w:rPr>
-      </w:pPr>
+        <w:t>mi_empresa</w:t>
+      </w:r>
+      <w:proofErr w:type="spellEnd"/>
     </w:p>
     <w:p>
       <w:pPr>
@@ -3580,90 +3958,187 @@
           <w:szCs w:val="20"/>
         </w:rPr>
       </w:pPr>
-      <w:r>
+    </w:p>
+    <w:p>
+      <w:pPr>
+        <w:spacing w:after="0"/>
+        <w:ind w:left="360"/>
         <w:rPr>
           <w:rFonts w:ascii="Courier New" w:eastAsia="Times New Roman" w:hAnsi="Courier New" w:cs="Courier New"/>
           <w:sz w:val="20"/>
           <w:szCs w:val="20"/>
         </w:rPr>
-        <w:t>C:\Program Files\MySQL\MySQL Workbench 8.0 CE&gt;mysqldump.exe -u root -p mi_empresa</w:t>
-      </w:r>
+      </w:pPr>
       <w:r>
         <w:rPr>
           <w:rFonts w:ascii="Courier New" w:eastAsia="Times New Roman" w:hAnsi="Courier New" w:cs="Courier New"/>
           <w:sz w:val="20"/>
           <w:szCs w:val="20"/>
         </w:rPr>
-        <w:t xml:space="preserve"> &gt; </w:t>
-      </w:r>
+        <w:t xml:space="preserve">C:\Program Files\MySQL\MySQL Workbench 8.0 CE&gt;mysqldump.exe -u root -p </w:t>
+      </w:r>
+      <w:proofErr w:type="spellStart"/>
       <w:r>
         <w:rPr>
           <w:rFonts w:ascii="Courier New" w:eastAsia="Times New Roman" w:hAnsi="Courier New" w:cs="Courier New"/>
           <w:sz w:val="20"/>
           <w:szCs w:val="20"/>
         </w:rPr>
-        <w:t>respaldo.sql</w:t>
-      </w:r>
-    </w:p>
-    <w:p>
-      <w:pPr>
-        <w:spacing w:after="0"/>
-        <w:rPr>
-          <w:rFonts w:ascii="Arial" w:eastAsia="Times New Roman" w:hAnsi="Arial" w:cs="Arial"/>
-          <w:sz w:val="24"/>
-          <w:szCs w:val="24"/>
-        </w:rPr>
-      </w:pPr>
-    </w:p>
-    <w:p>
-      <w:pPr>
-        <w:spacing w:after="0"/>
-        <w:rPr>
-          <w:rFonts w:ascii="Arial" w:eastAsia="Times New Roman" w:hAnsi="Arial" w:cs="Arial"/>
-          <w:sz w:val="24"/>
-          <w:szCs w:val="24"/>
-        </w:rPr>
-      </w:pPr>
-      <w:r>
-        <w:rPr>
-          <w:rFonts w:ascii="Arial" w:eastAsia="Times New Roman" w:hAnsi="Arial" w:cs="Arial"/>
-          <w:sz w:val="24"/>
-          <w:szCs w:val="24"/>
-        </w:rPr>
-        <w:tab/>
-        <w:t>Para recuperar el dump</w:t>
-      </w:r>
-    </w:p>
-    <w:p>
-      <w:pPr>
-        <w:spacing w:after="0"/>
+        <w:t>mi_empresa</w:t>
+      </w:r>
+      <w:proofErr w:type="spellEnd"/>
+      <w:r>
         <w:rPr>
           <w:rFonts w:ascii="Courier New" w:eastAsia="Times New Roman" w:hAnsi="Courier New" w:cs="Courier New"/>
           <w:sz w:val="20"/>
           <w:szCs w:val="20"/>
         </w:rPr>
-      </w:pPr>
-    </w:p>
-    <w:p>
-      <w:pPr>
-        <w:spacing w:after="0"/>
-        <w:ind w:firstLine="360"/>
+        <w:t xml:space="preserve"> &gt; </w:t>
+      </w:r>
+      <w:proofErr w:type="spellStart"/>
+      <w:r>
         <w:rPr>
           <w:rFonts w:ascii="Courier New" w:eastAsia="Times New Roman" w:hAnsi="Courier New" w:cs="Courier New"/>
           <w:sz w:val="20"/>
           <w:szCs w:val="20"/>
-          <w:lang w:val="es-CR"/>
-        </w:rPr>
-      </w:pPr>
-      <w:r>
+        </w:rPr>
+        <w:t>respaldo.sql</w:t>
+      </w:r>
+      <w:proofErr w:type="spellEnd"/>
+    </w:p>
+    <w:p>
+      <w:pPr>
+        <w:spacing w:after="0"/>
+        <w:rPr>
+          <w:rFonts w:ascii="Arial" w:eastAsia="Times New Roman" w:hAnsi="Arial" w:cs="Arial"/>
+          <w:sz w:val="24"/>
+          <w:szCs w:val="24"/>
+        </w:rPr>
+      </w:pPr>
+    </w:p>
+    <w:p>
+      <w:pPr>
+        <w:spacing w:after="0"/>
+        <w:rPr>
+          <w:rFonts w:ascii="Arial" w:eastAsia="Times New Roman" w:hAnsi="Arial" w:cs="Arial"/>
+          <w:sz w:val="24"/>
+          <w:szCs w:val="24"/>
+          <w:lang w:val="es-CR"/>
+        </w:rPr>
+      </w:pPr>
+      <w:r>
+        <w:rPr>
+          <w:rFonts w:ascii="Arial" w:eastAsia="Times New Roman" w:hAnsi="Arial" w:cs="Arial"/>
+          <w:sz w:val="24"/>
+          <w:szCs w:val="24"/>
+        </w:rPr>
+        <w:tab/>
+      </w:r>
+      <w:r>
+        <w:rPr>
+          <w:rFonts w:ascii="Arial" w:eastAsia="Times New Roman" w:hAnsi="Arial" w:cs="Arial"/>
+          <w:sz w:val="24"/>
+          <w:szCs w:val="24"/>
+          <w:lang w:val="es-CR"/>
+        </w:rPr>
+        <w:t xml:space="preserve">Para recuperar el </w:t>
+      </w:r>
+      <w:proofErr w:type="spellStart"/>
+      <w:r>
+        <w:rPr>
+          <w:rFonts w:ascii="Arial" w:eastAsia="Times New Roman" w:hAnsi="Arial" w:cs="Arial"/>
+          <w:sz w:val="24"/>
+          <w:szCs w:val="24"/>
+          <w:lang w:val="es-CR"/>
+        </w:rPr>
+        <w:t>dump</w:t>
+      </w:r>
+      <w:proofErr w:type="spellEnd"/>
+    </w:p>
+    <w:p>
+      <w:pPr>
+        <w:spacing w:after="0"/>
         <w:rPr>
           <w:rFonts w:ascii="Courier New" w:eastAsia="Times New Roman" w:hAnsi="Courier New" w:cs="Courier New"/>
           <w:sz w:val="20"/>
           <w:szCs w:val="20"/>
           <w:lang w:val="es-CR"/>
         </w:rPr>
-        <w:t>Mysql  -u root -p mi_empresa2 &lt; respaldo.sql</w:t>
-      </w:r>
+      </w:pPr>
+    </w:p>
+    <w:p>
+      <w:pPr>
+        <w:spacing w:after="0"/>
+        <w:ind w:firstLine="360"/>
+        <w:rPr>
+          <w:rFonts w:ascii="Courier New" w:eastAsia="Times New Roman" w:hAnsi="Courier New" w:cs="Courier New"/>
+          <w:sz w:val="20"/>
+          <w:szCs w:val="20"/>
+          <w:lang w:val="es-CR"/>
+        </w:rPr>
+      </w:pPr>
+      <w:proofErr w:type="spellStart"/>
+      <w:proofErr w:type="gramStart"/>
+      <w:r>
+        <w:rPr>
+          <w:rFonts w:ascii="Courier New" w:eastAsia="Times New Roman" w:hAnsi="Courier New" w:cs="Courier New"/>
+          <w:sz w:val="20"/>
+          <w:szCs w:val="20"/>
+          <w:lang w:val="es-CR"/>
+        </w:rPr>
+        <w:t>Mysql</w:t>
+      </w:r>
+      <w:proofErr w:type="spellEnd"/>
+      <w:r>
+        <w:rPr>
+          <w:rFonts w:ascii="Courier New" w:eastAsia="Times New Roman" w:hAnsi="Courier New" w:cs="Courier New"/>
+          <w:sz w:val="20"/>
+          <w:szCs w:val="20"/>
+          <w:lang w:val="es-CR"/>
+        </w:rPr>
+        <w:t xml:space="preserve">  -</w:t>
+      </w:r>
+      <w:proofErr w:type="gramEnd"/>
+      <w:r>
+        <w:rPr>
+          <w:rFonts w:ascii="Courier New" w:eastAsia="Times New Roman" w:hAnsi="Courier New" w:cs="Courier New"/>
+          <w:sz w:val="20"/>
+          <w:szCs w:val="20"/>
+          <w:lang w:val="es-CR"/>
+        </w:rPr>
+        <w:t xml:space="preserve">u </w:t>
+      </w:r>
+      <w:proofErr w:type="spellStart"/>
+      <w:r>
+        <w:rPr>
+          <w:rFonts w:ascii="Courier New" w:eastAsia="Times New Roman" w:hAnsi="Courier New" w:cs="Courier New"/>
+          <w:sz w:val="20"/>
+          <w:szCs w:val="20"/>
+          <w:lang w:val="es-CR"/>
+        </w:rPr>
+        <w:t>root</w:t>
+      </w:r>
+      <w:proofErr w:type="spellEnd"/>
+      <w:r>
+        <w:rPr>
+          <w:rFonts w:ascii="Courier New" w:eastAsia="Times New Roman" w:hAnsi="Courier New" w:cs="Courier New"/>
+          <w:sz w:val="20"/>
+          <w:szCs w:val="20"/>
+          <w:lang w:val="es-CR"/>
+        </w:rPr>
+        <w:t xml:space="preserve"> -p mi_empresa2 &lt; </w:t>
+      </w:r>
+      <w:proofErr w:type="spellStart"/>
+      <w:r>
+        <w:rPr>
+          <w:rFonts w:ascii="Courier New" w:eastAsia="Times New Roman" w:hAnsi="Courier New" w:cs="Courier New"/>
+          <w:sz w:val="20"/>
+          <w:szCs w:val="20"/>
+          <w:lang w:val="es-CR"/>
+        </w:rPr>
+        <w:t>respaldo.sql</w:t>
+      </w:r>
+      <w:proofErr w:type="spellEnd"/>
     </w:p>
     <w:p>
       <w:pPr>
@@ -3837,6 +4312,7 @@
           <w:lang w:val="es-CR"/>
         </w:rPr>
       </w:pPr>
+      <w:proofErr w:type="spellStart"/>
       <w:r>
         <w:rPr>
           <w:rFonts w:ascii="Courier New" w:eastAsia="Times New Roman" w:hAnsi="Courier New" w:cs="Courier New"/>
@@ -3844,53 +4320,19 @@
           <w:szCs w:val="20"/>
           <w:lang w:val="es-CR"/>
         </w:rPr>
-        <w:t>pg_dump –help</w:t>
-      </w:r>
-    </w:p>
-    <w:p>
-      <w:pPr>
-        <w:spacing w:after="0"/>
-        <w:ind w:left="360"/>
-        <w:rPr>
-          <w:rFonts w:ascii="Arial" w:eastAsia="Times New Roman" w:hAnsi="Arial" w:cs="Arial"/>
-          <w:sz w:val="24"/>
-          <w:szCs w:val="24"/>
-          <w:lang w:val="es-CR"/>
-        </w:rPr>
-      </w:pPr>
-    </w:p>
-    <w:p>
-      <w:pPr>
-        <w:spacing w:after="0"/>
-        <w:ind w:left="360"/>
-        <w:rPr>
-          <w:rFonts w:ascii="Arial" w:eastAsia="Times New Roman" w:hAnsi="Arial" w:cs="Arial"/>
-          <w:sz w:val="24"/>
-          <w:szCs w:val="24"/>
-          <w:lang w:val="es-CR"/>
-        </w:rPr>
-      </w:pPr>
-      <w:r>
-        <w:rPr>
-          <w:rFonts w:ascii="Arial" w:eastAsia="Times New Roman" w:hAnsi="Arial" w:cs="Arial"/>
-          <w:sz w:val="24"/>
-          <w:szCs w:val="24"/>
-          <w:lang w:val="es-CR"/>
-        </w:rPr>
-        <w:t>Ejemplo:</w:t>
-      </w:r>
-    </w:p>
-    <w:p>
-      <w:pPr>
-        <w:spacing w:after="0"/>
-        <w:ind w:left="360"/>
+        <w:t>pg_dump</w:t>
+      </w:r>
+      <w:proofErr w:type="spellEnd"/>
+      <w:r>
         <w:rPr>
           <w:rFonts w:ascii="Courier New" w:eastAsia="Times New Roman" w:hAnsi="Courier New" w:cs="Courier New"/>
           <w:sz w:val="20"/>
           <w:szCs w:val="20"/>
           <w:lang w:val="es-CR"/>
         </w:rPr>
-      </w:pPr>
+        <w:t xml:space="preserve"> –</w:t>
+      </w:r>
+      <w:proofErr w:type="spellStart"/>
       <w:r>
         <w:rPr>
           <w:rFonts w:ascii="Courier New" w:eastAsia="Times New Roman" w:hAnsi="Courier New" w:cs="Courier New"/>
@@ -3898,29 +4340,64 @@
           <w:szCs w:val="20"/>
           <w:lang w:val="es-CR"/>
         </w:rPr>
-        <w:t>Pgdump -U postgres -W -x -O</w:t>
-      </w:r>
-      <w:r>
+        <w:t>help</w:t>
+      </w:r>
+      <w:proofErr w:type="spellEnd"/>
+    </w:p>
+    <w:p>
+      <w:pPr>
+        <w:spacing w:after="0"/>
+        <w:ind w:left="360"/>
+        <w:rPr>
+          <w:rFonts w:ascii="Arial" w:eastAsia="Times New Roman" w:hAnsi="Arial" w:cs="Arial"/>
+          <w:sz w:val="24"/>
+          <w:szCs w:val="24"/>
+          <w:lang w:val="es-CR"/>
+        </w:rPr>
+      </w:pPr>
+    </w:p>
+    <w:p>
+      <w:pPr>
+        <w:spacing w:after="0"/>
+        <w:ind w:left="360"/>
+        <w:rPr>
+          <w:rFonts w:ascii="Arial" w:eastAsia="Times New Roman" w:hAnsi="Arial" w:cs="Arial"/>
+          <w:sz w:val="24"/>
+          <w:szCs w:val="24"/>
+          <w:lang w:val="es-CR"/>
+        </w:rPr>
+      </w:pPr>
+      <w:r>
+        <w:rPr>
+          <w:rFonts w:ascii="Arial" w:eastAsia="Times New Roman" w:hAnsi="Arial" w:cs="Arial"/>
+          <w:sz w:val="24"/>
+          <w:szCs w:val="24"/>
+          <w:lang w:val="es-CR"/>
+        </w:rPr>
+        <w:t>Ejemplo:</w:t>
+      </w:r>
+    </w:p>
+    <w:p>
+      <w:pPr>
+        <w:spacing w:after="0"/>
+        <w:ind w:left="360"/>
         <w:rPr>
           <w:rFonts w:ascii="Courier New" w:eastAsia="Times New Roman" w:hAnsi="Courier New" w:cs="Courier New"/>
           <w:sz w:val="20"/>
           <w:szCs w:val="20"/>
           <w:lang w:val="es-CR"/>
         </w:rPr>
-        <w:t xml:space="preserve"> -d database</w:t>
-      </w:r>
-    </w:p>
-    <w:p>
-      <w:pPr>
-        <w:spacing w:after="0"/>
-        <w:ind w:left="360"/>
+      </w:pPr>
+      <w:proofErr w:type="spellStart"/>
+      <w:r>
         <w:rPr>
           <w:rFonts w:ascii="Courier New" w:eastAsia="Times New Roman" w:hAnsi="Courier New" w:cs="Courier New"/>
           <w:sz w:val="20"/>
           <w:szCs w:val="20"/>
           <w:lang w:val="es-CR"/>
         </w:rPr>
-      </w:pPr>
+        <w:t>p</w:t>
+      </w:r>
       <w:r>
         <w:rPr>
           <w:rFonts w:ascii="Courier New" w:eastAsia="Times New Roman" w:hAnsi="Courier New" w:cs="Courier New"/>
@@ -3928,7 +4405,7 @@
           <w:szCs w:val="20"/>
           <w:lang w:val="es-CR"/>
         </w:rPr>
-        <w:t>Pgdump -U postgres -W -x -O -d database</w:t>
+        <w:t>g</w:t>
       </w:r>
       <w:r>
         <w:rPr>
@@ -3937,62 +4414,18 @@
           <w:szCs w:val="20"/>
           <w:lang w:val="es-CR"/>
         </w:rPr>
-        <w:t xml:space="preserve"> &gt; dump_file</w:t>
-      </w:r>
-    </w:p>
-    <w:p>
-      <w:pPr>
-        <w:spacing w:after="0"/>
-        <w:ind w:left="360"/>
-        <w:rPr>
-          <w:rFonts w:ascii="Arial" w:eastAsia="Times New Roman" w:hAnsi="Arial" w:cs="Arial"/>
-          <w:sz w:val="24"/>
-          <w:szCs w:val="24"/>
-          <w:lang w:val="es-CR"/>
-        </w:rPr>
-      </w:pPr>
-    </w:p>
-    <w:p>
-      <w:pPr>
-        <w:spacing w:after="0"/>
-        <w:rPr>
-          <w:rFonts w:ascii="Arial" w:eastAsia="Times New Roman" w:hAnsi="Arial" w:cs="Arial"/>
-          <w:sz w:val="24"/>
-          <w:szCs w:val="24"/>
-          <w:lang w:val="es-CR"/>
-        </w:rPr>
-      </w:pPr>
-      <w:r>
-        <w:rPr>
-          <w:rFonts w:ascii="Arial" w:eastAsia="Times New Roman" w:hAnsi="Arial" w:cs="Arial"/>
-          <w:sz w:val="24"/>
-          <w:szCs w:val="24"/>
-          <w:lang w:val="es-CR"/>
-        </w:rPr>
-        <w:t>Para restaurar respaldo</w:t>
-      </w:r>
-    </w:p>
-    <w:p>
-      <w:pPr>
-        <w:spacing w:after="0"/>
-        <w:rPr>
-          <w:rFonts w:ascii="Arial" w:eastAsia="Times New Roman" w:hAnsi="Arial" w:cs="Arial"/>
-          <w:sz w:val="24"/>
-          <w:szCs w:val="24"/>
-          <w:lang w:val="es-CR"/>
-        </w:rPr>
-      </w:pPr>
-    </w:p>
-    <w:p>
-      <w:pPr>
-        <w:spacing w:after="0"/>
+        <w:t>_</w:t>
+      </w:r>
+      <w:r>
         <w:rPr>
           <w:rFonts w:ascii="Courier New" w:eastAsia="Times New Roman" w:hAnsi="Courier New" w:cs="Courier New"/>
           <w:sz w:val="20"/>
           <w:szCs w:val="20"/>
           <w:lang w:val="es-CR"/>
         </w:rPr>
-      </w:pPr>
+        <w:t>dump</w:t>
+      </w:r>
+      <w:proofErr w:type="spellEnd"/>
       <w:r>
         <w:rPr>
           <w:rFonts w:ascii="Courier New" w:eastAsia="Times New Roman" w:hAnsi="Courier New" w:cs="Courier New"/>
@@ -4000,19 +4433,19 @@
           <w:szCs w:val="20"/>
           <w:lang w:val="es-CR"/>
         </w:rPr>
-        <w:t>Psql -U postgres -W</w:t>
-      </w:r>
-    </w:p>
-    <w:p>
-      <w:pPr>
-        <w:spacing w:after="0"/>
+        <w:t xml:space="preserve"> -U </w:t>
+      </w:r>
+      <w:proofErr w:type="spellStart"/>
+      <w:r>
         <w:rPr>
           <w:rFonts w:ascii="Courier New" w:eastAsia="Times New Roman" w:hAnsi="Courier New" w:cs="Courier New"/>
           <w:sz w:val="20"/>
           <w:szCs w:val="20"/>
           <w:lang w:val="es-CR"/>
         </w:rPr>
-      </w:pPr>
+        <w:t>postgres</w:t>
+      </w:r>
+      <w:proofErr w:type="spellEnd"/>
       <w:r>
         <w:rPr>
           <w:rFonts w:ascii="Courier New" w:eastAsia="Times New Roman" w:hAnsi="Courier New" w:cs="Courier New"/>
@@ -4020,61 +4453,59 @@
           <w:szCs w:val="20"/>
           <w:lang w:val="es-CR"/>
         </w:rPr>
-        <w:t>\l</w:t>
-      </w:r>
-    </w:p>
-    <w:p>
-      <w:pPr>
-        <w:spacing w:after="0"/>
+        <w:t xml:space="preserve"> -W -x -O</w:t>
+      </w:r>
+      <w:r>
         <w:rPr>
           <w:rFonts w:ascii="Courier New" w:eastAsia="Times New Roman" w:hAnsi="Courier New" w:cs="Courier New"/>
           <w:sz w:val="20"/>
           <w:szCs w:val="20"/>
           <w:lang w:val="es-CR"/>
         </w:rPr>
-      </w:pPr>
-    </w:p>
-    <w:p>
-      <w:pPr>
-        <w:spacing w:after="0"/>
+        <w:t xml:space="preserve"> -d </w:t>
+      </w:r>
+      <w:proofErr w:type="spellStart"/>
+      <w:r>
         <w:rPr>
           <w:rFonts w:ascii="Courier New" w:eastAsia="Times New Roman" w:hAnsi="Courier New" w:cs="Courier New"/>
           <w:sz w:val="20"/>
           <w:szCs w:val="20"/>
           <w:lang w:val="es-CR"/>
         </w:rPr>
-      </w:pPr>
-      <w:r>
+        <w:t>database</w:t>
+      </w:r>
+      <w:proofErr w:type="spellEnd"/>
+    </w:p>
+    <w:p>
+      <w:pPr>
+        <w:spacing w:after="0"/>
+        <w:ind w:left="360"/>
         <w:rPr>
           <w:rFonts w:ascii="Courier New" w:eastAsia="Times New Roman" w:hAnsi="Courier New" w:cs="Courier New"/>
           <w:sz w:val="20"/>
           <w:szCs w:val="20"/>
           <w:lang w:val="es-CR"/>
         </w:rPr>
-        <w:t>CREATE DATABASE database_destino;</w:t>
-      </w:r>
-    </w:p>
-    <w:p>
-      <w:pPr>
-        <w:spacing w:after="0"/>
+      </w:pPr>
+      <w:proofErr w:type="spellStart"/>
+      <w:r>
         <w:rPr>
           <w:rFonts w:ascii="Courier New" w:eastAsia="Times New Roman" w:hAnsi="Courier New" w:cs="Courier New"/>
           <w:sz w:val="20"/>
           <w:szCs w:val="20"/>
           <w:lang w:val="es-CR"/>
         </w:rPr>
-      </w:pPr>
-    </w:p>
-    <w:p>
-      <w:pPr>
-        <w:spacing w:after="0"/>
+        <w:t>p</w:t>
+      </w:r>
+      <w:r>
         <w:rPr>
           <w:rFonts w:ascii="Courier New" w:eastAsia="Times New Roman" w:hAnsi="Courier New" w:cs="Courier New"/>
           <w:sz w:val="20"/>
           <w:szCs w:val="20"/>
           <w:lang w:val="es-CR"/>
         </w:rPr>
-      </w:pPr>
+        <w:t>g</w:t>
+      </w:r>
       <w:r>
         <w:rPr>
           <w:rFonts w:ascii="Courier New" w:eastAsia="Times New Roman" w:hAnsi="Courier New" w:cs="Courier New"/>
@@ -4082,30 +4513,28 @@
           <w:szCs w:val="20"/>
           <w:lang w:val="es-CR"/>
         </w:rPr>
-        <w:t>\q</w:t>
-      </w:r>
-    </w:p>
-    <w:p>
-      <w:pPr>
-        <w:spacing w:after="0"/>
+        <w:t>_</w:t>
+      </w:r>
+      <w:r>
         <w:rPr>
           <w:rFonts w:ascii="Courier New" w:eastAsia="Times New Roman" w:hAnsi="Courier New" w:cs="Courier New"/>
           <w:sz w:val="20"/>
           <w:szCs w:val="20"/>
           <w:lang w:val="es-CR"/>
         </w:rPr>
-      </w:pPr>
-    </w:p>
-    <w:p>
-      <w:pPr>
-        <w:spacing w:after="0"/>
+        <w:t>dump</w:t>
+      </w:r>
+      <w:proofErr w:type="spellEnd"/>
+      <w:r>
         <w:rPr>
           <w:rFonts w:ascii="Courier New" w:eastAsia="Times New Roman" w:hAnsi="Courier New" w:cs="Courier New"/>
           <w:sz w:val="20"/>
           <w:szCs w:val="20"/>
           <w:lang w:val="es-CR"/>
         </w:rPr>
-      </w:pPr>
+        <w:t xml:space="preserve"> -U </w:t>
+      </w:r>
+      <w:proofErr w:type="spellStart"/>
       <w:r>
         <w:rPr>
           <w:rFonts w:ascii="Courier New" w:eastAsia="Times New Roman" w:hAnsi="Courier New" w:cs="Courier New"/>
@@ -4113,8 +4542,347 @@
           <w:szCs w:val="20"/>
           <w:lang w:val="es-CR"/>
         </w:rPr>
-        <w:t>Psql -U postgres -W -d database_destino &lt; dump_file</w:t>
-      </w:r>
+        <w:t>postgres</w:t>
+      </w:r>
+      <w:proofErr w:type="spellEnd"/>
+      <w:r>
+        <w:rPr>
+          <w:rFonts w:ascii="Courier New" w:eastAsia="Times New Roman" w:hAnsi="Courier New" w:cs="Courier New"/>
+          <w:sz w:val="20"/>
+          <w:szCs w:val="20"/>
+          <w:lang w:val="es-CR"/>
+        </w:rPr>
+        <w:t xml:space="preserve"> -W -x -O -d </w:t>
+      </w:r>
+      <w:proofErr w:type="spellStart"/>
+      <w:r>
+        <w:rPr>
+          <w:rFonts w:ascii="Courier New" w:eastAsia="Times New Roman" w:hAnsi="Courier New" w:cs="Courier New"/>
+          <w:sz w:val="20"/>
+          <w:szCs w:val="20"/>
+          <w:lang w:val="es-CR"/>
+        </w:rPr>
+        <w:t>database</w:t>
+      </w:r>
+      <w:proofErr w:type="spellEnd"/>
+      <w:r>
+        <w:rPr>
+          <w:rFonts w:ascii="Courier New" w:eastAsia="Times New Roman" w:hAnsi="Courier New" w:cs="Courier New"/>
+          <w:sz w:val="20"/>
+          <w:szCs w:val="20"/>
+          <w:lang w:val="es-CR"/>
+        </w:rPr>
+        <w:t xml:space="preserve"> &gt; </w:t>
+      </w:r>
+      <w:proofErr w:type="spellStart"/>
+      <w:r>
+        <w:rPr>
+          <w:rFonts w:ascii="Courier New" w:eastAsia="Times New Roman" w:hAnsi="Courier New" w:cs="Courier New"/>
+          <w:sz w:val="20"/>
+          <w:szCs w:val="20"/>
+          <w:lang w:val="es-CR"/>
+        </w:rPr>
+        <w:t>dump_file</w:t>
+      </w:r>
+      <w:proofErr w:type="spellEnd"/>
+    </w:p>
+    <w:p>
+      <w:pPr>
+        <w:spacing w:after="0"/>
+        <w:ind w:left="360"/>
+        <w:rPr>
+          <w:rFonts w:ascii="Arial" w:eastAsia="Times New Roman" w:hAnsi="Arial" w:cs="Arial"/>
+          <w:sz w:val="24"/>
+          <w:szCs w:val="24"/>
+          <w:lang w:val="es-CR"/>
+        </w:rPr>
+      </w:pPr>
+    </w:p>
+    <w:p>
+      <w:pPr>
+        <w:spacing w:after="0"/>
+        <w:rPr>
+          <w:rFonts w:ascii="Arial" w:eastAsia="Times New Roman" w:hAnsi="Arial" w:cs="Arial"/>
+          <w:sz w:val="24"/>
+          <w:szCs w:val="24"/>
+          <w:lang w:val="es-CR"/>
+        </w:rPr>
+      </w:pPr>
+      <w:r>
+        <w:rPr>
+          <w:rFonts w:ascii="Arial" w:eastAsia="Times New Roman" w:hAnsi="Arial" w:cs="Arial"/>
+          <w:sz w:val="24"/>
+          <w:szCs w:val="24"/>
+          <w:lang w:val="es-CR"/>
+        </w:rPr>
+        <w:t>Para restaurar respaldo</w:t>
+      </w:r>
+    </w:p>
+    <w:p>
+      <w:pPr>
+        <w:spacing w:after="0"/>
+        <w:rPr>
+          <w:rFonts w:ascii="Arial" w:eastAsia="Times New Roman" w:hAnsi="Arial" w:cs="Arial"/>
+          <w:sz w:val="24"/>
+          <w:szCs w:val="24"/>
+          <w:lang w:val="es-CR"/>
+        </w:rPr>
+      </w:pPr>
+    </w:p>
+    <w:p>
+      <w:pPr>
+        <w:spacing w:after="0"/>
+        <w:rPr>
+          <w:rFonts w:ascii="Courier New" w:eastAsia="Times New Roman" w:hAnsi="Courier New" w:cs="Courier New"/>
+          <w:sz w:val="20"/>
+          <w:szCs w:val="20"/>
+          <w:lang w:val="es-CR"/>
+        </w:rPr>
+      </w:pPr>
+      <w:proofErr w:type="spellStart"/>
+      <w:r>
+        <w:rPr>
+          <w:rFonts w:ascii="Courier New" w:eastAsia="Times New Roman" w:hAnsi="Courier New" w:cs="Courier New"/>
+          <w:sz w:val="20"/>
+          <w:szCs w:val="20"/>
+          <w:lang w:val="es-CR"/>
+        </w:rPr>
+        <w:t>p</w:t>
+      </w:r>
+      <w:r>
+        <w:rPr>
+          <w:rFonts w:ascii="Courier New" w:eastAsia="Times New Roman" w:hAnsi="Courier New" w:cs="Courier New"/>
+          <w:sz w:val="20"/>
+          <w:szCs w:val="20"/>
+          <w:lang w:val="es-CR"/>
+        </w:rPr>
+        <w:t>sql</w:t>
+      </w:r>
+      <w:proofErr w:type="spellEnd"/>
+      <w:r>
+        <w:rPr>
+          <w:rFonts w:ascii="Courier New" w:eastAsia="Times New Roman" w:hAnsi="Courier New" w:cs="Courier New"/>
+          <w:sz w:val="20"/>
+          <w:szCs w:val="20"/>
+          <w:lang w:val="es-CR"/>
+        </w:rPr>
+        <w:t xml:space="preserve"> -U </w:t>
+      </w:r>
+      <w:proofErr w:type="spellStart"/>
+      <w:r>
+        <w:rPr>
+          <w:rFonts w:ascii="Courier New" w:eastAsia="Times New Roman" w:hAnsi="Courier New" w:cs="Courier New"/>
+          <w:sz w:val="20"/>
+          <w:szCs w:val="20"/>
+          <w:lang w:val="es-CR"/>
+        </w:rPr>
+        <w:t>postgres</w:t>
+      </w:r>
+      <w:proofErr w:type="spellEnd"/>
+      <w:r>
+        <w:rPr>
+          <w:rFonts w:ascii="Courier New" w:eastAsia="Times New Roman" w:hAnsi="Courier New" w:cs="Courier New"/>
+          <w:sz w:val="20"/>
+          <w:szCs w:val="20"/>
+          <w:lang w:val="es-CR"/>
+        </w:rPr>
+        <w:t xml:space="preserve"> -W</w:t>
+      </w:r>
+    </w:p>
+    <w:p>
+      <w:pPr>
+        <w:spacing w:after="0"/>
+        <w:rPr>
+          <w:rFonts w:ascii="Courier New" w:eastAsia="Times New Roman" w:hAnsi="Courier New" w:cs="Courier New"/>
+          <w:sz w:val="20"/>
+          <w:szCs w:val="20"/>
+          <w:lang w:val="es-CR"/>
+        </w:rPr>
+      </w:pPr>
+      <w:r>
+        <w:rPr>
+          <w:rFonts w:ascii="Courier New" w:eastAsia="Times New Roman" w:hAnsi="Courier New" w:cs="Courier New"/>
+          <w:sz w:val="20"/>
+          <w:szCs w:val="20"/>
+          <w:lang w:val="es-CR"/>
+        </w:rPr>
+        <w:t>\l</w:t>
+      </w:r>
+    </w:p>
+    <w:p>
+      <w:pPr>
+        <w:spacing w:after="0"/>
+        <w:rPr>
+          <w:rFonts w:ascii="Courier New" w:eastAsia="Times New Roman" w:hAnsi="Courier New" w:cs="Courier New"/>
+          <w:sz w:val="20"/>
+          <w:szCs w:val="20"/>
+          <w:lang w:val="es-CR"/>
+        </w:rPr>
+      </w:pPr>
+    </w:p>
+    <w:p>
+      <w:pPr>
+        <w:spacing w:after="0"/>
+        <w:rPr>
+          <w:rFonts w:ascii="Courier New" w:eastAsia="Times New Roman" w:hAnsi="Courier New" w:cs="Courier New"/>
+          <w:sz w:val="20"/>
+          <w:szCs w:val="20"/>
+          <w:lang w:val="es-CR"/>
+        </w:rPr>
+      </w:pPr>
+      <w:r>
+        <w:rPr>
+          <w:rFonts w:ascii="Courier New" w:eastAsia="Times New Roman" w:hAnsi="Courier New" w:cs="Courier New"/>
+          <w:sz w:val="20"/>
+          <w:szCs w:val="20"/>
+          <w:lang w:val="es-CR"/>
+        </w:rPr>
+        <w:t xml:space="preserve">CREATE DATABASE </w:t>
+      </w:r>
+      <w:proofErr w:type="spellStart"/>
+      <w:r>
+        <w:rPr>
+          <w:rFonts w:ascii="Courier New" w:eastAsia="Times New Roman" w:hAnsi="Courier New" w:cs="Courier New"/>
+          <w:sz w:val="20"/>
+          <w:szCs w:val="20"/>
+          <w:lang w:val="es-CR"/>
+        </w:rPr>
+        <w:t>database_destino</w:t>
+      </w:r>
+      <w:proofErr w:type="spellEnd"/>
+      <w:r>
+        <w:rPr>
+          <w:rFonts w:ascii="Courier New" w:eastAsia="Times New Roman" w:hAnsi="Courier New" w:cs="Courier New"/>
+          <w:sz w:val="20"/>
+          <w:szCs w:val="20"/>
+          <w:lang w:val="es-CR"/>
+        </w:rPr>
+        <w:t>;</w:t>
+      </w:r>
+    </w:p>
+    <w:p>
+      <w:pPr>
+        <w:spacing w:after="0"/>
+        <w:rPr>
+          <w:rFonts w:ascii="Courier New" w:eastAsia="Times New Roman" w:hAnsi="Courier New" w:cs="Courier New"/>
+          <w:sz w:val="20"/>
+          <w:szCs w:val="20"/>
+          <w:lang w:val="es-CR"/>
+        </w:rPr>
+      </w:pPr>
+    </w:p>
+    <w:p>
+      <w:pPr>
+        <w:spacing w:after="0"/>
+        <w:rPr>
+          <w:rFonts w:ascii="Courier New" w:eastAsia="Times New Roman" w:hAnsi="Courier New" w:cs="Courier New"/>
+          <w:sz w:val="20"/>
+          <w:szCs w:val="20"/>
+          <w:lang w:val="es-CR"/>
+        </w:rPr>
+      </w:pPr>
+      <w:r>
+        <w:rPr>
+          <w:rFonts w:ascii="Courier New" w:eastAsia="Times New Roman" w:hAnsi="Courier New" w:cs="Courier New"/>
+          <w:sz w:val="20"/>
+          <w:szCs w:val="20"/>
+          <w:lang w:val="es-CR"/>
+        </w:rPr>
+        <w:t>\q</w:t>
+      </w:r>
+    </w:p>
+    <w:p>
+      <w:pPr>
+        <w:spacing w:after="0"/>
+        <w:rPr>
+          <w:rFonts w:ascii="Courier New" w:eastAsia="Times New Roman" w:hAnsi="Courier New" w:cs="Courier New"/>
+          <w:sz w:val="20"/>
+          <w:szCs w:val="20"/>
+          <w:lang w:val="es-CR"/>
+        </w:rPr>
+      </w:pPr>
+    </w:p>
+    <w:p>
+      <w:pPr>
+        <w:spacing w:after="0"/>
+        <w:rPr>
+          <w:rFonts w:ascii="Courier New" w:eastAsia="Times New Roman" w:hAnsi="Courier New" w:cs="Courier New"/>
+          <w:sz w:val="20"/>
+          <w:szCs w:val="20"/>
+          <w:lang w:val="es-CR"/>
+        </w:rPr>
+      </w:pPr>
+      <w:proofErr w:type="spellStart"/>
+      <w:r>
+        <w:rPr>
+          <w:rFonts w:ascii="Courier New" w:eastAsia="Times New Roman" w:hAnsi="Courier New" w:cs="Courier New"/>
+          <w:sz w:val="20"/>
+          <w:szCs w:val="20"/>
+          <w:lang w:val="es-CR"/>
+        </w:rPr>
+        <w:t>Psql</w:t>
+      </w:r>
+      <w:proofErr w:type="spellEnd"/>
+      <w:r>
+        <w:rPr>
+          <w:rFonts w:ascii="Courier New" w:eastAsia="Times New Roman" w:hAnsi="Courier New" w:cs="Courier New"/>
+          <w:sz w:val="20"/>
+          <w:szCs w:val="20"/>
+          <w:lang w:val="es-CR"/>
+        </w:rPr>
+        <w:t xml:space="preserve"> -U </w:t>
+      </w:r>
+      <w:proofErr w:type="spellStart"/>
+      <w:r>
+        <w:rPr>
+          <w:rFonts w:ascii="Courier New" w:eastAsia="Times New Roman" w:hAnsi="Courier New" w:cs="Courier New"/>
+          <w:sz w:val="20"/>
+          <w:szCs w:val="20"/>
+          <w:lang w:val="es-CR"/>
+        </w:rPr>
+        <w:t>postgres</w:t>
+      </w:r>
+      <w:proofErr w:type="spellEnd"/>
+      <w:r>
+        <w:rPr>
+          <w:rFonts w:ascii="Courier New" w:eastAsia="Times New Roman" w:hAnsi="Courier New" w:cs="Courier New"/>
+          <w:sz w:val="20"/>
+          <w:szCs w:val="20"/>
+          <w:lang w:val="es-CR"/>
+        </w:rPr>
+        <w:t xml:space="preserve"> -W -d </w:t>
+      </w:r>
+      <w:proofErr w:type="spellStart"/>
+      <w:r>
+        <w:rPr>
+          <w:rFonts w:ascii="Courier New" w:eastAsia="Times New Roman" w:hAnsi="Courier New" w:cs="Courier New"/>
+          <w:sz w:val="20"/>
+          <w:szCs w:val="20"/>
+          <w:lang w:val="es-CR"/>
+        </w:rPr>
+        <w:t>database_destino</w:t>
+      </w:r>
+      <w:proofErr w:type="spellEnd"/>
+      <w:r>
+        <w:rPr>
+          <w:rFonts w:ascii="Courier New" w:eastAsia="Times New Roman" w:hAnsi="Courier New" w:cs="Courier New"/>
+          <w:sz w:val="20"/>
+          <w:szCs w:val="20"/>
+          <w:lang w:val="es-CR"/>
+        </w:rPr>
+        <w:t xml:space="preserve"> &lt; </w:t>
+      </w:r>
+      <w:proofErr w:type="spellStart"/>
+      <w:r>
+        <w:rPr>
+          <w:rFonts w:ascii="Courier New" w:eastAsia="Times New Roman" w:hAnsi="Courier New" w:cs="Courier New"/>
+          <w:sz w:val="20"/>
+          <w:szCs w:val="20"/>
+          <w:lang w:val="es-CR"/>
+        </w:rPr>
+        <w:t>dump_file</w:t>
+      </w:r>
+      <w:proofErr w:type="spellEnd"/>
     </w:p>
     <w:p>
       <w:pPr>
@@ -4189,13 +4957,803 @@
           <w:szCs w:val="24"/>
           <w:lang w:val="es-CR"/>
         </w:rPr>
-        <w:lastRenderedPageBreak/>
         <w:t>¿Sabías qué?</w:t>
       </w:r>
     </w:p>
     <w:p>
       <w:pPr>
-        <w:pStyle w:val="ListParagraph"/>
+        <w:spacing w:after="0"/>
+        <w:rPr>
+          <w:rFonts w:ascii="Arial" w:eastAsia="Times New Roman" w:hAnsi="Arial" w:cs="Arial"/>
+          <w:sz w:val="24"/>
+          <w:szCs w:val="24"/>
+          <w:lang w:val="es-CR"/>
+        </w:rPr>
+      </w:pPr>
+    </w:p>
+    <w:p>
+      <w:pPr>
+        <w:pStyle w:val="NormalWeb"/>
+        <w:spacing w:before="0" w:beforeAutospacing="0" w:after="0" w:afterAutospacing="0"/>
+        <w:jc w:val="both"/>
+        <w:rPr>
+          <w:rFonts w:ascii="Arial" w:hAnsi="Arial" w:cs="Arial"/>
+          <w:b/>
+          <w:bCs/>
+          <w:lang w:val="es-CR"/>
+        </w:rPr>
+      </w:pPr>
+      <w:r>
+        <w:rPr>
+          <w:rFonts w:ascii="Arial" w:hAnsi="Arial" w:cs="Arial"/>
+          <w:b/>
+          <w:bCs/>
+          <w:lang w:val="es-CR"/>
+        </w:rPr>
+        <w:t>Cápsula de conocimiento</w:t>
+      </w:r>
+    </w:p>
+    <w:p>
+      <w:pPr>
+        <w:pStyle w:val="NormalWeb"/>
+        <w:spacing w:before="0" w:beforeAutospacing="0" w:after="0" w:afterAutospacing="0"/>
+        <w:jc w:val="both"/>
+        <w:rPr>
+          <w:rFonts w:ascii="Arial" w:hAnsi="Arial" w:cs="Arial"/>
+          <w:b/>
+          <w:bCs/>
+          <w:lang w:val="es-CR"/>
+        </w:rPr>
+      </w:pPr>
+    </w:p>
+    <w:p>
+      <w:pPr>
+        <w:pStyle w:val="NormalWeb"/>
+        <w:spacing w:before="0" w:beforeAutospacing="0" w:after="0" w:afterAutospacing="0"/>
+        <w:jc w:val="both"/>
+        <w:rPr>
+          <w:rFonts w:ascii="Arial" w:hAnsi="Arial" w:cs="Arial"/>
+          <w:b/>
+          <w:bCs/>
+          <w:lang w:val="es-CR"/>
+        </w:rPr>
+      </w:pPr>
+      <w:r>
+        <w:rPr>
+          <w:rFonts w:ascii="Arial" w:hAnsi="Arial" w:cs="Arial"/>
+          <w:b/>
+          <w:bCs/>
+          <w:lang w:val="es-CR"/>
+        </w:rPr>
+        <w:t>Resumen de Comandos: Respaldo y Recuperación</w:t>
+      </w:r>
+    </w:p>
+    <w:p>
+      <w:pPr>
+        <w:rPr>
+          <w:rFonts w:ascii="Arial" w:hAnsi="Arial" w:cs="Arial"/>
+          <w:sz w:val="24"/>
+          <w:szCs w:val="24"/>
+        </w:rPr>
+      </w:pPr>
+    </w:p>
+    <w:p>
+      <w:pPr>
+        <w:pStyle w:val="NormalWeb"/>
+        <w:rPr>
+          <w:rFonts w:ascii="Arial" w:hAnsi="Arial" w:cs="Arial"/>
+          <w:lang w:val="es-CR"/>
+        </w:rPr>
+      </w:pPr>
+      <w:r>
+        <w:rPr>
+          <w:rFonts w:ascii="Arial" w:hAnsi="Arial" w:cs="Arial"/>
+          <w:lang w:val="es-CR"/>
+        </w:rPr>
+        <w:t xml:space="preserve">Esta lectura te ofrece una guía rápida de los comandos SQL para trabajar con las operaciones de respaldo y recuperación. </w:t>
+      </w:r>
+    </w:p>
+    <w:p>
+      <w:pPr>
+        <w:rPr>
+          <w:rFonts w:ascii="Arial" w:hAnsi="Arial" w:cs="Arial"/>
+          <w:sz w:val="24"/>
+          <w:szCs w:val="24"/>
+          <w:lang w:val="es-CR"/>
+        </w:rPr>
+      </w:pPr>
+    </w:p>
+    <w:p>
+      <w:pPr>
+        <w:pStyle w:val="NormalWeb"/>
+        <w:spacing w:before="0" w:beforeAutospacing="0" w:after="0" w:afterAutospacing="0"/>
+        <w:jc w:val="both"/>
+        <w:rPr>
+          <w:rFonts w:ascii="Arial" w:hAnsi="Arial" w:cs="Arial"/>
+          <w:b/>
+          <w:bCs/>
+          <w:lang w:val="es-CR"/>
+        </w:rPr>
+      </w:pPr>
+      <w:r>
+        <w:rPr>
+          <w:rFonts w:ascii="Arial" w:hAnsi="Arial" w:cs="Arial"/>
+          <w:b/>
+          <w:bCs/>
+          <w:lang w:val="es-CR"/>
+        </w:rPr>
+        <w:t>MySQL</w:t>
+      </w:r>
+    </w:p>
+    <w:p>
+      <w:pPr>
+        <w:pStyle w:val="NormalWeb"/>
+        <w:spacing w:before="0" w:beforeAutospacing="0" w:after="0" w:afterAutospacing="0"/>
+        <w:jc w:val="both"/>
+        <w:rPr>
+          <w:rFonts w:ascii="Arial" w:hAnsi="Arial" w:cs="Arial"/>
+          <w:b/>
+          <w:bCs/>
+          <w:lang w:val="es-CR"/>
+        </w:rPr>
+      </w:pPr>
+    </w:p>
+    <w:p>
+      <w:pPr>
+        <w:pStyle w:val="NormalWeb"/>
+        <w:spacing w:before="0" w:beforeAutospacing="0" w:after="0" w:afterAutospacing="0"/>
+        <w:rPr>
+          <w:rFonts w:ascii="Arial" w:hAnsi="Arial" w:cs="Arial"/>
+          <w:lang w:val="es-CR"/>
+        </w:rPr>
+      </w:pPr>
+      <w:r>
+        <w:rPr>
+          <w:rFonts w:ascii="Arial" w:hAnsi="Arial" w:cs="Arial"/>
+          <w:lang w:val="es-CR"/>
+        </w:rPr>
+        <w:t xml:space="preserve">Veamos cómo se realizan las operaciones de respaldo y recuperación en MySQL. </w:t>
+      </w:r>
+    </w:p>
+    <w:p>
+      <w:pPr>
+        <w:numPr>
+          <w:ilvl w:val="0"/>
+          <w:numId w:val="7"/>
+        </w:numPr>
+        <w:spacing w:after="0" w:line="240" w:lineRule="auto"/>
+        <w:rPr>
+          <w:rFonts w:ascii="Arial" w:hAnsi="Arial" w:cs="Arial"/>
+          <w:sz w:val="24"/>
+          <w:szCs w:val="24"/>
+        </w:rPr>
+      </w:pPr>
+      <w:proofErr w:type="spellStart"/>
+      <w:r>
+        <w:rPr>
+          <w:rFonts w:ascii="Arial" w:hAnsi="Arial" w:cs="Arial"/>
+          <w:sz w:val="24"/>
+          <w:szCs w:val="24"/>
+        </w:rPr>
+        <w:t>Respaldando</w:t>
+      </w:r>
+      <w:proofErr w:type="spellEnd"/>
+      <w:r>
+        <w:rPr>
+          <w:rFonts w:ascii="Arial" w:hAnsi="Arial" w:cs="Arial"/>
+          <w:sz w:val="24"/>
+          <w:szCs w:val="24"/>
+        </w:rPr>
+        <w:t xml:space="preserve">: </w:t>
+      </w:r>
+    </w:p>
+    <w:p>
+      <w:pPr>
+        <w:pStyle w:val="HTMLPreformatted"/>
+        <w:ind w:left="720"/>
+        <w:rPr>
+          <w:rStyle w:val="token"/>
+          <w:lang w:val="es-CR"/>
+        </w:rPr>
+      </w:pPr>
+      <w:r>
+        <w:rPr>
+          <w:rStyle w:val="token"/>
+          <w:lang w:val="es-CR"/>
+        </w:rPr>
+        <w:t xml:space="preserve">&gt; </w:t>
+      </w:r>
+      <w:proofErr w:type="spellStart"/>
+      <w:r>
+        <w:rPr>
+          <w:rStyle w:val="token"/>
+          <w:lang w:val="es-CR"/>
+        </w:rPr>
+        <w:t>mysqldump</w:t>
+      </w:r>
+      <w:proofErr w:type="spellEnd"/>
+      <w:r>
+        <w:rPr>
+          <w:rStyle w:val="token"/>
+          <w:lang w:val="es-CR"/>
+        </w:rPr>
+        <w:t xml:space="preserve"> -u [usuario] -p [</w:t>
+      </w:r>
+      <w:proofErr w:type="spellStart"/>
+      <w:r>
+        <w:rPr>
+          <w:rStyle w:val="token"/>
+          <w:lang w:val="es-CR"/>
+        </w:rPr>
+        <w:t>base_de_datos</w:t>
+      </w:r>
+      <w:proofErr w:type="spellEnd"/>
+      <w:r>
+        <w:rPr>
+          <w:rStyle w:val="token"/>
+          <w:lang w:val="es-CR"/>
+        </w:rPr>
+        <w:t>] &gt; [</w:t>
+      </w:r>
+      <w:proofErr w:type="spellStart"/>
+      <w:r>
+        <w:rPr>
+          <w:rStyle w:val="token"/>
+          <w:lang w:val="es-CR"/>
+        </w:rPr>
+        <w:t>archivo.sql</w:t>
+      </w:r>
+      <w:proofErr w:type="spellEnd"/>
+      <w:r>
+        <w:rPr>
+          <w:rStyle w:val="token"/>
+          <w:lang w:val="es-CR"/>
+        </w:rPr>
+        <w:t>]</w:t>
+      </w:r>
+    </w:p>
+    <w:p>
+      <w:pPr>
+        <w:numPr>
+          <w:ilvl w:val="0"/>
+          <w:numId w:val="7"/>
+        </w:numPr>
+        <w:spacing w:after="0" w:line="240" w:lineRule="auto"/>
+        <w:rPr>
+          <w:rFonts w:ascii="Arial" w:hAnsi="Arial" w:cs="Arial"/>
+          <w:sz w:val="24"/>
+          <w:szCs w:val="24"/>
+        </w:rPr>
+      </w:pPr>
+      <w:proofErr w:type="spellStart"/>
+      <w:r>
+        <w:rPr>
+          <w:rFonts w:ascii="Arial" w:hAnsi="Arial" w:cs="Arial"/>
+          <w:sz w:val="24"/>
+          <w:szCs w:val="24"/>
+        </w:rPr>
+        <w:t>Recuperando</w:t>
+      </w:r>
+      <w:proofErr w:type="spellEnd"/>
+      <w:r>
+        <w:rPr>
+          <w:rFonts w:ascii="Arial" w:hAnsi="Arial" w:cs="Arial"/>
+          <w:sz w:val="24"/>
+          <w:szCs w:val="24"/>
+        </w:rPr>
+        <w:t xml:space="preserve">: </w:t>
+      </w:r>
+    </w:p>
+    <w:p>
+      <w:pPr>
+        <w:pStyle w:val="HTMLPreformatted"/>
+        <w:ind w:left="720"/>
+        <w:rPr>
+          <w:rStyle w:val="token"/>
+          <w:lang w:val="es-CR"/>
+        </w:rPr>
+      </w:pPr>
+      <w:r>
+        <w:rPr>
+          <w:rStyle w:val="token"/>
+          <w:lang w:val="es-CR"/>
+        </w:rPr>
+        <w:t xml:space="preserve">&gt; </w:t>
+      </w:r>
+      <w:proofErr w:type="spellStart"/>
+      <w:r>
+        <w:rPr>
+          <w:rStyle w:val="token"/>
+          <w:lang w:val="es-CR"/>
+        </w:rPr>
+        <w:t>mysql</w:t>
+      </w:r>
+      <w:proofErr w:type="spellEnd"/>
+      <w:r>
+        <w:rPr>
+          <w:rStyle w:val="token"/>
+          <w:lang w:val="es-CR"/>
+        </w:rPr>
+        <w:t xml:space="preserve"> -u [usuario] -p [</w:t>
+      </w:r>
+      <w:proofErr w:type="spellStart"/>
+      <w:r>
+        <w:rPr>
+          <w:rStyle w:val="token"/>
+          <w:lang w:val="es-CR"/>
+        </w:rPr>
+        <w:t>base_de_datos_destino</w:t>
+      </w:r>
+      <w:proofErr w:type="spellEnd"/>
+      <w:r>
+        <w:rPr>
+          <w:rStyle w:val="token"/>
+          <w:lang w:val="es-CR"/>
+        </w:rPr>
+        <w:t>] &lt; [</w:t>
+      </w:r>
+      <w:proofErr w:type="spellStart"/>
+      <w:r>
+        <w:rPr>
+          <w:rStyle w:val="token"/>
+          <w:lang w:val="es-CR"/>
+        </w:rPr>
+        <w:t>archivo.sql</w:t>
+      </w:r>
+      <w:proofErr w:type="spellEnd"/>
+      <w:r>
+        <w:rPr>
+          <w:rStyle w:val="token"/>
+          <w:lang w:val="es-CR"/>
+        </w:rPr>
+        <w:t>]</w:t>
+      </w:r>
+    </w:p>
+    <w:p>
+      <w:pPr>
+        <w:rPr>
+          <w:rFonts w:ascii="Arial" w:hAnsi="Arial" w:cs="Arial"/>
+          <w:sz w:val="24"/>
+          <w:szCs w:val="24"/>
+          <w:lang w:val="es-CR"/>
+        </w:rPr>
+      </w:pPr>
+    </w:p>
+    <w:p>
+      <w:pPr>
+        <w:pStyle w:val="NormalWeb"/>
+        <w:spacing w:before="0" w:beforeAutospacing="0" w:after="0" w:afterAutospacing="0"/>
+        <w:jc w:val="both"/>
+        <w:rPr>
+          <w:rFonts w:ascii="Arial" w:hAnsi="Arial" w:cs="Arial"/>
+          <w:b/>
+          <w:bCs/>
+          <w:lang w:val="es-CR"/>
+        </w:rPr>
+      </w:pPr>
+      <w:r>
+        <w:rPr>
+          <w:rFonts w:ascii="Arial" w:hAnsi="Arial" w:cs="Arial"/>
+          <w:b/>
+          <w:bCs/>
+          <w:lang w:val="es-CR"/>
+        </w:rPr>
+        <w:t>PostgreSQL</w:t>
+      </w:r>
+    </w:p>
+    <w:p>
+      <w:pPr>
+        <w:pStyle w:val="NormalWeb"/>
+        <w:spacing w:before="0" w:beforeAutospacing="0" w:after="0" w:afterAutospacing="0"/>
+        <w:jc w:val="both"/>
+        <w:rPr>
+          <w:rFonts w:ascii="Arial" w:hAnsi="Arial" w:cs="Arial"/>
+          <w:b/>
+          <w:bCs/>
+          <w:lang w:val="es-CR"/>
+        </w:rPr>
+      </w:pPr>
+    </w:p>
+    <w:p>
+      <w:pPr>
+        <w:pStyle w:val="NormalWeb"/>
+        <w:spacing w:before="0" w:beforeAutospacing="0" w:after="0" w:afterAutospacing="0"/>
+        <w:rPr>
+          <w:rFonts w:ascii="Arial" w:hAnsi="Arial" w:cs="Arial"/>
+          <w:lang w:val="es-CR"/>
+        </w:rPr>
+      </w:pPr>
+      <w:r>
+        <w:rPr>
+          <w:rFonts w:ascii="Arial" w:hAnsi="Arial" w:cs="Arial"/>
+          <w:lang w:val="es-CR"/>
+        </w:rPr>
+        <w:t xml:space="preserve">Veamos cómo se realizan las operaciones de respaldo y recuperación en PostgreSQL. </w:t>
+      </w:r>
+    </w:p>
+    <w:p>
+      <w:pPr>
+        <w:numPr>
+          <w:ilvl w:val="0"/>
+          <w:numId w:val="8"/>
+        </w:numPr>
+        <w:spacing w:after="0" w:line="240" w:lineRule="auto"/>
+        <w:rPr>
+          <w:rFonts w:ascii="Arial" w:hAnsi="Arial" w:cs="Arial"/>
+          <w:sz w:val="24"/>
+          <w:szCs w:val="24"/>
+        </w:rPr>
+      </w:pPr>
+      <w:proofErr w:type="spellStart"/>
+      <w:r>
+        <w:rPr>
+          <w:rFonts w:ascii="Arial" w:hAnsi="Arial" w:cs="Arial"/>
+          <w:sz w:val="24"/>
+          <w:szCs w:val="24"/>
+        </w:rPr>
+        <w:t>Respaldando</w:t>
+      </w:r>
+      <w:proofErr w:type="spellEnd"/>
+      <w:r>
+        <w:rPr>
+          <w:rFonts w:ascii="Arial" w:hAnsi="Arial" w:cs="Arial"/>
+          <w:sz w:val="24"/>
+          <w:szCs w:val="24"/>
+        </w:rPr>
+        <w:t xml:space="preserve">: </w:t>
+      </w:r>
+    </w:p>
+    <w:p>
+      <w:pPr>
+        <w:pStyle w:val="HTMLPreformatted"/>
+        <w:ind w:left="720"/>
+        <w:rPr>
+          <w:lang w:val="es-CR"/>
+        </w:rPr>
+      </w:pPr>
+      <w:r>
+        <w:rPr>
+          <w:rStyle w:val="token"/>
+          <w:lang w:val="es-CR"/>
+        </w:rPr>
+        <w:t>&gt;</w:t>
+      </w:r>
+      <w:r>
+        <w:rPr>
+          <w:rStyle w:val="HTMLCode"/>
+          <w:rFonts w:eastAsiaTheme="majorEastAsia"/>
+          <w:lang w:val="es-CR"/>
+        </w:rPr>
+        <w:t xml:space="preserve"> </w:t>
+      </w:r>
+      <w:proofErr w:type="spellStart"/>
+      <w:r>
+        <w:rPr>
+          <w:rStyle w:val="HTMLCode"/>
+          <w:rFonts w:eastAsiaTheme="majorEastAsia"/>
+          <w:lang w:val="es-CR"/>
+        </w:rPr>
+        <w:t>pg_dump</w:t>
+      </w:r>
+      <w:proofErr w:type="spellEnd"/>
+      <w:r>
+        <w:rPr>
+          <w:rStyle w:val="HTMLCode"/>
+          <w:rFonts w:eastAsiaTheme="majorEastAsia"/>
+          <w:lang w:val="es-CR"/>
+        </w:rPr>
+        <w:t xml:space="preserve"> </w:t>
+      </w:r>
+      <w:r>
+        <w:rPr>
+          <w:rStyle w:val="token"/>
+          <w:lang w:val="es-CR"/>
+        </w:rPr>
+        <w:t>-</w:t>
+      </w:r>
+      <w:r>
+        <w:rPr>
+          <w:rStyle w:val="HTMLCode"/>
+          <w:rFonts w:eastAsiaTheme="majorEastAsia"/>
+          <w:lang w:val="es-CR"/>
+        </w:rPr>
+        <w:t xml:space="preserve">U </w:t>
+      </w:r>
+      <w:r>
+        <w:rPr>
+          <w:rStyle w:val="token"/>
+          <w:lang w:val="es-CR"/>
+        </w:rPr>
+        <w:t>[</w:t>
+      </w:r>
+      <w:r>
+        <w:rPr>
+          <w:rStyle w:val="HTMLCode"/>
+          <w:rFonts w:eastAsiaTheme="majorEastAsia"/>
+          <w:lang w:val="es-CR"/>
+        </w:rPr>
+        <w:t>usuario</w:t>
+      </w:r>
+      <w:r>
+        <w:rPr>
+          <w:rStyle w:val="token"/>
+          <w:lang w:val="es-CR"/>
+        </w:rPr>
+        <w:t>]</w:t>
+      </w:r>
+      <w:r>
+        <w:rPr>
+          <w:rStyle w:val="HTMLCode"/>
+          <w:rFonts w:eastAsiaTheme="majorEastAsia"/>
+          <w:lang w:val="es-CR"/>
+        </w:rPr>
+        <w:t xml:space="preserve"> </w:t>
+      </w:r>
+      <w:r>
+        <w:rPr>
+          <w:rStyle w:val="token"/>
+          <w:lang w:val="es-CR"/>
+        </w:rPr>
+        <w:t>-</w:t>
+      </w:r>
+      <w:r>
+        <w:rPr>
+          <w:rStyle w:val="HTMLCode"/>
+          <w:rFonts w:eastAsiaTheme="majorEastAsia"/>
+          <w:lang w:val="es-CR"/>
+        </w:rPr>
+        <w:t xml:space="preserve">W </w:t>
+      </w:r>
+      <w:r>
+        <w:rPr>
+          <w:rStyle w:val="token"/>
+          <w:lang w:val="es-CR"/>
+        </w:rPr>
+        <w:t>-</w:t>
+      </w:r>
+      <w:r>
+        <w:rPr>
+          <w:rStyle w:val="HTMLCode"/>
+          <w:rFonts w:eastAsiaTheme="majorEastAsia"/>
+          <w:lang w:val="es-CR"/>
+        </w:rPr>
+        <w:t xml:space="preserve">x </w:t>
+      </w:r>
+      <w:r>
+        <w:rPr>
+          <w:rStyle w:val="token"/>
+          <w:lang w:val="es-CR"/>
+        </w:rPr>
+        <w:t>-</w:t>
+      </w:r>
+      <w:r>
+        <w:rPr>
+          <w:rStyle w:val="HTMLCode"/>
+          <w:rFonts w:eastAsiaTheme="majorEastAsia"/>
+          <w:lang w:val="es-CR"/>
+        </w:rPr>
+        <w:t xml:space="preserve">O </w:t>
+      </w:r>
+      <w:r>
+        <w:rPr>
+          <w:rStyle w:val="token"/>
+          <w:lang w:val="es-CR"/>
+        </w:rPr>
+        <w:t>-</w:t>
+      </w:r>
+      <w:r>
+        <w:rPr>
+          <w:rStyle w:val="HTMLCode"/>
+          <w:rFonts w:eastAsiaTheme="majorEastAsia"/>
+          <w:lang w:val="es-CR"/>
+        </w:rPr>
+        <w:t xml:space="preserve">d </w:t>
+      </w:r>
+      <w:r>
+        <w:rPr>
+          <w:rStyle w:val="token"/>
+          <w:lang w:val="es-CR"/>
+        </w:rPr>
+        <w:t>[</w:t>
+      </w:r>
+      <w:proofErr w:type="spellStart"/>
+      <w:r>
+        <w:rPr>
+          <w:rStyle w:val="HTMLCode"/>
+          <w:rFonts w:eastAsiaTheme="majorEastAsia"/>
+          <w:lang w:val="es-CR"/>
+        </w:rPr>
+        <w:t>base_de_datos</w:t>
+      </w:r>
+      <w:proofErr w:type="spellEnd"/>
+      <w:r>
+        <w:rPr>
+          <w:rStyle w:val="token"/>
+          <w:lang w:val="es-CR"/>
+        </w:rPr>
+        <w:t>]</w:t>
+      </w:r>
+      <w:r>
+        <w:rPr>
+          <w:rStyle w:val="HTMLCode"/>
+          <w:rFonts w:eastAsiaTheme="majorEastAsia"/>
+          <w:lang w:val="es-CR"/>
+        </w:rPr>
+        <w:t xml:space="preserve"> </w:t>
+      </w:r>
+      <w:r>
+        <w:rPr>
+          <w:rStyle w:val="token"/>
+          <w:lang w:val="es-CR"/>
+        </w:rPr>
+        <w:t>&gt;</w:t>
+      </w:r>
+      <w:r>
+        <w:rPr>
+          <w:rStyle w:val="HTMLCode"/>
+          <w:rFonts w:eastAsiaTheme="majorEastAsia"/>
+          <w:lang w:val="es-CR"/>
+        </w:rPr>
+        <w:t xml:space="preserve"> </w:t>
+      </w:r>
+      <w:r>
+        <w:rPr>
+          <w:rStyle w:val="token"/>
+          <w:lang w:val="es-CR"/>
+        </w:rPr>
+        <w:t>[</w:t>
+      </w:r>
+      <w:proofErr w:type="spellStart"/>
+      <w:r>
+        <w:rPr>
+          <w:rStyle w:val="HTMLCode"/>
+          <w:rFonts w:eastAsiaTheme="majorEastAsia"/>
+          <w:lang w:val="es-CR"/>
+        </w:rPr>
+        <w:t>archivo</w:t>
+      </w:r>
+      <w:r>
+        <w:rPr>
+          <w:rStyle w:val="token"/>
+          <w:lang w:val="es-CR"/>
+        </w:rPr>
+        <w:t>.sql</w:t>
+      </w:r>
+      <w:proofErr w:type="spellEnd"/>
+      <w:r>
+        <w:rPr>
+          <w:rStyle w:val="token"/>
+          <w:lang w:val="es-CR"/>
+        </w:rPr>
+        <w:t>]</w:t>
+      </w:r>
+    </w:p>
+    <w:p>
+      <w:pPr>
+        <w:numPr>
+          <w:ilvl w:val="0"/>
+          <w:numId w:val="8"/>
+        </w:numPr>
+        <w:spacing w:after="0" w:line="240" w:lineRule="auto"/>
+        <w:rPr>
+          <w:rFonts w:ascii="Arial" w:hAnsi="Arial" w:cs="Arial"/>
+          <w:sz w:val="24"/>
+          <w:szCs w:val="24"/>
+        </w:rPr>
+      </w:pPr>
+      <w:proofErr w:type="spellStart"/>
+      <w:r>
+        <w:rPr>
+          <w:rFonts w:ascii="Arial" w:hAnsi="Arial" w:cs="Arial"/>
+          <w:sz w:val="24"/>
+          <w:szCs w:val="24"/>
+        </w:rPr>
+        <w:t>Recuperando</w:t>
+      </w:r>
+      <w:proofErr w:type="spellEnd"/>
+      <w:r>
+        <w:rPr>
+          <w:rFonts w:ascii="Arial" w:hAnsi="Arial" w:cs="Arial"/>
+          <w:sz w:val="24"/>
+          <w:szCs w:val="24"/>
+        </w:rPr>
+        <w:t xml:space="preserve">: </w:t>
+      </w:r>
+    </w:p>
+    <w:p>
+      <w:pPr>
+        <w:pStyle w:val="HTMLPreformatted"/>
+        <w:ind w:left="720"/>
+        <w:rPr>
+          <w:rStyle w:val="token"/>
+          <w:lang w:val="es-CR"/>
+        </w:rPr>
+      </w:pPr>
+      <w:r>
+        <w:rPr>
+          <w:rStyle w:val="token"/>
+          <w:lang w:val="es-CR"/>
+        </w:rPr>
+        <w:t xml:space="preserve">&gt; </w:t>
+      </w:r>
+      <w:proofErr w:type="spellStart"/>
+      <w:r>
+        <w:rPr>
+          <w:rStyle w:val="token"/>
+          <w:lang w:val="es-CR"/>
+        </w:rPr>
+        <w:t>psql</w:t>
+      </w:r>
+      <w:proofErr w:type="spellEnd"/>
+      <w:r>
+        <w:rPr>
+          <w:rStyle w:val="token"/>
+          <w:lang w:val="es-CR"/>
+        </w:rPr>
+        <w:t xml:space="preserve"> -U [usuario] -W -d [</w:t>
+      </w:r>
+      <w:proofErr w:type="spellStart"/>
+      <w:r>
+        <w:rPr>
+          <w:rStyle w:val="token"/>
+          <w:lang w:val="es-CR"/>
+        </w:rPr>
+        <w:t>base_de_datos_destino</w:t>
+      </w:r>
+      <w:proofErr w:type="spellEnd"/>
+      <w:r>
+        <w:rPr>
+          <w:rStyle w:val="token"/>
+          <w:lang w:val="es-CR"/>
+        </w:rPr>
+        <w:t>] &lt; [</w:t>
+      </w:r>
+      <w:proofErr w:type="spellStart"/>
+      <w:r>
+        <w:rPr>
+          <w:rStyle w:val="token"/>
+          <w:lang w:val="es-CR"/>
+        </w:rPr>
+        <w:t>archivo.sql</w:t>
+      </w:r>
+      <w:proofErr w:type="spellEnd"/>
+      <w:r>
+        <w:rPr>
+          <w:rStyle w:val="token"/>
+          <w:lang w:val="es-CR"/>
+        </w:rPr>
+        <w:t>]</w:t>
+      </w:r>
+    </w:p>
+    <w:p>
+      <w:pPr>
+        <w:pStyle w:val="HTMLPreformatted"/>
+        <w:ind w:left="720"/>
+        <w:rPr>
+          <w:rStyle w:val="token"/>
+          <w:lang w:val="es-CR"/>
+        </w:rPr>
+      </w:pPr>
+    </w:p>
+    <w:p>
+      <w:pPr>
+        <w:pStyle w:val="NormalWeb"/>
+        <w:spacing w:before="0" w:beforeAutospacing="0" w:after="0" w:afterAutospacing="0"/>
+        <w:rPr>
+          <w:rFonts w:ascii="Arial" w:hAnsi="Arial" w:cs="Arial"/>
+          <w:lang w:val="es-CR"/>
+        </w:rPr>
+      </w:pPr>
+      <w:r>
+        <w:rPr>
+          <w:rFonts w:ascii="Arial" w:hAnsi="Arial" w:cs="Arial"/>
+          <w:lang w:val="es-CR"/>
+        </w:rPr>
+        <w:t xml:space="preserve">Esperamos que esta guía sea de utilidad para ti en el futuro. Recuerda que estas no son las únicas formas de utilizar estos comandos, sin embargo, son las más comunes. </w:t>
+      </w:r>
+    </w:p>
+    <w:p>
+      <w:pPr>
         <w:spacing w:after="0"/>
         <w:rPr>
           <w:rFonts w:ascii="Arial" w:eastAsia="Times New Roman" w:hAnsi="Arial" w:cs="Arial"/>
@@ -4245,7 +5803,164 @@
     </w:p>
     <w:p>
       <w:pPr>
-        <w:pStyle w:val="ListParagraph"/>
+        <w:spacing w:after="0"/>
+        <w:rPr>
+          <w:rFonts w:ascii="Arial" w:eastAsia="Times New Roman" w:hAnsi="Arial" w:cs="Arial"/>
+          <w:sz w:val="24"/>
+          <w:szCs w:val="24"/>
+          <w:lang w:val="es-CR"/>
+        </w:rPr>
+      </w:pPr>
+    </w:p>
+    <w:p>
+      <w:pPr>
+        <w:pStyle w:val="NormalWeb"/>
+        <w:spacing w:before="0" w:beforeAutospacing="0" w:after="0" w:afterAutospacing="0"/>
+        <w:jc w:val="both"/>
+        <w:rPr>
+          <w:rFonts w:ascii="Arial" w:hAnsi="Arial" w:cs="Arial"/>
+          <w:b/>
+          <w:bCs/>
+          <w:lang w:val="es-CR"/>
+        </w:rPr>
+      </w:pPr>
+      <w:r>
+        <w:rPr>
+          <w:rFonts w:ascii="Arial" w:hAnsi="Arial" w:cs="Arial"/>
+          <w:b/>
+          <w:bCs/>
+          <w:lang w:val="es-CR"/>
+        </w:rPr>
+        <w:t>Analiza y relaciona</w:t>
+      </w:r>
+    </w:p>
+    <w:p>
+      <w:pPr>
+        <w:pStyle w:val="NormalWeb"/>
+        <w:spacing w:before="0" w:beforeAutospacing="0" w:after="0" w:afterAutospacing="0"/>
+        <w:jc w:val="both"/>
+        <w:rPr>
+          <w:rFonts w:ascii="Arial" w:hAnsi="Arial" w:cs="Arial"/>
+          <w:b/>
+          <w:bCs/>
+          <w:lang w:val="es-CR"/>
+        </w:rPr>
+      </w:pPr>
+    </w:p>
+    <w:p>
+      <w:pPr>
+        <w:pStyle w:val="NormalWeb"/>
+        <w:spacing w:before="0" w:beforeAutospacing="0" w:after="0" w:afterAutospacing="0"/>
+        <w:jc w:val="both"/>
+        <w:rPr>
+          <w:rFonts w:ascii="Arial" w:hAnsi="Arial" w:cs="Arial"/>
+          <w:lang w:val="es-CR"/>
+        </w:rPr>
+      </w:pPr>
+      <w:r>
+        <w:rPr>
+          <w:rFonts w:ascii="Arial" w:hAnsi="Arial" w:cs="Arial"/>
+          <w:lang w:val="es-CR"/>
+        </w:rPr>
+        <w:t xml:space="preserve">En esta unidad has tenido la oportunidad de ejercitar los procesos de respaldo y recuperación en MySQL y PostgreSQL; sin </w:t>
+      </w:r>
+      <w:proofErr w:type="gramStart"/>
+      <w:r>
+        <w:rPr>
+          <w:rFonts w:ascii="Arial" w:hAnsi="Arial" w:cs="Arial"/>
+          <w:lang w:val="es-CR"/>
+        </w:rPr>
+        <w:t>embargo</w:t>
+      </w:r>
+      <w:proofErr w:type="gramEnd"/>
+      <w:r>
+        <w:rPr>
+          <w:rFonts w:ascii="Arial" w:hAnsi="Arial" w:cs="Arial"/>
+          <w:lang w:val="es-CR"/>
+        </w:rPr>
+        <w:t xml:space="preserve"> ahora queremos que reflexiones sobre las diferencias y similitudes que has encontrado. </w:t>
+      </w:r>
+    </w:p>
+    <w:p>
+      <w:pPr>
+        <w:pStyle w:val="NormalWeb"/>
+        <w:spacing w:before="0" w:beforeAutospacing="0" w:after="0" w:afterAutospacing="0"/>
+        <w:rPr>
+          <w:rFonts w:ascii="Arial" w:hAnsi="Arial" w:cs="Arial"/>
+          <w:lang w:val="es-CR"/>
+        </w:rPr>
+      </w:pPr>
+      <w:r>
+        <w:rPr>
+          <w:rFonts w:ascii="Arial" w:hAnsi="Arial" w:cs="Arial"/>
+          <w:lang w:val="es-CR"/>
+        </w:rPr>
+        <w:t>Debes hacer coincidir los elementos en la parte derecha e izquierda que tengan sentido.</w:t>
+      </w:r>
+    </w:p>
+    <w:p>
+      <w:pPr>
+        <w:pStyle w:val="NormalWeb"/>
+        <w:spacing w:before="0" w:beforeAutospacing="0" w:after="0" w:afterAutospacing="0"/>
+        <w:rPr>
+          <w:rFonts w:ascii="Arial" w:hAnsi="Arial" w:cs="Arial"/>
+          <w:lang w:val="es-CR"/>
+        </w:rPr>
+      </w:pPr>
+    </w:p>
+    <w:p>
+      <w:pPr>
+        <w:pStyle w:val="NormalWeb"/>
+        <w:spacing w:before="0" w:beforeAutospacing="0" w:after="0" w:afterAutospacing="0"/>
+        <w:rPr>
+          <w:rFonts w:ascii="Arial" w:hAnsi="Arial" w:cs="Arial"/>
+          <w:lang w:val="es-CR"/>
+        </w:rPr>
+      </w:pPr>
+      <w:r>
+        <w:rPr>
+          <w:noProof/>
+        </w:rPr>
+        <w:lastRenderedPageBreak/>
+        <w:drawing>
+          <wp:inline distT="0" distB="0" distL="0" distR="0" wp14:anchorId="76E31ED3" wp14:editId="07EDC5C1">
+            <wp:extent cx="3977376" cy="3365897"/>
+            <wp:effectExtent l="0" t="0" r="4445" b="6350"/>
+            <wp:docPr id="10" name="Picture 10"/>
+            <wp:cNvGraphicFramePr>
+              <a:graphicFrameLocks xmlns:a="http://schemas.openxmlformats.org/drawingml/2006/main" noChangeAspect="1"/>
+            </wp:cNvGraphicFramePr>
+            <a:graphic xmlns:a="http://schemas.openxmlformats.org/drawingml/2006/main">
+              <a:graphicData uri="http://schemas.openxmlformats.org/drawingml/2006/picture">
+                <pic:pic xmlns:pic="http://schemas.openxmlformats.org/drawingml/2006/picture">
+                  <pic:nvPicPr>
+                    <pic:cNvPr id="1" name=""/>
+                    <pic:cNvPicPr/>
+                  </pic:nvPicPr>
+                  <pic:blipFill>
+                    <a:blip r:embed="rId21"/>
+                    <a:stretch>
+                      <a:fillRect/>
+                    </a:stretch>
+                  </pic:blipFill>
+                  <pic:spPr>
+                    <a:xfrm>
+                      <a:off x="0" y="0"/>
+                      <a:ext cx="3992883" cy="3379020"/>
+                    </a:xfrm>
+                    <a:prstGeom prst="rect">
+                      <a:avLst/>
+                    </a:prstGeom>
+                  </pic:spPr>
+                </pic:pic>
+              </a:graphicData>
+            </a:graphic>
+          </wp:inline>
+        </w:drawing>
+      </w:r>
+    </w:p>
+    <w:p>
+      <w:pPr>
         <w:rPr>
           <w:rFonts w:ascii="Arial" w:eastAsia="Times New Roman" w:hAnsi="Arial" w:cs="Arial"/>
           <w:sz w:val="24"/>
@@ -4276,6 +5991,230 @@
           <w:lang w:val="es-CR"/>
         </w:rPr>
         <w:t>Lección 3: Monitoreo</w:t>
+      </w:r>
+    </w:p>
+    <w:p>
+      <w:pPr>
+        <w:pStyle w:val="ListParagraph"/>
+        <w:rPr>
+          <w:rFonts w:ascii="Arial" w:eastAsia="Times New Roman" w:hAnsi="Arial" w:cs="Arial"/>
+          <w:sz w:val="24"/>
+          <w:szCs w:val="24"/>
+          <w:lang w:val="es-CR"/>
+        </w:rPr>
+      </w:pPr>
+    </w:p>
+    <w:p>
+      <w:pPr>
+        <w:pStyle w:val="ListParagraph"/>
+        <w:numPr>
+          <w:ilvl w:val="1"/>
+          <w:numId w:val="2"/>
+        </w:numPr>
+        <w:spacing w:after="0"/>
+        <w:rPr>
+          <w:rFonts w:ascii="Arial" w:eastAsia="Times New Roman" w:hAnsi="Arial" w:cs="Arial"/>
+          <w:sz w:val="24"/>
+          <w:szCs w:val="24"/>
+          <w:lang w:val="es-CR"/>
+        </w:rPr>
+      </w:pPr>
+      <w:hyperlink r:id="rId22" w:history="1">
+        <w:r>
+          <w:rPr>
+            <w:rFonts w:ascii="Arial" w:eastAsia="Times New Roman" w:hAnsi="Arial" w:cs="Arial"/>
+            <w:sz w:val="24"/>
+            <w:szCs w:val="24"/>
+            <w:lang w:val="es-CR"/>
+          </w:rPr>
+          <w:t>Monitoreo en MySQL</w:t>
+        </w:r>
+      </w:hyperlink>
+    </w:p>
+    <w:p>
+      <w:pPr>
+        <w:spacing w:after="0"/>
+        <w:ind w:left="360"/>
+        <w:rPr>
+          <w:rFonts w:ascii="Arial" w:eastAsia="Times New Roman" w:hAnsi="Arial" w:cs="Arial"/>
+          <w:sz w:val="24"/>
+          <w:szCs w:val="24"/>
+          <w:lang w:val="es-CR"/>
+        </w:rPr>
+      </w:pPr>
+    </w:p>
+    <w:p>
+      <w:pPr>
+        <w:pStyle w:val="ListParagraph"/>
+        <w:spacing w:after="0"/>
+        <w:ind w:left="1080"/>
+        <w:rPr>
+          <w:rFonts w:ascii="Arial" w:eastAsia="Times New Roman" w:hAnsi="Arial" w:cs="Arial"/>
+          <w:sz w:val="24"/>
+          <w:szCs w:val="24"/>
+          <w:lang w:val="es-CR"/>
+        </w:rPr>
+      </w:pPr>
+    </w:p>
+    <w:p>
+      <w:pPr>
+        <w:pStyle w:val="ListParagraph"/>
+        <w:numPr>
+          <w:ilvl w:val="1"/>
+          <w:numId w:val="2"/>
+        </w:numPr>
+        <w:spacing w:after="0"/>
+        <w:rPr>
+          <w:rFonts w:ascii="Arial" w:eastAsia="Times New Roman" w:hAnsi="Arial" w:cs="Arial"/>
+          <w:sz w:val="24"/>
+          <w:szCs w:val="24"/>
+          <w:lang w:val="es-CR"/>
+        </w:rPr>
+      </w:pPr>
+      <w:r>
+        <w:rPr>
+          <w:rFonts w:ascii="Arial" w:eastAsia="Times New Roman" w:hAnsi="Arial" w:cs="Arial"/>
+          <w:sz w:val="24"/>
+          <w:szCs w:val="24"/>
+          <w:lang w:val="es-CR"/>
+        </w:rPr>
+        <w:t>Taller 1</w:t>
+      </w:r>
+    </w:p>
+    <w:p>
+      <w:pPr>
+        <w:pStyle w:val="ListParagraph"/>
+        <w:rPr>
+          <w:rFonts w:ascii="Arial" w:eastAsia="Times New Roman" w:hAnsi="Arial" w:cs="Arial"/>
+          <w:sz w:val="24"/>
+          <w:szCs w:val="24"/>
+          <w:lang w:val="es-CR"/>
+        </w:rPr>
+      </w:pPr>
+    </w:p>
+    <w:p>
+      <w:pPr>
+        <w:pStyle w:val="ListParagraph"/>
+        <w:spacing w:after="0"/>
+        <w:ind w:left="1080"/>
+        <w:rPr>
+          <w:rFonts w:ascii="Arial" w:eastAsia="Times New Roman" w:hAnsi="Arial" w:cs="Arial"/>
+          <w:sz w:val="24"/>
+          <w:szCs w:val="24"/>
+          <w:lang w:val="es-CR"/>
+        </w:rPr>
+      </w:pPr>
+    </w:p>
+    <w:p>
+      <w:pPr>
+        <w:pStyle w:val="ListParagraph"/>
+        <w:numPr>
+          <w:ilvl w:val="1"/>
+          <w:numId w:val="2"/>
+        </w:numPr>
+        <w:spacing w:after="0"/>
+        <w:rPr>
+          <w:rFonts w:ascii="Arial" w:eastAsia="Times New Roman" w:hAnsi="Arial" w:cs="Arial"/>
+          <w:sz w:val="24"/>
+          <w:szCs w:val="24"/>
+          <w:lang w:val="es-CR"/>
+        </w:rPr>
+      </w:pPr>
+      <w:r>
+        <w:rPr>
+          <w:rFonts w:ascii="Arial" w:eastAsia="Times New Roman" w:hAnsi="Arial" w:cs="Arial"/>
+          <w:sz w:val="24"/>
+          <w:szCs w:val="24"/>
+          <w:lang w:val="es-CR"/>
+        </w:rPr>
+        <w:t>Monitoreo en PostgreSQL</w:t>
+      </w:r>
+    </w:p>
+    <w:p>
+      <w:pPr>
+        <w:pStyle w:val="ListParagraph"/>
+        <w:spacing w:after="0"/>
+        <w:ind w:left="1080"/>
+        <w:rPr>
+          <w:rFonts w:ascii="Arial" w:eastAsia="Times New Roman" w:hAnsi="Arial" w:cs="Arial"/>
+          <w:sz w:val="24"/>
+          <w:szCs w:val="24"/>
+          <w:lang w:val="es-CR"/>
+        </w:rPr>
+      </w:pPr>
+    </w:p>
+    <w:p>
+      <w:pPr>
+        <w:pStyle w:val="ListParagraph"/>
+        <w:numPr>
+          <w:ilvl w:val="1"/>
+          <w:numId w:val="2"/>
+        </w:numPr>
+        <w:spacing w:after="0"/>
+        <w:rPr>
+          <w:rFonts w:ascii="Arial" w:eastAsia="Times New Roman" w:hAnsi="Arial" w:cs="Arial"/>
+          <w:sz w:val="24"/>
+          <w:szCs w:val="24"/>
+          <w:lang w:val="es-CR"/>
+        </w:rPr>
+      </w:pPr>
+      <w:r>
+        <w:rPr>
+          <w:rFonts w:ascii="Arial" w:eastAsia="Times New Roman" w:hAnsi="Arial" w:cs="Arial"/>
+          <w:sz w:val="24"/>
+          <w:szCs w:val="24"/>
+          <w:lang w:val="es-CR"/>
+        </w:rPr>
+        <w:t>Taller 2</w:t>
+      </w:r>
+    </w:p>
+    <w:p>
+      <w:pPr>
+        <w:pStyle w:val="ListParagraph"/>
+        <w:rPr>
+          <w:rFonts w:ascii="Arial" w:eastAsia="Times New Roman" w:hAnsi="Arial" w:cs="Arial"/>
+          <w:sz w:val="24"/>
+          <w:szCs w:val="24"/>
+          <w:lang w:val="es-CR"/>
+        </w:rPr>
+      </w:pPr>
+    </w:p>
+    <w:p>
+      <w:pPr>
+        <w:pStyle w:val="ListParagraph"/>
+        <w:spacing w:after="0"/>
+        <w:ind w:left="1080"/>
+        <w:rPr>
+          <w:rFonts w:ascii="Arial" w:eastAsia="Times New Roman" w:hAnsi="Arial" w:cs="Arial"/>
+          <w:sz w:val="24"/>
+          <w:szCs w:val="24"/>
+          <w:lang w:val="es-CR"/>
+        </w:rPr>
+      </w:pPr>
+    </w:p>
+    <w:p>
+      <w:pPr>
+        <w:pStyle w:val="ListParagraph"/>
+        <w:numPr>
+          <w:ilvl w:val="1"/>
+          <w:numId w:val="2"/>
+        </w:numPr>
+        <w:spacing w:after="0"/>
+        <w:rPr>
+          <w:rFonts w:ascii="Arial" w:eastAsia="Times New Roman" w:hAnsi="Arial" w:cs="Arial"/>
+          <w:sz w:val="24"/>
+          <w:szCs w:val="24"/>
+          <w:lang w:val="es-CR"/>
+        </w:rPr>
+      </w:pPr>
+      <w:r>
+        <w:rPr>
+          <w:rFonts w:ascii="Arial" w:eastAsia="Times New Roman" w:hAnsi="Arial" w:cs="Arial"/>
+          <w:sz w:val="24"/>
+          <w:szCs w:val="24"/>
+          <w:lang w:val="es-CR"/>
+        </w:rPr>
+        <w:t>¿Sabías qué?</w:t>
       </w:r>
     </w:p>
     <w:p>
@@ -4757,6 +6696,304 @@
     </w:lvl>
   </w:abstractNum>
   <w:abstractNum w:abstractNumId="3" w15:restartNumberingAfterBreak="0">
+    <w:nsid w:val="43E566F2"/>
+    <w:multiLevelType w:val="multilevel"/>
+    <w:tmpl w:val="56C65648"/>
+    <w:lvl w:ilvl="0">
+      <w:start w:val="1"/>
+      <w:numFmt w:val="bullet"/>
+      <w:lvlText w:val=""/>
+      <w:lvlJc w:val="left"/>
+      <w:pPr>
+        <w:tabs>
+          <w:tab w:val="num" w:pos="720"/>
+        </w:tabs>
+        <w:ind w:left="720" w:hanging="360"/>
+      </w:pPr>
+      <w:rPr>
+        <w:rFonts w:ascii="Symbol" w:hAnsi="Symbol" w:hint="default"/>
+        <w:sz w:val="20"/>
+      </w:rPr>
+    </w:lvl>
+    <w:lvl w:ilvl="1" w:tentative="1">
+      <w:start w:val="1"/>
+      <w:numFmt w:val="bullet"/>
+      <w:lvlText w:val="o"/>
+      <w:lvlJc w:val="left"/>
+      <w:pPr>
+        <w:tabs>
+          <w:tab w:val="num" w:pos="1440"/>
+        </w:tabs>
+        <w:ind w:left="1440" w:hanging="360"/>
+      </w:pPr>
+      <w:rPr>
+        <w:rFonts w:ascii="Courier New" w:hAnsi="Courier New" w:hint="default"/>
+        <w:sz w:val="20"/>
+      </w:rPr>
+    </w:lvl>
+    <w:lvl w:ilvl="2" w:tentative="1">
+      <w:start w:val="1"/>
+      <w:numFmt w:val="bullet"/>
+      <w:lvlText w:val=""/>
+      <w:lvlJc w:val="left"/>
+      <w:pPr>
+        <w:tabs>
+          <w:tab w:val="num" w:pos="2160"/>
+        </w:tabs>
+        <w:ind w:left="2160" w:hanging="360"/>
+      </w:pPr>
+      <w:rPr>
+        <w:rFonts w:ascii="Wingdings" w:hAnsi="Wingdings" w:hint="default"/>
+        <w:sz w:val="20"/>
+      </w:rPr>
+    </w:lvl>
+    <w:lvl w:ilvl="3" w:tentative="1">
+      <w:start w:val="1"/>
+      <w:numFmt w:val="bullet"/>
+      <w:lvlText w:val=""/>
+      <w:lvlJc w:val="left"/>
+      <w:pPr>
+        <w:tabs>
+          <w:tab w:val="num" w:pos="2880"/>
+        </w:tabs>
+        <w:ind w:left="2880" w:hanging="360"/>
+      </w:pPr>
+      <w:rPr>
+        <w:rFonts w:ascii="Wingdings" w:hAnsi="Wingdings" w:hint="default"/>
+        <w:sz w:val="20"/>
+      </w:rPr>
+    </w:lvl>
+    <w:lvl w:ilvl="4" w:tentative="1">
+      <w:start w:val="1"/>
+      <w:numFmt w:val="bullet"/>
+      <w:lvlText w:val=""/>
+      <w:lvlJc w:val="left"/>
+      <w:pPr>
+        <w:tabs>
+          <w:tab w:val="num" w:pos="3600"/>
+        </w:tabs>
+        <w:ind w:left="3600" w:hanging="360"/>
+      </w:pPr>
+      <w:rPr>
+        <w:rFonts w:ascii="Wingdings" w:hAnsi="Wingdings" w:hint="default"/>
+        <w:sz w:val="20"/>
+      </w:rPr>
+    </w:lvl>
+    <w:lvl w:ilvl="5" w:tentative="1">
+      <w:start w:val="1"/>
+      <w:numFmt w:val="bullet"/>
+      <w:lvlText w:val=""/>
+      <w:lvlJc w:val="left"/>
+      <w:pPr>
+        <w:tabs>
+          <w:tab w:val="num" w:pos="4320"/>
+        </w:tabs>
+        <w:ind w:left="4320" w:hanging="360"/>
+      </w:pPr>
+      <w:rPr>
+        <w:rFonts w:ascii="Wingdings" w:hAnsi="Wingdings" w:hint="default"/>
+        <w:sz w:val="20"/>
+      </w:rPr>
+    </w:lvl>
+    <w:lvl w:ilvl="6" w:tentative="1">
+      <w:start w:val="1"/>
+      <w:numFmt w:val="bullet"/>
+      <w:lvlText w:val=""/>
+      <w:lvlJc w:val="left"/>
+      <w:pPr>
+        <w:tabs>
+          <w:tab w:val="num" w:pos="5040"/>
+        </w:tabs>
+        <w:ind w:left="5040" w:hanging="360"/>
+      </w:pPr>
+      <w:rPr>
+        <w:rFonts w:ascii="Wingdings" w:hAnsi="Wingdings" w:hint="default"/>
+        <w:sz w:val="20"/>
+      </w:rPr>
+    </w:lvl>
+    <w:lvl w:ilvl="7" w:tentative="1">
+      <w:start w:val="1"/>
+      <w:numFmt w:val="bullet"/>
+      <w:lvlText w:val=""/>
+      <w:lvlJc w:val="left"/>
+      <w:pPr>
+        <w:tabs>
+          <w:tab w:val="num" w:pos="5760"/>
+        </w:tabs>
+        <w:ind w:left="5760" w:hanging="360"/>
+      </w:pPr>
+      <w:rPr>
+        <w:rFonts w:ascii="Wingdings" w:hAnsi="Wingdings" w:hint="default"/>
+        <w:sz w:val="20"/>
+      </w:rPr>
+    </w:lvl>
+    <w:lvl w:ilvl="8" w:tentative="1">
+      <w:start w:val="1"/>
+      <w:numFmt w:val="bullet"/>
+      <w:lvlText w:val=""/>
+      <w:lvlJc w:val="left"/>
+      <w:pPr>
+        <w:tabs>
+          <w:tab w:val="num" w:pos="6480"/>
+        </w:tabs>
+        <w:ind w:left="6480" w:hanging="360"/>
+      </w:pPr>
+      <w:rPr>
+        <w:rFonts w:ascii="Wingdings" w:hAnsi="Wingdings" w:hint="default"/>
+        <w:sz w:val="20"/>
+      </w:rPr>
+    </w:lvl>
+  </w:abstractNum>
+  <w:abstractNum w:abstractNumId="4" w15:restartNumberingAfterBreak="0">
+    <w:nsid w:val="4E210AE6"/>
+    <w:multiLevelType w:val="multilevel"/>
+    <w:tmpl w:val="8BDE654E"/>
+    <w:lvl w:ilvl="0">
+      <w:start w:val="1"/>
+      <w:numFmt w:val="bullet"/>
+      <w:lvlText w:val=""/>
+      <w:lvlJc w:val="left"/>
+      <w:pPr>
+        <w:tabs>
+          <w:tab w:val="num" w:pos="720"/>
+        </w:tabs>
+        <w:ind w:left="720" w:hanging="360"/>
+      </w:pPr>
+      <w:rPr>
+        <w:rFonts w:ascii="Symbol" w:hAnsi="Symbol" w:hint="default"/>
+        <w:sz w:val="20"/>
+      </w:rPr>
+    </w:lvl>
+    <w:lvl w:ilvl="1" w:tentative="1">
+      <w:start w:val="1"/>
+      <w:numFmt w:val="bullet"/>
+      <w:lvlText w:val="o"/>
+      <w:lvlJc w:val="left"/>
+      <w:pPr>
+        <w:tabs>
+          <w:tab w:val="num" w:pos="1440"/>
+        </w:tabs>
+        <w:ind w:left="1440" w:hanging="360"/>
+      </w:pPr>
+      <w:rPr>
+        <w:rFonts w:ascii="Courier New" w:hAnsi="Courier New" w:hint="default"/>
+        <w:sz w:val="20"/>
+      </w:rPr>
+    </w:lvl>
+    <w:lvl w:ilvl="2" w:tentative="1">
+      <w:start w:val="1"/>
+      <w:numFmt w:val="bullet"/>
+      <w:lvlText w:val=""/>
+      <w:lvlJc w:val="left"/>
+      <w:pPr>
+        <w:tabs>
+          <w:tab w:val="num" w:pos="2160"/>
+        </w:tabs>
+        <w:ind w:left="2160" w:hanging="360"/>
+      </w:pPr>
+      <w:rPr>
+        <w:rFonts w:ascii="Wingdings" w:hAnsi="Wingdings" w:hint="default"/>
+        <w:sz w:val="20"/>
+      </w:rPr>
+    </w:lvl>
+    <w:lvl w:ilvl="3" w:tentative="1">
+      <w:start w:val="1"/>
+      <w:numFmt w:val="bullet"/>
+      <w:lvlText w:val=""/>
+      <w:lvlJc w:val="left"/>
+      <w:pPr>
+        <w:tabs>
+          <w:tab w:val="num" w:pos="2880"/>
+        </w:tabs>
+        <w:ind w:left="2880" w:hanging="360"/>
+      </w:pPr>
+      <w:rPr>
+        <w:rFonts w:ascii="Wingdings" w:hAnsi="Wingdings" w:hint="default"/>
+        <w:sz w:val="20"/>
+      </w:rPr>
+    </w:lvl>
+    <w:lvl w:ilvl="4" w:tentative="1">
+      <w:start w:val="1"/>
+      <w:numFmt w:val="bullet"/>
+      <w:lvlText w:val=""/>
+      <w:lvlJc w:val="left"/>
+      <w:pPr>
+        <w:tabs>
+          <w:tab w:val="num" w:pos="3600"/>
+        </w:tabs>
+        <w:ind w:left="3600" w:hanging="360"/>
+      </w:pPr>
+      <w:rPr>
+        <w:rFonts w:ascii="Wingdings" w:hAnsi="Wingdings" w:hint="default"/>
+        <w:sz w:val="20"/>
+      </w:rPr>
+    </w:lvl>
+    <w:lvl w:ilvl="5" w:tentative="1">
+      <w:start w:val="1"/>
+      <w:numFmt w:val="bullet"/>
+      <w:lvlText w:val=""/>
+      <w:lvlJc w:val="left"/>
+      <w:pPr>
+        <w:tabs>
+          <w:tab w:val="num" w:pos="4320"/>
+        </w:tabs>
+        <w:ind w:left="4320" w:hanging="360"/>
+      </w:pPr>
+      <w:rPr>
+        <w:rFonts w:ascii="Wingdings" w:hAnsi="Wingdings" w:hint="default"/>
+        <w:sz w:val="20"/>
+      </w:rPr>
+    </w:lvl>
+    <w:lvl w:ilvl="6" w:tentative="1">
+      <w:start w:val="1"/>
+      <w:numFmt w:val="bullet"/>
+      <w:lvlText w:val=""/>
+      <w:lvlJc w:val="left"/>
+      <w:pPr>
+        <w:tabs>
+          <w:tab w:val="num" w:pos="5040"/>
+        </w:tabs>
+        <w:ind w:left="5040" w:hanging="360"/>
+      </w:pPr>
+      <w:rPr>
+        <w:rFonts w:ascii="Wingdings" w:hAnsi="Wingdings" w:hint="default"/>
+        <w:sz w:val="20"/>
+      </w:rPr>
+    </w:lvl>
+    <w:lvl w:ilvl="7" w:tentative="1">
+      <w:start w:val="1"/>
+      <w:numFmt w:val="bullet"/>
+      <w:lvlText w:val=""/>
+      <w:lvlJc w:val="left"/>
+      <w:pPr>
+        <w:tabs>
+          <w:tab w:val="num" w:pos="5760"/>
+        </w:tabs>
+        <w:ind w:left="5760" w:hanging="360"/>
+      </w:pPr>
+      <w:rPr>
+        <w:rFonts w:ascii="Wingdings" w:hAnsi="Wingdings" w:hint="default"/>
+        <w:sz w:val="20"/>
+      </w:rPr>
+    </w:lvl>
+    <w:lvl w:ilvl="8" w:tentative="1">
+      <w:start w:val="1"/>
+      <w:numFmt w:val="bullet"/>
+      <w:lvlText w:val=""/>
+      <w:lvlJc w:val="left"/>
+      <w:pPr>
+        <w:tabs>
+          <w:tab w:val="num" w:pos="6480"/>
+        </w:tabs>
+        <w:ind w:left="6480" w:hanging="360"/>
+      </w:pPr>
+      <w:rPr>
+        <w:rFonts w:ascii="Wingdings" w:hAnsi="Wingdings" w:hint="default"/>
+        <w:sz w:val="20"/>
+      </w:rPr>
+    </w:lvl>
+  </w:abstractNum>
+  <w:abstractNum w:abstractNumId="5" w15:restartNumberingAfterBreak="0">
     <w:nsid w:val="6DEE1BA4"/>
     <w:multiLevelType w:val="multilevel"/>
     <w:tmpl w:val="176A7D82"/>
@@ -4905,7 +7142,7 @@
       </w:rPr>
     </w:lvl>
   </w:abstractNum>
-  <w:abstractNum w:abstractNumId="4" w15:restartNumberingAfterBreak="0">
+  <w:abstractNum w:abstractNumId="6" w15:restartNumberingAfterBreak="0">
     <w:nsid w:val="6E2845EF"/>
     <w:multiLevelType w:val="hybridMultilevel"/>
     <w:tmpl w:val="596259A0"/>
@@ -4994,7 +7231,7 @@
       </w:pPr>
     </w:lvl>
   </w:abstractNum>
-  <w:abstractNum w:abstractNumId="5" w15:restartNumberingAfterBreak="0">
+  <w:abstractNum w:abstractNumId="7" w15:restartNumberingAfterBreak="0">
     <w:nsid w:val="778F01C1"/>
     <w:multiLevelType w:val="multilevel"/>
     <w:tmpl w:val="F5FE99E8"/>
@@ -5144,7 +7381,7 @@
     </w:lvl>
   </w:abstractNum>
   <w:num w:numId="1">
-    <w:abstractNumId w:val="3"/>
+    <w:abstractNumId w:val="5"/>
   </w:num>
   <w:num w:numId="2">
     <w:abstractNumId w:val="2"/>
@@ -5153,13 +7390,19 @@
     <w:abstractNumId w:val="0"/>
   </w:num>
   <w:num w:numId="4">
-    <w:abstractNumId w:val="4"/>
+    <w:abstractNumId w:val="6"/>
   </w:num>
   <w:num w:numId="5">
-    <w:abstractNumId w:val="5"/>
+    <w:abstractNumId w:val="7"/>
   </w:num>
   <w:num w:numId="6">
     <w:abstractNumId w:val="1"/>
+  </w:num>
+  <w:num w:numId="7">
+    <w:abstractNumId w:val="4"/>
+  </w:num>
+  <w:num w:numId="8">
+    <w:abstractNumId w:val="3"/>
   </w:num>
 </w:numbering>
 </file>

</xml_diff>

<commit_message>
Relational DB - Module 2 - Unit 4 - Lesson 4 - Importar/Exportar - MySQL
</commit_message>
<xml_diff>
--- a/BaseDeDatos/2.BasesDeDatosRelacionales/Unidad4/UNIDAD4.docx
+++ b/BaseDeDatos/2.BasesDeDatosRelacionales/Unidad4/UNIDAD4.docx
@@ -6045,6 +6045,440 @@
     </w:p>
     <w:p>
       <w:pPr>
+        <w:spacing w:after="0"/>
+        <w:ind w:left="360"/>
+        <w:rPr>
+          <w:rFonts w:ascii="Arial" w:eastAsia="Times New Roman" w:hAnsi="Arial" w:cs="Arial"/>
+          <w:sz w:val="24"/>
+          <w:szCs w:val="24"/>
+          <w:lang w:val="es-CR"/>
+        </w:rPr>
+      </w:pPr>
+      <w:r>
+        <w:rPr>
+          <w:rFonts w:ascii="Arial" w:eastAsia="Times New Roman" w:hAnsi="Arial" w:cs="Arial"/>
+          <w:sz w:val="24"/>
+          <w:szCs w:val="24"/>
+          <w:lang w:val="es-CR"/>
+        </w:rPr>
+        <w:t>Monitoreo y configuración.</w:t>
+      </w:r>
+    </w:p>
+    <w:p>
+      <w:pPr>
+        <w:spacing w:after="0"/>
+        <w:ind w:left="360"/>
+        <w:rPr>
+          <w:rFonts w:ascii="Arial" w:eastAsia="Times New Roman" w:hAnsi="Arial" w:cs="Arial"/>
+          <w:sz w:val="24"/>
+          <w:szCs w:val="24"/>
+          <w:lang w:val="es-CR"/>
+        </w:rPr>
+      </w:pPr>
+    </w:p>
+    <w:p>
+      <w:pPr>
+        <w:spacing w:after="0"/>
+        <w:ind w:left="360"/>
+        <w:rPr>
+          <w:rFonts w:ascii="Arial" w:eastAsia="Times New Roman" w:hAnsi="Arial" w:cs="Arial"/>
+          <w:sz w:val="24"/>
+          <w:szCs w:val="24"/>
+          <w:lang w:val="es-CR"/>
+        </w:rPr>
+      </w:pPr>
+      <w:r>
+        <w:rPr>
+          <w:rFonts w:ascii="Arial" w:eastAsia="Times New Roman" w:hAnsi="Arial" w:cs="Arial"/>
+          <w:sz w:val="24"/>
+          <w:szCs w:val="24"/>
+          <w:lang w:val="es-CR"/>
+        </w:rPr>
+        <w:t xml:space="preserve">En </w:t>
+      </w:r>
+      <w:proofErr w:type="spellStart"/>
+      <w:r>
+        <w:rPr>
+          <w:rFonts w:ascii="Arial" w:eastAsia="Times New Roman" w:hAnsi="Arial" w:cs="Arial"/>
+          <w:sz w:val="24"/>
+          <w:szCs w:val="24"/>
+          <w:lang w:val="es-CR"/>
+        </w:rPr>
+        <w:t>workbench</w:t>
+      </w:r>
+      <w:proofErr w:type="spellEnd"/>
+      <w:r>
+        <w:rPr>
+          <w:rFonts w:ascii="Arial" w:eastAsia="Times New Roman" w:hAnsi="Arial" w:cs="Arial"/>
+          <w:sz w:val="24"/>
+          <w:szCs w:val="24"/>
+          <w:lang w:val="es-CR"/>
+        </w:rPr>
+        <w:t xml:space="preserve"> Management.</w:t>
+      </w:r>
+    </w:p>
+    <w:p>
+      <w:pPr>
+        <w:spacing w:after="0"/>
+        <w:ind w:left="360"/>
+        <w:rPr>
+          <w:rFonts w:ascii="Arial" w:eastAsia="Times New Roman" w:hAnsi="Arial" w:cs="Arial"/>
+          <w:sz w:val="24"/>
+          <w:szCs w:val="24"/>
+          <w:lang w:val="es-CR"/>
+        </w:rPr>
+      </w:pPr>
+    </w:p>
+    <w:p>
+      <w:pPr>
+        <w:spacing w:after="0"/>
+        <w:ind w:left="360"/>
+        <w:rPr>
+          <w:rFonts w:ascii="Arial" w:eastAsia="Times New Roman" w:hAnsi="Arial" w:cs="Arial"/>
+          <w:sz w:val="24"/>
+          <w:szCs w:val="24"/>
+        </w:rPr>
+      </w:pPr>
+      <w:r>
+        <w:rPr>
+          <w:rFonts w:ascii="Arial" w:eastAsia="Times New Roman" w:hAnsi="Arial" w:cs="Arial"/>
+          <w:sz w:val="24"/>
+          <w:szCs w:val="24"/>
+        </w:rPr>
+        <w:t xml:space="preserve">Administration </w:t>
+      </w:r>
+      <w:r>
+        <w:rPr>
+          <w:rFonts w:ascii="Arial" w:eastAsia="Times New Roman" w:hAnsi="Arial" w:cs="Arial"/>
+          <w:sz w:val="24"/>
+          <w:szCs w:val="24"/>
+          <w:lang w:val="es-CR"/>
+        </w:rPr>
+        <w:sym w:font="Wingdings" w:char="F0E0"/>
+      </w:r>
+      <w:r>
+        <w:rPr>
+          <w:rFonts w:ascii="Arial" w:eastAsia="Times New Roman" w:hAnsi="Arial" w:cs="Arial"/>
+          <w:sz w:val="24"/>
+          <w:szCs w:val="24"/>
+        </w:rPr>
+        <w:t xml:space="preserve"> Client connections: se </w:t>
+      </w:r>
+      <w:proofErr w:type="spellStart"/>
+      <w:r>
+        <w:rPr>
+          <w:rFonts w:ascii="Arial" w:eastAsia="Times New Roman" w:hAnsi="Arial" w:cs="Arial"/>
+          <w:sz w:val="24"/>
+          <w:szCs w:val="24"/>
+        </w:rPr>
+        <w:t>p</w:t>
+      </w:r>
+      <w:r>
+        <w:rPr>
+          <w:rFonts w:ascii="Arial" w:eastAsia="Times New Roman" w:hAnsi="Arial" w:cs="Arial"/>
+          <w:sz w:val="24"/>
+          <w:szCs w:val="24"/>
+        </w:rPr>
+        <w:t>uede</w:t>
+      </w:r>
+      <w:proofErr w:type="spellEnd"/>
+      <w:r>
+        <w:rPr>
+          <w:rFonts w:ascii="Arial" w:eastAsia="Times New Roman" w:hAnsi="Arial" w:cs="Arial"/>
+          <w:sz w:val="24"/>
+          <w:szCs w:val="24"/>
+        </w:rPr>
+        <w:t xml:space="preserve"> </w:t>
+      </w:r>
+      <w:proofErr w:type="spellStart"/>
+      <w:r>
+        <w:rPr>
+          <w:rFonts w:ascii="Arial" w:eastAsia="Times New Roman" w:hAnsi="Arial" w:cs="Arial"/>
+          <w:sz w:val="24"/>
+          <w:szCs w:val="24"/>
+        </w:rPr>
+        <w:t>hacer</w:t>
+      </w:r>
+      <w:proofErr w:type="spellEnd"/>
+      <w:r>
+        <w:rPr>
+          <w:rFonts w:ascii="Arial" w:eastAsia="Times New Roman" w:hAnsi="Arial" w:cs="Arial"/>
+          <w:sz w:val="24"/>
+          <w:szCs w:val="24"/>
+        </w:rPr>
+        <w:t xml:space="preserve"> kill query </w:t>
+      </w:r>
+      <w:proofErr w:type="spellStart"/>
+      <w:r>
+        <w:rPr>
+          <w:rFonts w:ascii="Arial" w:eastAsia="Times New Roman" w:hAnsi="Arial" w:cs="Arial"/>
+          <w:sz w:val="24"/>
+          <w:szCs w:val="24"/>
+        </w:rPr>
+        <w:t>o</w:t>
+      </w:r>
+      <w:proofErr w:type="spellEnd"/>
+      <w:r>
+        <w:rPr>
+          <w:rFonts w:ascii="Arial" w:eastAsia="Times New Roman" w:hAnsi="Arial" w:cs="Arial"/>
+          <w:sz w:val="24"/>
+          <w:szCs w:val="24"/>
+        </w:rPr>
+        <w:t xml:space="preserve"> kill connection</w:t>
+      </w:r>
+    </w:p>
+    <w:p>
+      <w:pPr>
+        <w:spacing w:after="0"/>
+        <w:ind w:left="360"/>
+        <w:rPr>
+          <w:rFonts w:ascii="Arial" w:eastAsia="Times New Roman" w:hAnsi="Arial" w:cs="Arial"/>
+          <w:sz w:val="24"/>
+          <w:szCs w:val="24"/>
+        </w:rPr>
+      </w:pPr>
+    </w:p>
+    <w:p>
+      <w:pPr>
+        <w:spacing w:after="0"/>
+        <w:ind w:left="360"/>
+        <w:rPr>
+          <w:rFonts w:ascii="Arial" w:eastAsia="Times New Roman" w:hAnsi="Arial" w:cs="Arial"/>
+          <w:sz w:val="24"/>
+          <w:szCs w:val="24"/>
+        </w:rPr>
+      </w:pPr>
+      <w:r>
+        <w:rPr>
+          <w:rFonts w:ascii="Arial" w:eastAsia="Times New Roman" w:hAnsi="Arial" w:cs="Arial"/>
+          <w:sz w:val="24"/>
+          <w:szCs w:val="24"/>
+        </w:rPr>
+        <w:t xml:space="preserve">User and </w:t>
+      </w:r>
+      <w:proofErr w:type="spellStart"/>
+      <w:r>
+        <w:rPr>
+          <w:rFonts w:ascii="Arial" w:eastAsia="Times New Roman" w:hAnsi="Arial" w:cs="Arial"/>
+          <w:sz w:val="24"/>
+          <w:szCs w:val="24"/>
+        </w:rPr>
+        <w:t>Provileges</w:t>
+      </w:r>
+      <w:proofErr w:type="spellEnd"/>
+    </w:p>
+    <w:p>
+      <w:pPr>
+        <w:spacing w:after="0"/>
+        <w:ind w:left="360"/>
+        <w:rPr>
+          <w:rFonts w:ascii="Arial" w:eastAsia="Times New Roman" w:hAnsi="Arial" w:cs="Arial"/>
+          <w:sz w:val="24"/>
+          <w:szCs w:val="24"/>
+        </w:rPr>
+      </w:pPr>
+    </w:p>
+    <w:p>
+      <w:pPr>
+        <w:spacing w:after="0"/>
+        <w:ind w:left="360"/>
+        <w:rPr>
+          <w:rFonts w:ascii="Arial" w:eastAsia="Times New Roman" w:hAnsi="Arial" w:cs="Arial"/>
+          <w:sz w:val="24"/>
+          <w:szCs w:val="24"/>
+        </w:rPr>
+      </w:pPr>
+      <w:r>
+        <w:rPr>
+          <w:rFonts w:ascii="Arial" w:eastAsia="Times New Roman" w:hAnsi="Arial" w:cs="Arial"/>
+          <w:sz w:val="24"/>
+          <w:szCs w:val="24"/>
+        </w:rPr>
+        <w:t>Status of System variables</w:t>
+      </w:r>
+    </w:p>
+    <w:p>
+      <w:pPr>
+        <w:spacing w:after="0"/>
+        <w:ind w:left="360"/>
+        <w:rPr>
+          <w:rFonts w:ascii="Arial" w:eastAsia="Times New Roman" w:hAnsi="Arial" w:cs="Arial"/>
+          <w:sz w:val="24"/>
+          <w:szCs w:val="24"/>
+        </w:rPr>
+      </w:pPr>
+    </w:p>
+    <w:p>
+      <w:pPr>
+        <w:spacing w:after="0"/>
+        <w:ind w:left="360"/>
+        <w:rPr>
+          <w:rFonts w:ascii="Arial" w:eastAsia="Times New Roman" w:hAnsi="Arial" w:cs="Arial"/>
+          <w:sz w:val="24"/>
+          <w:szCs w:val="24"/>
+          <w:lang w:val="es-CR"/>
+        </w:rPr>
+      </w:pPr>
+      <w:r>
+        <w:rPr>
+          <w:rFonts w:ascii="Arial" w:eastAsia="Times New Roman" w:hAnsi="Arial" w:cs="Arial"/>
+          <w:sz w:val="24"/>
+          <w:szCs w:val="24"/>
+          <w:lang w:val="es-CR"/>
+        </w:rPr>
+        <w:t xml:space="preserve">Data </w:t>
+      </w:r>
+      <w:proofErr w:type="spellStart"/>
+      <w:r>
+        <w:rPr>
+          <w:rFonts w:ascii="Arial" w:eastAsia="Times New Roman" w:hAnsi="Arial" w:cs="Arial"/>
+          <w:sz w:val="24"/>
+          <w:szCs w:val="24"/>
+          <w:lang w:val="es-CR"/>
+        </w:rPr>
+        <w:t>Export</w:t>
+      </w:r>
+      <w:proofErr w:type="spellEnd"/>
+      <w:r>
+        <w:rPr>
+          <w:rFonts w:ascii="Arial" w:eastAsia="Times New Roman" w:hAnsi="Arial" w:cs="Arial"/>
+          <w:sz w:val="24"/>
+          <w:szCs w:val="24"/>
+          <w:lang w:val="es-CR"/>
+        </w:rPr>
+        <w:t xml:space="preserve"> and Data </w:t>
+      </w:r>
+      <w:proofErr w:type="spellStart"/>
+      <w:r>
+        <w:rPr>
+          <w:rFonts w:ascii="Arial" w:eastAsia="Times New Roman" w:hAnsi="Arial" w:cs="Arial"/>
+          <w:sz w:val="24"/>
+          <w:szCs w:val="24"/>
+          <w:lang w:val="es-CR"/>
+        </w:rPr>
+        <w:t>import</w:t>
+      </w:r>
+      <w:proofErr w:type="spellEnd"/>
+      <w:r>
+        <w:rPr>
+          <w:rFonts w:ascii="Arial" w:eastAsia="Times New Roman" w:hAnsi="Arial" w:cs="Arial"/>
+          <w:sz w:val="24"/>
+          <w:szCs w:val="24"/>
+          <w:lang w:val="es-CR"/>
+        </w:rPr>
+        <w:t xml:space="preserve"> </w:t>
+      </w:r>
+      <w:r>
+        <w:rPr>
+          <w:rFonts w:ascii="Arial" w:eastAsia="Times New Roman" w:hAnsi="Arial" w:cs="Arial"/>
+          <w:sz w:val="24"/>
+          <w:szCs w:val="24"/>
+        </w:rPr>
+        <w:sym w:font="Wingdings" w:char="F0E0"/>
+      </w:r>
+      <w:r>
+        <w:rPr>
+          <w:rFonts w:ascii="Arial" w:eastAsia="Times New Roman" w:hAnsi="Arial" w:cs="Arial"/>
+          <w:sz w:val="24"/>
+          <w:szCs w:val="24"/>
+          <w:lang w:val="es-CR"/>
+        </w:rPr>
+        <w:t xml:space="preserve"> Respaldo y </w:t>
+      </w:r>
+      <w:proofErr w:type="spellStart"/>
+      <w:r>
+        <w:rPr>
+          <w:rFonts w:ascii="Arial" w:eastAsia="Times New Roman" w:hAnsi="Arial" w:cs="Arial"/>
+          <w:sz w:val="24"/>
+          <w:szCs w:val="24"/>
+          <w:lang w:val="es-CR"/>
+        </w:rPr>
+        <w:t>recuperacion</w:t>
+      </w:r>
+      <w:proofErr w:type="spellEnd"/>
+      <w:r>
+        <w:rPr>
+          <w:rFonts w:ascii="Arial" w:eastAsia="Times New Roman" w:hAnsi="Arial" w:cs="Arial"/>
+          <w:sz w:val="24"/>
+          <w:szCs w:val="24"/>
+          <w:lang w:val="es-CR"/>
+        </w:rPr>
+        <w:t xml:space="preserve"> de bas</w:t>
+      </w:r>
+      <w:r>
+        <w:rPr>
+          <w:rFonts w:ascii="Arial" w:eastAsia="Times New Roman" w:hAnsi="Arial" w:cs="Arial"/>
+          <w:sz w:val="24"/>
+          <w:szCs w:val="24"/>
+          <w:lang w:val="es-CR"/>
+        </w:rPr>
+        <w:t>e de datos</w:t>
+      </w:r>
+    </w:p>
+    <w:p>
+      <w:pPr>
+        <w:spacing w:after="0"/>
+        <w:ind w:left="360"/>
+        <w:rPr>
+          <w:rFonts w:ascii="Arial" w:eastAsia="Times New Roman" w:hAnsi="Arial" w:cs="Arial"/>
+          <w:sz w:val="24"/>
+          <w:szCs w:val="24"/>
+          <w:lang w:val="es-CR"/>
+        </w:rPr>
+      </w:pPr>
+    </w:p>
+    <w:p>
+      <w:pPr>
+        <w:spacing w:after="0"/>
+        <w:ind w:left="360"/>
+        <w:rPr>
+          <w:rFonts w:ascii="Arial" w:eastAsia="Times New Roman" w:hAnsi="Arial" w:cs="Arial"/>
+          <w:sz w:val="24"/>
+          <w:szCs w:val="24"/>
+          <w:lang w:val="es-CR"/>
+        </w:rPr>
+      </w:pPr>
+      <w:proofErr w:type="spellStart"/>
+      <w:r>
+        <w:rPr>
+          <w:rFonts w:ascii="Arial" w:eastAsia="Times New Roman" w:hAnsi="Arial" w:cs="Arial"/>
+          <w:sz w:val="24"/>
+          <w:szCs w:val="24"/>
+          <w:lang w:val="es-CR"/>
+        </w:rPr>
+        <w:t>My.conf</w:t>
+      </w:r>
+      <w:proofErr w:type="spellEnd"/>
+      <w:r>
+        <w:rPr>
+          <w:rFonts w:ascii="Arial" w:eastAsia="Times New Roman" w:hAnsi="Arial" w:cs="Arial"/>
+          <w:sz w:val="24"/>
+          <w:szCs w:val="24"/>
+          <w:lang w:val="es-CR"/>
+        </w:rPr>
+        <w:t xml:space="preserve"> </w:t>
+      </w:r>
+      <w:r>
+        <w:rPr>
+          <w:rFonts w:ascii="Arial" w:eastAsia="Times New Roman" w:hAnsi="Arial" w:cs="Arial"/>
+          <w:sz w:val="24"/>
+          <w:szCs w:val="24"/>
+          <w:lang w:val="es-CR"/>
+        </w:rPr>
+        <w:sym w:font="Wingdings" w:char="F0E0"/>
+      </w:r>
+      <w:r>
+        <w:rPr>
+          <w:rFonts w:ascii="Arial" w:eastAsia="Times New Roman" w:hAnsi="Arial" w:cs="Arial"/>
+          <w:sz w:val="24"/>
+          <w:szCs w:val="24"/>
+          <w:lang w:val="es-CR"/>
+        </w:rPr>
+        <w:t xml:space="preserve"> maneja todos los parámetros del MySQL</w:t>
+      </w:r>
+    </w:p>
+    <w:p>
+      <w:pPr>
         <w:pStyle w:val="ListParagraph"/>
         <w:spacing w:after="0"/>
         <w:ind w:left="1080"/>
@@ -6084,6 +6518,47 @@
     <w:p>
       <w:pPr>
         <w:pStyle w:val="ListParagraph"/>
+        <w:spacing w:after="0"/>
+        <w:ind w:left="1080"/>
+        <w:rPr>
+          <w:rFonts w:ascii="Arial" w:eastAsia="Times New Roman" w:hAnsi="Arial" w:cs="Arial"/>
+          <w:sz w:val="24"/>
+          <w:szCs w:val="24"/>
+          <w:lang w:val="es-CR"/>
+        </w:rPr>
+      </w:pPr>
+    </w:p>
+    <w:p>
+      <w:pPr>
+        <w:pStyle w:val="ListParagraph"/>
+        <w:spacing w:after="0"/>
+        <w:ind w:left="1080"/>
+        <w:rPr>
+          <w:rFonts w:ascii="Arial" w:eastAsia="Times New Roman" w:hAnsi="Arial" w:cs="Arial"/>
+          <w:sz w:val="24"/>
+          <w:szCs w:val="24"/>
+          <w:lang w:val="es-CR"/>
+        </w:rPr>
+      </w:pPr>
+    </w:p>
+    <w:p>
+      <w:pPr>
+        <w:pStyle w:val="ListParagraph"/>
+        <w:spacing w:after="0"/>
+        <w:ind w:left="1080"/>
+        <w:rPr>
+          <w:rFonts w:ascii="Arial" w:eastAsia="Times New Roman" w:hAnsi="Arial" w:cs="Arial"/>
+          <w:sz w:val="24"/>
+          <w:szCs w:val="24"/>
+          <w:lang w:val="es-CR"/>
+        </w:rPr>
+      </w:pPr>
+    </w:p>
+    <w:p>
+      <w:pPr>
+        <w:pStyle w:val="ListParagraph"/>
+        <w:spacing w:after="0"/>
+        <w:ind w:left="1080"/>
         <w:rPr>
           <w:rFonts w:ascii="Arial" w:eastAsia="Times New Roman" w:hAnsi="Arial" w:cs="Arial"/>
           <w:sz w:val="24"/>
@@ -6127,8 +6602,146 @@
           <w:szCs w:val="24"/>
           <w:lang w:val="es-CR"/>
         </w:rPr>
+        <w:lastRenderedPageBreak/>
         <w:t>Monitoreo en PostgreSQL</w:t>
       </w:r>
+    </w:p>
+    <w:p>
+      <w:pPr>
+        <w:spacing w:after="0"/>
+        <w:rPr>
+          <w:rFonts w:ascii="Arial" w:eastAsia="Times New Roman" w:hAnsi="Arial" w:cs="Arial"/>
+          <w:sz w:val="24"/>
+          <w:szCs w:val="24"/>
+          <w:lang w:val="es-CR"/>
+        </w:rPr>
+      </w:pPr>
+    </w:p>
+    <w:p>
+      <w:pPr>
+        <w:spacing w:after="0"/>
+        <w:ind w:left="360"/>
+        <w:rPr>
+          <w:rFonts w:ascii="Arial" w:eastAsia="Times New Roman" w:hAnsi="Arial" w:cs="Arial"/>
+          <w:sz w:val="24"/>
+          <w:szCs w:val="24"/>
+          <w:lang w:val="es-CR"/>
+        </w:rPr>
+      </w:pPr>
+      <w:proofErr w:type="spellStart"/>
+      <w:r>
+        <w:rPr>
+          <w:rFonts w:ascii="Arial" w:eastAsia="Times New Roman" w:hAnsi="Arial" w:cs="Arial"/>
+          <w:sz w:val="24"/>
+          <w:szCs w:val="24"/>
+          <w:lang w:val="es-CR"/>
+        </w:rPr>
+        <w:t>Dashboard</w:t>
+      </w:r>
+      <w:proofErr w:type="spellEnd"/>
+    </w:p>
+    <w:p>
+      <w:pPr>
+        <w:spacing w:after="0"/>
+        <w:ind w:left="360"/>
+        <w:rPr>
+          <w:rFonts w:ascii="Arial" w:eastAsia="Times New Roman" w:hAnsi="Arial" w:cs="Arial"/>
+          <w:sz w:val="24"/>
+          <w:szCs w:val="24"/>
+          <w:lang w:val="es-CR"/>
+        </w:rPr>
+      </w:pPr>
+      <w:proofErr w:type="spellStart"/>
+      <w:r>
+        <w:rPr>
+          <w:rFonts w:ascii="Arial" w:eastAsia="Times New Roman" w:hAnsi="Arial" w:cs="Arial"/>
+          <w:sz w:val="24"/>
+          <w:szCs w:val="24"/>
+          <w:lang w:val="es-CR"/>
+        </w:rPr>
+        <w:t>Statistics</w:t>
+      </w:r>
+      <w:proofErr w:type="spellEnd"/>
+    </w:p>
+    <w:p>
+      <w:pPr>
+        <w:spacing w:after="0"/>
+        <w:ind w:left="360"/>
+        <w:rPr>
+          <w:rFonts w:ascii="Arial" w:eastAsia="Times New Roman" w:hAnsi="Arial" w:cs="Arial"/>
+          <w:sz w:val="24"/>
+          <w:szCs w:val="24"/>
+          <w:lang w:val="es-CR"/>
+        </w:rPr>
+      </w:pPr>
+      <w:proofErr w:type="spellStart"/>
+      <w:r>
+        <w:rPr>
+          <w:rFonts w:ascii="Arial" w:eastAsia="Times New Roman" w:hAnsi="Arial" w:cs="Arial"/>
+          <w:sz w:val="24"/>
+          <w:szCs w:val="24"/>
+          <w:lang w:val="es-CR"/>
+        </w:rPr>
+        <w:t>Dependencies</w:t>
+      </w:r>
+      <w:proofErr w:type="spellEnd"/>
+    </w:p>
+    <w:p>
+      <w:pPr>
+        <w:spacing w:after="0"/>
+        <w:ind w:left="360"/>
+        <w:rPr>
+          <w:rFonts w:ascii="Arial" w:eastAsia="Times New Roman" w:hAnsi="Arial" w:cs="Arial"/>
+          <w:sz w:val="24"/>
+          <w:szCs w:val="24"/>
+          <w:lang w:val="es-CR"/>
+        </w:rPr>
+      </w:pPr>
+      <w:proofErr w:type="spellStart"/>
+      <w:r>
+        <w:rPr>
+          <w:rFonts w:ascii="Arial" w:eastAsia="Times New Roman" w:hAnsi="Arial" w:cs="Arial"/>
+          <w:sz w:val="24"/>
+          <w:szCs w:val="24"/>
+          <w:lang w:val="es-CR"/>
+        </w:rPr>
+        <w:t>Dependents</w:t>
+      </w:r>
+      <w:proofErr w:type="spellEnd"/>
+    </w:p>
+    <w:p>
+      <w:pPr>
+        <w:spacing w:after="0"/>
+        <w:ind w:left="360"/>
+        <w:rPr>
+          <w:rFonts w:ascii="Arial" w:eastAsia="Times New Roman" w:hAnsi="Arial" w:cs="Arial"/>
+          <w:sz w:val="24"/>
+          <w:szCs w:val="24"/>
+          <w:lang w:val="es-CR"/>
+        </w:rPr>
+      </w:pPr>
+      <w:proofErr w:type="spellStart"/>
+      <w:r>
+        <w:rPr>
+          <w:rFonts w:ascii="Arial" w:eastAsia="Times New Roman" w:hAnsi="Arial" w:cs="Arial"/>
+          <w:sz w:val="24"/>
+          <w:szCs w:val="24"/>
+          <w:lang w:val="es-CR"/>
+        </w:rPr>
+        <w:t>Properties</w:t>
+      </w:r>
+      <w:proofErr w:type="spellEnd"/>
+    </w:p>
+    <w:p>
+      <w:pPr>
+        <w:spacing w:after="0"/>
+        <w:rPr>
+          <w:rFonts w:ascii="Arial" w:eastAsia="Times New Roman" w:hAnsi="Arial" w:cs="Arial"/>
+          <w:sz w:val="24"/>
+          <w:szCs w:val="24"/>
+          <w:lang w:val="es-CR"/>
+        </w:rPr>
+      </w:pPr>
     </w:p>
     <w:p>
       <w:pPr>
@@ -6219,14 +6832,1176 @@
     </w:p>
     <w:p>
       <w:pPr>
-        <w:pStyle w:val="ListParagraph"/>
-        <w:rPr>
-          <w:rFonts w:ascii="Arial" w:eastAsia="Times New Roman" w:hAnsi="Arial" w:cs="Arial"/>
-          <w:sz w:val="24"/>
-          <w:szCs w:val="24"/>
-          <w:lang w:val="es-CR"/>
-        </w:rPr>
-      </w:pPr>
+        <w:spacing w:after="0"/>
+        <w:rPr>
+          <w:rFonts w:ascii="Arial" w:eastAsia="Times New Roman" w:hAnsi="Arial" w:cs="Arial"/>
+          <w:b/>
+          <w:bCs/>
+          <w:sz w:val="24"/>
+          <w:szCs w:val="24"/>
+          <w:lang w:val="es-CR"/>
+        </w:rPr>
+      </w:pPr>
+    </w:p>
+    <w:p>
+      <w:pPr>
+        <w:pStyle w:val="NormalWeb"/>
+        <w:spacing w:before="0" w:beforeAutospacing="0"/>
+        <w:rPr>
+          <w:rFonts w:ascii="Arial" w:hAnsi="Arial" w:cs="Arial"/>
+          <w:b/>
+          <w:bCs/>
+          <w:lang w:val="es-CR"/>
+        </w:rPr>
+      </w:pPr>
+      <w:r>
+        <w:rPr>
+          <w:rFonts w:ascii="Arial" w:hAnsi="Arial" w:cs="Arial"/>
+          <w:b/>
+          <w:bCs/>
+          <w:lang w:val="es-CR"/>
+        </w:rPr>
+        <w:t>Cápsula de conocimiento</w:t>
+      </w:r>
+    </w:p>
+    <w:p>
+      <w:pPr>
+        <w:pStyle w:val="NormalWeb"/>
+        <w:spacing w:before="0" w:beforeAutospacing="0"/>
+        <w:rPr>
+          <w:rFonts w:ascii="Arial" w:hAnsi="Arial" w:cs="Arial"/>
+          <w:b/>
+          <w:bCs/>
+          <w:lang w:val="es-CR"/>
+        </w:rPr>
+      </w:pPr>
+      <w:r>
+        <w:rPr>
+          <w:rFonts w:ascii="Arial" w:hAnsi="Arial" w:cs="Arial"/>
+          <w:b/>
+          <w:bCs/>
+          <w:lang w:val="es-CR"/>
+        </w:rPr>
+        <w:t>Resumen de Comandos para el Monitoreo</w:t>
+      </w:r>
+    </w:p>
+    <w:p>
+      <w:pPr>
+        <w:pStyle w:val="NormalWeb"/>
+        <w:spacing w:before="0" w:beforeAutospacing="0"/>
+        <w:rPr>
+          <w:rFonts w:ascii="Arial" w:hAnsi="Arial" w:cs="Arial"/>
+          <w:lang w:val="es-CR"/>
+        </w:rPr>
+      </w:pPr>
+      <w:r>
+        <w:rPr>
+          <w:rFonts w:ascii="Arial" w:hAnsi="Arial" w:cs="Arial"/>
+          <w:lang w:val="es-CR"/>
+        </w:rPr>
+        <w:t xml:space="preserve">Esta lectura te ofrece una guía rápida de los comandos SQL para trabajar con las operaciones de monitoreo de los servidores de base de datos. Aunque estas operaciones pueden ejecutarse con un cliente gráfico, siempre existe la opción de hacerlo con comandos. </w:t>
+      </w:r>
+    </w:p>
+    <w:p>
+      <w:pPr>
+        <w:rPr>
+          <w:rFonts w:ascii="Arial" w:hAnsi="Arial" w:cs="Arial"/>
+          <w:sz w:val="24"/>
+          <w:szCs w:val="24"/>
+          <w:lang w:val="es-CR"/>
+        </w:rPr>
+      </w:pPr>
+    </w:p>
+    <w:p>
+      <w:pPr>
+        <w:pStyle w:val="NormalWeb"/>
+        <w:spacing w:before="0" w:beforeAutospacing="0"/>
+        <w:rPr>
+          <w:rFonts w:ascii="Arial" w:hAnsi="Arial" w:cs="Arial"/>
+          <w:b/>
+          <w:bCs/>
+          <w:lang w:val="es-CR"/>
+        </w:rPr>
+      </w:pPr>
+      <w:r>
+        <w:rPr>
+          <w:rFonts w:ascii="Arial" w:hAnsi="Arial" w:cs="Arial"/>
+          <w:b/>
+          <w:bCs/>
+          <w:lang w:val="es-CR"/>
+        </w:rPr>
+        <w:t>MySQL</w:t>
+      </w:r>
+    </w:p>
+    <w:p>
+      <w:pPr>
+        <w:pStyle w:val="NormalWeb"/>
+        <w:spacing w:before="0" w:beforeAutospacing="0"/>
+        <w:rPr>
+          <w:rFonts w:ascii="Arial" w:hAnsi="Arial" w:cs="Arial"/>
+          <w:lang w:val="es-CR"/>
+        </w:rPr>
+      </w:pPr>
+      <w:r>
+        <w:rPr>
+          <w:rFonts w:ascii="Arial" w:hAnsi="Arial" w:cs="Arial"/>
+          <w:lang w:val="es-CR"/>
+        </w:rPr>
+        <w:t xml:space="preserve">Veamos cómo se realizan las operaciones de monitoreo en MySQL. </w:t>
+      </w:r>
+    </w:p>
+    <w:p>
+      <w:pPr>
+        <w:numPr>
+          <w:ilvl w:val="0"/>
+          <w:numId w:val="9"/>
+        </w:numPr>
+        <w:spacing w:after="0" w:line="240" w:lineRule="auto"/>
+        <w:rPr>
+          <w:rFonts w:ascii="Arial" w:hAnsi="Arial" w:cs="Arial"/>
+          <w:sz w:val="24"/>
+          <w:szCs w:val="24"/>
+        </w:rPr>
+      </w:pPr>
+      <w:proofErr w:type="spellStart"/>
+      <w:r>
+        <w:rPr>
+          <w:rFonts w:ascii="Arial" w:hAnsi="Arial" w:cs="Arial"/>
+          <w:sz w:val="24"/>
+          <w:szCs w:val="24"/>
+        </w:rPr>
+        <w:t>Número</w:t>
+      </w:r>
+      <w:proofErr w:type="spellEnd"/>
+      <w:r>
+        <w:rPr>
+          <w:rFonts w:ascii="Arial" w:hAnsi="Arial" w:cs="Arial"/>
+          <w:sz w:val="24"/>
+          <w:szCs w:val="24"/>
+        </w:rPr>
+        <w:t xml:space="preserve"> de </w:t>
+      </w:r>
+      <w:proofErr w:type="spellStart"/>
+      <w:r>
+        <w:rPr>
+          <w:rFonts w:ascii="Arial" w:hAnsi="Arial" w:cs="Arial"/>
+          <w:sz w:val="24"/>
+          <w:szCs w:val="24"/>
+        </w:rPr>
+        <w:t>Conexiones</w:t>
+      </w:r>
+      <w:proofErr w:type="spellEnd"/>
+      <w:r>
+        <w:rPr>
+          <w:rFonts w:ascii="Arial" w:hAnsi="Arial" w:cs="Arial"/>
+          <w:sz w:val="24"/>
+          <w:szCs w:val="24"/>
+        </w:rPr>
+        <w:t xml:space="preserve">: </w:t>
+      </w:r>
+    </w:p>
+    <w:p>
+      <w:pPr>
+        <w:pStyle w:val="HTMLPreformatted"/>
+        <w:ind w:left="720"/>
+        <w:rPr>
+          <w:rStyle w:val="token"/>
+        </w:rPr>
+      </w:pPr>
+      <w:proofErr w:type="spellStart"/>
+      <w:r>
+        <w:rPr>
+          <w:rStyle w:val="HTMLCode"/>
+          <w:rFonts w:eastAsiaTheme="majorEastAsia"/>
+        </w:rPr>
+        <w:t>mysql</w:t>
+      </w:r>
+      <w:proofErr w:type="spellEnd"/>
+      <w:r>
+        <w:rPr>
+          <w:rStyle w:val="token"/>
+        </w:rPr>
+        <w:t>&gt;</w:t>
+      </w:r>
+      <w:r>
+        <w:rPr>
+          <w:rStyle w:val="HTMLCode"/>
+          <w:rFonts w:eastAsiaTheme="majorEastAsia"/>
+        </w:rPr>
+        <w:t xml:space="preserve"> </w:t>
+      </w:r>
+      <w:r>
+        <w:rPr>
+          <w:rStyle w:val="token"/>
+        </w:rPr>
+        <w:t>SHOW</w:t>
+      </w:r>
+      <w:r>
+        <w:rPr>
+          <w:rStyle w:val="HTMLCode"/>
+          <w:rFonts w:eastAsiaTheme="majorEastAsia"/>
+        </w:rPr>
+        <w:t xml:space="preserve"> </w:t>
+      </w:r>
+      <w:r>
+        <w:rPr>
+          <w:rStyle w:val="token"/>
+        </w:rPr>
+        <w:t>STATUS</w:t>
+      </w:r>
+      <w:r>
+        <w:rPr>
+          <w:rStyle w:val="HTMLCode"/>
+          <w:rFonts w:eastAsiaTheme="majorEastAsia"/>
+        </w:rPr>
+        <w:t xml:space="preserve"> </w:t>
+      </w:r>
+      <w:r>
+        <w:rPr>
+          <w:rStyle w:val="token"/>
+        </w:rPr>
+        <w:t>WHERE</w:t>
+      </w:r>
+      <w:r>
+        <w:rPr>
+          <w:rStyle w:val="HTMLCode"/>
+          <w:rFonts w:eastAsiaTheme="majorEastAsia"/>
+        </w:rPr>
+        <w:t xml:space="preserve"> </w:t>
+      </w:r>
+      <w:r>
+        <w:rPr>
+          <w:rStyle w:val="token"/>
+        </w:rPr>
+        <w:t>`</w:t>
+      </w:r>
+      <w:proofErr w:type="spellStart"/>
+      <w:r>
+        <w:rPr>
+          <w:rStyle w:val="HTMLCode"/>
+          <w:rFonts w:eastAsiaTheme="majorEastAsia"/>
+        </w:rPr>
+        <w:t>variable_name</w:t>
+      </w:r>
+      <w:proofErr w:type="spellEnd"/>
+      <w:r>
+        <w:rPr>
+          <w:rStyle w:val="token"/>
+        </w:rPr>
+        <w:t>`</w:t>
+      </w:r>
+      <w:r>
+        <w:rPr>
+          <w:rStyle w:val="HTMLCode"/>
+          <w:rFonts w:eastAsiaTheme="majorEastAsia"/>
+        </w:rPr>
+        <w:t xml:space="preserve"> </w:t>
+      </w:r>
+      <w:r>
+        <w:rPr>
+          <w:rStyle w:val="token"/>
+        </w:rPr>
+        <w:t>=</w:t>
+      </w:r>
+      <w:r>
+        <w:rPr>
+          <w:rStyle w:val="HTMLCode"/>
+          <w:rFonts w:eastAsiaTheme="majorEastAsia"/>
+        </w:rPr>
+        <w:t xml:space="preserve"> </w:t>
+      </w:r>
+      <w:r>
+        <w:rPr>
+          <w:rStyle w:val="token"/>
+        </w:rPr>
+        <w:t>'</w:t>
+      </w:r>
+      <w:proofErr w:type="spellStart"/>
+      <w:r>
+        <w:rPr>
+          <w:rStyle w:val="token"/>
+        </w:rPr>
+        <w:t>Threads_connected</w:t>
+      </w:r>
+      <w:proofErr w:type="spellEnd"/>
+      <w:proofErr w:type="gramStart"/>
+      <w:r>
+        <w:rPr>
+          <w:rStyle w:val="token"/>
+        </w:rPr>
+        <w:t>';</w:t>
+      </w:r>
+      <w:proofErr w:type="gramEnd"/>
+    </w:p>
+    <w:p>
+      <w:pPr>
+        <w:pStyle w:val="HTMLPreformatted"/>
+        <w:ind w:left="720"/>
+        <w:rPr>
+          <w:rFonts w:ascii="Arial" w:hAnsi="Arial" w:cs="Arial"/>
+          <w:sz w:val="24"/>
+          <w:szCs w:val="24"/>
+        </w:rPr>
+      </w:pPr>
+    </w:p>
+    <w:p>
+      <w:pPr>
+        <w:numPr>
+          <w:ilvl w:val="0"/>
+          <w:numId w:val="9"/>
+        </w:numPr>
+        <w:spacing w:after="0" w:line="240" w:lineRule="auto"/>
+        <w:rPr>
+          <w:rFonts w:ascii="Arial" w:hAnsi="Arial" w:cs="Arial"/>
+          <w:sz w:val="24"/>
+          <w:szCs w:val="24"/>
+        </w:rPr>
+      </w:pPr>
+      <w:r>
+        <w:rPr>
+          <w:rFonts w:ascii="Arial" w:hAnsi="Arial" w:cs="Arial"/>
+          <w:sz w:val="24"/>
+          <w:szCs w:val="24"/>
+        </w:rPr>
+        <w:t xml:space="preserve">Ver las </w:t>
+      </w:r>
+      <w:proofErr w:type="spellStart"/>
+      <w:r>
+        <w:rPr>
+          <w:rFonts w:ascii="Arial" w:hAnsi="Arial" w:cs="Arial"/>
+          <w:sz w:val="24"/>
+          <w:szCs w:val="24"/>
+        </w:rPr>
+        <w:t>conexiones</w:t>
+      </w:r>
+      <w:proofErr w:type="spellEnd"/>
+      <w:r>
+        <w:rPr>
+          <w:rFonts w:ascii="Arial" w:hAnsi="Arial" w:cs="Arial"/>
+          <w:sz w:val="24"/>
+          <w:szCs w:val="24"/>
+        </w:rPr>
+        <w:t xml:space="preserve"> </w:t>
+      </w:r>
+      <w:proofErr w:type="spellStart"/>
+      <w:r>
+        <w:rPr>
+          <w:rFonts w:ascii="Arial" w:hAnsi="Arial" w:cs="Arial"/>
+          <w:sz w:val="24"/>
+          <w:szCs w:val="24"/>
+        </w:rPr>
+        <w:t>activas</w:t>
+      </w:r>
+      <w:proofErr w:type="spellEnd"/>
+      <w:r>
+        <w:rPr>
+          <w:rFonts w:ascii="Arial" w:hAnsi="Arial" w:cs="Arial"/>
+          <w:sz w:val="24"/>
+          <w:szCs w:val="24"/>
+        </w:rPr>
+        <w:t xml:space="preserve">: </w:t>
+      </w:r>
+    </w:p>
+    <w:p>
+      <w:pPr>
+        <w:pStyle w:val="HTMLPreformatted"/>
+        <w:ind w:left="720"/>
+        <w:rPr>
+          <w:rStyle w:val="token"/>
+        </w:rPr>
+      </w:pPr>
+      <w:proofErr w:type="spellStart"/>
+      <w:r>
+        <w:rPr>
+          <w:rStyle w:val="HTMLCode"/>
+          <w:rFonts w:eastAsiaTheme="majorEastAsia"/>
+        </w:rPr>
+        <w:t>mysql</w:t>
+      </w:r>
+      <w:proofErr w:type="spellEnd"/>
+      <w:r>
+        <w:rPr>
+          <w:rStyle w:val="token"/>
+        </w:rPr>
+        <w:t>&gt;</w:t>
+      </w:r>
+      <w:r>
+        <w:rPr>
+          <w:rStyle w:val="HTMLCode"/>
+          <w:rFonts w:eastAsiaTheme="majorEastAsia"/>
+        </w:rPr>
+        <w:t xml:space="preserve"> </w:t>
+      </w:r>
+      <w:r>
+        <w:rPr>
+          <w:rStyle w:val="token"/>
+        </w:rPr>
+        <w:t>SHOW</w:t>
+      </w:r>
+      <w:r>
+        <w:rPr>
+          <w:rStyle w:val="HTMLCode"/>
+          <w:rFonts w:eastAsiaTheme="majorEastAsia"/>
+        </w:rPr>
+        <w:t xml:space="preserve"> </w:t>
+      </w:r>
+      <w:proofErr w:type="gramStart"/>
+      <w:r>
+        <w:rPr>
+          <w:rStyle w:val="HTMLCode"/>
+          <w:rFonts w:eastAsiaTheme="majorEastAsia"/>
+        </w:rPr>
+        <w:t>PROCESSLIST</w:t>
+      </w:r>
+      <w:r>
+        <w:rPr>
+          <w:rStyle w:val="token"/>
+        </w:rPr>
+        <w:t>;</w:t>
+      </w:r>
+      <w:proofErr w:type="gramEnd"/>
+    </w:p>
+    <w:p>
+      <w:pPr>
+        <w:pStyle w:val="HTMLPreformatted"/>
+        <w:ind w:left="720"/>
+        <w:rPr>
+          <w:rFonts w:ascii="Arial" w:hAnsi="Arial" w:cs="Arial"/>
+          <w:sz w:val="24"/>
+          <w:szCs w:val="24"/>
+        </w:rPr>
+      </w:pPr>
+    </w:p>
+    <w:p>
+      <w:pPr>
+        <w:numPr>
+          <w:ilvl w:val="0"/>
+          <w:numId w:val="9"/>
+        </w:numPr>
+        <w:spacing w:after="0" w:line="240" w:lineRule="auto"/>
+        <w:rPr>
+          <w:rFonts w:ascii="Arial" w:hAnsi="Arial" w:cs="Arial"/>
+          <w:sz w:val="24"/>
+          <w:szCs w:val="24"/>
+        </w:rPr>
+      </w:pPr>
+      <w:proofErr w:type="spellStart"/>
+      <w:r>
+        <w:rPr>
+          <w:rFonts w:ascii="Arial" w:hAnsi="Arial" w:cs="Arial"/>
+          <w:sz w:val="24"/>
+          <w:szCs w:val="24"/>
+        </w:rPr>
+        <w:t>Matar</w:t>
+      </w:r>
+      <w:proofErr w:type="spellEnd"/>
+      <w:r>
+        <w:rPr>
+          <w:rFonts w:ascii="Arial" w:hAnsi="Arial" w:cs="Arial"/>
+          <w:sz w:val="24"/>
+          <w:szCs w:val="24"/>
+        </w:rPr>
+        <w:t xml:space="preserve"> una </w:t>
+      </w:r>
+      <w:proofErr w:type="spellStart"/>
+      <w:proofErr w:type="gramStart"/>
+      <w:r>
+        <w:rPr>
+          <w:rFonts w:ascii="Arial" w:hAnsi="Arial" w:cs="Arial"/>
+          <w:sz w:val="24"/>
+          <w:szCs w:val="24"/>
+        </w:rPr>
+        <w:t>conexión</w:t>
+      </w:r>
+      <w:proofErr w:type="spellEnd"/>
+      <w:r>
+        <w:rPr>
+          <w:rFonts w:ascii="Arial" w:hAnsi="Arial" w:cs="Arial"/>
+          <w:sz w:val="24"/>
+          <w:szCs w:val="24"/>
+        </w:rPr>
+        <w:t xml:space="preserve"> :</w:t>
+      </w:r>
+      <w:proofErr w:type="gramEnd"/>
+      <w:r>
+        <w:rPr>
+          <w:rFonts w:ascii="Arial" w:hAnsi="Arial" w:cs="Arial"/>
+          <w:sz w:val="24"/>
+          <w:szCs w:val="24"/>
+        </w:rPr>
+        <w:t xml:space="preserve"> </w:t>
+      </w:r>
+    </w:p>
+    <w:p>
+      <w:pPr>
+        <w:pStyle w:val="HTMLPreformatted"/>
+        <w:ind w:left="720"/>
+      </w:pPr>
+      <w:proofErr w:type="spellStart"/>
+      <w:r>
+        <w:rPr>
+          <w:rStyle w:val="HTMLCode"/>
+          <w:rFonts w:eastAsiaTheme="majorEastAsia"/>
+        </w:rPr>
+        <w:t>mysql</w:t>
+      </w:r>
+      <w:proofErr w:type="spellEnd"/>
+      <w:r>
+        <w:rPr>
+          <w:rStyle w:val="token"/>
+        </w:rPr>
+        <w:t>&gt;</w:t>
+      </w:r>
+      <w:r>
+        <w:rPr>
+          <w:rStyle w:val="HTMLCode"/>
+          <w:rFonts w:eastAsiaTheme="majorEastAsia"/>
+        </w:rPr>
+        <w:t xml:space="preserve"> </w:t>
+      </w:r>
+      <w:r>
+        <w:rPr>
+          <w:rStyle w:val="token"/>
+        </w:rPr>
+        <w:t>KILL</w:t>
+      </w:r>
+      <w:r>
+        <w:rPr>
+          <w:rStyle w:val="HTMLCode"/>
+          <w:rFonts w:eastAsiaTheme="majorEastAsia"/>
+        </w:rPr>
+        <w:t xml:space="preserve"> </w:t>
+      </w:r>
+      <w:r>
+        <w:rPr>
+          <w:rStyle w:val="token"/>
+        </w:rPr>
+        <w:t>[</w:t>
+      </w:r>
+      <w:proofErr w:type="spellStart"/>
+      <w:r>
+        <w:rPr>
+          <w:rStyle w:val="HTMLCode"/>
+          <w:rFonts w:eastAsiaTheme="majorEastAsia"/>
+        </w:rPr>
+        <w:t>conection_id</w:t>
+      </w:r>
+      <w:proofErr w:type="spellEnd"/>
+      <w:proofErr w:type="gramStart"/>
+      <w:r>
+        <w:rPr>
+          <w:rStyle w:val="token"/>
+        </w:rPr>
+        <w:t>];</w:t>
+      </w:r>
+      <w:proofErr w:type="gramEnd"/>
+    </w:p>
+    <w:p>
+      <w:pPr>
+        <w:rPr>
+          <w:rFonts w:ascii="Arial" w:hAnsi="Arial" w:cs="Arial"/>
+          <w:sz w:val="24"/>
+          <w:szCs w:val="24"/>
+        </w:rPr>
+      </w:pPr>
+    </w:p>
+    <w:p>
+      <w:pPr>
+        <w:pStyle w:val="NormalWeb"/>
+        <w:spacing w:before="0" w:beforeAutospacing="0"/>
+        <w:rPr>
+          <w:rFonts w:ascii="Arial" w:hAnsi="Arial" w:cs="Arial"/>
+          <w:b/>
+          <w:bCs/>
+          <w:lang w:val="es-CR"/>
+        </w:rPr>
+      </w:pPr>
+      <w:r>
+        <w:rPr>
+          <w:rFonts w:ascii="Arial" w:hAnsi="Arial" w:cs="Arial"/>
+          <w:b/>
+          <w:bCs/>
+          <w:lang w:val="es-CR"/>
+        </w:rPr>
+        <w:t>PostgreSQL</w:t>
+      </w:r>
+    </w:p>
+    <w:p>
+      <w:pPr>
+        <w:pStyle w:val="NormalWeb"/>
+        <w:spacing w:before="0" w:beforeAutospacing="0"/>
+        <w:rPr>
+          <w:rFonts w:ascii="Arial" w:hAnsi="Arial" w:cs="Arial"/>
+        </w:rPr>
+      </w:pPr>
+      <w:r>
+        <w:rPr>
+          <w:rFonts w:ascii="Arial" w:hAnsi="Arial" w:cs="Arial"/>
+          <w:lang w:val="es-CR"/>
+        </w:rPr>
+        <w:t xml:space="preserve">Veamos cómo se realizan las operaciones de monitoreo en PostgreSQL. </w:t>
+      </w:r>
+      <w:proofErr w:type="spellStart"/>
+      <w:r>
+        <w:rPr>
+          <w:rFonts w:ascii="Arial" w:hAnsi="Arial" w:cs="Arial"/>
+        </w:rPr>
+        <w:t>Debes</w:t>
+      </w:r>
+      <w:proofErr w:type="spellEnd"/>
+      <w:r>
+        <w:rPr>
+          <w:rFonts w:ascii="Arial" w:hAnsi="Arial" w:cs="Arial"/>
+        </w:rPr>
+        <w:t xml:space="preserve"> </w:t>
+      </w:r>
+      <w:proofErr w:type="spellStart"/>
+      <w:r>
+        <w:rPr>
+          <w:rFonts w:ascii="Arial" w:hAnsi="Arial" w:cs="Arial"/>
+        </w:rPr>
+        <w:t>estar</w:t>
+      </w:r>
+      <w:proofErr w:type="spellEnd"/>
+      <w:r>
+        <w:rPr>
+          <w:rFonts w:ascii="Arial" w:hAnsi="Arial" w:cs="Arial"/>
+        </w:rPr>
+        <w:t xml:space="preserve"> </w:t>
+      </w:r>
+      <w:proofErr w:type="spellStart"/>
+      <w:r>
+        <w:rPr>
+          <w:rFonts w:ascii="Arial" w:hAnsi="Arial" w:cs="Arial"/>
+        </w:rPr>
+        <w:t>en</w:t>
+      </w:r>
+      <w:proofErr w:type="spellEnd"/>
+      <w:r>
+        <w:rPr>
+          <w:rFonts w:ascii="Arial" w:hAnsi="Arial" w:cs="Arial"/>
+        </w:rPr>
+        <w:t xml:space="preserve"> la base de </w:t>
+      </w:r>
+      <w:proofErr w:type="spellStart"/>
+      <w:r>
+        <w:rPr>
+          <w:rFonts w:ascii="Arial" w:hAnsi="Arial" w:cs="Arial"/>
+        </w:rPr>
+        <w:t>datos</w:t>
+      </w:r>
+      <w:proofErr w:type="spellEnd"/>
+      <w:r>
+        <w:rPr>
+          <w:rFonts w:ascii="Arial" w:hAnsi="Arial" w:cs="Arial"/>
+        </w:rPr>
+        <w:t xml:space="preserve"> “</w:t>
+      </w:r>
+      <w:proofErr w:type="spellStart"/>
+      <w:r>
+        <w:rPr>
+          <w:rFonts w:ascii="Arial" w:hAnsi="Arial" w:cs="Arial"/>
+        </w:rPr>
+        <w:t>postgres</w:t>
+      </w:r>
+      <w:proofErr w:type="spellEnd"/>
+      <w:r>
+        <w:rPr>
+          <w:rFonts w:ascii="Arial" w:hAnsi="Arial" w:cs="Arial"/>
+        </w:rPr>
+        <w:t>”.</w:t>
+      </w:r>
+    </w:p>
+    <w:p>
+      <w:pPr>
+        <w:numPr>
+          <w:ilvl w:val="0"/>
+          <w:numId w:val="10"/>
+        </w:numPr>
+        <w:spacing w:after="0" w:line="240" w:lineRule="auto"/>
+        <w:rPr>
+          <w:rFonts w:ascii="Arial" w:hAnsi="Arial" w:cs="Arial"/>
+          <w:sz w:val="24"/>
+          <w:szCs w:val="24"/>
+        </w:rPr>
+      </w:pPr>
+      <w:proofErr w:type="spellStart"/>
+      <w:r>
+        <w:rPr>
+          <w:rFonts w:ascii="Arial" w:hAnsi="Arial" w:cs="Arial"/>
+          <w:sz w:val="24"/>
+          <w:szCs w:val="24"/>
+        </w:rPr>
+        <w:t>Número</w:t>
+      </w:r>
+      <w:proofErr w:type="spellEnd"/>
+      <w:r>
+        <w:rPr>
+          <w:rFonts w:ascii="Arial" w:hAnsi="Arial" w:cs="Arial"/>
+          <w:sz w:val="24"/>
+          <w:szCs w:val="24"/>
+        </w:rPr>
+        <w:t xml:space="preserve"> de </w:t>
+      </w:r>
+      <w:proofErr w:type="spellStart"/>
+      <w:r>
+        <w:rPr>
+          <w:rFonts w:ascii="Arial" w:hAnsi="Arial" w:cs="Arial"/>
+          <w:sz w:val="24"/>
+          <w:szCs w:val="24"/>
+        </w:rPr>
+        <w:t>Sesiones</w:t>
+      </w:r>
+      <w:proofErr w:type="spellEnd"/>
+      <w:r>
+        <w:rPr>
+          <w:rFonts w:ascii="Arial" w:hAnsi="Arial" w:cs="Arial"/>
+          <w:sz w:val="24"/>
+          <w:szCs w:val="24"/>
+        </w:rPr>
+        <w:t xml:space="preserve">: </w:t>
+      </w:r>
+    </w:p>
+    <w:p>
+      <w:pPr>
+        <w:pStyle w:val="HTMLPreformatted"/>
+        <w:ind w:left="720"/>
+        <w:rPr>
+          <w:rStyle w:val="token"/>
+        </w:rPr>
+      </w:pPr>
+      <w:proofErr w:type="spellStart"/>
+      <w:r>
+        <w:rPr>
+          <w:rStyle w:val="HTMLCode"/>
+          <w:rFonts w:eastAsiaTheme="majorEastAsia"/>
+        </w:rPr>
+        <w:t>psql</w:t>
+      </w:r>
+      <w:proofErr w:type="spellEnd"/>
+      <w:r>
+        <w:rPr>
+          <w:rStyle w:val="token"/>
+        </w:rPr>
+        <w:t>&gt;</w:t>
+      </w:r>
+      <w:r>
+        <w:rPr>
+          <w:rStyle w:val="HTMLCode"/>
+          <w:rFonts w:eastAsiaTheme="majorEastAsia"/>
+        </w:rPr>
+        <w:t xml:space="preserve"> </w:t>
+      </w:r>
+      <w:r>
+        <w:rPr>
+          <w:rStyle w:val="token"/>
+        </w:rPr>
+        <w:t>SELECT</w:t>
+      </w:r>
+      <w:r>
+        <w:rPr>
+          <w:rStyle w:val="HTMLCode"/>
+          <w:rFonts w:eastAsiaTheme="majorEastAsia"/>
+        </w:rPr>
+        <w:t xml:space="preserve"> </w:t>
+      </w:r>
+      <w:proofErr w:type="gramStart"/>
+      <w:r>
+        <w:rPr>
+          <w:rStyle w:val="token"/>
+        </w:rPr>
+        <w:t>COUNT(</w:t>
+      </w:r>
+      <w:proofErr w:type="gramEnd"/>
+      <w:r>
+        <w:rPr>
+          <w:rStyle w:val="token"/>
+        </w:rPr>
+        <w:t>*)FROM</w:t>
+      </w:r>
+      <w:r>
+        <w:rPr>
+          <w:rStyle w:val="HTMLCode"/>
+          <w:rFonts w:eastAsiaTheme="majorEastAsia"/>
+        </w:rPr>
+        <w:t xml:space="preserve"> </w:t>
+      </w:r>
+      <w:proofErr w:type="spellStart"/>
+      <w:r>
+        <w:rPr>
+          <w:rStyle w:val="HTMLCode"/>
+          <w:rFonts w:eastAsiaTheme="majorEastAsia"/>
+        </w:rPr>
+        <w:t>pg_stat_activity</w:t>
+      </w:r>
+      <w:proofErr w:type="spellEnd"/>
+      <w:r>
+        <w:rPr>
+          <w:rStyle w:val="token"/>
+        </w:rPr>
+        <w:t>;</w:t>
+      </w:r>
+    </w:p>
+    <w:p>
+      <w:pPr>
+        <w:pStyle w:val="HTMLPreformatted"/>
+        <w:ind w:left="720"/>
+      </w:pPr>
+    </w:p>
+    <w:p>
+      <w:pPr>
+        <w:numPr>
+          <w:ilvl w:val="0"/>
+          <w:numId w:val="10"/>
+        </w:numPr>
+        <w:spacing w:after="0" w:line="240" w:lineRule="auto"/>
+        <w:rPr>
+          <w:rFonts w:ascii="Arial" w:hAnsi="Arial" w:cs="Arial"/>
+          <w:sz w:val="24"/>
+          <w:szCs w:val="24"/>
+        </w:rPr>
+      </w:pPr>
+      <w:r>
+        <w:rPr>
+          <w:rFonts w:ascii="Arial" w:hAnsi="Arial" w:cs="Arial"/>
+          <w:sz w:val="24"/>
+          <w:szCs w:val="24"/>
+        </w:rPr>
+        <w:lastRenderedPageBreak/>
+        <w:t xml:space="preserve">Ver las </w:t>
+      </w:r>
+      <w:proofErr w:type="spellStart"/>
+      <w:r>
+        <w:rPr>
+          <w:rFonts w:ascii="Arial" w:hAnsi="Arial" w:cs="Arial"/>
+          <w:sz w:val="24"/>
+          <w:szCs w:val="24"/>
+        </w:rPr>
+        <w:t>sesiones</w:t>
+      </w:r>
+      <w:proofErr w:type="spellEnd"/>
+      <w:r>
+        <w:rPr>
+          <w:rFonts w:ascii="Arial" w:hAnsi="Arial" w:cs="Arial"/>
+          <w:sz w:val="24"/>
+          <w:szCs w:val="24"/>
+        </w:rPr>
+        <w:t xml:space="preserve"> </w:t>
+      </w:r>
+      <w:proofErr w:type="spellStart"/>
+      <w:r>
+        <w:rPr>
+          <w:rFonts w:ascii="Arial" w:hAnsi="Arial" w:cs="Arial"/>
+          <w:sz w:val="24"/>
+          <w:szCs w:val="24"/>
+        </w:rPr>
+        <w:t>activas</w:t>
+      </w:r>
+      <w:proofErr w:type="spellEnd"/>
+      <w:r>
+        <w:rPr>
+          <w:rFonts w:ascii="Arial" w:hAnsi="Arial" w:cs="Arial"/>
+          <w:sz w:val="24"/>
+          <w:szCs w:val="24"/>
+        </w:rPr>
+        <w:t xml:space="preserve">: </w:t>
+      </w:r>
+    </w:p>
+    <w:p>
+      <w:pPr>
+        <w:pStyle w:val="HTMLPreformatted"/>
+        <w:ind w:left="720"/>
+        <w:rPr>
+          <w:rStyle w:val="token"/>
+        </w:rPr>
+      </w:pPr>
+      <w:proofErr w:type="spellStart"/>
+      <w:r>
+        <w:rPr>
+          <w:rStyle w:val="HTMLCode"/>
+          <w:rFonts w:eastAsiaTheme="majorEastAsia"/>
+        </w:rPr>
+        <w:t>psql</w:t>
+      </w:r>
+      <w:proofErr w:type="spellEnd"/>
+      <w:r>
+        <w:rPr>
+          <w:rStyle w:val="token"/>
+        </w:rPr>
+        <w:t>&gt;</w:t>
+      </w:r>
+      <w:r>
+        <w:rPr>
+          <w:rStyle w:val="HTMLCode"/>
+          <w:rFonts w:eastAsiaTheme="majorEastAsia"/>
+        </w:rPr>
+        <w:t xml:space="preserve"> </w:t>
+      </w:r>
+      <w:r>
+        <w:rPr>
+          <w:rStyle w:val="token"/>
+        </w:rPr>
+        <w:t>SELECT</w:t>
+      </w:r>
+      <w:r>
+        <w:rPr>
+          <w:rStyle w:val="HTMLCode"/>
+          <w:rFonts w:eastAsiaTheme="majorEastAsia"/>
+        </w:rPr>
+        <w:t xml:space="preserve"> </w:t>
+      </w:r>
+      <w:proofErr w:type="gramStart"/>
+      <w:r>
+        <w:rPr>
+          <w:rStyle w:val="token"/>
+        </w:rPr>
+        <w:t>COUNT(</w:t>
+      </w:r>
+      <w:proofErr w:type="gramEnd"/>
+      <w:r>
+        <w:rPr>
+          <w:rStyle w:val="token"/>
+        </w:rPr>
+        <w:t>*)FROM</w:t>
+      </w:r>
+      <w:r>
+        <w:rPr>
+          <w:rStyle w:val="HTMLCode"/>
+          <w:rFonts w:eastAsiaTheme="majorEastAsia"/>
+        </w:rPr>
+        <w:t xml:space="preserve"> </w:t>
+      </w:r>
+      <w:proofErr w:type="spellStart"/>
+      <w:r>
+        <w:rPr>
+          <w:rStyle w:val="HTMLCode"/>
+          <w:rFonts w:eastAsiaTheme="majorEastAsia"/>
+        </w:rPr>
+        <w:t>pg_stat_activity</w:t>
+      </w:r>
+      <w:proofErr w:type="spellEnd"/>
+      <w:r>
+        <w:rPr>
+          <w:rStyle w:val="token"/>
+        </w:rPr>
+        <w:t>;</w:t>
+      </w:r>
+    </w:p>
+    <w:p>
+      <w:pPr>
+        <w:pStyle w:val="HTMLPreformatted"/>
+        <w:ind w:left="720"/>
+      </w:pPr>
+    </w:p>
+    <w:p>
+      <w:pPr>
+        <w:numPr>
+          <w:ilvl w:val="0"/>
+          <w:numId w:val="10"/>
+        </w:numPr>
+        <w:spacing w:after="0" w:line="240" w:lineRule="auto"/>
+        <w:rPr>
+          <w:rFonts w:ascii="Arial" w:hAnsi="Arial" w:cs="Arial"/>
+          <w:sz w:val="24"/>
+          <w:szCs w:val="24"/>
+        </w:rPr>
+      </w:pPr>
+      <w:proofErr w:type="spellStart"/>
+      <w:r>
+        <w:rPr>
+          <w:rFonts w:ascii="Arial" w:hAnsi="Arial" w:cs="Arial"/>
+          <w:sz w:val="24"/>
+          <w:szCs w:val="24"/>
+        </w:rPr>
+        <w:t>Matar</w:t>
+      </w:r>
+      <w:proofErr w:type="spellEnd"/>
+      <w:r>
+        <w:rPr>
+          <w:rFonts w:ascii="Arial" w:hAnsi="Arial" w:cs="Arial"/>
+          <w:sz w:val="24"/>
+          <w:szCs w:val="24"/>
+        </w:rPr>
+        <w:t xml:space="preserve"> una </w:t>
+      </w:r>
+      <w:proofErr w:type="spellStart"/>
+      <w:r>
+        <w:rPr>
+          <w:rFonts w:ascii="Arial" w:hAnsi="Arial" w:cs="Arial"/>
+          <w:sz w:val="24"/>
+          <w:szCs w:val="24"/>
+        </w:rPr>
+        <w:t>conexión</w:t>
+      </w:r>
+      <w:proofErr w:type="spellEnd"/>
+      <w:r>
+        <w:rPr>
+          <w:rFonts w:ascii="Arial" w:hAnsi="Arial" w:cs="Arial"/>
+          <w:sz w:val="24"/>
+          <w:szCs w:val="24"/>
+        </w:rPr>
+        <w:t xml:space="preserve">: </w:t>
+      </w:r>
+    </w:p>
+    <w:p>
+      <w:pPr>
+        <w:pStyle w:val="HTMLPreformatted"/>
+        <w:ind w:left="720"/>
+        <w:rPr>
+          <w:rStyle w:val="token"/>
+        </w:rPr>
+      </w:pPr>
+      <w:proofErr w:type="spellStart"/>
+      <w:r>
+        <w:rPr>
+          <w:rStyle w:val="HTMLCode"/>
+          <w:rFonts w:eastAsiaTheme="majorEastAsia"/>
+        </w:rPr>
+        <w:t>psql</w:t>
+      </w:r>
+      <w:proofErr w:type="spellEnd"/>
+      <w:r>
+        <w:rPr>
+          <w:rStyle w:val="token"/>
+        </w:rPr>
+        <w:t>&gt;</w:t>
+      </w:r>
+      <w:r>
+        <w:rPr>
+          <w:rStyle w:val="HTMLCode"/>
+          <w:rFonts w:eastAsiaTheme="majorEastAsia"/>
+        </w:rPr>
+        <w:t xml:space="preserve"> </w:t>
+      </w:r>
+      <w:r>
+        <w:rPr>
+          <w:rStyle w:val="token"/>
+        </w:rPr>
+        <w:t>SELECT</w:t>
+      </w:r>
+      <w:r>
+        <w:rPr>
+          <w:rStyle w:val="HTMLCode"/>
+          <w:rFonts w:eastAsiaTheme="majorEastAsia"/>
+        </w:rPr>
+        <w:t xml:space="preserve"> </w:t>
+      </w:r>
+      <w:proofErr w:type="spellStart"/>
+      <w:r>
+        <w:rPr>
+          <w:rStyle w:val="HTMLCode"/>
+          <w:rFonts w:eastAsiaTheme="majorEastAsia"/>
+        </w:rPr>
+        <w:t>pg_terminate_</w:t>
+      </w:r>
+      <w:proofErr w:type="gramStart"/>
+      <w:r>
+        <w:rPr>
+          <w:rStyle w:val="HTMLCode"/>
+          <w:rFonts w:eastAsiaTheme="majorEastAsia"/>
+        </w:rPr>
+        <w:t>backend</w:t>
+      </w:r>
+      <w:proofErr w:type="spellEnd"/>
+      <w:r>
+        <w:rPr>
+          <w:rStyle w:val="token"/>
+        </w:rPr>
+        <w:t>(</w:t>
+      </w:r>
+      <w:r>
+        <w:rPr>
+          <w:rStyle w:val="HTMLCode"/>
+          <w:rFonts w:eastAsiaTheme="majorEastAsia"/>
+        </w:rPr>
+        <w:t xml:space="preserve"> </w:t>
+      </w:r>
+      <w:r>
+        <w:rPr>
+          <w:rStyle w:val="token"/>
+        </w:rPr>
+        <w:t>[</w:t>
+      </w:r>
+      <w:proofErr w:type="spellStart"/>
+      <w:proofErr w:type="gramEnd"/>
+      <w:r>
+        <w:rPr>
+          <w:rStyle w:val="HTMLCode"/>
+          <w:rFonts w:eastAsiaTheme="majorEastAsia"/>
+        </w:rPr>
+        <w:t>numero_sesion</w:t>
+      </w:r>
+      <w:proofErr w:type="spellEnd"/>
+      <w:r>
+        <w:rPr>
+          <w:rStyle w:val="token"/>
+        </w:rPr>
+        <w:t>]</w:t>
+      </w:r>
+      <w:r>
+        <w:rPr>
+          <w:rStyle w:val="HTMLCode"/>
+          <w:rFonts w:eastAsiaTheme="majorEastAsia"/>
+        </w:rPr>
+        <w:t xml:space="preserve"> </w:t>
+      </w:r>
+      <w:r>
+        <w:rPr>
+          <w:rStyle w:val="token"/>
+        </w:rPr>
+        <w:t>);</w:t>
+      </w:r>
+    </w:p>
+    <w:p>
+      <w:pPr>
+        <w:pStyle w:val="HTMLPreformatted"/>
+        <w:ind w:left="720"/>
+        <w:rPr>
+          <w:rStyle w:val="token"/>
+        </w:rPr>
+      </w:pPr>
+    </w:p>
+    <w:p>
+      <w:pPr>
+        <w:pStyle w:val="HTMLPreformatted"/>
+        <w:ind w:left="720"/>
+        <w:rPr>
+          <w:rFonts w:ascii="Arial" w:hAnsi="Arial" w:cs="Arial"/>
+          <w:sz w:val="24"/>
+          <w:szCs w:val="24"/>
+        </w:rPr>
+      </w:pPr>
+    </w:p>
+    <w:p>
+      <w:pPr>
+        <w:pStyle w:val="NormalWeb"/>
+        <w:spacing w:before="0" w:beforeAutospacing="0"/>
+        <w:rPr>
+          <w:rFonts w:ascii="Arial" w:hAnsi="Arial" w:cs="Arial"/>
+          <w:lang w:val="es-CR"/>
+        </w:rPr>
+      </w:pPr>
+      <w:r>
+        <w:rPr>
+          <w:rFonts w:ascii="Arial" w:hAnsi="Arial" w:cs="Arial"/>
+          <w:lang w:val="es-CR"/>
+        </w:rPr>
+        <w:t xml:space="preserve">Esperamos que esta guía sea de utilidad para ti en el futuro. Recuerda que estas no son las únicas formas de utilizar estos comandos, porque manejan muchas más opciones, sin </w:t>
+      </w:r>
+      <w:r>
+        <w:rPr>
+          <w:rFonts w:ascii="Arial" w:hAnsi="Arial" w:cs="Arial"/>
+          <w:lang w:val="es-CR"/>
+        </w:rPr>
+        <w:t>embargo,</w:t>
+      </w:r>
+      <w:r>
+        <w:rPr>
+          <w:rFonts w:ascii="Arial" w:hAnsi="Arial" w:cs="Arial"/>
+          <w:lang w:val="es-CR"/>
+        </w:rPr>
+        <w:t xml:space="preserve"> son las más comunes. </w:t>
+      </w:r>
     </w:p>
     <w:p>
       <w:pPr>
@@ -6251,6 +8026,267 @@
         </w:rPr>
         <w:t>Lección 4: Importar/Exportar Datos</w:t>
       </w:r>
+    </w:p>
+    <w:p>
+      <w:pPr>
+        <w:pStyle w:val="ListParagraph"/>
+        <w:rPr>
+          <w:rFonts w:ascii="Arial" w:eastAsia="Times New Roman" w:hAnsi="Arial" w:cs="Arial"/>
+          <w:sz w:val="24"/>
+          <w:szCs w:val="24"/>
+          <w:lang w:val="es-CR"/>
+        </w:rPr>
+      </w:pPr>
+    </w:p>
+    <w:p>
+      <w:pPr>
+        <w:pStyle w:val="ListParagraph"/>
+        <w:numPr>
+          <w:ilvl w:val="1"/>
+          <w:numId w:val="2"/>
+        </w:numPr>
+        <w:spacing w:after="0"/>
+        <w:rPr>
+          <w:rFonts w:ascii="Arial" w:eastAsia="Times New Roman" w:hAnsi="Arial" w:cs="Arial"/>
+          <w:sz w:val="24"/>
+          <w:szCs w:val="24"/>
+          <w:lang w:val="es-CR"/>
+        </w:rPr>
+      </w:pPr>
+      <w:hyperlink r:id="rId23" w:history="1">
+        <w:r>
+          <w:rPr>
+            <w:rFonts w:ascii="Arial" w:eastAsia="Times New Roman" w:hAnsi="Arial" w:cs="Arial"/>
+            <w:sz w:val="24"/>
+            <w:szCs w:val="24"/>
+            <w:lang w:val="es-CR"/>
+          </w:rPr>
+          <w:t>Importar Exportar Datos en MySQL</w:t>
+        </w:r>
+      </w:hyperlink>
+    </w:p>
+    <w:p>
+      <w:pPr>
+        <w:pStyle w:val="ListParagraph"/>
+        <w:spacing w:after="0"/>
+        <w:ind w:left="1080"/>
+        <w:rPr>
+          <w:rFonts w:ascii="Arial" w:eastAsia="Times New Roman" w:hAnsi="Arial" w:cs="Arial"/>
+          <w:sz w:val="24"/>
+          <w:szCs w:val="24"/>
+          <w:lang w:val="es-CR"/>
+        </w:rPr>
+      </w:pPr>
+    </w:p>
+    <w:p>
+      <w:pPr>
+        <w:pStyle w:val="ListParagraph"/>
+        <w:numPr>
+          <w:ilvl w:val="1"/>
+          <w:numId w:val="2"/>
+        </w:numPr>
+        <w:spacing w:after="0"/>
+        <w:rPr>
+          <w:rFonts w:ascii="Arial" w:eastAsia="Times New Roman" w:hAnsi="Arial" w:cs="Arial"/>
+          <w:sz w:val="24"/>
+          <w:szCs w:val="24"/>
+          <w:lang w:val="es-CR"/>
+        </w:rPr>
+      </w:pPr>
+      <w:r>
+        <w:rPr>
+          <w:rFonts w:ascii="Arial" w:eastAsia="Times New Roman" w:hAnsi="Arial" w:cs="Arial"/>
+          <w:sz w:val="24"/>
+          <w:szCs w:val="24"/>
+          <w:lang w:val="es-CR"/>
+        </w:rPr>
+        <w:t>Taller 1</w:t>
+      </w:r>
+    </w:p>
+    <w:p>
+      <w:pPr>
+        <w:pStyle w:val="ListParagraph"/>
+        <w:rPr>
+          <w:rFonts w:ascii="Arial" w:eastAsia="Times New Roman" w:hAnsi="Arial" w:cs="Arial"/>
+          <w:sz w:val="24"/>
+          <w:szCs w:val="24"/>
+          <w:lang w:val="es-CR"/>
+        </w:rPr>
+      </w:pPr>
+    </w:p>
+    <w:p>
+      <w:pPr>
+        <w:pStyle w:val="ListParagraph"/>
+        <w:spacing w:after="0"/>
+        <w:ind w:left="1080"/>
+        <w:rPr>
+          <w:rFonts w:ascii="Arial" w:eastAsia="Times New Roman" w:hAnsi="Arial" w:cs="Arial"/>
+          <w:sz w:val="24"/>
+          <w:szCs w:val="24"/>
+          <w:lang w:val="es-CR"/>
+        </w:rPr>
+      </w:pPr>
+    </w:p>
+    <w:p>
+      <w:pPr>
+        <w:pStyle w:val="ListParagraph"/>
+        <w:numPr>
+          <w:ilvl w:val="1"/>
+          <w:numId w:val="2"/>
+        </w:numPr>
+        <w:spacing w:after="0"/>
+        <w:rPr>
+          <w:rFonts w:ascii="Arial" w:eastAsia="Times New Roman" w:hAnsi="Arial" w:cs="Arial"/>
+          <w:sz w:val="24"/>
+          <w:szCs w:val="24"/>
+          <w:lang w:val="es-CR"/>
+        </w:rPr>
+      </w:pPr>
+      <w:r>
+        <w:rPr>
+          <w:rFonts w:ascii="Arial" w:eastAsia="Times New Roman" w:hAnsi="Arial" w:cs="Arial"/>
+          <w:sz w:val="24"/>
+          <w:szCs w:val="24"/>
+          <w:lang w:val="es-CR"/>
+        </w:rPr>
+        <w:t>Importar Exportar Datos en PostgreSQL</w:t>
+      </w:r>
+    </w:p>
+    <w:p>
+      <w:pPr>
+        <w:pStyle w:val="ListParagraph"/>
+        <w:spacing w:after="0"/>
+        <w:ind w:left="1080"/>
+        <w:rPr>
+          <w:rFonts w:ascii="Arial" w:eastAsia="Times New Roman" w:hAnsi="Arial" w:cs="Arial"/>
+          <w:sz w:val="24"/>
+          <w:szCs w:val="24"/>
+          <w:lang w:val="es-CR"/>
+        </w:rPr>
+      </w:pPr>
+    </w:p>
+    <w:p>
+      <w:pPr>
+        <w:pStyle w:val="ListParagraph"/>
+        <w:numPr>
+          <w:ilvl w:val="1"/>
+          <w:numId w:val="2"/>
+        </w:numPr>
+        <w:spacing w:after="0"/>
+        <w:rPr>
+          <w:rFonts w:ascii="Arial" w:eastAsia="Times New Roman" w:hAnsi="Arial" w:cs="Arial"/>
+          <w:sz w:val="24"/>
+          <w:szCs w:val="24"/>
+          <w:lang w:val="es-CR"/>
+        </w:rPr>
+      </w:pPr>
+      <w:r>
+        <w:rPr>
+          <w:rFonts w:ascii="Arial" w:eastAsia="Times New Roman" w:hAnsi="Arial" w:cs="Arial"/>
+          <w:sz w:val="24"/>
+          <w:szCs w:val="24"/>
+          <w:lang w:val="es-CR"/>
+        </w:rPr>
+        <w:t>Taller 2</w:t>
+      </w:r>
+    </w:p>
+    <w:p>
+      <w:pPr>
+        <w:pStyle w:val="ListParagraph"/>
+        <w:rPr>
+          <w:rFonts w:ascii="Arial" w:eastAsia="Times New Roman" w:hAnsi="Arial" w:cs="Arial"/>
+          <w:sz w:val="24"/>
+          <w:szCs w:val="24"/>
+          <w:lang w:val="es-CR"/>
+        </w:rPr>
+      </w:pPr>
+    </w:p>
+    <w:p>
+      <w:pPr>
+        <w:pStyle w:val="ListParagraph"/>
+        <w:spacing w:after="0"/>
+        <w:ind w:left="1080"/>
+        <w:rPr>
+          <w:rFonts w:ascii="Arial" w:eastAsia="Times New Roman" w:hAnsi="Arial" w:cs="Arial"/>
+          <w:sz w:val="24"/>
+          <w:szCs w:val="24"/>
+          <w:lang w:val="es-CR"/>
+        </w:rPr>
+      </w:pPr>
+    </w:p>
+    <w:p>
+      <w:pPr>
+        <w:pStyle w:val="ListParagraph"/>
+        <w:numPr>
+          <w:ilvl w:val="1"/>
+          <w:numId w:val="2"/>
+        </w:numPr>
+        <w:spacing w:after="0"/>
+        <w:rPr>
+          <w:rFonts w:ascii="Arial" w:eastAsia="Times New Roman" w:hAnsi="Arial" w:cs="Arial"/>
+          <w:sz w:val="24"/>
+          <w:szCs w:val="24"/>
+          <w:lang w:val="es-CR"/>
+        </w:rPr>
+      </w:pPr>
+      <w:r>
+        <w:rPr>
+          <w:rFonts w:ascii="Arial" w:eastAsia="Times New Roman" w:hAnsi="Arial" w:cs="Arial"/>
+          <w:sz w:val="24"/>
+          <w:szCs w:val="24"/>
+          <w:lang w:val="es-CR"/>
+        </w:rPr>
+        <w:t>¿Sabías qué?</w:t>
+      </w:r>
+    </w:p>
+    <w:p>
+      <w:pPr>
+        <w:pStyle w:val="ListParagraph"/>
+        <w:spacing w:after="0"/>
+        <w:ind w:left="1080"/>
+        <w:rPr>
+          <w:rFonts w:ascii="Arial" w:eastAsia="Times New Roman" w:hAnsi="Arial" w:cs="Arial"/>
+          <w:sz w:val="24"/>
+          <w:szCs w:val="24"/>
+          <w:lang w:val="es-CR"/>
+        </w:rPr>
+      </w:pPr>
+    </w:p>
+    <w:p>
+      <w:pPr>
+        <w:pStyle w:val="ListParagraph"/>
+        <w:numPr>
+          <w:ilvl w:val="1"/>
+          <w:numId w:val="2"/>
+        </w:numPr>
+        <w:spacing w:after="0"/>
+        <w:rPr>
+          <w:rFonts w:ascii="Arial" w:eastAsia="Times New Roman" w:hAnsi="Arial" w:cs="Arial"/>
+          <w:sz w:val="24"/>
+          <w:szCs w:val="24"/>
+          <w:lang w:val="es-CR"/>
+        </w:rPr>
+      </w:pPr>
+      <w:r>
+        <w:rPr>
+          <w:rFonts w:ascii="Arial" w:eastAsia="Times New Roman" w:hAnsi="Arial" w:cs="Arial"/>
+          <w:sz w:val="24"/>
+          <w:szCs w:val="24"/>
+          <w:lang w:val="es-CR"/>
+        </w:rPr>
+        <w:t xml:space="preserve">Actividad </w:t>
+      </w:r>
+      <w:proofErr w:type="spellStart"/>
+      <w:r>
+        <w:rPr>
+          <w:rFonts w:ascii="Arial" w:eastAsia="Times New Roman" w:hAnsi="Arial" w:cs="Arial"/>
+          <w:sz w:val="24"/>
+          <w:szCs w:val="24"/>
+          <w:lang w:val="es-CR"/>
+        </w:rPr>
+        <w:t>Interación</w:t>
+      </w:r>
+      <w:proofErr w:type="spellEnd"/>
     </w:p>
     <w:p>
       <w:pPr>
@@ -6575,6 +8611,155 @@
     </w:lvl>
   </w:abstractNum>
   <w:abstractNum w:abstractNumId="2" w15:restartNumberingAfterBreak="0">
+    <w:nsid w:val="269A1FAB"/>
+    <w:multiLevelType w:val="multilevel"/>
+    <w:tmpl w:val="1EC4A3E4"/>
+    <w:lvl w:ilvl="0">
+      <w:start w:val="1"/>
+      <w:numFmt w:val="bullet"/>
+      <w:lvlText w:val=""/>
+      <w:lvlJc w:val="left"/>
+      <w:pPr>
+        <w:tabs>
+          <w:tab w:val="num" w:pos="720"/>
+        </w:tabs>
+        <w:ind w:left="720" w:hanging="360"/>
+      </w:pPr>
+      <w:rPr>
+        <w:rFonts w:ascii="Symbol" w:hAnsi="Symbol" w:hint="default"/>
+        <w:sz w:val="20"/>
+      </w:rPr>
+    </w:lvl>
+    <w:lvl w:ilvl="1" w:tentative="1">
+      <w:start w:val="1"/>
+      <w:numFmt w:val="bullet"/>
+      <w:lvlText w:val="o"/>
+      <w:lvlJc w:val="left"/>
+      <w:pPr>
+        <w:tabs>
+          <w:tab w:val="num" w:pos="1440"/>
+        </w:tabs>
+        <w:ind w:left="1440" w:hanging="360"/>
+      </w:pPr>
+      <w:rPr>
+        <w:rFonts w:ascii="Courier New" w:hAnsi="Courier New" w:hint="default"/>
+        <w:sz w:val="20"/>
+      </w:rPr>
+    </w:lvl>
+    <w:lvl w:ilvl="2" w:tentative="1">
+      <w:start w:val="1"/>
+      <w:numFmt w:val="bullet"/>
+      <w:lvlText w:val=""/>
+      <w:lvlJc w:val="left"/>
+      <w:pPr>
+        <w:tabs>
+          <w:tab w:val="num" w:pos="2160"/>
+        </w:tabs>
+        <w:ind w:left="2160" w:hanging="360"/>
+      </w:pPr>
+      <w:rPr>
+        <w:rFonts w:ascii="Wingdings" w:hAnsi="Wingdings" w:hint="default"/>
+        <w:sz w:val="20"/>
+      </w:rPr>
+    </w:lvl>
+    <w:lvl w:ilvl="3" w:tentative="1">
+      <w:start w:val="1"/>
+      <w:numFmt w:val="bullet"/>
+      <w:lvlText w:val=""/>
+      <w:lvlJc w:val="left"/>
+      <w:pPr>
+        <w:tabs>
+          <w:tab w:val="num" w:pos="2880"/>
+        </w:tabs>
+        <w:ind w:left="2880" w:hanging="360"/>
+      </w:pPr>
+      <w:rPr>
+        <w:rFonts w:ascii="Wingdings" w:hAnsi="Wingdings" w:hint="default"/>
+        <w:sz w:val="20"/>
+      </w:rPr>
+    </w:lvl>
+    <w:lvl w:ilvl="4" w:tentative="1">
+      <w:start w:val="1"/>
+      <w:numFmt w:val="bullet"/>
+      <w:lvlText w:val=""/>
+      <w:lvlJc w:val="left"/>
+      <w:pPr>
+        <w:tabs>
+          <w:tab w:val="num" w:pos="3600"/>
+        </w:tabs>
+        <w:ind w:left="3600" w:hanging="360"/>
+      </w:pPr>
+      <w:rPr>
+        <w:rFonts w:ascii="Wingdings" w:hAnsi="Wingdings" w:hint="default"/>
+        <w:sz w:val="20"/>
+      </w:rPr>
+    </w:lvl>
+    <w:lvl w:ilvl="5" w:tentative="1">
+      <w:start w:val="1"/>
+      <w:numFmt w:val="bullet"/>
+      <w:lvlText w:val=""/>
+      <w:lvlJc w:val="left"/>
+      <w:pPr>
+        <w:tabs>
+          <w:tab w:val="num" w:pos="4320"/>
+        </w:tabs>
+        <w:ind w:left="4320" w:hanging="360"/>
+      </w:pPr>
+      <w:rPr>
+        <w:rFonts w:ascii="Wingdings" w:hAnsi="Wingdings" w:hint="default"/>
+        <w:sz w:val="20"/>
+      </w:rPr>
+    </w:lvl>
+    <w:lvl w:ilvl="6" w:tentative="1">
+      <w:start w:val="1"/>
+      <w:numFmt w:val="bullet"/>
+      <w:lvlText w:val=""/>
+      <w:lvlJc w:val="left"/>
+      <w:pPr>
+        <w:tabs>
+          <w:tab w:val="num" w:pos="5040"/>
+        </w:tabs>
+        <w:ind w:left="5040" w:hanging="360"/>
+      </w:pPr>
+      <w:rPr>
+        <w:rFonts w:ascii="Wingdings" w:hAnsi="Wingdings" w:hint="default"/>
+        <w:sz w:val="20"/>
+      </w:rPr>
+    </w:lvl>
+    <w:lvl w:ilvl="7" w:tentative="1">
+      <w:start w:val="1"/>
+      <w:numFmt w:val="bullet"/>
+      <w:lvlText w:val=""/>
+      <w:lvlJc w:val="left"/>
+      <w:pPr>
+        <w:tabs>
+          <w:tab w:val="num" w:pos="5760"/>
+        </w:tabs>
+        <w:ind w:left="5760" w:hanging="360"/>
+      </w:pPr>
+      <w:rPr>
+        <w:rFonts w:ascii="Wingdings" w:hAnsi="Wingdings" w:hint="default"/>
+        <w:sz w:val="20"/>
+      </w:rPr>
+    </w:lvl>
+    <w:lvl w:ilvl="8" w:tentative="1">
+      <w:start w:val="1"/>
+      <w:numFmt w:val="bullet"/>
+      <w:lvlText w:val=""/>
+      <w:lvlJc w:val="left"/>
+      <w:pPr>
+        <w:tabs>
+          <w:tab w:val="num" w:pos="6480"/>
+        </w:tabs>
+        <w:ind w:left="6480" w:hanging="360"/>
+      </w:pPr>
+      <w:rPr>
+        <w:rFonts w:ascii="Wingdings" w:hAnsi="Wingdings" w:hint="default"/>
+        <w:sz w:val="20"/>
+      </w:rPr>
+    </w:lvl>
+  </w:abstractNum>
+  <w:abstractNum w:abstractNumId="3" w15:restartNumberingAfterBreak="0">
     <w:nsid w:val="373C3A60"/>
     <w:multiLevelType w:val="multilevel"/>
     <w:tmpl w:val="8EA4B3E2"/>
@@ -6695,7 +8880,7 @@
       </w:rPr>
     </w:lvl>
   </w:abstractNum>
-  <w:abstractNum w:abstractNumId="3" w15:restartNumberingAfterBreak="0">
+  <w:abstractNum w:abstractNumId="4" w15:restartNumberingAfterBreak="0">
     <w:nsid w:val="43E566F2"/>
     <w:multiLevelType w:val="multilevel"/>
     <w:tmpl w:val="56C65648"/>
@@ -6844,7 +9029,7 @@
       </w:rPr>
     </w:lvl>
   </w:abstractNum>
-  <w:abstractNum w:abstractNumId="4" w15:restartNumberingAfterBreak="0">
+  <w:abstractNum w:abstractNumId="5" w15:restartNumberingAfterBreak="0">
     <w:nsid w:val="4E210AE6"/>
     <w:multiLevelType w:val="multilevel"/>
     <w:tmpl w:val="8BDE654E"/>
@@ -6993,7 +9178,7 @@
       </w:rPr>
     </w:lvl>
   </w:abstractNum>
-  <w:abstractNum w:abstractNumId="5" w15:restartNumberingAfterBreak="0">
+  <w:abstractNum w:abstractNumId="6" w15:restartNumberingAfterBreak="0">
     <w:nsid w:val="6DEE1BA4"/>
     <w:multiLevelType w:val="multilevel"/>
     <w:tmpl w:val="176A7D82"/>
@@ -7142,7 +9327,7 @@
       </w:rPr>
     </w:lvl>
   </w:abstractNum>
-  <w:abstractNum w:abstractNumId="6" w15:restartNumberingAfterBreak="0">
+  <w:abstractNum w:abstractNumId="7" w15:restartNumberingAfterBreak="0">
     <w:nsid w:val="6E2845EF"/>
     <w:multiLevelType w:val="hybridMultilevel"/>
     <w:tmpl w:val="596259A0"/>
@@ -7231,7 +9416,7 @@
       </w:pPr>
     </w:lvl>
   </w:abstractNum>
-  <w:abstractNum w:abstractNumId="7" w15:restartNumberingAfterBreak="0">
+  <w:abstractNum w:abstractNumId="8" w15:restartNumberingAfterBreak="0">
     <w:nsid w:val="778F01C1"/>
     <w:multiLevelType w:val="multilevel"/>
     <w:tmpl w:val="F5FE99E8"/>
@@ -7380,29 +9565,184 @@
       </w:rPr>
     </w:lvl>
   </w:abstractNum>
+  <w:abstractNum w:abstractNumId="9" w15:restartNumberingAfterBreak="0">
+    <w:nsid w:val="7F8B4C5E"/>
+    <w:multiLevelType w:val="multilevel"/>
+    <w:tmpl w:val="E808023C"/>
+    <w:lvl w:ilvl="0">
+      <w:start w:val="1"/>
+      <w:numFmt w:val="bullet"/>
+      <w:lvlText w:val=""/>
+      <w:lvlJc w:val="left"/>
+      <w:pPr>
+        <w:tabs>
+          <w:tab w:val="num" w:pos="720"/>
+        </w:tabs>
+        <w:ind w:left="720" w:hanging="360"/>
+      </w:pPr>
+      <w:rPr>
+        <w:rFonts w:ascii="Symbol" w:hAnsi="Symbol" w:hint="default"/>
+        <w:sz w:val="20"/>
+      </w:rPr>
+    </w:lvl>
+    <w:lvl w:ilvl="1" w:tentative="1">
+      <w:start w:val="1"/>
+      <w:numFmt w:val="bullet"/>
+      <w:lvlText w:val="o"/>
+      <w:lvlJc w:val="left"/>
+      <w:pPr>
+        <w:tabs>
+          <w:tab w:val="num" w:pos="1440"/>
+        </w:tabs>
+        <w:ind w:left="1440" w:hanging="360"/>
+      </w:pPr>
+      <w:rPr>
+        <w:rFonts w:ascii="Courier New" w:hAnsi="Courier New" w:hint="default"/>
+        <w:sz w:val="20"/>
+      </w:rPr>
+    </w:lvl>
+    <w:lvl w:ilvl="2" w:tentative="1">
+      <w:start w:val="1"/>
+      <w:numFmt w:val="bullet"/>
+      <w:lvlText w:val=""/>
+      <w:lvlJc w:val="left"/>
+      <w:pPr>
+        <w:tabs>
+          <w:tab w:val="num" w:pos="2160"/>
+        </w:tabs>
+        <w:ind w:left="2160" w:hanging="360"/>
+      </w:pPr>
+      <w:rPr>
+        <w:rFonts w:ascii="Wingdings" w:hAnsi="Wingdings" w:hint="default"/>
+        <w:sz w:val="20"/>
+      </w:rPr>
+    </w:lvl>
+    <w:lvl w:ilvl="3" w:tentative="1">
+      <w:start w:val="1"/>
+      <w:numFmt w:val="bullet"/>
+      <w:lvlText w:val=""/>
+      <w:lvlJc w:val="left"/>
+      <w:pPr>
+        <w:tabs>
+          <w:tab w:val="num" w:pos="2880"/>
+        </w:tabs>
+        <w:ind w:left="2880" w:hanging="360"/>
+      </w:pPr>
+      <w:rPr>
+        <w:rFonts w:ascii="Wingdings" w:hAnsi="Wingdings" w:hint="default"/>
+        <w:sz w:val="20"/>
+      </w:rPr>
+    </w:lvl>
+    <w:lvl w:ilvl="4" w:tentative="1">
+      <w:start w:val="1"/>
+      <w:numFmt w:val="bullet"/>
+      <w:lvlText w:val=""/>
+      <w:lvlJc w:val="left"/>
+      <w:pPr>
+        <w:tabs>
+          <w:tab w:val="num" w:pos="3600"/>
+        </w:tabs>
+        <w:ind w:left="3600" w:hanging="360"/>
+      </w:pPr>
+      <w:rPr>
+        <w:rFonts w:ascii="Wingdings" w:hAnsi="Wingdings" w:hint="default"/>
+        <w:sz w:val="20"/>
+      </w:rPr>
+    </w:lvl>
+    <w:lvl w:ilvl="5" w:tentative="1">
+      <w:start w:val="1"/>
+      <w:numFmt w:val="bullet"/>
+      <w:lvlText w:val=""/>
+      <w:lvlJc w:val="left"/>
+      <w:pPr>
+        <w:tabs>
+          <w:tab w:val="num" w:pos="4320"/>
+        </w:tabs>
+        <w:ind w:left="4320" w:hanging="360"/>
+      </w:pPr>
+      <w:rPr>
+        <w:rFonts w:ascii="Wingdings" w:hAnsi="Wingdings" w:hint="default"/>
+        <w:sz w:val="20"/>
+      </w:rPr>
+    </w:lvl>
+    <w:lvl w:ilvl="6" w:tentative="1">
+      <w:start w:val="1"/>
+      <w:numFmt w:val="bullet"/>
+      <w:lvlText w:val=""/>
+      <w:lvlJc w:val="left"/>
+      <w:pPr>
+        <w:tabs>
+          <w:tab w:val="num" w:pos="5040"/>
+        </w:tabs>
+        <w:ind w:left="5040" w:hanging="360"/>
+      </w:pPr>
+      <w:rPr>
+        <w:rFonts w:ascii="Wingdings" w:hAnsi="Wingdings" w:hint="default"/>
+        <w:sz w:val="20"/>
+      </w:rPr>
+    </w:lvl>
+    <w:lvl w:ilvl="7" w:tentative="1">
+      <w:start w:val="1"/>
+      <w:numFmt w:val="bullet"/>
+      <w:lvlText w:val=""/>
+      <w:lvlJc w:val="left"/>
+      <w:pPr>
+        <w:tabs>
+          <w:tab w:val="num" w:pos="5760"/>
+        </w:tabs>
+        <w:ind w:left="5760" w:hanging="360"/>
+      </w:pPr>
+      <w:rPr>
+        <w:rFonts w:ascii="Wingdings" w:hAnsi="Wingdings" w:hint="default"/>
+        <w:sz w:val="20"/>
+      </w:rPr>
+    </w:lvl>
+    <w:lvl w:ilvl="8" w:tentative="1">
+      <w:start w:val="1"/>
+      <w:numFmt w:val="bullet"/>
+      <w:lvlText w:val=""/>
+      <w:lvlJc w:val="left"/>
+      <w:pPr>
+        <w:tabs>
+          <w:tab w:val="num" w:pos="6480"/>
+        </w:tabs>
+        <w:ind w:left="6480" w:hanging="360"/>
+      </w:pPr>
+      <w:rPr>
+        <w:rFonts w:ascii="Wingdings" w:hAnsi="Wingdings" w:hint="default"/>
+        <w:sz w:val="20"/>
+      </w:rPr>
+    </w:lvl>
+  </w:abstractNum>
   <w:num w:numId="1">
-    <w:abstractNumId w:val="5"/>
+    <w:abstractNumId w:val="6"/>
   </w:num>
   <w:num w:numId="2">
-    <w:abstractNumId w:val="2"/>
+    <w:abstractNumId w:val="3"/>
   </w:num>
   <w:num w:numId="3">
     <w:abstractNumId w:val="0"/>
   </w:num>
   <w:num w:numId="4">
-    <w:abstractNumId w:val="6"/>
+    <w:abstractNumId w:val="7"/>
   </w:num>
   <w:num w:numId="5">
-    <w:abstractNumId w:val="7"/>
+    <w:abstractNumId w:val="8"/>
   </w:num>
   <w:num w:numId="6">
     <w:abstractNumId w:val="1"/>
   </w:num>
   <w:num w:numId="7">
+    <w:abstractNumId w:val="5"/>
+  </w:num>
+  <w:num w:numId="8">
     <w:abstractNumId w:val="4"/>
   </w:num>
-  <w:num w:numId="8">
-    <w:abstractNumId w:val="3"/>
+  <w:num w:numId="9">
+    <w:abstractNumId w:val="2"/>
+  </w:num>
+  <w:num w:numId="10">
+    <w:abstractNumId w:val="9"/>
   </w:num>
 </w:numbering>
 </file>

</xml_diff>

<commit_message>
Relational DB - Module 2 - Unit 4 - Lesson 4 - Importar/Exportar Datos - PostgreSQL
</commit_message>
<xml_diff>
--- a/BaseDeDatos/2.BasesDeDatosRelacionales/Unidad4/UNIDAD4.docx
+++ b/BaseDeDatos/2.BasesDeDatosRelacionales/Unidad4/UNIDAD4.docx
@@ -8067,16 +8067,84 @@
     </w:p>
     <w:p>
       <w:pPr>
-        <w:pStyle w:val="ListParagraph"/>
-        <w:spacing w:after="0"/>
-        <w:ind w:left="1080"/>
-        <w:rPr>
-          <w:rFonts w:ascii="Arial" w:eastAsia="Times New Roman" w:hAnsi="Arial" w:cs="Arial"/>
-          <w:sz w:val="24"/>
-          <w:szCs w:val="24"/>
-          <w:lang w:val="es-CR"/>
-        </w:rPr>
-      </w:pPr>
+        <w:spacing w:after="0"/>
+        <w:ind w:left="360"/>
+        <w:rPr>
+          <w:rFonts w:ascii="Arial" w:eastAsia="Times New Roman" w:hAnsi="Arial" w:cs="Arial"/>
+          <w:sz w:val="24"/>
+          <w:szCs w:val="24"/>
+          <w:lang w:val="es-CR"/>
+        </w:rPr>
+      </w:pPr>
+    </w:p>
+    <w:p>
+      <w:pPr>
+        <w:ind w:firstLine="360"/>
+        <w:rPr>
+          <w:rFonts w:ascii="Arial" w:eastAsia="Times New Roman" w:hAnsi="Arial" w:cs="Arial"/>
+          <w:sz w:val="24"/>
+          <w:szCs w:val="24"/>
+          <w:lang w:val="es-CR"/>
+        </w:rPr>
+      </w:pPr>
+      <w:r>
+        <w:rPr>
+          <w:rFonts w:ascii="Arial" w:eastAsia="Times New Roman" w:hAnsi="Arial" w:cs="Arial"/>
+          <w:sz w:val="24"/>
+          <w:szCs w:val="24"/>
+          <w:lang w:val="es-CR"/>
+        </w:rPr>
+        <w:t xml:space="preserve">Seleccionar la tabla y </w:t>
+      </w:r>
+      <w:proofErr w:type="gramStart"/>
+      <w:r>
+        <w:rPr>
+          <w:rFonts w:ascii="Arial" w:eastAsia="Times New Roman" w:hAnsi="Arial" w:cs="Arial"/>
+          <w:sz w:val="24"/>
+          <w:szCs w:val="24"/>
+          <w:lang w:val="es-CR"/>
+        </w:rPr>
+        <w:t>utilizar Exportar Importar</w:t>
+      </w:r>
+      <w:proofErr w:type="gramEnd"/>
+      <w:r>
+        <w:rPr>
+          <w:rFonts w:ascii="Arial" w:eastAsia="Times New Roman" w:hAnsi="Arial" w:cs="Arial"/>
+          <w:sz w:val="24"/>
+          <w:szCs w:val="24"/>
+          <w:lang w:val="es-CR"/>
+        </w:rPr>
+        <w:t xml:space="preserve"> </w:t>
+      </w:r>
+      <w:proofErr w:type="spellStart"/>
+      <w:r>
+        <w:rPr>
+          <w:rFonts w:ascii="Arial" w:eastAsia="Times New Roman" w:hAnsi="Arial" w:cs="Arial"/>
+          <w:sz w:val="24"/>
+          <w:szCs w:val="24"/>
+          <w:lang w:val="es-CR"/>
+        </w:rPr>
+        <w:t>wizar</w:t>
+      </w:r>
+      <w:r>
+        <w:rPr>
+          <w:rFonts w:ascii="Arial" w:eastAsia="Times New Roman" w:hAnsi="Arial" w:cs="Arial"/>
+          <w:sz w:val="24"/>
+          <w:szCs w:val="24"/>
+          <w:lang w:val="es-CR"/>
+        </w:rPr>
+        <w:t>d</w:t>
+      </w:r>
+      <w:proofErr w:type="spellEnd"/>
+      <w:r>
+        <w:rPr>
+          <w:rFonts w:ascii="Arial" w:eastAsia="Times New Roman" w:hAnsi="Arial" w:cs="Arial"/>
+          <w:sz w:val="24"/>
+          <w:szCs w:val="24"/>
+          <w:lang w:val="es-CR"/>
+        </w:rPr>
+        <w:t>.</w:t>
+      </w:r>
     </w:p>
     <w:p>
       <w:pPr>
@@ -8106,17 +8174,6 @@
     <w:p>
       <w:pPr>
         <w:pStyle w:val="ListParagraph"/>
-        <w:rPr>
-          <w:rFonts w:ascii="Arial" w:eastAsia="Times New Roman" w:hAnsi="Arial" w:cs="Arial"/>
-          <w:sz w:val="24"/>
-          <w:szCs w:val="24"/>
-          <w:lang w:val="es-CR"/>
-        </w:rPr>
-      </w:pPr>
-    </w:p>
-    <w:p>
-      <w:pPr>
-        <w:pStyle w:val="ListParagraph"/>
         <w:spacing w:after="0"/>
         <w:ind w:left="1080"/>
         <w:rPr>
@@ -8154,9 +8211,32 @@
     </w:p>
     <w:p>
       <w:pPr>
-        <w:pStyle w:val="ListParagraph"/>
-        <w:spacing w:after="0"/>
-        <w:ind w:left="1080"/>
+        <w:spacing w:after="0"/>
+        <w:ind w:left="360"/>
+        <w:rPr>
+          <w:rFonts w:ascii="Arial" w:eastAsia="Times New Roman" w:hAnsi="Arial" w:cs="Arial"/>
+          <w:sz w:val="24"/>
+          <w:szCs w:val="24"/>
+          <w:lang w:val="es-CR"/>
+        </w:rPr>
+      </w:pPr>
+    </w:p>
+    <w:p>
+      <w:pPr>
+        <w:spacing w:after="0"/>
+        <w:ind w:left="360"/>
+        <w:rPr>
+          <w:rFonts w:ascii="Arial" w:eastAsia="Times New Roman" w:hAnsi="Arial" w:cs="Arial"/>
+          <w:sz w:val="24"/>
+          <w:szCs w:val="24"/>
+          <w:lang w:val="es-CR"/>
+        </w:rPr>
+      </w:pPr>
+    </w:p>
+    <w:p>
+      <w:pPr>
+        <w:spacing w:after="0"/>
+        <w:ind w:left="360"/>
         <w:rPr>
           <w:rFonts w:ascii="Arial" w:eastAsia="Times New Roman" w:hAnsi="Arial" w:cs="Arial"/>
           <w:sz w:val="24"/>

</xml_diff>